<commit_message>
put contributions to science on its own page
</commit_message>
<xml_diff>
--- a/docs/out/nih-biosketch-brokamp.docx
+++ b/docs/out/nih-biosketch-brokamp.docx
@@ -791,7 +791,7 @@
     </w:tbl>
     <w:bookmarkEnd w:id="25"/>
     <w:bookmarkEnd w:id="26"/>
-    <w:bookmarkStart w:id="27" w:name="c.-contributions-to-science"/>
+    <w:bookmarkStart w:id="32" w:name="c.-contributions-to-science"/>
     <w:p>
       <w:pPr>
         <w:pStyle w:val="Heading1"/>
@@ -800,20 +800,21 @@
         <w:t xml:space="preserve">C. Contributions to Science</w:t>
       </w:r>
     </w:p>
+    <w:bookmarkStart w:id="27" w:name="X887e03c63b1cff1703d02ee410b927b2b453fee"/>
+    <w:p>
+      <w:pPr>
+        <w:pStyle w:val="Heading2"/>
+      </w:pPr>
+      <w:r>
+        <w:t xml:space="preserve">Built Environment and Pediatric Psychiatric Disorders</w:t>
+      </w:r>
+    </w:p>
     <w:p>
       <w:pPr>
         <w:pStyle w:val="FirstParagraph"/>
       </w:pPr>
       <w:r>
-        <w:t xml:space="preserve">Built Environment and Pediatric Psychiatric Disorders</w:t>
-      </w:r>
-    </w:p>
-    <w:p>
-      <w:pPr>
-        <w:pStyle w:val="BodyText"/>
-      </w:pPr>
-      <w:r>
-        <w:t xml:space="preserve">Building on advanced exposure assessment has allowed me to lead epidemiological studies on the impacts of the built environment (e.g., fine particulate matter, greenspace, community deprivation) on psychiatric and neurobehavioral pediatric health outcomes. I led the first study to associate fine particulate matter with psychiatric outcomes in children and adolescents, using both electronic health record studies, as well as more detailed longitudinal panel studies. Multi-site cohort studies, such as the Adolescent Brain Cognitive Development (ABCD) study, has facilitated a step towards understanding the neurodevelopmental mechanisms underlying the associations between air pollution, cognition, and mental health.</w:t>
+        <w:t xml:space="preserve">Building on advanced exposure assessment has allowed me to lead epidemiological studies on the impacts of the built environment (e.g., fine particulate matter, greenspace, community deprivation) on psychiatric and neurobehavioral pediatric health outcomes. I led the first study to associate fine particulate matter with psychiatric outcomes in children and adolescents, using both electronic health record studies, as well as more detailed longitudinal panel studies. Multi-site cohort studies, such as the Adolescent Brain Cognitive Development (ABCD) study, have facilitated steps towards understanding the neurodevelopmental mechanisms underlying the associations between air pollution, cognition, and mental health.</w:t>
       </w:r>
     </w:p>
     <w:p>
@@ -958,17 +959,19 @@
         <w:t xml:space="preserve">. 127(9). 2019.</w:t>
       </w:r>
     </w:p>
+    <w:bookmarkEnd w:id="27"/>
+    <w:bookmarkStart w:id="28" w:name="X85986e86d026ec2acdf2f0807db4d0bf595502a"/>
+    <w:p>
+      <w:pPr>
+        <w:pStyle w:val="Heading2"/>
+      </w:pPr>
+      <w:r>
+        <w:t xml:space="preserve">Causal Mediation of Place-Based Factors on Pediatric Health Disparities</w:t>
+      </w:r>
+    </w:p>
     <w:p>
       <w:pPr>
         <w:pStyle w:val="FirstParagraph"/>
-      </w:pPr>
-      <w:r>
-        <w:t xml:space="preserve">Causal Mediation of Place-Based Factors on Pediatric Health Disparities</w:t>
-      </w:r>
-    </w:p>
-    <w:p>
-      <w:pPr>
-        <w:pStyle w:val="BodyText"/>
       </w:pPr>
       <w:r>
         <w:t xml:space="preserve">I have applied advanced causal modeling techniques within population-wide health registries and multi-site prospective cohort studies. By linking study participants’ addresses to extant social and environmental determinants of health data sources, we study the mechanisms behind racial and socioeconomic disparities in pediatric health outcomes.</w:t>
@@ -1116,17 +1119,19 @@
         <w:t xml:space="preserve">. Online. 2024.</w:t>
       </w:r>
     </w:p>
+    <w:bookmarkEnd w:id="28"/>
+    <w:bookmarkStart w:id="29" w:name="fairness-in-pediatric-precision-medicine"/>
+    <w:p>
+      <w:pPr>
+        <w:pStyle w:val="Heading2"/>
+      </w:pPr>
+      <w:r>
+        <w:t xml:space="preserve">Fairness in Pediatric Precision Medicine</w:t>
+      </w:r>
+    </w:p>
     <w:p>
       <w:pPr>
         <w:pStyle w:val="FirstParagraph"/>
-      </w:pPr>
-      <w:r>
-        <w:t xml:space="preserve">Fairness in Pediatric Precision Medicine</w:t>
-      </w:r>
-    </w:p>
-    <w:p>
-      <w:pPr>
-        <w:pStyle w:val="BodyText"/>
       </w:pPr>
       <w:r>
         <w:t xml:space="preserve">My research group has lead several studies on the racial and ethnic fairness of pediatric precision medicine tools used in clinical and epidemiologic settings. We have been the first to uncover racial biases in commonly used asthma diagnosis and cystic fibrosis exacerbation clinical precision medicine tools. Additionally, we have focused on the racial biases that can be introduced into epidemiologic research through the use of common exposure and socioeconomic status assessment tools.</w:t>
@@ -1243,17 +1248,19 @@
         <w:t xml:space="preserve">. 37(2). 2022.</w:t>
       </w:r>
     </w:p>
+    <w:bookmarkEnd w:id="29"/>
+    <w:bookmarkStart w:id="30" w:name="Xd9163a628e6fdb35511b2a8702dc901b13c46e9"/>
+    <w:p>
+      <w:pPr>
+        <w:pStyle w:val="Heading2"/>
+      </w:pPr>
+      <w:r>
+        <w:t xml:space="preserve">Privacy-based Methods and Software for Geocoding and Geomarker Assessment</w:t>
+      </w:r>
+    </w:p>
     <w:p>
       <w:pPr>
         <w:pStyle w:val="FirstParagraph"/>
-      </w:pPr>
-      <w:r>
-        <w:t xml:space="preserve">Privacy-based Methods and Software for Geocoding and Geomarker Assessment</w:t>
-      </w:r>
-    </w:p>
-    <w:p>
-      <w:pPr>
-        <w:pStyle w:val="BodyText"/>
       </w:pPr>
       <w:r>
         <w:t xml:space="preserve">Our group developed and maintains a novel approach and accompanying software package called DeGAUSS which overcomes multiple privacy-related challenges in the use of address data in multi-site studies and also serves as a more general reproducible and scalable research tool for geocoding and geomarker assessment. This approach is currently being implemented in a wide variety of national environmental health studies and in several clinical electronic health data warehouses. Extending this approach into a scalable and sustainable framework for automated integration of disparate and heterogeneous geomarkers via spatiotemporal location has reduced the need for manual data curation and specialized expertise required to utilize them within biomedical research studies.</w:t>
@@ -1401,17 +1408,19 @@
         <w:t xml:space="preserve">. 25(3); 309-314. 2017.</w:t>
       </w:r>
     </w:p>
+    <w:bookmarkEnd w:id="30"/>
+    <w:bookmarkStart w:id="31" w:name="X1918f807ef3509433f5daebb9f591f51071797f"/>
+    <w:p>
+      <w:pPr>
+        <w:pStyle w:val="Heading2"/>
+      </w:pPr>
+      <w:r>
+        <w:t xml:space="preserve">Spatiotemporal Exposure Assessment Methods and Machine Learning Models</w:t>
+      </w:r>
+    </w:p>
     <w:p>
       <w:pPr>
         <w:pStyle w:val="FirstParagraph"/>
-      </w:pPr>
-      <w:r>
-        <w:t xml:space="preserve">Spatiotemporal Exposure Assessment Methods and Machine Learning Models</w:t>
-      </w:r>
-    </w:p>
-    <w:p>
-      <w:pPr>
-        <w:pStyle w:val="BodyText"/>
       </w:pPr>
       <w:r>
         <w:t xml:space="preserve">My early career was spent developing spatiotemporal exposure assessment models for environmental pollutants and community characteristics based on machine learning techniques. This work includes the first machine learning or ensemble model used to assess exposure to elemental components of particulate matter. Recent introduction of remote sensing satellite data has allowed for extension of the land use random forest model to produce daily estimates of air pollution back to 2000 at a resolution of 1 x 1 km.</w:t>
@@ -1547,7 +1556,8 @@
         <w:t xml:space="preserve">. 151; 1-11. 2017.</w:t>
       </w:r>
     </w:p>
-    <w:bookmarkEnd w:id="27"/>
+    <w:bookmarkEnd w:id="31"/>
+    <w:bookmarkEnd w:id="32"/>
     <w:sectPr>
       <w:pgSz w:h="15840" w:w="12240"/>
       <w:pgMar w:bottom="720" w:footer="720" w:gutter="0" w:header="720" w:left="720" w:right="720" w:top="720"/>

</xml_diff>

<commit_message>
chicago parent program publication
</commit_message>
<xml_diff>
--- a/docs/out/nih-biosketch-brokamp.docx
+++ b/docs/out/nih-biosketch-brokamp.docx
@@ -1,14 +1,689 @@
 
 <file path=word/document.xml><?xml version="1.0" encoding="utf-8"?>
-<w:document xmlns:w="http://schemas.openxmlformats.org/wordprocessingml/2006/main" xmlns:m="http://schemas.openxmlformats.org/officeDocument/2006/math" xmlns:r="http://schemas.openxmlformats.org/officeDocument/2006/relationships" xmlns:o="urn:schemas-microsoft-com:office:office" xmlns:v="urn:schemas-microsoft-com:vml" xmlns:w10="urn:schemas-microsoft-com:office:word" xmlns:a="http://schemas.openxmlformats.org/drawingml/2006/main" xmlns:pic="http://schemas.openxmlformats.org/drawingml/2006/picture" xmlns:wp="http://schemas.openxmlformats.org/drawingml/2006/wordprocessingDrawing">
+<w:document xmlns:wpc="http://schemas.microsoft.com/office/word/2010/wordprocessingCanvas" xmlns:cx="http://schemas.microsoft.com/office/drawing/2014/chartex" xmlns:cx1="http://schemas.microsoft.com/office/drawing/2015/9/8/chartex" xmlns:cx2="http://schemas.microsoft.com/office/drawing/2015/10/21/chartex" xmlns:cx3="http://schemas.microsoft.com/office/drawing/2016/5/9/chartex" xmlns:cx4="http://schemas.microsoft.com/office/drawing/2016/5/10/chartex" xmlns:cx5="http://schemas.microsoft.com/office/drawing/2016/5/11/chartex" xmlns:cx6="http://schemas.microsoft.com/office/drawing/2016/5/12/chartex" xmlns:cx7="http://schemas.microsoft.com/office/drawing/2016/5/13/chartex" xmlns:cx8="http://schemas.microsoft.com/office/drawing/2016/5/14/chartex" xmlns:mc="http://schemas.openxmlformats.org/markup-compatibility/2006" xmlns:aink="http://schemas.microsoft.com/office/drawing/2016/ink" xmlns:am3d="http://schemas.microsoft.com/office/drawing/2017/model3d" xmlns:o="urn:schemas-microsoft-com:office:office" xmlns:oel="http://schemas.microsoft.com/office/2019/extlst" xmlns:r="http://schemas.openxmlformats.org/officeDocument/2006/relationships" xmlns:m="http://schemas.openxmlformats.org/officeDocument/2006/math" xmlns:v="urn:schemas-microsoft-com:vml" xmlns:wp14="http://schemas.microsoft.com/office/word/2010/wordprocessingDrawing" xmlns:wp="http://schemas.openxmlformats.org/drawingml/2006/wordprocessingDrawing" xmlns:w10="urn:schemas-microsoft-com:office:word" xmlns:w="http://schemas.openxmlformats.org/wordprocessingml/2006/main" xmlns:w14="http://schemas.microsoft.com/office/word/2010/wordml" xmlns:w15="http://schemas.microsoft.com/office/word/2012/wordml" xmlns:w16cex="http://schemas.microsoft.com/office/word/2018/wordml/cex" xmlns:w16cid="http://schemas.microsoft.com/office/word/2016/wordml/cid" xmlns:w16="http://schemas.microsoft.com/office/word/2018/wordml" xmlns:w16sdtdh="http://schemas.microsoft.com/office/word/2020/wordml/sdtdatahash" xmlns:w16se="http://schemas.microsoft.com/office/word/2015/wordml/symex" xmlns:wpg="http://schemas.microsoft.com/office/word/2010/wordprocessingGroup" xmlns:wpi="http://schemas.microsoft.com/office/word/2010/wordprocessingInk" xmlns:wne="http://schemas.microsoft.com/office/word/2006/wordml" xmlns:wps="http://schemas.microsoft.com/office/word/2010/wordprocessingShape" mc:Ignorable="w14 w15 w16se w16cid w16 w16cex w16sdtdh wp14">
   <w:body>
-    <w:bookmarkStart w:id="22" w:name="a.-personal-statement"/>
+    <w:p>
+      <w:pPr>
+        <w:pStyle w:val="OMBInfo"/>
+      </w:pPr>
+      <w:bookmarkStart w:id="0" w:name="a.-personal-statement"/>
+      <w:r>
+        <w:t>OMB No. 0925-0001 and 0925-0002 (Rev. 10/2021</w:t>
+      </w:r>
+      <w:r>
+        <w:t xml:space="preserve"> </w:t>
+      </w:r>
+      <w:r>
+        <w:t>Approved Through 01/31/2026)</w:t>
+      </w:r>
+    </w:p>
+    <w:p>
+      <w:pPr>
+        <w:pStyle w:val="Title"/>
+      </w:pPr>
+      <w:r>
+        <w:t>BIOGRAPHICAL SKETCH</w:t>
+      </w:r>
+    </w:p>
+    <w:p>
+      <w:pPr>
+        <w:pStyle w:val="HeadingNote"/>
+      </w:pPr>
+      <w:r>
+        <w:t>Provide the following information for the Senior/key personnel and other significant contributors.</w:t>
+      </w:r>
+      <w:r>
+        <w:br w:type="textWrapping" w:clear="all"/>
+        <w:t xml:space="preserve">Follow this format for each person.  </w:t>
+      </w:r>
+      <w:r>
+        <w:rPr>
+          <w:b/>
+        </w:rPr>
+        <w:t xml:space="preserve">DO NOT EXCEED </w:t>
+      </w:r>
+      <w:r>
+        <w:rPr>
+          <w:b/>
+        </w:rPr>
+        <w:t>FIVE</w:t>
+      </w:r>
+      <w:r>
+        <w:rPr>
+          <w:b/>
+        </w:rPr>
+        <w:t xml:space="preserve"> PAGES.</w:t>
+      </w:r>
+    </w:p>
+    <w:p>
+      <w:pPr>
+        <w:pStyle w:val="FormFieldCaption1"/>
+        <w:pBdr>
+          <w:between w:val="single" w:sz="4" w:space="1" w:color="auto"/>
+        </w:pBdr>
+        <w:rPr>
+          <w:sz w:val="32"/>
+        </w:rPr>
+      </w:pPr>
+      <w:r>
+        <w:rPr>
+          <w:sz w:val="22"/>
+        </w:rPr>
+        <w:t>NAME:</w:t>
+      </w:r>
+      <w:r>
+        <w:rPr>
+          <w:sz w:val="22"/>
+        </w:rPr>
+        <w:t xml:space="preserve"> Cole Brokamp</w:t>
+      </w:r>
+      <w:r>
+        <w:rPr>
+          <w:sz w:val="22"/>
+        </w:rPr>
+        <w:tab/>
+      </w:r>
+    </w:p>
+    <w:p>
+      <w:pPr>
+        <w:pStyle w:val="FormFieldCaption1"/>
+        <w:pBdr>
+          <w:between w:val="single" w:sz="4" w:space="1" w:color="auto"/>
+        </w:pBdr>
+        <w:rPr>
+          <w:sz w:val="32"/>
+        </w:rPr>
+      </w:pPr>
+      <w:r>
+        <w:rPr>
+          <w:sz w:val="22"/>
+        </w:rPr>
+        <w:t>eRA COMMONS USER NAME (credential, e.g., agency login):</w:t>
+      </w:r>
+      <w:r>
+        <w:rPr>
+          <w:sz w:val="22"/>
+        </w:rPr>
+        <w:t xml:space="preserve"> brokampr</w:t>
+      </w:r>
+    </w:p>
+    <w:p>
+      <w:pPr>
+        <w:pStyle w:val="FormFieldCaption1"/>
+        <w:pBdr>
+          <w:between w:val="single" w:sz="4" w:space="1" w:color="auto"/>
+        </w:pBdr>
+        <w:rPr>
+          <w:sz w:val="32"/>
+        </w:rPr>
+      </w:pPr>
+      <w:r>
+        <w:rPr>
+          <w:sz w:val="22"/>
+        </w:rPr>
+        <w:t>POSITION TITLE:</w:t>
+      </w:r>
+      <w:r>
+        <w:rPr>
+          <w:sz w:val="22"/>
+        </w:rPr>
+        <w:t xml:space="preserve"> Associate Professor</w:t>
+      </w:r>
+    </w:p>
+    <w:p>
+      <w:pPr>
+        <w:pStyle w:val="FormFieldCaption1"/>
+        <w:pBdr>
+          <w:between w:val="single" w:sz="4" w:space="1" w:color="auto"/>
+        </w:pBdr>
+        <w:rPr>
+          <w:sz w:val="22"/>
+        </w:rPr>
+      </w:pPr>
+      <w:r>
+        <w:rPr>
+          <w:sz w:val="22"/>
+        </w:rPr>
+        <w:t xml:space="preserve">EDUCATION/TRAINING </w:t>
+      </w:r>
+      <w:r>
+        <w:rPr>
+          <w:rStyle w:val="Emphasis"/>
+        </w:rPr>
+        <w:t>(Begin with baccalaureate or other initial professional education, such as nursing, include postdoctoral training and residency training if applicable. Add/delete rows as necessary.)</w:t>
+      </w:r>
+    </w:p>
+    <w:tbl>
+      <w:tblPr>
+        <w:tblStyle w:val="TableGrid"/>
+        <w:tblW w:w="10836" w:type="dxa"/>
+        <w:tblBorders>
+          <w:left w:val="none" w:sz="0" w:space="0" w:color="auto"/>
+          <w:bottom w:val="none" w:sz="0" w:space="0" w:color="auto"/>
+          <w:right w:val="none" w:sz="0" w:space="0" w:color="auto"/>
+          <w:insideH w:val="none" w:sz="0" w:space="0" w:color="auto"/>
+        </w:tblBorders>
+        <w:tblLayout w:type="fixed"/>
+        <w:tblLook w:val="04A0" w:firstRow="1" w:lastRow="0" w:firstColumn="1" w:lastColumn="0" w:noHBand="0" w:noVBand="1"/>
+        <w:tblCaption w:val="Education and Training Table"/>
+        <w:tblDescription w:val="Enter your institution name and location, degree (if applicable), start date, end date (or expected end date), and field of study. "/>
+      </w:tblPr>
+      <w:tblGrid>
+        <w:gridCol w:w="4680"/>
+        <w:gridCol w:w="1530"/>
+        <w:gridCol w:w="1350"/>
+        <w:gridCol w:w="3276"/>
+      </w:tblGrid>
+      <w:tr>
+        <w:trPr>
+          <w:cantSplit/>
+          <w:tblHeader/>
+        </w:trPr>
+        <w:tc>
+          <w:tcPr>
+            <w:tcW w:w="4680" w:type="dxa"/>
+            <w:tcBorders>
+              <w:top w:val="single" w:sz="4" w:space="0" w:color="auto"/>
+              <w:bottom w:val="single" w:sz="4" w:space="0" w:color="auto"/>
+            </w:tcBorders>
+            <w:vAlign w:val="center"/>
+          </w:tcPr>
+          <w:p>
+            <w:pPr>
+              <w:pStyle w:val="FormFieldCaption"/>
+              <w:jc w:val="center"/>
+              <w:rPr>
+                <w:sz w:val="22"/>
+              </w:rPr>
+            </w:pPr>
+            <w:r>
+              <w:rPr>
+                <w:sz w:val="22"/>
+              </w:rPr>
+              <w:t>INSTITUTION AND LOCATION</w:t>
+            </w:r>
+          </w:p>
+        </w:tc>
+        <w:tc>
+          <w:tcPr>
+            <w:tcW w:w="1530" w:type="dxa"/>
+            <w:tcBorders>
+              <w:top w:val="single" w:sz="4" w:space="0" w:color="auto"/>
+              <w:bottom w:val="single" w:sz="4" w:space="0" w:color="auto"/>
+            </w:tcBorders>
+            <w:vAlign w:val="center"/>
+          </w:tcPr>
+          <w:p>
+            <w:pPr>
+              <w:pStyle w:val="FormFieldCaption"/>
+              <w:jc w:val="center"/>
+              <w:rPr>
+                <w:sz w:val="22"/>
+              </w:rPr>
+            </w:pPr>
+            <w:r>
+              <w:rPr>
+                <w:sz w:val="22"/>
+              </w:rPr>
+              <w:t>DEGREE</w:t>
+            </w:r>
+          </w:p>
+          <w:p>
+            <w:pPr>
+              <w:pStyle w:val="FormFieldCaption"/>
+              <w:jc w:val="center"/>
+              <w:rPr>
+                <w:rStyle w:val="Emphasis"/>
+              </w:rPr>
+            </w:pPr>
+            <w:r>
+              <w:rPr>
+                <w:rStyle w:val="Emphasis"/>
+              </w:rPr>
+              <w:t>(if applicable)</w:t>
+            </w:r>
+          </w:p>
+          <w:p>
+            <w:pPr>
+              <w:pStyle w:val="FormFieldCaption"/>
+              <w:rPr>
+                <w:sz w:val="22"/>
+              </w:rPr>
+            </w:pPr>
+          </w:p>
+        </w:tc>
+        <w:tc>
+          <w:tcPr>
+            <w:tcW w:w="1350" w:type="dxa"/>
+            <w:tcBorders>
+              <w:top w:val="single" w:sz="4" w:space="0" w:color="auto"/>
+              <w:bottom w:val="single" w:sz="4" w:space="0" w:color="auto"/>
+            </w:tcBorders>
+            <w:vAlign w:val="center"/>
+          </w:tcPr>
+          <w:p>
+            <w:pPr>
+              <w:pStyle w:val="FormFieldCaption"/>
+              <w:jc w:val="center"/>
+              <w:rPr>
+                <w:sz w:val="22"/>
+              </w:rPr>
+            </w:pPr>
+            <w:r>
+              <w:rPr>
+                <w:sz w:val="22"/>
+              </w:rPr>
+              <w:t xml:space="preserve">Completion </w:t>
+            </w:r>
+          </w:p>
+          <w:p>
+            <w:pPr>
+              <w:pStyle w:val="FormFieldCaption"/>
+              <w:jc w:val="center"/>
+              <w:rPr>
+                <w:sz w:val="22"/>
+              </w:rPr>
+            </w:pPr>
+            <w:r>
+              <w:rPr>
+                <w:sz w:val="22"/>
+              </w:rPr>
+              <w:t>Date</w:t>
+            </w:r>
+          </w:p>
+          <w:p>
+            <w:pPr>
+              <w:pStyle w:val="FormFieldCaption"/>
+              <w:jc w:val="center"/>
+              <w:rPr>
+                <w:sz w:val="22"/>
+              </w:rPr>
+            </w:pPr>
+            <w:r>
+              <w:rPr>
+                <w:sz w:val="22"/>
+              </w:rPr>
+              <w:t>MM/YYYY</w:t>
+            </w:r>
+          </w:p>
+          <w:p>
+            <w:pPr>
+              <w:pStyle w:val="FormFieldCaption"/>
+              <w:rPr>
+                <w:sz w:val="22"/>
+              </w:rPr>
+            </w:pPr>
+          </w:p>
+        </w:tc>
+        <w:tc>
+          <w:tcPr>
+            <w:tcW w:w="3276" w:type="dxa"/>
+            <w:tcBorders>
+              <w:top w:val="single" w:sz="4" w:space="0" w:color="auto"/>
+              <w:bottom w:val="single" w:sz="4" w:space="0" w:color="auto"/>
+            </w:tcBorders>
+            <w:vAlign w:val="center"/>
+          </w:tcPr>
+          <w:p>
+            <w:pPr>
+              <w:pStyle w:val="FormFieldCaption"/>
+              <w:jc w:val="center"/>
+              <w:rPr>
+                <w:sz w:val="22"/>
+              </w:rPr>
+            </w:pPr>
+            <w:r>
+              <w:rPr>
+                <w:sz w:val="22"/>
+              </w:rPr>
+              <w:t>FIELD OF STUDY</w:t>
+            </w:r>
+          </w:p>
+          <w:p>
+            <w:pPr>
+              <w:pStyle w:val="FormFieldCaption"/>
+              <w:rPr>
+                <w:sz w:val="22"/>
+              </w:rPr>
+            </w:pPr>
+          </w:p>
+        </w:tc>
+      </w:tr>
+      <w:tr>
+        <w:trPr>
+          <w:cantSplit/>
+          <w:trHeight w:val="395"/>
+        </w:trPr>
+        <w:tc>
+          <w:tcPr>
+            <w:tcW w:w="4680" w:type="dxa"/>
+            <w:tcBorders>
+              <w:top w:val="single" w:sz="4" w:space="0" w:color="auto"/>
+            </w:tcBorders>
+          </w:tcPr>
+          <w:p>
+            <w:pPr>
+              <w:pStyle w:val="FormFieldCaption"/>
+              <w:spacing w:before="20" w:after="20"/>
+              <w:rPr>
+                <w:sz w:val="22"/>
+                <w:szCs w:val="22"/>
+              </w:rPr>
+            </w:pPr>
+            <w:r>
+              <w:rPr>
+                <w:sz w:val="22"/>
+                <w:szCs w:val="22"/>
+              </w:rPr>
+              <w:t>University of Cincinnati; Cincinnati, OH</w:t>
+            </w:r>
+          </w:p>
+        </w:tc>
+        <w:tc>
+          <w:tcPr>
+            <w:tcW w:w="1530" w:type="dxa"/>
+            <w:tcBorders>
+              <w:top w:val="single" w:sz="4" w:space="0" w:color="auto"/>
+            </w:tcBorders>
+          </w:tcPr>
+          <w:p>
+            <w:pPr>
+              <w:pStyle w:val="FormFieldCaption"/>
+              <w:spacing w:before="20" w:after="20"/>
+              <w:jc w:val="center"/>
+              <w:rPr>
+                <w:sz w:val="22"/>
+                <w:szCs w:val="22"/>
+              </w:rPr>
+            </w:pPr>
+            <w:r>
+              <w:rPr>
+                <w:sz w:val="22"/>
+                <w:szCs w:val="22"/>
+              </w:rPr>
+              <w:t>B.S.</w:t>
+            </w:r>
+          </w:p>
+        </w:tc>
+        <w:tc>
+          <w:tcPr>
+            <w:tcW w:w="1350" w:type="dxa"/>
+            <w:tcBorders>
+              <w:top w:val="single" w:sz="4" w:space="0" w:color="auto"/>
+            </w:tcBorders>
+          </w:tcPr>
+          <w:p>
+            <w:pPr>
+              <w:pStyle w:val="FormFieldCaption"/>
+              <w:spacing w:before="20" w:after="20"/>
+              <w:jc w:val="center"/>
+              <w:rPr>
+                <w:sz w:val="22"/>
+                <w:szCs w:val="22"/>
+              </w:rPr>
+            </w:pPr>
+            <w:r>
+              <w:rPr>
+                <w:sz w:val="22"/>
+                <w:szCs w:val="22"/>
+              </w:rPr>
+              <w:t>06/2010</w:t>
+            </w:r>
+          </w:p>
+        </w:tc>
+        <w:tc>
+          <w:tcPr>
+            <w:tcW w:w="3276" w:type="dxa"/>
+            <w:tcBorders>
+              <w:top w:val="single" w:sz="4" w:space="0" w:color="auto"/>
+            </w:tcBorders>
+          </w:tcPr>
+          <w:p>
+            <w:pPr>
+              <w:pStyle w:val="FormFieldCaption"/>
+              <w:spacing w:before="20" w:after="20"/>
+              <w:rPr>
+                <w:sz w:val="22"/>
+                <w:szCs w:val="22"/>
+              </w:rPr>
+            </w:pPr>
+            <w:r>
+              <w:rPr>
+                <w:sz w:val="22"/>
+                <w:szCs w:val="22"/>
+              </w:rPr>
+              <w:t>Biomedical Engineering</w:t>
+            </w:r>
+          </w:p>
+        </w:tc>
+      </w:tr>
+      <w:tr>
+        <w:trPr>
+          <w:cantSplit/>
+          <w:trHeight w:val="395"/>
+        </w:trPr>
+        <w:tc>
+          <w:tcPr>
+            <w:tcW w:w="4680" w:type="dxa"/>
+            <w:tcBorders>
+              <w:bottom w:val="nil"/>
+            </w:tcBorders>
+          </w:tcPr>
+          <w:p>
+            <w:pPr>
+              <w:pStyle w:val="FormFieldCaption"/>
+              <w:spacing w:before="20" w:after="20"/>
+              <w:rPr>
+                <w:sz w:val="22"/>
+                <w:szCs w:val="22"/>
+              </w:rPr>
+            </w:pPr>
+            <w:r>
+              <w:rPr>
+                <w:sz w:val="22"/>
+                <w:szCs w:val="22"/>
+              </w:rPr>
+              <w:t>University of Cincinnati; Cincinnati, OH</w:t>
+            </w:r>
+          </w:p>
+        </w:tc>
+        <w:tc>
+          <w:tcPr>
+            <w:tcW w:w="1530" w:type="dxa"/>
+            <w:tcBorders>
+              <w:bottom w:val="nil"/>
+            </w:tcBorders>
+          </w:tcPr>
+          <w:p>
+            <w:pPr>
+              <w:pStyle w:val="FormFieldCaption"/>
+              <w:spacing w:before="20" w:after="20"/>
+              <w:jc w:val="center"/>
+              <w:rPr>
+                <w:sz w:val="22"/>
+                <w:szCs w:val="22"/>
+              </w:rPr>
+            </w:pPr>
+            <w:r>
+              <w:rPr>
+                <w:sz w:val="22"/>
+                <w:szCs w:val="22"/>
+              </w:rPr>
+              <w:t>Ph.D.</w:t>
+            </w:r>
+          </w:p>
+        </w:tc>
+        <w:tc>
+          <w:tcPr>
+            <w:tcW w:w="1350" w:type="dxa"/>
+            <w:tcBorders>
+              <w:bottom w:val="nil"/>
+            </w:tcBorders>
+          </w:tcPr>
+          <w:p>
+            <w:pPr>
+              <w:pStyle w:val="FormFieldCaption"/>
+              <w:spacing w:before="20" w:after="20"/>
+              <w:jc w:val="center"/>
+              <w:rPr>
+                <w:sz w:val="22"/>
+                <w:szCs w:val="22"/>
+              </w:rPr>
+            </w:pPr>
+            <w:r>
+              <w:rPr>
+                <w:sz w:val="22"/>
+                <w:szCs w:val="22"/>
+              </w:rPr>
+              <w:t>04/2016</w:t>
+            </w:r>
+          </w:p>
+        </w:tc>
+        <w:tc>
+          <w:tcPr>
+            <w:tcW w:w="3276" w:type="dxa"/>
+            <w:tcBorders>
+              <w:bottom w:val="nil"/>
+            </w:tcBorders>
+          </w:tcPr>
+          <w:p>
+            <w:pPr>
+              <w:pStyle w:val="FormFieldCaption"/>
+              <w:spacing w:before="20" w:after="20"/>
+              <w:rPr>
+                <w:sz w:val="22"/>
+                <w:szCs w:val="22"/>
+              </w:rPr>
+            </w:pPr>
+            <w:r>
+              <w:rPr>
+                <w:sz w:val="22"/>
+                <w:szCs w:val="22"/>
+              </w:rPr>
+              <w:t>Biostatistics and Bioinformatics</w:t>
+            </w:r>
+          </w:p>
+        </w:tc>
+      </w:tr>
+      <w:tr>
+        <w:trPr>
+          <w:cantSplit/>
+          <w:trHeight w:val="395"/>
+        </w:trPr>
+        <w:tc>
+          <w:tcPr>
+            <w:tcW w:w="4680" w:type="dxa"/>
+            <w:tcBorders>
+              <w:top w:val="nil"/>
+              <w:bottom w:val="single" w:sz="4" w:space="0" w:color="auto"/>
+            </w:tcBorders>
+          </w:tcPr>
+          <w:p>
+            <w:pPr>
+              <w:pStyle w:val="FormFieldCaption"/>
+              <w:spacing w:before="20" w:after="20"/>
+              <w:rPr>
+                <w:sz w:val="22"/>
+                <w:szCs w:val="22"/>
+              </w:rPr>
+            </w:pPr>
+            <w:r>
+              <w:rPr>
+                <w:sz w:val="22"/>
+                <w:szCs w:val="22"/>
+              </w:rPr>
+              <w:t>Cincinnati Children’s Hospital Medical Center; Cincinnati OH</w:t>
+            </w:r>
+          </w:p>
+        </w:tc>
+        <w:tc>
+          <w:tcPr>
+            <w:tcW w:w="1530" w:type="dxa"/>
+            <w:tcBorders>
+              <w:top w:val="nil"/>
+              <w:bottom w:val="single" w:sz="4" w:space="0" w:color="auto"/>
+            </w:tcBorders>
+          </w:tcPr>
+          <w:p>
+            <w:pPr>
+              <w:pStyle w:val="FormFieldCaption"/>
+              <w:spacing w:before="20" w:after="20"/>
+              <w:jc w:val="center"/>
+              <w:rPr>
+                <w:sz w:val="22"/>
+                <w:szCs w:val="22"/>
+              </w:rPr>
+            </w:pPr>
+            <w:r>
+              <w:rPr>
+                <w:sz w:val="22"/>
+                <w:szCs w:val="22"/>
+              </w:rPr>
+              <w:t>Postdoctoral Research Fellow</w:t>
+            </w:r>
+          </w:p>
+        </w:tc>
+        <w:tc>
+          <w:tcPr>
+            <w:tcW w:w="1350" w:type="dxa"/>
+            <w:tcBorders>
+              <w:top w:val="nil"/>
+              <w:bottom w:val="single" w:sz="4" w:space="0" w:color="auto"/>
+            </w:tcBorders>
+          </w:tcPr>
+          <w:p>
+            <w:pPr>
+              <w:pStyle w:val="FormFieldCaption"/>
+              <w:spacing w:before="20" w:after="20"/>
+              <w:jc w:val="center"/>
+              <w:rPr>
+                <w:sz w:val="22"/>
+                <w:szCs w:val="22"/>
+              </w:rPr>
+            </w:pPr>
+            <w:r>
+              <w:rPr>
+                <w:sz w:val="22"/>
+                <w:szCs w:val="22"/>
+              </w:rPr>
+              <w:t>10/2017</w:t>
+            </w:r>
+          </w:p>
+        </w:tc>
+        <w:tc>
+          <w:tcPr>
+            <w:tcW w:w="3276" w:type="dxa"/>
+            <w:tcBorders>
+              <w:top w:val="nil"/>
+              <w:bottom w:val="single" w:sz="4" w:space="0" w:color="auto"/>
+            </w:tcBorders>
+          </w:tcPr>
+          <w:p>
+            <w:pPr>
+              <w:pStyle w:val="FormFieldCaption"/>
+              <w:spacing w:before="20" w:after="20"/>
+              <w:rPr>
+                <w:sz w:val="22"/>
+                <w:szCs w:val="22"/>
+              </w:rPr>
+            </w:pPr>
+            <w:r>
+              <w:rPr>
+                <w:sz w:val="22"/>
+                <w:szCs w:val="22"/>
+              </w:rPr>
+              <w:t>Biostatistics and Bioinformatics</w:t>
+            </w:r>
+          </w:p>
+        </w:tc>
+      </w:tr>
+    </w:tbl>
     <w:p>
       <w:pPr>
         <w:pStyle w:val="Heading1"/>
       </w:pPr>
       <w:r>
-        <w:t xml:space="preserve">A. Personal Statement</w:t>
+        <w:t>A. Personal Statement</w:t>
       </w:r>
     </w:p>
     <w:p>
@@ -16,19 +691,7 @@
         <w:pStyle w:val="FirstParagraph"/>
       </w:pPr>
       <w:r>
-        <w:t xml:space="preserve">As a biostatistician, epidemiologist, and data scientist, I have specialized myself in the areas of informatics and machine learning with applications in population-level environmental, community, and health outcome data.</w:t>
-      </w:r>
-      <w:r>
-        <w:t xml:space="preserve"> </w:t>
-      </w:r>
-      <w:r>
-        <w:t xml:space="preserve">I develop new methods and technologies to support environmental and population health research, including tools for geocoding and geomarker assessment, high resolution spatiotemporal exposure assessment models, and causal inference machine learning methods.</w:t>
-      </w:r>
-      <w:r>
-        <w:t xml:space="preserve"> </w:t>
-      </w:r>
-      <w:r>
-        <w:t xml:space="preserve">I lead research on the roles of environmental exposures and community characteristics on pediatric psychiatric health by applying these methods and tools to large databases of electronic health records, observational cohort studies, clinical registries, and vital records.</w:t>
+        <w:t>As a biostatistician, epidemiologist, and data scientist, I have specialized myself in the areas of informatics and machine learning with applications in population-level environmental, community, and health outcome data. I develop new methods and technologies to support environmental and population health research, including tools for geocoding and geomarker assessment, high resolution spatiotemporal exposure assessment models, and causal inference machine learning methods. I lead research on the roles of environmental exposures and community characteristics on pediatric psychiatric health by applying these methods and tools to large databases of electronic health records, observational cohort studies, clinical registries, and vital records.</w:t>
       </w:r>
     </w:p>
     <w:p>
@@ -36,28 +699,16 @@
         <w:pStyle w:val="BodyText"/>
       </w:pPr>
       <w:r>
-        <w:t xml:space="preserve">As the PI of the proposed project and the creator and lead developer for DeGAUSS, I will work to oversee the successful completion of all project deliverables and objectives.</w:t>
-      </w:r>
-      <w:r>
-        <w:t xml:space="preserve"> </w:t>
-      </w:r>
-      <w:r>
-        <w:t xml:space="preserve">I am uniquely positioned to lead this work due to my expertise in developing DeGAUSS software and my experience conducting patient-level biomedical health research that leverages environmental exposures and community characteristics made possible by the DeGAUSS approach.</w:t>
-      </w:r>
-      <w:r>
-        <w:t xml:space="preserve"> </w:t>
-      </w:r>
-      <w:r>
-        <w:t xml:space="preserve">Additionally, my research group’s strong connection to open-source and data science communities convened by the National Institutes of Environmental Health Sciences enables us to facilitate the adoption of DeGAUSS, thereby enhancing its impact and fostering increased scientific research on a broader scale.</w:t>
-      </w:r>
-    </w:p>
-    <w:bookmarkStart w:id="20" w:name="X29dfca1eddef84842f955b4d4668d2fb778aaee"/>
+        <w:t>As the PI of the proposed project and the creator and lead developer for DeGAUSS, I will work to oversee the successful completion of all project deliverables and objectives. I am uniquely positioned to lead this work due to my expertise in developing DeGAUSS software and my experience conducting patient-level biomedical health research that leverages environmental exposures and community characteristics made possible by the DeGAUSS approach. Additionally, my research group’s strong connection to open-source and data science communities convened by the National Institutes of Environmental Health Sciences enables us to facilitate the adoption of DeGAUSS, thereby enhancing its impact and fostering increased scientific research on a broader scale.</w:t>
+      </w:r>
+    </w:p>
     <w:p>
       <w:pPr>
         <w:pStyle w:val="Heading2"/>
       </w:pPr>
-      <w:r>
-        <w:t xml:space="preserve">Ongoing projects that I would like to highlight include:</w:t>
+      <w:bookmarkStart w:id="1" w:name="X29dfca1eddef84842f955b4d4668d2fb778aaee"/>
+      <w:r>
+        <w:t>Ongoing projects that I would like to highlight include:</w:t>
       </w:r>
     </w:p>
     <w:p>
@@ -65,19 +716,15 @@
         <w:pStyle w:val="FirstParagraph"/>
       </w:pPr>
       <w:r>
-        <w:t xml:space="preserve">NIH/NHGRI R01HG011411</w:t>
+        <w:t>NIH/NHGRI R01HG011411</w:t>
       </w:r>
       <w:r>
         <w:br/>
-      </w:r>
-      <w:r>
-        <w:t xml:space="preserve">Mersha T (PI)</w:t>
+        <w:t>Mersha T (PI)</w:t>
       </w:r>
       <w:r>
         <w:br/>
-      </w:r>
-      <w:r>
-        <w:t xml:space="preserve">9/1/21 - 6/30/26</w:t>
+        <w:t>9/1/21 - 6/30/26</w:t>
       </w:r>
       <w:r>
         <w:br/>
@@ -87,7 +734,7 @@
           <w:i/>
           <w:iCs/>
         </w:rPr>
-        <w:t xml:space="preserve">Epigenome-wide variations and socio-environmental exposures in African American asthmatic children</w:t>
+        <w:t>Epigenome-wide variations and socio-environmental exposures in African American asthmatic children</w:t>
       </w:r>
     </w:p>
     <w:p>
@@ -95,19 +742,15 @@
         <w:pStyle w:val="BodyText"/>
       </w:pPr>
       <w:r>
-        <w:t xml:space="preserve">AHRQ</w:t>
+        <w:t>AHRQ</w:t>
       </w:r>
       <w:r>
         <w:br/>
-      </w:r>
-      <w:r>
-        <w:t xml:space="preserve">Beck A (PI)</w:t>
+        <w:t>Beck A (PI)</w:t>
       </w:r>
       <w:r>
         <w:br/>
-      </w:r>
-      <w:r>
-        <w:t xml:space="preserve">11/1/21 - 10/31/26</w:t>
+        <w:t>11/1/21 - 10/31/26</w:t>
       </w:r>
       <w:r>
         <w:br/>
@@ -117,7 +760,7 @@
           <w:i/>
           <w:iCs/>
         </w:rPr>
-        <w:t xml:space="preserve">Achieving Pediatric Health Equity by Responding to Identified Sociomedical risks with Effective Unified Purpose – Co-design and Evaluation of the RISEUP System</w:t>
+        <w:t>Achieving Pediatric Health Equity by Responding to Identified Sociomedical risks with Effective Unified Purpose – Co-design and Evaluation of the RISEUP System</w:t>
       </w:r>
     </w:p>
     <w:p>
@@ -125,19 +768,18 @@
         <w:pStyle w:val="BodyText"/>
       </w:pPr>
       <w:r>
-        <w:t xml:space="preserve">NIH/NIEHS R01ES031621</w:t>
+        <w:t>NIH/NIEHS R01ES031621</w:t>
       </w:r>
       <w:r>
         <w:br/>
-      </w:r>
-      <w:r>
-        <w:t xml:space="preserve">Yolton K, Ryan P, Cecil K (PI)</w:t>
+        <w:t>Yolton K, Ryan P, Cecil K (PI)</w:t>
       </w:r>
       <w:r>
         <w:br/>
       </w:r>
       <w:r>
-        <w:t xml:space="preserve">3/3/21 - 12/31/25</w:t>
+        <w:lastRenderedPageBreak/>
+        <w:t>3/3/21 - 12/31/25</w:t>
       </w:r>
       <w:r>
         <w:br/>
@@ -147,7 +789,7 @@
           <w:i/>
           <w:iCs/>
         </w:rPr>
-        <w:t xml:space="preserve">Longitudinal Impact of Air Pollution on Mental Health and Neuroimaging Outcomes during Adolescence in the Cincinnati Combined Childhood Cohorts (C4)</w:t>
+        <w:t>Longitudinal Impact of Air Pollution on Mental Health and Neuroimaging Outcomes during Adolescence in the Cincinnati Combined Childhood Cohorts (C4)</w:t>
       </w:r>
     </w:p>
     <w:p>
@@ -155,19 +797,15 @@
         <w:pStyle w:val="BodyText"/>
       </w:pPr>
       <w:r>
-        <w:t xml:space="preserve">NIH/NLM R01LM013222</w:t>
+        <w:t>NIH/NLM R01LM013222</w:t>
       </w:r>
       <w:r>
         <w:br/>
-      </w:r>
-      <w:r>
-        <w:t xml:space="preserve">Brokamp C (PI)</w:t>
+        <w:t>Brokamp C (PI)</w:t>
       </w:r>
       <w:r>
         <w:br/>
-      </w:r>
-      <w:r>
-        <w:t xml:space="preserve">8/1/20 - 7/31/24</w:t>
+        <w:t>8/1/20 - 7/31/24</w:t>
       </w:r>
       <w:r>
         <w:br/>
@@ -177,7 +815,7 @@
           <w:i/>
           <w:iCs/>
         </w:rPr>
-        <w:t xml:space="preserve">A Framework for Automated and Reproducible Geomarker Curation and Computation at Scale</w:t>
+        <w:t>A Framework for Automated and Reproducible Geomarker Curation and Computation at Scale</w:t>
       </w:r>
     </w:p>
     <w:p>
@@ -185,19 +823,15 @@
         <w:pStyle w:val="BodyText"/>
       </w:pPr>
       <w:r>
-        <w:t xml:space="preserve">NIH/NIEHS R01ES031054</w:t>
+        <w:t>NIH/NIEHS R01ES031054</w:t>
       </w:r>
       <w:r>
         <w:br/>
-      </w:r>
-      <w:r>
-        <w:t xml:space="preserve">Brunst K (PI)</w:t>
+        <w:t>Brunst K (PI)</w:t>
       </w:r>
       <w:r>
         <w:br/>
-      </w:r>
-      <w:r>
-        <w:t xml:space="preserve">7/1/20 - 4/29/25</w:t>
+        <w:t>7/1/20 - 4/29/25</w:t>
       </w:r>
       <w:r>
         <w:br/>
@@ -207,135 +841,117 @@
           <w:i/>
           <w:iCs/>
         </w:rPr>
-        <w:t xml:space="preserve">Epigenetics, Air Pollution, and Childhood Mental Health</w:t>
-      </w:r>
-    </w:p>
-    <w:bookmarkEnd w:id="20"/>
-    <w:bookmarkStart w:id="21" w:name="Xdddac61c362177a64e2bfa83af2ebe8ea38a9a1"/>
+        <w:t>Epigenetics, Air Pollution, and Childhood Mental Health</w:t>
+      </w:r>
+    </w:p>
     <w:p>
       <w:pPr>
         <w:pStyle w:val="Heading2"/>
       </w:pPr>
-      <w:r>
-        <w:t xml:space="preserve">Peer-reviewed publications I would like to highlight include:</w:t>
+      <w:bookmarkStart w:id="2" w:name="Xdddac61c362177a64e2bfa83af2ebe8ea38a9a1"/>
+      <w:bookmarkEnd w:id="1"/>
+      <w:r>
+        <w:t>Peer-reviewed publications I would like to highlight include:</w:t>
       </w:r>
     </w:p>
     <w:p>
       <w:pPr>
         <w:numPr>
           <w:ilvl w:val="0"/>
-          <w:numId w:val="1001"/>
+          <w:numId w:val="24"/>
         </w:numPr>
       </w:pPr>
       <w:r>
-        <w:t xml:space="preserve">Erika Rasnick Manning, Qing Duan, Stuart Taylor, Sarah Ray, Alexandra MS Corley, Joseph Michael, Ryan Gillette, Ndidi Unaka, David Hartley, Andrew F Beck,</w:t>
-      </w:r>
-      <w:r>
-        <w:t xml:space="preserve"> </w:t>
+        <w:t xml:space="preserve">Erika Rasnick Manning, Qing Duan, Stuart Taylor, Sarah Ray, Alexandra MS Corley, Joseph Michael, Ryan Gillette, Ndidi Unaka, David Hartley, Andrew F Beck, </w:t>
       </w:r>
       <w:r>
         <w:rPr>
           <w:b/>
           <w:bCs/>
         </w:rPr>
-        <w:t xml:space="preserve">Cole Brokamp</w:t>
-      </w:r>
-      <w:r>
-        <w:t xml:space="preserve">. Development of a Multimodal Geomarker Pipeline to Assess the Impact of Social, Economic, and Environmental Factors on Pediatric Health Outcomes.</w:t>
-      </w:r>
-      <w:r>
-        <w:t xml:space="preserve"> </w:t>
+        <w:t>Cole Brokamp</w:t>
+      </w:r>
+      <w:r>
+        <w:t xml:space="preserve">. Development of a Multimodal Geomarker Pipeline to Assess the Impact of Social, Economic, and Environmental Factors on Pediatric Health Outcomes. </w:t>
       </w:r>
       <w:r>
         <w:rPr>
           <w:i/>
           <w:iCs/>
         </w:rPr>
-        <w:t xml:space="preserve">Journal of the American Medical Informatics Association</w:t>
-      </w:r>
-      <w:r>
-        <w:t xml:space="preserve">. In press. 2024.</w:t>
+        <w:t>Journal of the American Medical Informatics Association</w:t>
+      </w:r>
+      <w:r>
+        <w:t>. In press. 2024.</w:t>
       </w:r>
     </w:p>
     <w:p>
       <w:pPr>
         <w:numPr>
           <w:ilvl w:val="0"/>
-          <w:numId w:val="1001"/>
+          <w:numId w:val="24"/>
         </w:numPr>
       </w:pPr>
       <w:r>
-        <w:t xml:space="preserve">Erika Rasnick, Patrick Ryan, Jeff Blossom, Heike Luttmann-Gibson, Nathan Lothrop, Rima Habre, Diane R Gold, Andrew Vancil, Joel Schwartz, James E Gern,</w:t>
-      </w:r>
-      <w:r>
-        <w:t xml:space="preserve"> </w:t>
+        <w:t xml:space="preserve">Erika Rasnick, Patrick Ryan, Jeff Blossom, Heike Luttmann-Gibson, Nathan Lothrop, Rima Habre, Diane R Gold, Andrew Vancil, Joel Schwartz, James E Gern, </w:t>
       </w:r>
       <w:r>
         <w:rPr>
           <w:b/>
           <w:bCs/>
         </w:rPr>
-        <w:t xml:space="preserve">Cole Brokamp</w:t>
-      </w:r>
-      <w:r>
-        <w:t xml:space="preserve">. High Resolution and Spatiotemporal Place-Based Computable Exposures at Scale.</w:t>
-      </w:r>
-      <w:r>
-        <w:t xml:space="preserve"> </w:t>
+        <w:t>Cole Brokamp</w:t>
+      </w:r>
+      <w:r>
+        <w:t xml:space="preserve">. High Resolution and Spatiotemporal Place-Based Computable Exposures at Scale. </w:t>
       </w:r>
       <w:r>
         <w:rPr>
           <w:i/>
           <w:iCs/>
         </w:rPr>
-        <w:t xml:space="preserve">AMIA Summits on Translational Science Proceedings</w:t>
-      </w:r>
-      <w:r>
-        <w:t xml:space="preserve">. 2023:62-70. 2023.</w:t>
+        <w:t>AMIA Summits on Translational Science Proceedings</w:t>
+      </w:r>
+      <w:r>
+        <w:t>. 2023:62-70. 2023.</w:t>
       </w:r>
     </w:p>
     <w:p>
       <w:pPr>
         <w:numPr>
           <w:ilvl w:val="0"/>
-          <w:numId w:val="1001"/>
+          <w:numId w:val="24"/>
         </w:numPr>
       </w:pPr>
       <w:r>
-        <w:t xml:space="preserve">Patrick H. Ryan,</w:t>
-      </w:r>
-      <w:r>
-        <w:t xml:space="preserve"> </w:t>
+        <w:t xml:space="preserve">Patrick H. Ryan, </w:t>
       </w:r>
       <w:r>
         <w:rPr>
           <w:b/>
           <w:bCs/>
         </w:rPr>
-        <w:t xml:space="preserve">Cole Brokamp</w:t>
-      </w:r>
-      <w:r>
-        <w:t xml:space="preserve">, Jeff Blossom, Nathan Lothrop, Rachel L. Miller, Paloma I. Beamer, Cynthia M. Visness, Antonella Zanobetti, Howard Andrews, Leonard B. Bacharier, Tina Hartert, Christine C. Johnson, Dennis Ownby, Robert F. Lemanske Jr., Heike Gibson, Weeberb Requia, Brent Coull, Edward M. Zoratti, Anne L. Wright, Fernando D. Martinez, Christine M. Seroogy, James E. Gern, Diane R. Gold, on behalf of the CREW Consortium. A Distributed Geospatial Approach to Describe Community Characteristics for Multi-Site Studies.</w:t>
-      </w:r>
-      <w:r>
-        <w:t xml:space="preserve"> </w:t>
+        <w:t>Cole Brokamp</w:t>
+      </w:r>
+      <w:r>
+        <w:t xml:space="preserve">, Jeff Blossom, Nathan Lothrop, Rachel L. Miller, Paloma I. Beamer, Cynthia M. Visness, Antonella Zanobetti, Howard Andrews, Leonard B. Bacharier, Tina Hartert, Christine C. Johnson, Dennis Ownby, Robert F. Lemanske Jr., Heike Gibson, Weeberb Requia, Brent Coull, Edward M. Zoratti, Anne L. Wright, Fernando D. Martinez, Christine M. Seroogy, James E. Gern, Diane R. Gold, on behalf of the CREW Consortium. A Distributed Geospatial Approach to Describe Community Characteristics for Multi-Site Studies. </w:t>
       </w:r>
       <w:r>
         <w:rPr>
           <w:i/>
           <w:iCs/>
         </w:rPr>
-        <w:t xml:space="preserve">Journal of Clinical and Translational Science</w:t>
-      </w:r>
-      <w:r>
-        <w:t xml:space="preserve">. 5:e86, 1-8. 2021.</w:t>
+        <w:t>Journal of Clinical and Translational Science</w:t>
+      </w:r>
+      <w:r>
+        <w:t>. 5:e86, 1-8. 2021.</w:t>
       </w:r>
     </w:p>
     <w:p>
       <w:pPr>
         <w:numPr>
           <w:ilvl w:val="0"/>
-          <w:numId w:val="1001"/>
+          <w:numId w:val="24"/>
         </w:numPr>
       </w:pPr>
       <w:r>
@@ -343,508 +959,536 @@
           <w:b/>
           <w:bCs/>
         </w:rPr>
-        <w:t xml:space="preserve">Cole Brokamp</w:t>
-      </w:r>
-      <w:r>
-        <w:t xml:space="preserve">, Chris Wolfe, Todd Lingren, John Harley, Patrick Ryan. Decentralized and Reproducible Geocoding and Characterization of Community and Environmental Exposures for Multi-Site Studies.</w:t>
-      </w:r>
-      <w:r>
-        <w:t xml:space="preserve"> </w:t>
+        <w:t>Cole Brokamp</w:t>
+      </w:r>
+      <w:r>
+        <w:t xml:space="preserve">, Chris Wolfe, Todd Lingren, John Harley, Patrick Ryan. Decentralized and Reproducible Geocoding and Characterization of Community and Environmental Exposures for Multi-Site Studies. </w:t>
       </w:r>
       <w:r>
         <w:rPr>
           <w:i/>
           <w:iCs/>
         </w:rPr>
-        <w:t xml:space="preserve">Journal of American Medical Informatics Association</w:t>
-      </w:r>
-      <w:r>
-        <w:t xml:space="preserve">. 25(3); 309-314. 2017.</w:t>
-      </w:r>
-    </w:p>
-    <w:bookmarkEnd w:id="21"/>
-    <w:bookmarkEnd w:id="22"/>
-    <w:bookmarkStart w:id="26" w:name="X5d31e2be646bf7699aebcbdedca9b6a74e022f9"/>
+        <w:t>Journal of American Medical Informatics Association</w:t>
+      </w:r>
+      <w:r>
+        <w:t>. 25(3); 309-314. 2017.</w:t>
+      </w:r>
+    </w:p>
     <w:p>
       <w:pPr>
         <w:pStyle w:val="Heading1"/>
       </w:pPr>
-      <w:r>
-        <w:t xml:space="preserve">B. Positions, Scientific Appointments, and Honors</w:t>
-      </w:r>
-    </w:p>
-    <w:bookmarkStart w:id="23" w:name="positions"/>
+      <w:bookmarkStart w:id="3" w:name="X5d31e2be646bf7699aebcbdedca9b6a74e022f9"/>
+      <w:bookmarkEnd w:id="0"/>
+      <w:bookmarkEnd w:id="2"/>
+      <w:r>
+        <w:t>B. Positions, Scientific Appointments, and Honors</w:t>
+      </w:r>
+    </w:p>
     <w:p>
       <w:pPr>
         <w:pStyle w:val="Heading2"/>
       </w:pPr>
-      <w:r>
-        <w:t xml:space="preserve">Positions</w:t>
+      <w:bookmarkStart w:id="4" w:name="positions"/>
+      <w:r>
+        <w:t>Positions</w:t>
       </w:r>
     </w:p>
     <w:tbl>
       <w:tblPr>
         <w:tblStyle w:val="Table"/>
-        <w:tblW w:type="pct" w:w="5000"/>
+        <w:tblW w:w="5000" w:type="pct"/>
         <w:tblLayout w:type="fixed"/>
-        <w:tblLook w:firstRow="0" w:lastRow="0" w:firstColumn="0" w:lastColumn="0" w:noHBand="0" w:noVBand="0" w:val="0000"/>
+        <w:tblLook w:val="0000" w:firstRow="0" w:lastRow="0" w:firstColumn="0" w:lastColumn="0" w:noHBand="0" w:noVBand="0"/>
       </w:tblPr>
       <w:tblGrid>
-        <w:gridCol w:w="1440"/>
-        <w:gridCol w:w="6480"/>
+        <w:gridCol w:w="1964"/>
+        <w:gridCol w:w="8836"/>
       </w:tblGrid>
       <w:tr>
         <w:tc>
-          <w:tcPr/>
+          <w:tcPr>
+            <w:tcW w:w="1440" w:type="dxa"/>
+          </w:tcPr>
           <w:p>
             <w:pPr>
               <w:pStyle w:val="Compact"/>
-              <w:jc w:val="left"/>
-            </w:pPr>
-            <w:r>
-              <w:t xml:space="preserve">2022 – Present</w:t>
+            </w:pPr>
+            <w:r>
+              <w:t>2022 – Present</w:t>
             </w:r>
           </w:p>
         </w:tc>
         <w:tc>
-          <w:tcPr/>
+          <w:tcPr>
+            <w:tcW w:w="6480" w:type="dxa"/>
+          </w:tcPr>
           <w:p>
             <w:pPr>
               <w:pStyle w:val="Compact"/>
-              <w:jc w:val="left"/>
-            </w:pPr>
-            <w:r>
-              <w:t xml:space="preserve">Associate Professor, Division of Biostatistics and Epidemiology, Cincinnati Children’s Hospital Medical Center, Department of Pediatrics, University of Cincinnati, College of Medicine</w:t>
+            </w:pPr>
+            <w:r>
+              <w:t>Associate Professor, Division of Biostatistics and Epidemiology, Cincinnati Children’s Hospital Medical Center, Department of Pediatrics, University of Cincinnati, College of Medicine</w:t>
             </w:r>
           </w:p>
         </w:tc>
       </w:tr>
       <w:tr>
         <w:tc>
-          <w:tcPr/>
+          <w:tcPr>
+            <w:tcW w:w="1440" w:type="dxa"/>
+          </w:tcPr>
           <w:p>
             <w:pPr>
               <w:pStyle w:val="Compact"/>
-              <w:jc w:val="left"/>
-            </w:pPr>
-            <w:r>
-              <w:t xml:space="preserve">2017 – 2022</w:t>
+            </w:pPr>
+            <w:r>
+              <w:t>2017 – 2022</w:t>
             </w:r>
           </w:p>
         </w:tc>
         <w:tc>
-          <w:tcPr/>
+          <w:tcPr>
+            <w:tcW w:w="6480" w:type="dxa"/>
+          </w:tcPr>
           <w:p>
             <w:pPr>
               <w:pStyle w:val="Compact"/>
-              <w:jc w:val="left"/>
-            </w:pPr>
-            <w:r>
-              <w:t xml:space="preserve">Assistant Professor, Division of Biostatistics and Epidemiology, Cincinnati Children’s Hospital Medical Center, Department of Pediatrics, University of Cincinnati, College of Medicine</w:t>
+            </w:pPr>
+            <w:r>
+              <w:t>Assistant Professor, Division of Biostatistics and Epidemiology, Cincinnati Children’s Hospital Medical Center, Department of Pediatrics, University of Cincinnati, College of Medicine</w:t>
             </w:r>
           </w:p>
         </w:tc>
       </w:tr>
     </w:tbl>
-    <w:bookmarkEnd w:id="23"/>
-    <w:bookmarkStart w:id="24" w:name="scientific-appointments"/>
     <w:p>
       <w:pPr>
         <w:pStyle w:val="Heading2"/>
       </w:pPr>
-      <w:r>
-        <w:t xml:space="preserve">Scientific Appointments</w:t>
+      <w:bookmarkStart w:id="5" w:name="scientific-appointments"/>
+      <w:bookmarkEnd w:id="4"/>
+      <w:r>
+        <w:t>Scientific Appointments</w:t>
       </w:r>
     </w:p>
     <w:tbl>
       <w:tblPr>
         <w:tblStyle w:val="Table"/>
-        <w:tblW w:type="auto" w:w="0"/>
-        <w:tblLook w:firstRow="0" w:lastRow="0" w:firstColumn="0" w:lastColumn="0" w:noHBand="0" w:noVBand="0" w:val="0000"/>
+        <w:tblW w:w="0" w:type="auto"/>
+        <w:tblLook w:val="0000" w:firstRow="0" w:lastRow="0" w:firstColumn="0" w:lastColumn="0" w:noHBand="0" w:noVBand="0"/>
       </w:tblPr>
       <w:tblGrid>
-        <w:gridCol w:w="3960"/>
-        <w:gridCol w:w="3960"/>
+        <w:gridCol w:w="706"/>
+        <w:gridCol w:w="4679"/>
       </w:tblGrid>
       <w:tr>
         <w:tc>
-          <w:tcPr/>
+          <w:tcPr>
+            <w:tcW w:w="0" w:type="auto"/>
+          </w:tcPr>
           <w:p>
             <w:pPr>
               <w:pStyle w:val="Compact"/>
-              <w:jc w:val="left"/>
-            </w:pPr>
-            <w:r>
-              <w:t xml:space="preserve">2024</w:t>
+            </w:pPr>
+            <w:r>
+              <w:t>2024</w:t>
             </w:r>
           </w:p>
         </w:tc>
         <w:tc>
-          <w:tcPr/>
+          <w:tcPr>
+            <w:tcW w:w="0" w:type="auto"/>
+          </w:tcPr>
           <w:p>
             <w:pPr>
               <w:pStyle w:val="Compact"/>
-              <w:jc w:val="left"/>
-            </w:pPr>
-            <w:r>
-              <w:t xml:space="preserve">NIH ZES1 LWJ-W (KA)</w:t>
+            </w:pPr>
+            <w:r>
+              <w:t>NIH ZES1 LWJ-W (KA)</w:t>
             </w:r>
           </w:p>
         </w:tc>
       </w:tr>
       <w:tr>
         <w:tc>
-          <w:tcPr/>
+          <w:tcPr>
+            <w:tcW w:w="0" w:type="auto"/>
+          </w:tcPr>
           <w:p>
             <w:pPr>
               <w:pStyle w:val="Compact"/>
-              <w:jc w:val="left"/>
-            </w:pPr>
-            <w:r>
-              <w:t xml:space="preserve">2023</w:t>
+            </w:pPr>
+            <w:r>
+              <w:t>2023</w:t>
             </w:r>
           </w:p>
         </w:tc>
         <w:tc>
-          <w:tcPr/>
+          <w:tcPr>
+            <w:tcW w:w="0" w:type="auto"/>
+          </w:tcPr>
           <w:p>
             <w:pPr>
               <w:pStyle w:val="Compact"/>
-              <w:jc w:val="left"/>
-            </w:pPr>
-            <w:r>
-              <w:t xml:space="preserve">NIH ZES1 BWD-D (HS)</w:t>
+            </w:pPr>
+            <w:r>
+              <w:t>NIH ZES1 BWD-D (HS)</w:t>
             </w:r>
           </w:p>
         </w:tc>
       </w:tr>
       <w:tr>
         <w:tc>
-          <w:tcPr/>
+          <w:tcPr>
+            <w:tcW w:w="0" w:type="auto"/>
+          </w:tcPr>
           <w:p>
             <w:pPr>
               <w:pStyle w:val="Compact"/>
-              <w:jc w:val="left"/>
-            </w:pPr>
-            <w:r>
-              <w:t xml:space="preserve">2023</w:t>
+            </w:pPr>
+            <w:r>
+              <w:t>2023</w:t>
             </w:r>
           </w:p>
         </w:tc>
         <w:tc>
-          <w:tcPr/>
+          <w:tcPr>
+            <w:tcW w:w="0" w:type="auto"/>
+          </w:tcPr>
           <w:p>
             <w:pPr>
               <w:pStyle w:val="Compact"/>
-              <w:jc w:val="left"/>
-            </w:pPr>
-            <w:r>
-              <w:t xml:space="preserve">NIH ZES1 LWJ-W (K)</w:t>
+            </w:pPr>
+            <w:r>
+              <w:t>NIH ZES1 LWJ-W (K)</w:t>
             </w:r>
           </w:p>
         </w:tc>
       </w:tr>
       <w:tr>
         <w:tc>
-          <w:tcPr/>
+          <w:tcPr>
+            <w:tcW w:w="0" w:type="auto"/>
+          </w:tcPr>
           <w:p>
             <w:pPr>
               <w:pStyle w:val="Compact"/>
-              <w:jc w:val="left"/>
-            </w:pPr>
-            <w:r>
-              <w:t xml:space="preserve">2023</w:t>
+            </w:pPr>
+            <w:r>
+              <w:t>2023</w:t>
             </w:r>
           </w:p>
         </w:tc>
         <w:tc>
-          <w:tcPr/>
+          <w:tcPr>
+            <w:tcW w:w="0" w:type="auto"/>
+          </w:tcPr>
           <w:p>
             <w:pPr>
               <w:pStyle w:val="Compact"/>
-              <w:jc w:val="left"/>
-            </w:pPr>
-            <w:r>
-              <w:t xml:space="preserve">NIH ZES1 LKB-K (P2)</w:t>
+            </w:pPr>
+            <w:r>
+              <w:t>NIH ZES1 LKB-K (P2)</w:t>
             </w:r>
           </w:p>
         </w:tc>
       </w:tr>
       <w:tr>
         <w:tc>
-          <w:tcPr/>
+          <w:tcPr>
+            <w:tcW w:w="0" w:type="auto"/>
+          </w:tcPr>
           <w:p>
             <w:pPr>
               <w:pStyle w:val="Compact"/>
-              <w:jc w:val="left"/>
-            </w:pPr>
-            <w:r>
-              <w:t xml:space="preserve">2023</w:t>
+            </w:pPr>
+            <w:r>
+              <w:t>2023</w:t>
             </w:r>
           </w:p>
         </w:tc>
         <w:tc>
-          <w:tcPr/>
+          <w:tcPr>
+            <w:tcW w:w="0" w:type="auto"/>
+          </w:tcPr>
           <w:p>
             <w:pPr>
               <w:pStyle w:val="Compact"/>
-              <w:jc w:val="left"/>
-            </w:pPr>
-            <w:r>
-              <w:t xml:space="preserve">NIH ZRG1 MCST–B (14)</w:t>
+            </w:pPr>
+            <w:r>
+              <w:t>NIH ZRG1 MCST–B (14)</w:t>
             </w:r>
           </w:p>
         </w:tc>
       </w:tr>
       <w:tr>
         <w:tc>
-          <w:tcPr/>
+          <w:tcPr>
+            <w:tcW w:w="0" w:type="auto"/>
+          </w:tcPr>
           <w:p>
             <w:pPr>
               <w:pStyle w:val="Compact"/>
-              <w:jc w:val="left"/>
-            </w:pPr>
-            <w:r>
-              <w:t xml:space="preserve">2023</w:t>
+            </w:pPr>
+            <w:r>
+              <w:t>2023</w:t>
             </w:r>
           </w:p>
         </w:tc>
         <w:tc>
-          <w:tcPr/>
+          <w:tcPr>
+            <w:tcW w:w="0" w:type="auto"/>
+          </w:tcPr>
           <w:p>
             <w:pPr>
               <w:pStyle w:val="Compact"/>
-              <w:jc w:val="left"/>
-            </w:pPr>
-            <w:r>
-              <w:t xml:space="preserve">NIH ZCTA1 TCRB-J (M2)</w:t>
+            </w:pPr>
+            <w:r>
+              <w:t>NIH ZCTA1 TCRB-J (M2)</w:t>
             </w:r>
           </w:p>
         </w:tc>
       </w:tr>
       <w:tr>
         <w:tc>
-          <w:tcPr/>
+          <w:tcPr>
+            <w:tcW w:w="0" w:type="auto"/>
+          </w:tcPr>
           <w:p>
             <w:pPr>
               <w:pStyle w:val="Compact"/>
-              <w:jc w:val="left"/>
-            </w:pPr>
-            <w:r>
-              <w:t xml:space="preserve">2022</w:t>
+            </w:pPr>
+            <w:r>
+              <w:t>2022</w:t>
             </w:r>
           </w:p>
         </w:tc>
         <w:tc>
-          <w:tcPr/>
+          <w:tcPr>
+            <w:tcW w:w="0" w:type="auto"/>
+          </w:tcPr>
           <w:p>
             <w:pPr>
               <w:pStyle w:val="Compact"/>
-              <w:jc w:val="left"/>
-            </w:pPr>
-            <w:r>
-              <w:t xml:space="preserve">NIH ZES1 WL-W (K)</w:t>
+            </w:pPr>
+            <w:r>
+              <w:t>NIH ZES1 WL-W (K)</w:t>
             </w:r>
           </w:p>
         </w:tc>
       </w:tr>
       <w:tr>
         <w:tc>
-          <w:tcPr/>
+          <w:tcPr>
+            <w:tcW w:w="0" w:type="auto"/>
+          </w:tcPr>
           <w:p>
             <w:pPr>
               <w:pStyle w:val="Compact"/>
-              <w:jc w:val="left"/>
-            </w:pPr>
-            <w:r>
-              <w:t xml:space="preserve">2022</w:t>
+            </w:pPr>
+            <w:r>
+              <w:t>2022</w:t>
             </w:r>
           </w:p>
         </w:tc>
         <w:tc>
-          <w:tcPr/>
+          <w:tcPr>
+            <w:tcW w:w="0" w:type="auto"/>
+          </w:tcPr>
           <w:p>
             <w:pPr>
               <w:pStyle w:val="Compact"/>
-              <w:jc w:val="left"/>
-            </w:pPr>
-            <w:r>
-              <w:t xml:space="preserve">NIH ZES1 LWF-S (K9)</w:t>
+            </w:pPr>
+            <w:r>
+              <w:t>NIH ZES1 LWF-S (K9)</w:t>
             </w:r>
           </w:p>
         </w:tc>
       </w:tr>
       <w:tr>
         <w:tc>
-          <w:tcPr/>
+          <w:tcPr>
+            <w:tcW w:w="0" w:type="auto"/>
+          </w:tcPr>
           <w:p>
             <w:pPr>
               <w:pStyle w:val="Compact"/>
-              <w:jc w:val="left"/>
-            </w:pPr>
-            <w:r>
-              <w:t xml:space="preserve">2022</w:t>
+            </w:pPr>
+            <w:r>
+              <w:t>2022</w:t>
             </w:r>
           </w:p>
         </w:tc>
         <w:tc>
-          <w:tcPr/>
+          <w:tcPr>
+            <w:tcW w:w="0" w:type="auto"/>
+          </w:tcPr>
           <w:p>
             <w:pPr>
               <w:pStyle w:val="Compact"/>
-              <w:jc w:val="left"/>
-            </w:pPr>
-            <w:r>
-              <w:t xml:space="preserve">NIH ZES1 LKB-S (KS)</w:t>
+            </w:pPr>
+            <w:r>
+              <w:t>NIH ZES1 LKB-S (KS)</w:t>
             </w:r>
           </w:p>
         </w:tc>
       </w:tr>
       <w:tr>
         <w:tc>
-          <w:tcPr/>
+          <w:tcPr>
+            <w:tcW w:w="0" w:type="auto"/>
+          </w:tcPr>
           <w:p>
             <w:pPr>
               <w:pStyle w:val="Compact"/>
-              <w:jc w:val="left"/>
-            </w:pPr>
-            <w:r>
-              <w:t xml:space="preserve">2019</w:t>
+            </w:pPr>
+            <w:r>
+              <w:t>2019</w:t>
             </w:r>
           </w:p>
         </w:tc>
         <w:tc>
-          <w:tcPr/>
+          <w:tcPr>
+            <w:tcW w:w="0" w:type="auto"/>
+          </w:tcPr>
           <w:p>
             <w:pPr>
               <w:pStyle w:val="Compact"/>
-              <w:jc w:val="left"/>
-            </w:pPr>
-            <w:r>
-              <w:t xml:space="preserve">NIH SIEE study section, early career reviewer</w:t>
+            </w:pPr>
+            <w:r>
+              <w:t>NIH SIEE study section, early career reviewer</w:t>
             </w:r>
           </w:p>
         </w:tc>
       </w:tr>
     </w:tbl>
-    <w:bookmarkEnd w:id="24"/>
-    <w:bookmarkStart w:id="25" w:name="awards"/>
     <w:p>
       <w:pPr>
         <w:pStyle w:val="Heading2"/>
       </w:pPr>
-      <w:r>
-        <w:t xml:space="preserve">Awards</w:t>
+      <w:bookmarkStart w:id="6" w:name="awards"/>
+      <w:bookmarkEnd w:id="5"/>
+      <w:r>
+        <w:lastRenderedPageBreak/>
+        <w:t>Awards</w:t>
       </w:r>
     </w:p>
     <w:tbl>
       <w:tblPr>
         <w:tblStyle w:val="Table"/>
-        <w:tblW w:type="pct" w:w="5000"/>
+        <w:tblW w:w="5000" w:type="pct"/>
         <w:tblLayout w:type="fixed"/>
-        <w:tblLook w:firstRow="0" w:lastRow="0" w:firstColumn="0" w:lastColumn="0" w:noHBand="0" w:noVBand="0" w:val="0000"/>
+        <w:tblLook w:val="0000" w:firstRow="0" w:lastRow="0" w:firstColumn="0" w:lastColumn="0" w:noHBand="0" w:noVBand="0"/>
       </w:tblPr>
       <w:tblGrid>
-        <w:gridCol w:w="754"/>
-        <w:gridCol w:w="7165"/>
+        <w:gridCol w:w="1028"/>
+        <w:gridCol w:w="9772"/>
       </w:tblGrid>
       <w:tr>
         <w:tc>
-          <w:tcPr/>
+          <w:tcPr>
+            <w:tcW w:w="754" w:type="dxa"/>
+          </w:tcPr>
           <w:p>
             <w:pPr>
               <w:pStyle w:val="Compact"/>
-              <w:jc w:val="left"/>
-            </w:pPr>
-            <w:r>
-              <w:t xml:space="preserve">2020</w:t>
+            </w:pPr>
+            <w:r>
+              <w:t>2020</w:t>
             </w:r>
           </w:p>
         </w:tc>
         <w:tc>
-          <w:tcPr/>
+          <w:tcPr>
+            <w:tcW w:w="7165" w:type="dxa"/>
+          </w:tcPr>
           <w:p>
             <w:pPr>
               <w:pStyle w:val="Compact"/>
-              <w:jc w:val="left"/>
-            </w:pPr>
-            <w:r>
-              <w:t xml:space="preserve">Cincinnati Children’s Epidemiology and Biostatistics Top Publication</w:t>
+            </w:pPr>
+            <w:r>
+              <w:t>Cincinnati Children’s Epidemiology and Biostatistics Top Publication</w:t>
             </w:r>
           </w:p>
         </w:tc>
       </w:tr>
       <w:tr>
         <w:tc>
-          <w:tcPr/>
+          <w:tcPr>
+            <w:tcW w:w="754" w:type="dxa"/>
+          </w:tcPr>
           <w:p>
             <w:pPr>
               <w:pStyle w:val="Compact"/>
-              <w:jc w:val="left"/>
-            </w:pPr>
-            <w:r>
-              <w:t xml:space="preserve">2017</w:t>
+            </w:pPr>
+            <w:r>
+              <w:t>2017</w:t>
             </w:r>
           </w:p>
         </w:tc>
         <w:tc>
-          <w:tcPr/>
+          <w:tcPr>
+            <w:tcW w:w="7165" w:type="dxa"/>
+          </w:tcPr>
           <w:p>
             <w:pPr>
               <w:pStyle w:val="Compact"/>
-              <w:jc w:val="left"/>
-            </w:pPr>
-            <w:r>
-              <w:t xml:space="preserve">Cincinnati Children’s Epidemiology and Biostatistics Top Publication and Top Research Achievement</w:t>
+            </w:pPr>
+            <w:r>
+              <w:t>Cincinnati Children’s Epidemiology and Biostatistics Top Publication and Top Research Achievement</w:t>
             </w:r>
           </w:p>
         </w:tc>
       </w:tr>
       <w:tr>
         <w:tc>
-          <w:tcPr/>
+          <w:tcPr>
+            <w:tcW w:w="754" w:type="dxa"/>
+          </w:tcPr>
           <w:p>
             <w:pPr>
               <w:pStyle w:val="Compact"/>
-              <w:jc w:val="left"/>
-            </w:pPr>
-            <w:r>
-              <w:t xml:space="preserve">2016</w:t>
+            </w:pPr>
+            <w:r>
+              <w:t>2016</w:t>
             </w:r>
           </w:p>
         </w:tc>
         <w:tc>
-          <w:tcPr/>
+          <w:tcPr>
+            <w:tcW w:w="7165" w:type="dxa"/>
+          </w:tcPr>
           <w:p>
             <w:pPr>
               <w:pStyle w:val="Compact"/>
-              <w:jc w:val="left"/>
-            </w:pPr>
-            <w:r>
-              <w:t xml:space="preserve">Cincinnati Children’s Arnold Strauss Fellowship Awardee</w:t>
+            </w:pPr>
+            <w:r>
+              <w:t>Cincinnati Children’s Arnold Strauss Fellowship Awardee</w:t>
             </w:r>
           </w:p>
         </w:tc>
       </w:tr>
     </w:tbl>
-    <w:bookmarkEnd w:id="25"/>
-    <w:bookmarkEnd w:id="26"/>
-    <w:bookmarkStart w:id="32" w:name="c.-contributions-to-science"/>
     <w:p>
       <w:pPr>
         <w:pStyle w:val="Heading1"/>
       </w:pPr>
-      <w:r>
-        <w:t xml:space="preserve">C. Contributions to Science</w:t>
-      </w:r>
-    </w:p>
-    <w:bookmarkStart w:id="27" w:name="Xd9163a628e6fdb35511b2a8702dc901b13c46e9"/>
+      <w:bookmarkStart w:id="7" w:name="c.-contributions-to-science"/>
+      <w:bookmarkEnd w:id="3"/>
+      <w:bookmarkEnd w:id="6"/>
+      <w:r>
+        <w:t>C. Contributions to Science</w:t>
+      </w:r>
+    </w:p>
     <w:p>
       <w:pPr>
         <w:pStyle w:val="Heading2"/>
       </w:pPr>
-      <w:r>
-        <w:t xml:space="preserve">Privacy-based Methods and Software for Geocoding and Geomarker Assessment</w:t>
+      <w:bookmarkStart w:id="8" w:name="Xd9163a628e6fdb35511b2a8702dc901b13c46e9"/>
+      <w:r>
+        <w:t>Privacy-based Methods and Software for Geocoding and Geomarker Assessment</w:t>
       </w:r>
     </w:p>
     <w:p>
@@ -852,125 +1496,107 @@
         <w:pStyle w:val="FirstParagraph"/>
       </w:pPr>
       <w:r>
-        <w:t xml:space="preserve">Our group developed and maintains a novel approach and accompanying software package called DeGAUSS which overcomes multiple privacy-related challenges in the use of address data in multi-site studies and also serves as a more general reproducible and scalable research tool for geocoding and geomarker assessment. This approach is currently being implemented in a wide variety of national environmental health studies and in several clinical electronic health data warehouses. Extending this approach into a scalable and sustainable framework for automated integration of disparate and heterogeneous geomarkers via spatiotemporal location has reduced the need for manual data curation and specialized expertise required to utilize them within biomedical research studies.</w:t>
+        <w:t>Our group developed and maintains a novel approach and accompanying software package called DeGAUSS which overcomes multiple privacy-related challenges in the use of address data in multi-site studies and also serves as a more general reproducible and scalable research tool for geocoding and geomarker assessment. This approach is currently being implemented in a wide variety of national environmental health studies and in several clinical electronic health data warehouses. Extending this approach into a scalable and sustainable framework for automated integration of disparate and heterogeneous geomarkers via spatiotemporal location has reduced the need for manual data curation and specialized expertise required to utilize them within biomedical research studies.</w:t>
       </w:r>
     </w:p>
     <w:p>
       <w:pPr>
         <w:numPr>
           <w:ilvl w:val="0"/>
-          <w:numId w:val="1002"/>
+          <w:numId w:val="25"/>
         </w:numPr>
       </w:pPr>
       <w:r>
-        <w:t xml:space="preserve">Erika Rasnick Manning, Qing Duan, Stuart Taylor, Sarah Ray, Alexandra MS Corley, Joseph Michael, Ryan Gillette, Ndidi Unaka, David Hartley, Andrew F Beck,</w:t>
-      </w:r>
-      <w:r>
-        <w:t xml:space="preserve"> </w:t>
+        <w:t xml:space="preserve">Erika Rasnick Manning, Qing Duan, Stuart Taylor, Sarah Ray, Alexandra MS Corley, Joseph Michael, Ryan Gillette, Ndidi Unaka, David Hartley, Andrew F Beck, </w:t>
       </w:r>
       <w:r>
         <w:rPr>
           <w:b/>
           <w:bCs/>
         </w:rPr>
-        <w:t xml:space="preserve">Cole Brokamp</w:t>
-      </w:r>
-      <w:r>
-        <w:t xml:space="preserve">. Development of a Multimodal Geomarker Pipeline to Assess the Impact of Social, Economic, and Environmental Factors on Pediatric Health Outcomes.</w:t>
-      </w:r>
-      <w:r>
-        <w:t xml:space="preserve"> </w:t>
+        <w:t>Cole Brokamp</w:t>
+      </w:r>
+      <w:r>
+        <w:t xml:space="preserve">. Development of a Multimodal Geomarker Pipeline to Assess the Impact of Social, Economic, and Environmental Factors on Pediatric Health Outcomes. </w:t>
       </w:r>
       <w:r>
         <w:rPr>
           <w:i/>
           <w:iCs/>
         </w:rPr>
-        <w:t xml:space="preserve">Journal of the American Medical Informatics Association</w:t>
-      </w:r>
-      <w:r>
-        <w:t xml:space="preserve">. In press. 2024.</w:t>
+        <w:t>Journal of the American Medical Informatics Association</w:t>
+      </w:r>
+      <w:r>
+        <w:t>. In press. 2024.</w:t>
       </w:r>
     </w:p>
     <w:p>
       <w:pPr>
         <w:numPr>
           <w:ilvl w:val="0"/>
-          <w:numId w:val="1002"/>
+          <w:numId w:val="25"/>
         </w:numPr>
       </w:pPr>
       <w:r>
-        <w:t xml:space="preserve">Erika Rasnick, Patrick Ryan, Jeff Blossom, Heike Luttmann-Gibson, Nathan Lothrop, Rima Habre, Diane R Gold, Andrew Vancil, Joel Schwartz, James E Gern,</w:t>
-      </w:r>
-      <w:r>
-        <w:t xml:space="preserve"> </w:t>
+        <w:t xml:space="preserve">Erika Rasnick, Patrick Ryan, Jeff Blossom, Heike Luttmann-Gibson, Nathan Lothrop, Rima Habre, Diane R Gold, Andrew Vancil, Joel Schwartz, James E Gern, </w:t>
       </w:r>
       <w:r>
         <w:rPr>
           <w:b/>
           <w:bCs/>
         </w:rPr>
-        <w:t xml:space="preserve">Cole Brokamp</w:t>
-      </w:r>
-      <w:r>
-        <w:t xml:space="preserve">. High Resolution and Spatiotemporal Place-Based Computable Exposures at Scale.</w:t>
-      </w:r>
-      <w:r>
-        <w:t xml:space="preserve"> </w:t>
+        <w:t>Cole Brokamp</w:t>
+      </w:r>
+      <w:r>
+        <w:t xml:space="preserve">. High Resolution and Spatiotemporal Place-Based Computable Exposures at Scale. </w:t>
       </w:r>
       <w:r>
         <w:rPr>
           <w:i/>
           <w:iCs/>
         </w:rPr>
-        <w:t xml:space="preserve">AMIA Summits on Translational Science Proceedings</w:t>
-      </w:r>
-      <w:r>
-        <w:t xml:space="preserve">. 2023:62-70. 2023.</w:t>
+        <w:t>AMIA Summits on Translational Science Proceedings</w:t>
+      </w:r>
+      <w:r>
+        <w:t>. 2023:62-70. 2023.</w:t>
       </w:r>
     </w:p>
     <w:p>
       <w:pPr>
         <w:numPr>
           <w:ilvl w:val="0"/>
-          <w:numId w:val="1002"/>
+          <w:numId w:val="25"/>
         </w:numPr>
       </w:pPr>
       <w:r>
-        <w:t xml:space="preserve">Patrick H. Ryan,</w:t>
-      </w:r>
-      <w:r>
-        <w:t xml:space="preserve"> </w:t>
+        <w:t xml:space="preserve">Patrick H. Ryan, </w:t>
       </w:r>
       <w:r>
         <w:rPr>
           <w:b/>
           <w:bCs/>
         </w:rPr>
-        <w:t xml:space="preserve">Cole Brokamp</w:t>
-      </w:r>
-      <w:r>
-        <w:t xml:space="preserve">, Jeff Blossom, Nathan Lothrop, Rachel L. Miller, Paloma I. Beamer, Cynthia M. Visness, Antonella Zanobetti, Howard Andrews, Leonard B. Bacharier, Tina Hartert, Christine C. Johnson, Dennis Ownby, Robert F. Lemanske Jr., Heike Gibson, Weeberb Requia, Brent Coull, Edward M. Zoratti, Anne L. Wright, Fernando D. Martinez, Christine M. Seroogy, James E. Gern, Diane R. Gold, on behalf of the CREW Consortium. A Distributed Geospatial Approach to Describe Community Characteristics for Multi-Site Studies.</w:t>
-      </w:r>
-      <w:r>
-        <w:t xml:space="preserve"> </w:t>
+        <w:t>Cole Brokamp</w:t>
+      </w:r>
+      <w:r>
+        <w:t xml:space="preserve">, Jeff Blossom, Nathan Lothrop, Rachel L. Miller, Paloma I. Beamer, Cynthia M. Visness, Antonella Zanobetti, Howard Andrews, Leonard B. Bacharier, Tina Hartert, Christine C. Johnson, Dennis Ownby, Robert F. Lemanske Jr., Heike Gibson, Weeberb Requia, Brent Coull, Edward M. Zoratti, Anne L. Wright, Fernando D. Martinez, Christine M. Seroogy, James E. Gern, Diane R. Gold, on behalf of the CREW Consortium. A Distributed Geospatial Approach to Describe Community Characteristics for Multi-Site Studies. </w:t>
       </w:r>
       <w:r>
         <w:rPr>
           <w:i/>
           <w:iCs/>
         </w:rPr>
-        <w:t xml:space="preserve">Journal of Clinical and Translational Science</w:t>
-      </w:r>
-      <w:r>
-        <w:t xml:space="preserve">. 5:e86, 1-8. 2021.</w:t>
+        <w:t>Journal of Clinical and Translational Science</w:t>
+      </w:r>
+      <w:r>
+        <w:t>. 5:e86, 1-8. 2021.</w:t>
       </w:r>
     </w:p>
     <w:p>
       <w:pPr>
         <w:numPr>
           <w:ilvl w:val="0"/>
-          <w:numId w:val="1002"/>
+          <w:numId w:val="25"/>
         </w:numPr>
       </w:pPr>
       <w:r>
@@ -978,33 +1604,30 @@
           <w:b/>
           <w:bCs/>
         </w:rPr>
-        <w:t xml:space="preserve">Cole Brokamp</w:t>
-      </w:r>
-      <w:r>
-        <w:t xml:space="preserve">, Chris Wolfe, Todd Lingren, John Harley, Patrick Ryan. Decentralized and Reproducible Geocoding and Characterization of Community and Environmental Exposures for Multi-Site Studies.</w:t>
-      </w:r>
-      <w:r>
-        <w:t xml:space="preserve"> </w:t>
+        <w:t>Cole Brokamp</w:t>
+      </w:r>
+      <w:r>
+        <w:t xml:space="preserve">, Chris Wolfe, Todd Lingren, John Harley, Patrick Ryan. Decentralized and Reproducible Geocoding and Characterization of Community and Environmental Exposures for Multi-Site Studies. </w:t>
       </w:r>
       <w:r>
         <w:rPr>
           <w:i/>
           <w:iCs/>
         </w:rPr>
-        <w:t xml:space="preserve">Journal of American Medical Informatics Association</w:t>
-      </w:r>
-      <w:r>
-        <w:t xml:space="preserve">. 25(3); 309-314. 2017.</w:t>
-      </w:r>
-    </w:p>
-    <w:bookmarkEnd w:id="27"/>
-    <w:bookmarkStart w:id="28" w:name="X1918f807ef3509433f5daebb9f591f51071797f"/>
+        <w:t>Journal of American Medical Informatics Association</w:t>
+      </w:r>
+      <w:r>
+        <w:t>. 25(3); 309-314. 2017.</w:t>
+      </w:r>
+    </w:p>
     <w:p>
       <w:pPr>
         <w:pStyle w:val="Heading2"/>
       </w:pPr>
-      <w:r>
-        <w:t xml:space="preserve">Spatiotemporal Exposure Assessment Methods and Machine Learning Models</w:t>
+      <w:bookmarkStart w:id="9" w:name="X1918f807ef3509433f5daebb9f591f51071797f"/>
+      <w:bookmarkEnd w:id="8"/>
+      <w:r>
+        <w:t>Spatiotemporal Exposure Assessment Methods and Machine Learning Models</w:t>
       </w:r>
     </w:p>
     <w:p>
@@ -1012,20 +1635,14 @@
         <w:pStyle w:val="FirstParagraph"/>
       </w:pPr>
       <w:r>
-        <w:t xml:space="preserve">My early career was spent developing spatiotemporal exposure assessment models for environmental pollutants and community characteristics based on machine learning techniques. This work includes the first machine learning or ensemble model used to assess exposure to elemental components of particulate matter. Recent introduction of remote sensing satellite data has allowed for extension of the land use random forest model to produce daily estimates of air pollution back to 2000 at a resolution of 1 x 1 km.</w:t>
-      </w:r>
-      <w:r>
-        <w:t xml:space="preserve"> </w:t>
-      </w:r>
-      <w:r>
-        <w:t xml:space="preserve">I created a nationwide, census tract-level, and validated community material deprivation index that has been used and cited by over 75 different published scientific studies. It was originally created to estimate the causal impact of community material deprivation on hospitalization during the first year of life, but has also been used across several medical subspecialties to quantify health disparities.</w:t>
+        <w:t>My early career was spent developing spatiotemporal exposure assessment models for environmental pollutants and community characteristics based on machine learning techniques. This work includes the first machine learning or ensemble model used to assess exposure to elemental components of particulate matter. Recent introduction of remote sensing satellite data has allowed for extension of the land use random forest model to produce daily estimates of air pollution back to 2000 at a resolution of 1 x 1 km. I created a nationwide, census tract-level, and validated community material deprivation index that has been used and cited by over 75 different published scientific studies. It was originally created to estimate the causal impact of community material deprivation on hospitalization during the first year of life, but has also been used across several medical subspecialties to quantify health disparities.</w:t>
       </w:r>
     </w:p>
     <w:p>
       <w:pPr>
         <w:numPr>
           <w:ilvl w:val="0"/>
-          <w:numId w:val="1003"/>
+          <w:numId w:val="26"/>
         </w:numPr>
       </w:pPr>
       <w:r>
@@ -1033,30 +1650,27 @@
           <w:b/>
           <w:bCs/>
         </w:rPr>
-        <w:t xml:space="preserve">Cole Brokamp</w:t>
-      </w:r>
-      <w:r>
-        <w:t xml:space="preserve">. A High Resolution Spatiotemporal Fine Particulate Matter Exposure Assessment Model for the Contiguous United States.</w:t>
-      </w:r>
-      <w:r>
-        <w:t xml:space="preserve"> </w:t>
+        <w:t>Cole Brokamp</w:t>
+      </w:r>
+      <w:r>
+        <w:t xml:space="preserve">. A High Resolution Spatiotemporal Fine Particulate Matter Exposure Assessment Model for the Contiguous United States. </w:t>
       </w:r>
       <w:r>
         <w:rPr>
           <w:i/>
           <w:iCs/>
         </w:rPr>
-        <w:t xml:space="preserve">Environmental Advances</w:t>
-      </w:r>
-      <w:r>
-        <w:t xml:space="preserve">. 7:100155. 2022.</w:t>
+        <w:t>Environmental Advances</w:t>
+      </w:r>
+      <w:r>
+        <w:t>. 7:100155. 2022.</w:t>
       </w:r>
     </w:p>
     <w:p>
       <w:pPr>
         <w:numPr>
           <w:ilvl w:val="0"/>
-          <w:numId w:val="1003"/>
+          <w:numId w:val="26"/>
         </w:numPr>
       </w:pPr>
       <w:r>
@@ -1064,30 +1678,27 @@
           <w:b/>
           <w:bCs/>
         </w:rPr>
-        <w:t xml:space="preserve">Cole Brokamp</w:t>
-      </w:r>
-      <w:r>
-        <w:t xml:space="preserve">, Andrew F. Beck, Neera K. Goyal, Patrick Ryan, James M. Greenberg, Eric S. Hall. Material Community Deprivation and Hospital Utilization During the First Year of Life: An Urban Population-Based Cohort Study.</w:t>
-      </w:r>
-      <w:r>
-        <w:t xml:space="preserve"> </w:t>
+        <w:t>Cole Brokamp</w:t>
+      </w:r>
+      <w:r>
+        <w:t xml:space="preserve">, Andrew F. Beck, Neera K. Goyal, Patrick Ryan, James M. Greenberg, Eric S. Hall. Material Community Deprivation and Hospital Utilization During the First Year of Life: An Urban Population-Based Cohort Study. </w:t>
       </w:r>
       <w:r>
         <w:rPr>
           <w:i/>
           <w:iCs/>
         </w:rPr>
-        <w:t xml:space="preserve">Annals of Epidemiology</w:t>
-      </w:r>
-      <w:r>
-        <w:t xml:space="preserve">. 30. 2019.</w:t>
+        <w:t>Annals of Epidemiology</w:t>
+      </w:r>
+      <w:r>
+        <w:t>. 30. 2019.</w:t>
       </w:r>
     </w:p>
     <w:p>
       <w:pPr>
         <w:numPr>
           <w:ilvl w:val="0"/>
-          <w:numId w:val="1003"/>
+          <w:numId w:val="26"/>
         </w:numPr>
       </w:pPr>
       <w:r>
@@ -1095,30 +1706,28 @@
           <w:b/>
           <w:bCs/>
         </w:rPr>
-        <w:t xml:space="preserve">Cole Brokamp</w:t>
-      </w:r>
-      <w:r>
-        <w:t xml:space="preserve">, Roman Jandarov, Monir Hossain, Patrick Ryan. Predicting Daily Urban Fine Particulate Matter Concentrations Using Random Forest.</w:t>
-      </w:r>
-      <w:r>
-        <w:t xml:space="preserve"> </w:t>
+        <w:lastRenderedPageBreak/>
+        <w:t>Cole Brokamp</w:t>
+      </w:r>
+      <w:r>
+        <w:t xml:space="preserve">, Roman Jandarov, Monir Hossain, Patrick Ryan. Predicting Daily Urban Fine Particulate Matter Concentrations Using Random Forest. </w:t>
       </w:r>
       <w:r>
         <w:rPr>
           <w:i/>
           <w:iCs/>
         </w:rPr>
-        <w:t xml:space="preserve">Environmental Science &amp; Technology</w:t>
-      </w:r>
-      <w:r>
-        <w:t xml:space="preserve">. 52 (7); 4173-4179. 2018.</w:t>
+        <w:t>Environmental Science &amp; Technology</w:t>
+      </w:r>
+      <w:r>
+        <w:t>. 52 (7); 4173-4179. 2018.</w:t>
       </w:r>
     </w:p>
     <w:p>
       <w:pPr>
         <w:numPr>
           <w:ilvl w:val="0"/>
-          <w:numId w:val="1003"/>
+          <w:numId w:val="26"/>
         </w:numPr>
       </w:pPr>
       <w:r>
@@ -1126,33 +1735,30 @@
           <w:b/>
           <w:bCs/>
         </w:rPr>
-        <w:t xml:space="preserve">Cole Brokamp</w:t>
-      </w:r>
-      <w:r>
-        <w:t xml:space="preserve">, Roman Jandarov, MB Rao, Grace LeMasters, Patrick Ryan. Exposure assessment models for elemental components of particulate matter in an urban environment: A comparison of regression and random forest approaches.</w:t>
-      </w:r>
-      <w:r>
-        <w:t xml:space="preserve"> </w:t>
+        <w:t>Cole Brokamp</w:t>
+      </w:r>
+      <w:r>
+        <w:t xml:space="preserve">, Roman Jandarov, MB Rao, Grace LeMasters, Patrick Ryan. Exposure assessment models for elemental components of particulate matter in an urban environment: A comparison of regression and random forest approaches. </w:t>
       </w:r>
       <w:r>
         <w:rPr>
           <w:i/>
           <w:iCs/>
         </w:rPr>
-        <w:t xml:space="preserve">Atmospheric Environment</w:t>
-      </w:r>
-      <w:r>
-        <w:t xml:space="preserve">. 151; 1-11. 2017.</w:t>
-      </w:r>
-    </w:p>
-    <w:bookmarkEnd w:id="28"/>
-    <w:bookmarkStart w:id="29" w:name="X887e03c63b1cff1703d02ee410b927b2b453fee"/>
+        <w:t>Atmospheric Environment</w:t>
+      </w:r>
+      <w:r>
+        <w:t>. 151; 1-11. 2017.</w:t>
+      </w:r>
+    </w:p>
     <w:p>
       <w:pPr>
         <w:pStyle w:val="Heading2"/>
       </w:pPr>
-      <w:r>
-        <w:t xml:space="preserve">Built Environment and Pediatric Psychiatric Disorders</w:t>
+      <w:bookmarkStart w:id="10" w:name="X887e03c63b1cff1703d02ee410b927b2b453fee"/>
+      <w:bookmarkEnd w:id="9"/>
+      <w:r>
+        <w:t>Built Environment and Pediatric Psychiatric Disorders</w:t>
       </w:r>
     </w:p>
     <w:p>
@@ -1160,125 +1766,107 @@
         <w:pStyle w:val="FirstParagraph"/>
       </w:pPr>
       <w:r>
-        <w:t xml:space="preserve">Building on advanced exposure assessment has allowed me to lead epidemiological studies on the impacts of the built environment (e.g., fine particulate matter, greenspace, community deprivation) on psychiatric and neurobehavioral pediatric health outcomes. I led the first study to associate fine particulate matter with psychiatric outcomes in children and adolescents, using both electronic health record studies, as well as more detailed longitudinal panel studies. Multi-site cohort studies, such as the Adolescent Brain Cognitive Development (ABCD) study, have facilitated steps towards understanding the neurodevelopmental mechanisms underlying the associations between air pollution, cognition, and mental health.</w:t>
+        <w:t>Building on advanced exposure assessment has allowed me to lead epidemiological studies on the impacts of the built environment (e.g., fine particulate matter, greenspace, community deprivation) on psychiatric and neurobehavioral pediatric health outcomes. I led the first study to associate fine particulate matter with psychiatric outcomes in children and adolescents, using both electronic health record studies, as well as more detailed longitudinal panel studies. Multi-site cohort studies, such as the Adolescent Brain Cognitive Development (ABCD) study, have facilitated steps towards understanding the neurodevelopmental mechanisms underlying the associations between air pollution, cognition, and mental health.</w:t>
       </w:r>
     </w:p>
     <w:p>
       <w:pPr>
         <w:numPr>
           <w:ilvl w:val="0"/>
-          <w:numId w:val="1004"/>
+          <w:numId w:val="27"/>
         </w:numPr>
       </w:pPr>
       <w:r>
-        <w:t xml:space="preserve">Andrew Vancil, Jeffrey R Strawn, Erika Rasnick, Amir Levine, Heidi K Schroeder, Ashley M Specht, Ashley L Turner, Patrick H Ryan,</w:t>
-      </w:r>
-      <w:r>
-        <w:t xml:space="preserve"> </w:t>
+        <w:t xml:space="preserve">Andrew Vancil, Jeffrey R Strawn, Erika Rasnick, Amir Levine, Heidi K Schroeder, Ashley M Specht, Ashley L Turner, Patrick H Ryan, </w:t>
       </w:r>
       <w:r>
         <w:rPr>
           <w:b/>
           <w:bCs/>
         </w:rPr>
-        <w:t xml:space="preserve">Cole Brokamp</w:t>
-      </w:r>
-      <w:r>
-        <w:t xml:space="preserve">. Pediatric Anxiety and Daily Fine Particulate Matter: A Longitudinal Study.</w:t>
-      </w:r>
-      <w:r>
-        <w:t xml:space="preserve"> </w:t>
+        <w:t>Cole Brokamp</w:t>
+      </w:r>
+      <w:r>
+        <w:t xml:space="preserve">. Pediatric Anxiety and Daily Fine Particulate Matter: A Longitudinal Study. </w:t>
       </w:r>
       <w:r>
         <w:rPr>
           <w:i/>
           <w:iCs/>
         </w:rPr>
-        <w:t xml:space="preserve">Psychiatry Research Communications</w:t>
-      </w:r>
-      <w:r>
-        <w:t xml:space="preserve">. In Press. 2022.</w:t>
+        <w:t>Psychiatry Research Communications</w:t>
+      </w:r>
+      <w:r>
+        <w:t>. In Press. 2022.</w:t>
       </w:r>
     </w:p>
     <w:p>
       <w:pPr>
         <w:numPr>
           <w:ilvl w:val="0"/>
-          <w:numId w:val="1004"/>
+          <w:numId w:val="27"/>
         </w:numPr>
       </w:pPr>
       <w:r>
-        <w:t xml:space="preserve">Clara G Zundel, Samantha Ely,</w:t>
-      </w:r>
-      <w:r>
-        <w:t xml:space="preserve"> </w:t>
+        <w:t xml:space="preserve">Clara G Zundel, Samantha Ely, </w:t>
       </w:r>
       <w:r>
         <w:rPr>
           <w:b/>
           <w:bCs/>
         </w:rPr>
-        <w:t xml:space="preserve">Cole Brokamp</w:t>
-      </w:r>
-      <w:r>
-        <w:t xml:space="preserve">, Jeffrey R Strawn, Tanja Jovanovic, Patrick Ryan, Hilary Marusak. Particulate Matter Exposure and Default Mode Network Equilibrium duing Early Adolescence.</w:t>
-      </w:r>
-      <w:r>
-        <w:t xml:space="preserve"> </w:t>
+        <w:t>Cole Brokamp</w:t>
+      </w:r>
+      <w:r>
+        <w:t xml:space="preserve">, Jeffrey R Strawn, Tanja Jovanovic, Patrick Ryan, Hilary Marusak. Particulate Matter Exposure and Default Mode Network Equilibrium duing Early Adolescence. </w:t>
       </w:r>
       <w:r>
         <w:rPr>
           <w:i/>
           <w:iCs/>
         </w:rPr>
-        <w:t xml:space="preserve">Brain Connectivity</w:t>
-      </w:r>
-      <w:r>
-        <w:t xml:space="preserve">. Online. 2024.</w:t>
+        <w:t>Brain Connectivity</w:t>
+      </w:r>
+      <w:r>
+        <w:t>. Online. 2024.</w:t>
       </w:r>
     </w:p>
     <w:p>
       <w:pPr>
         <w:numPr>
           <w:ilvl w:val="0"/>
-          <w:numId w:val="1004"/>
+          <w:numId w:val="27"/>
         </w:numPr>
       </w:pPr>
       <w:r>
-        <w:t xml:space="preserve">Erika Rasnick, Patrick H. Ryan, A. John Bailer, Thomas Fisher, Patrick J. Parsons, Kimberly Yolton, Nicholas C. Newman, Bruce P. Lanphear,</w:t>
-      </w:r>
-      <w:r>
-        <w:t xml:space="preserve"> </w:t>
+        <w:t xml:space="preserve">Erika Rasnick, Patrick H. Ryan, A. John Bailer, Thomas Fisher, Patrick J. Parsons, Kimberly Yolton, Nicholas C. Newman, Bruce P. Lanphear, </w:t>
       </w:r>
       <w:r>
         <w:rPr>
           <w:b/>
           <w:bCs/>
         </w:rPr>
-        <w:t xml:space="preserve">Cole Brokamp</w:t>
-      </w:r>
-      <w:r>
-        <w:t xml:space="preserve">. Identifying Sensitive Windows of Airborne Lead Exposure Associated with Behavioral Outcomes at Age 12.</w:t>
-      </w:r>
-      <w:r>
-        <w:t xml:space="preserve"> </w:t>
+        <w:t>Cole Brokamp</w:t>
+      </w:r>
+      <w:r>
+        <w:t xml:space="preserve">. Identifying Sensitive Windows of Airborne Lead Exposure Associated with Behavioral Outcomes at Age 12. </w:t>
       </w:r>
       <w:r>
         <w:rPr>
           <w:i/>
           <w:iCs/>
         </w:rPr>
-        <w:t xml:space="preserve">Environmental Epidemiology</w:t>
-      </w:r>
-      <w:r>
-        <w:t xml:space="preserve">. 5(2):e144. 2021.</w:t>
+        <w:t>Environmental Epidemiology</w:t>
+      </w:r>
+      <w:r>
+        <w:t>. 5(2):e144. 2021.</w:t>
       </w:r>
     </w:p>
     <w:p>
       <w:pPr>
         <w:numPr>
           <w:ilvl w:val="0"/>
-          <w:numId w:val="1004"/>
+          <w:numId w:val="27"/>
         </w:numPr>
       </w:pPr>
       <w:r>
@@ -1286,33 +1874,30 @@
           <w:b/>
           <w:bCs/>
         </w:rPr>
-        <w:t xml:space="preserve">Cole Brokamp</w:t>
-      </w:r>
-      <w:r>
-        <w:t xml:space="preserve">, Jeffrey R. Strawn, Andrew F. Beck, Pat Ryan. Pediatric Psychiatric Emergency Department Utilization and Fine Particulate Matter: A Case-Crossover Study.</w:t>
-      </w:r>
-      <w:r>
-        <w:t xml:space="preserve"> </w:t>
+        <w:t>Cole Brokamp</w:t>
+      </w:r>
+      <w:r>
+        <w:t xml:space="preserve">, Jeffrey R. Strawn, Andrew F. Beck, Pat Ryan. Pediatric Psychiatric Emergency Department Utilization and Fine Particulate Matter: A Case-Crossover Study. </w:t>
       </w:r>
       <w:r>
         <w:rPr>
           <w:i/>
           <w:iCs/>
         </w:rPr>
-        <w:t xml:space="preserve">Environmental Health Perspectives</w:t>
-      </w:r>
-      <w:r>
-        <w:t xml:space="preserve">. 127(9). 2019.</w:t>
-      </w:r>
-    </w:p>
-    <w:bookmarkEnd w:id="29"/>
-    <w:bookmarkStart w:id="30" w:name="X85986e86d026ec2acdf2f0807db4d0bf595502a"/>
+        <w:t>Environmental Health Perspectives</w:t>
+      </w:r>
+      <w:r>
+        <w:t>. 127(9). 2019.</w:t>
+      </w:r>
+    </w:p>
     <w:p>
       <w:pPr>
         <w:pStyle w:val="Heading2"/>
       </w:pPr>
-      <w:r>
-        <w:t xml:space="preserve">Causal Mediation of Place-Based Factors on Pediatric Health Disparities</w:t>
+      <w:bookmarkStart w:id="11" w:name="X85986e86d026ec2acdf2f0807db4d0bf595502a"/>
+      <w:bookmarkEnd w:id="10"/>
+      <w:r>
+        <w:t>Causal Mediation of Place-Based Factors on Pediatric Health Disparities</w:t>
       </w:r>
     </w:p>
     <w:p>
@@ -1320,14 +1905,14 @@
         <w:pStyle w:val="FirstParagraph"/>
       </w:pPr>
       <w:r>
-        <w:t xml:space="preserve">I have applied advanced causal modeling techniques within population-wide health registries and multi-site prospective cohort studies. By linking study participants’ addresses to extant social and environmental determinants of health data sources, we study the mechanisms behind racial and socioeconomic disparities in pediatric health outcomes.</w:t>
+        <w:t>I have applied advanced causal modeling techniques within population-wide health registries and multi-site prospective cohort studies. By linking study participants’ addresses to extant social and environmental determinants of health data sources, we study the mechanisms behind racial and socioeconomic disparities in pediatric health outcomes.</w:t>
       </w:r>
     </w:p>
     <w:p>
       <w:pPr>
         <w:numPr>
           <w:ilvl w:val="0"/>
-          <w:numId w:val="1005"/>
+          <w:numId w:val="28"/>
         </w:numPr>
       </w:pPr>
       <w:r>
@@ -1335,144 +1920,127 @@
           <w:b/>
           <w:bCs/>
         </w:rPr>
-        <w:t xml:space="preserve">Cole Brokamp</w:t>
-      </w:r>
-      <w:r>
-        <w:t xml:space="preserve">, Margaret N Jones, Qing Duan, Erika Rasnick Manning, Sarah Ray, Alexandra MS Corley, Joseph Michael, Stuart Taylor, Ndidi Unaka, Andrew F Beck. Causal Mediation of Neighborhood-Level Pediatric Hospitalization Inequities.</w:t>
-      </w:r>
-      <w:r>
-        <w:t xml:space="preserve"> </w:t>
+        <w:t>Cole Brokamp</w:t>
+      </w:r>
+      <w:r>
+        <w:t xml:space="preserve">, Margaret N Jones, Qing Duan, Erika Rasnick Manning, Sarah Ray, Alexandra MS Corley, Joseph Michael, Stuart Taylor, Ndidi Unaka, Andrew F Beck. Causal Mediation of Neighborhood-Level Pediatric Hospitalization Inequities. </w:t>
       </w:r>
       <w:r>
         <w:rPr>
           <w:i/>
           <w:iCs/>
         </w:rPr>
-        <w:t xml:space="preserve">Pediatrics</w:t>
-      </w:r>
-      <w:r>
-        <w:t xml:space="preserve">. In Press. 2024.</w:t>
+        <w:t>Pediatrics</w:t>
+      </w:r>
+      <w:r>
+        <w:t>. In Press. 2024.</w:t>
       </w:r>
     </w:p>
     <w:p>
       <w:pPr>
         <w:numPr>
           <w:ilvl w:val="0"/>
-          <w:numId w:val="1005"/>
+          <w:numId w:val="28"/>
         </w:numPr>
       </w:pPr>
       <w:r>
-        <w:t xml:space="preserve">Esteban Correa, Lili Ding, Andrew F. Beck,</w:t>
-      </w:r>
-      <w:r>
-        <w:t xml:space="preserve"> </w:t>
+        <w:t xml:space="preserve">Esteban Correa, Lili Ding, Andrew F. Beck, </w:t>
       </w:r>
       <w:r>
         <w:rPr>
           <w:b/>
           <w:bCs/>
         </w:rPr>
-        <w:t xml:space="preserve">Cole Brokamp</w:t>
-      </w:r>
-      <w:r>
-        <w:t xml:space="preserve">, Mekibib Altayeb, Robert S. Kahn, Tesfay Mersha. Understanding Racial Disparities in Childhood Asthma Using Individual- and Neighborhood-Level Risk Factors.</w:t>
-      </w:r>
-      <w:r>
-        <w:t xml:space="preserve"> </w:t>
+        <w:t>Cole Brokamp</w:t>
+      </w:r>
+      <w:r>
+        <w:t xml:space="preserve">, Mekibib Altayeb, Robert S. Kahn, Tesfay Mersha. Understanding Racial Disparities in Childhood Asthma Using Individual- and Neighborhood-Level Risk Factors. </w:t>
       </w:r>
       <w:r>
         <w:rPr>
           <w:i/>
           <w:iCs/>
         </w:rPr>
-        <w:t xml:space="preserve">Journal of Allergy and Clinical Immunology</w:t>
-      </w:r>
-      <w:r>
-        <w:t xml:space="preserve">. In Press. 2022.</w:t>
+        <w:t>Journal of Allergy and Clinical Immunology</w:t>
+      </w:r>
+      <w:r>
+        <w:t>. In Press. 2022.</w:t>
       </w:r>
     </w:p>
     <w:p>
       <w:pPr>
         <w:numPr>
           <w:ilvl w:val="0"/>
-          <w:numId w:val="1005"/>
+          <w:numId w:val="28"/>
         </w:numPr>
       </w:pPr>
       <w:r>
-        <w:t xml:space="preserve">Antonella Zanobetti, Patrick H. Ryan, Brent Coull,</w:t>
-      </w:r>
-      <w:r>
-        <w:t xml:space="preserve"> </w:t>
+        <w:t xml:space="preserve">Antonella Zanobetti, Patrick H. Ryan, Brent Coull, </w:t>
       </w:r>
       <w:r>
         <w:rPr>
           <w:b/>
           <w:bCs/>
         </w:rPr>
-        <w:t xml:space="preserve">Cole Brokamp</w:t>
-      </w:r>
-      <w:r>
-        <w:t xml:space="preserve">, Soma Datta, Jeffrey Blossom, Nathan Lothrop, Rachel L. Miller, Paloma I. Beamer, Cynthia M. Visness, Howard Andrews, Leonard B. Bacharier, Tina Hartert, Christine C. Johnson, Dennis Ownby, Gurjit K. Khurana Hershey, Christine Joseph, Song Yiqiang, Eneida Mendoza, Daniel J. Jackson, Heike Luttmann-Gibson, Edward M. Zoratti, Anne L. Wright, Fernando D. Martinez, Christine M. Seroogy, James E. Gern, Diane R. Gold, for the Children’s Respiratory and Environmental Workgroup (CREW) Consortium. Childhood Asthma Incidence, Early and Persistent Wheeze, and Neighborhood Socioeconomic Factors in the ECHO/CREW Consortium.</w:t>
-      </w:r>
-      <w:r>
-        <w:t xml:space="preserve"> </w:t>
+        <w:t>Cole Brokamp</w:t>
+      </w:r>
+      <w:r>
+        <w:t xml:space="preserve">, Soma Datta, Jeffrey Blossom, Nathan Lothrop, Rachel L. Miller, Paloma I. Beamer, Cynthia M. Visness, Howard Andrews, Leonard B. Bacharier, Tina Hartert, Christine C. Johnson, Dennis Ownby, Gurjit K. Khurana Hershey, Christine Joseph, Song Yiqiang, Eneida Mendoza, Daniel J. Jackson, Heike Luttmann-Gibson, Edward M. Zoratti, Anne L. Wright, Fernando D. Martinez, Christine M. Seroogy, James E. Gern, Diane R. Gold, for the Children’s Respiratory and Environmental Workgroup (CREW) Consortium. Childhood Asthma Incidence, Early and Persistent Wheeze, and Neighborhood Socioeconomic Factors in the ECHO/CREW Consortium. </w:t>
       </w:r>
       <w:r>
         <w:rPr>
           <w:i/>
           <w:iCs/>
         </w:rPr>
-        <w:t xml:space="preserve">JAMA Pediatrics</w:t>
-      </w:r>
-      <w:r>
-        <w:t xml:space="preserve">. Online. 2022.</w:t>
+        <w:t>JAMA Pediatrics</w:t>
+      </w:r>
+      <w:r>
+        <w:t>. Online. 2022.</w:t>
       </w:r>
     </w:p>
     <w:p>
       <w:pPr>
         <w:numPr>
           <w:ilvl w:val="0"/>
-          <w:numId w:val="1005"/>
+          <w:numId w:val="28"/>
         </w:numPr>
       </w:pPr>
       <w:r>
-        <w:t xml:space="preserve">Patrick H Ryan, Antonella Zanobetti, Brent A. Coull, Howard Andrews, Leonard B Bacharier, Dakota Bailey, Paloma I. Beamer, Jeff Blossom,</w:t>
-      </w:r>
-      <w:r>
-        <w:t xml:space="preserve"> </w:t>
+        <w:t xml:space="preserve">Patrick H Ryan, Antonella Zanobetti, Brent A. Coull, Howard Andrews, Leonard B Bacharier, Dakota Bailey, Paloma I. Beamer, Jeff Blossom, </w:t>
       </w:r>
       <w:r>
         <w:rPr>
           <w:b/>
           <w:bCs/>
         </w:rPr>
-        <w:t xml:space="preserve">Cole Brokamp</w:t>
-      </w:r>
-      <w:r>
-        <w:t xml:space="preserve">, Soma Datta, Tina Hartert, Gurjit K. Khurana Hershey, Daniel J Jackson, Christine C Johnson, Christine Joseph, Jorja Kahn, Nathan Lothrop, Margee Louisias, Heike Luttmann-Gibson, Fernando D. Martinez, Eneida Mendonça, Rachel L. Miller, Dennis Ownby, Sima Ramratnam, Christine M Seroogy, Cynthia M Visness, Anne L Wright, Edward M. Zoratti, James E. Gern, Diane R. Gold. The Legacy of Redlining: Increasing Childhood Asthma Disparities Through Neighborhood Poverty.</w:t>
-      </w:r>
-      <w:r>
-        <w:t xml:space="preserve"> </w:t>
+        <w:t>Cole Brokamp</w:t>
+      </w:r>
+      <w:r>
+        <w:t xml:space="preserve">, Soma Datta, Tina Hartert, Gurjit K. Khurana Hershey, Daniel J Jackson, Christine C Johnson, Christine Joseph, Jorja Kahn, Nathan Lothrop, Margee Louisias, Heike Luttmann-Gibson, Fernando D. Martinez, Eneida Mendonça, Rachel L. Miller, Dennis Ownby, Sima Ramratnam, Christine M Seroogy, Cynthia M Visness, Anne L Wright, Edward M. Zoratti, James E. Gern, Diane R. Gold. The Legacy of Redlining: Increasing Childhood Asthma </w:t>
+      </w:r>
+      <w:r>
+        <w:lastRenderedPageBreak/>
+        <w:t xml:space="preserve">Disparities Through Neighborhood Poverty. </w:t>
       </w:r>
       <w:r>
         <w:rPr>
           <w:i/>
           <w:iCs/>
         </w:rPr>
-        <w:t xml:space="preserve">American Journal of Respiratory and Critical Care Medicine</w:t>
-      </w:r>
-      <w:r>
-        <w:t xml:space="preserve">. Online. 2024.</w:t>
-      </w:r>
-    </w:p>
-    <w:bookmarkEnd w:id="30"/>
-    <w:bookmarkStart w:id="31" w:name="fairness-in-pediatric-precision-medicine"/>
+        <w:t>American Journal of Respiratory and Critical Care Medicine</w:t>
+      </w:r>
+      <w:r>
+        <w:t>. Online. 2024.</w:t>
+      </w:r>
+    </w:p>
     <w:p>
       <w:pPr>
         <w:pStyle w:val="Heading2"/>
       </w:pPr>
-      <w:r>
-        <w:t xml:space="preserve">Fairness in Pediatric Precision Medicine</w:t>
+      <w:bookmarkStart w:id="12" w:name="fairness-in-pediatric-precision-medicine"/>
+      <w:bookmarkEnd w:id="11"/>
+      <w:r>
+        <w:t>Fairness in Pediatric Precision Medicine</w:t>
       </w:r>
     </w:p>
     <w:p>
@@ -1480,125 +2048,107 @@
         <w:pStyle w:val="FirstParagraph"/>
       </w:pPr>
       <w:r>
-        <w:t xml:space="preserve">My research group has lead several studies on the racial and ethnic fairness of pediatric precision medicine tools used in clinical and epidemiologic settings. We have been the first to uncover racial biases in commonly used asthma diagnosis and cystic fibrosis exacerbation clinical precision medicine tools. Additionally, we have focused on the racial biases that can be introduced into epidemiologic research through the use of common exposure and socioeconomic status assessment tools.</w:t>
+        <w:t>My research group has lead several studies on the racial and ethnic fairness of pediatric precision medicine tools used in clinical and epidemiologic settings. We have been the first to uncover racial biases in commonly used asthma diagnosis and cystic fibrosis exacerbation clinical precision medicine tools. Additionally, we have focused on the racial biases that can be introduced into epidemiologic research through the use of common exposure and socioeconomic status assessment tools.</w:t>
       </w:r>
     </w:p>
     <w:p>
       <w:pPr>
         <w:numPr>
           <w:ilvl w:val="0"/>
-          <w:numId w:val="1006"/>
+          <w:numId w:val="29"/>
         </w:numPr>
       </w:pPr>
       <w:r>
-        <w:t xml:space="preserve">Harsimran Makkad, Amisha Saini, Erika Rasnick Manning, Qing Duan, Stephen Colegate,</w:t>
-      </w:r>
-      <w:r>
-        <w:t xml:space="preserve"> </w:t>
+        <w:t xml:space="preserve">Harsimran Makkad, Amisha Saini, Erika Rasnick Manning, Qing Duan, Stephen Colegate, </w:t>
       </w:r>
       <w:r>
         <w:rPr>
           <w:b/>
           <w:bCs/>
         </w:rPr>
-        <w:t xml:space="preserve">Cole Brokamp</w:t>
-      </w:r>
-      <w:r>
-        <w:t xml:space="preserve">. Racial Fairness of Individual- and Community-Level Proxies of Socioeconomic Status Among Birthing Parent–Child Dyads.</w:t>
-      </w:r>
-      <w:r>
-        <w:t xml:space="preserve"> </w:t>
+        <w:t>Cole Brokamp</w:t>
+      </w:r>
+      <w:r>
+        <w:t xml:space="preserve">. Racial Fairness of Individual- and Community-Level Proxies of Socioeconomic Status Among Birthing Parent–Child Dyads. </w:t>
       </w:r>
       <w:r>
         <w:rPr>
           <w:i/>
           <w:iCs/>
         </w:rPr>
-        <w:t xml:space="preserve">Journal of Racial and Ethnic Health Disparities</w:t>
-      </w:r>
-      <w:r>
-        <w:t xml:space="preserve">. Online. 2024.</w:t>
+        <w:t>Journal of Racial and Ethnic Health Disparities</w:t>
+      </w:r>
+      <w:r>
+        <w:t>. Online. 2024.</w:t>
       </w:r>
     </w:p>
     <w:p>
       <w:pPr>
         <w:numPr>
           <w:ilvl w:val="0"/>
-          <w:numId w:val="1006"/>
+          <w:numId w:val="29"/>
         </w:numPr>
       </w:pPr>
       <w:r>
-        <w:t xml:space="preserve">Stephen P Colegate, Anushka Palipana, Emrah Gecili, Rhonda D Szczesniak,</w:t>
-      </w:r>
-      <w:r>
-        <w:t xml:space="preserve"> </w:t>
+        <w:t xml:space="preserve">Stephen P Colegate, Anushka Palipana, Emrah Gecili, Rhonda D Szczesniak, </w:t>
       </w:r>
       <w:r>
         <w:rPr>
           <w:b/>
           <w:bCs/>
         </w:rPr>
-        <w:t xml:space="preserve">Cole Brokamp</w:t>
-      </w:r>
-      <w:r>
-        <w:t xml:space="preserve">. Evaluating Precision Medicine Tools in Cystic Fibrosis for Racial and Ethnic Fairness.</w:t>
-      </w:r>
-      <w:r>
-        <w:t xml:space="preserve"> </w:t>
+        <w:t>Cole Brokamp</w:t>
+      </w:r>
+      <w:r>
+        <w:t xml:space="preserve">. Evaluating Precision Medicine Tools in Cystic Fibrosis for Racial and Ethnic Fairness. </w:t>
       </w:r>
       <w:r>
         <w:rPr>
           <w:i/>
           <w:iCs/>
         </w:rPr>
-        <w:t xml:space="preserve">Journal of Clinical and Translational Science</w:t>
-      </w:r>
-      <w:r>
-        <w:t xml:space="preserve">. In press. 2024.</w:t>
+        <w:t>Journal of Clinical and Translational Science</w:t>
+      </w:r>
+      <w:r>
+        <w:t>. In press. 2024.</w:t>
       </w:r>
     </w:p>
     <w:p>
       <w:pPr>
         <w:numPr>
           <w:ilvl w:val="0"/>
-          <w:numId w:val="1006"/>
+          <w:numId w:val="29"/>
         </w:numPr>
       </w:pPr>
       <w:r>
-        <w:t xml:space="preserve">Jordan Pennington, Erika Rasnick, Lisa J. Martin, Jocelyn M. Biagini, Tesfaye B. Mersha, Allison Parsons, Gurjit K. Khurana Hershey, Patrick Ryan,</w:t>
-      </w:r>
-      <w:r>
-        <w:t xml:space="preserve"> </w:t>
+        <w:t xml:space="preserve">Jordan Pennington, Erika Rasnick, Lisa J. Martin, Jocelyn M. Biagini, Tesfaye B. Mersha, Allison Parsons, Gurjit K. Khurana Hershey, Patrick Ryan, </w:t>
       </w:r>
       <w:r>
         <w:rPr>
           <w:b/>
           <w:bCs/>
         </w:rPr>
-        <w:t xml:space="preserve">Cole Brokamp</w:t>
-      </w:r>
-      <w:r>
-        <w:t xml:space="preserve">. Racial Fairness in Precision Medicine: Pediatric Asthma Prediction Algorithms.</w:t>
-      </w:r>
-      <w:r>
-        <w:t xml:space="preserve"> </w:t>
+        <w:t>Cole Brokamp</w:t>
+      </w:r>
+      <w:r>
+        <w:t xml:space="preserve">. Racial Fairness in Precision Medicine: Pediatric Asthma Prediction Algorithms. </w:t>
       </w:r>
       <w:r>
         <w:rPr>
           <w:i/>
           <w:iCs/>
         </w:rPr>
-        <w:t xml:space="preserve">American Journal of Health Promotion</w:t>
-      </w:r>
-      <w:r>
-        <w:t xml:space="preserve">. 37(2). 2022.</w:t>
-      </w:r>
-    </w:p>
-    <w:bookmarkEnd w:id="31"/>
-    <w:bookmarkEnd w:id="32"/>
+        <w:t>American Journal of Health Promotion</w:t>
+      </w:r>
+      <w:r>
+        <w:t>. 37(2). 2022.</w:t>
+      </w:r>
+      <w:bookmarkEnd w:id="7"/>
+      <w:bookmarkEnd w:id="12"/>
+    </w:p>
     <w:sectPr>
-      <w:pgSz w:h="15840" w:w="12240"/>
-      <w:pgMar w:bottom="720" w:footer="720" w:gutter="0" w:header="720" w:left="720" w:right="720" w:top="720"/>
+      <w:pgSz w:w="12240" w:h="15840"/>
+      <w:pgMar w:top="720" w:right="720" w:bottom="720" w:left="720" w:header="720" w:footer="720" w:gutter="0"/>
       <w:cols w:space="720"/>
       <w:docGrid w:linePitch="326"/>
     </w:sectPr>
@@ -1606,32 +2156,9 @@
 </w:document>
 </file>
 
-<file path=word/comments.xml><?xml version="1.0" encoding="utf-8"?>
-<w:comments xmlns:w="http://schemas.openxmlformats.org/wordprocessingml/2006/main" xmlns:m="http://schemas.openxmlformats.org/officeDocument/2006/math" xmlns:r="http://schemas.openxmlformats.org/officeDocument/2006/relationships" xmlns:o="urn:schemas-microsoft-com:office:office" xmlns:v="urn:schemas-microsoft-com:vml" xmlns:w10="urn:schemas-microsoft-com:office:word" xmlns:a="http://schemas.openxmlformats.org/drawingml/2006/main" xmlns:pic="http://schemas.openxmlformats.org/drawingml/2006/picture" xmlns:wp="http://schemas.openxmlformats.org/drawingml/2006/wordprocessingDrawing"/>
-</file>
-
-<file path=word/footnotes.xml><?xml version="1.0" encoding="utf-8"?>
-<w:footnotes xmlns:w="http://schemas.openxmlformats.org/wordprocessingml/2006/main" xmlns:m="http://schemas.openxmlformats.org/officeDocument/2006/math" xmlns:r="http://schemas.openxmlformats.org/officeDocument/2006/relationships" xmlns:o="urn:schemas-microsoft-com:office:office" xmlns:v="urn:schemas-microsoft-com:vml" xmlns:w10="urn:schemas-microsoft-com:office:word" xmlns:a="http://schemas.openxmlformats.org/drawingml/2006/main" xmlns:pic="http://schemas.openxmlformats.org/drawingml/2006/picture" xmlns:wp="http://schemas.openxmlformats.org/drawingml/2006/wordprocessingDrawing">
-  <w:footnote w:type="continuationSeparator" w:id="0">
-    <w:p>
-      <w:r>
-        <w:continuationSeparator/>
-      </w:r>
-    </w:p>
-  </w:footnote>
-  <w:footnote w:type="separator" w:id="-1">
-    <w:p>
-      <w:r>
-        <w:separator/>
-      </w:r>
-    </w:p>
-  </w:footnote>
-</w:footnotes>
-</file>
-
 <file path=word/numbering.xml><?xml version="1.0" encoding="utf-8"?>
-<w:numbering xmlns:aink="http://schemas.microsoft.com/office/drawing/2016/ink" xmlns:am3d="http://schemas.microsoft.com/office/drawing/2017/model3d" xmlns:cx="http://schemas.microsoft.com/office/drawing/2014/chartex" xmlns:cx1="http://schemas.microsoft.com/office/drawing/2015/9/8/chartex" xmlns:cx2="http://schemas.microsoft.com/office/drawing/2015/10/21/chartex" xmlns:cx3="http://schemas.microsoft.com/office/drawing/2016/5/9/chartex" xmlns:cx4="http://schemas.microsoft.com/office/drawing/2016/5/10/chartex" xmlns:cx5="http://schemas.microsoft.com/office/drawing/2016/5/11/chartex" xmlns:cx6="http://schemas.microsoft.com/office/drawing/2016/5/12/chartex" xmlns:cx7="http://schemas.microsoft.com/office/drawing/2016/5/13/chartex" xmlns:cx8="http://schemas.microsoft.com/office/drawing/2016/5/14/chartex" xmlns:m="http://schemas.openxmlformats.org/officeDocument/2006/math" xmlns:mc="http://schemas.openxmlformats.org/markup-compatibility/2006" xmlns:o="urn:schemas-microsoft-com:office:office" xmlns:oel="http://schemas.microsoft.com/office/2019/extlst" xmlns:r="http://schemas.openxmlformats.org/officeDocument/2006/relationships" xmlns:v="urn:schemas-microsoft-com:vml" xmlns:w="http://schemas.openxmlformats.org/wordprocessingml/2006/main" xmlns:w10="urn:schemas-microsoft-com:office:word" xmlns:w14="http://schemas.microsoft.com/office/word/2010/wordml" xmlns:w15="http://schemas.microsoft.com/office/word/2012/wordml" xmlns:w16="http://schemas.microsoft.com/office/word/2018/wordml" xmlns:w16cex="http://schemas.microsoft.com/office/word/2018/wordml/cex" xmlns:w16cid="http://schemas.microsoft.com/office/word/2016/wordml/cid" xmlns:w16sdtdh="http://schemas.microsoft.com/office/word/2020/wordml/sdtdatahash" xmlns:w16se="http://schemas.microsoft.com/office/word/2015/wordml/symex" xmlns:wne="http://schemas.microsoft.com/office/word/2006/wordml" xmlns:wp="http://schemas.openxmlformats.org/drawingml/2006/wordprocessingDrawing" xmlns:wp14="http://schemas.microsoft.com/office/word/2010/wordprocessingDrawing" xmlns:wpc="http://schemas.microsoft.com/office/word/2010/wordprocessingCanvas" xmlns:wpg="http://schemas.microsoft.com/office/word/2010/wordprocessingGroup" xmlns:wpi="http://schemas.microsoft.com/office/word/2010/wordprocessingInk" xmlns:wps="http://schemas.microsoft.com/office/word/2010/wordprocessingShape" mc:Ignorable="w14 w15 w16se w16cid w16 w16cex w16sdtdh wp14">
-  <w:abstractNum w15:restartNumberingAfterBreak="0" w:abstractNumId="0">
+<w:numbering xmlns:wpc="http://schemas.microsoft.com/office/word/2010/wordprocessingCanvas" xmlns:cx="http://schemas.microsoft.com/office/drawing/2014/chartex" xmlns:cx1="http://schemas.microsoft.com/office/drawing/2015/9/8/chartex" xmlns:cx2="http://schemas.microsoft.com/office/drawing/2015/10/21/chartex" xmlns:cx3="http://schemas.microsoft.com/office/drawing/2016/5/9/chartex" xmlns:cx4="http://schemas.microsoft.com/office/drawing/2016/5/10/chartex" xmlns:cx5="http://schemas.microsoft.com/office/drawing/2016/5/11/chartex" xmlns:cx6="http://schemas.microsoft.com/office/drawing/2016/5/12/chartex" xmlns:cx7="http://schemas.microsoft.com/office/drawing/2016/5/13/chartex" xmlns:cx8="http://schemas.microsoft.com/office/drawing/2016/5/14/chartex" xmlns:mc="http://schemas.openxmlformats.org/markup-compatibility/2006" xmlns:aink="http://schemas.microsoft.com/office/drawing/2016/ink" xmlns:am3d="http://schemas.microsoft.com/office/drawing/2017/model3d" xmlns:o="urn:schemas-microsoft-com:office:office" xmlns:oel="http://schemas.microsoft.com/office/2019/extlst" xmlns:r="http://schemas.openxmlformats.org/officeDocument/2006/relationships" xmlns:m="http://schemas.openxmlformats.org/officeDocument/2006/math" xmlns:v="urn:schemas-microsoft-com:vml" xmlns:wp14="http://schemas.microsoft.com/office/word/2010/wordprocessingDrawing" xmlns:wp="http://schemas.openxmlformats.org/drawingml/2006/wordprocessingDrawing" xmlns:w10="urn:schemas-microsoft-com:office:word" xmlns:w="http://schemas.openxmlformats.org/wordprocessingml/2006/main" xmlns:w14="http://schemas.microsoft.com/office/word/2010/wordml" xmlns:w15="http://schemas.microsoft.com/office/word/2012/wordml" xmlns:w16cex="http://schemas.microsoft.com/office/word/2018/wordml/cex" xmlns:w16cid="http://schemas.microsoft.com/office/word/2016/wordml/cid" xmlns:w16="http://schemas.microsoft.com/office/word/2018/wordml" xmlns:w16sdtdh="http://schemas.microsoft.com/office/word/2020/wordml/sdtdatahash" xmlns:w16se="http://schemas.microsoft.com/office/word/2015/wordml/symex" xmlns:wpg="http://schemas.microsoft.com/office/word/2010/wordprocessingGroup" xmlns:wpi="http://schemas.microsoft.com/office/word/2010/wordprocessingInk" xmlns:wne="http://schemas.microsoft.com/office/word/2006/wordml" xmlns:wps="http://schemas.microsoft.com/office/word/2010/wordprocessingShape" mc:Ignorable="w14 w15 w16se w16cid w16 w16cex w16sdtdh wp14">
+  <w:abstractNum w:abstractNumId="0" w15:restartNumberingAfterBreak="0">
     <w:nsid w:val="FFFFFF7C"/>
     <w:multiLevelType w:val="singleLevel"/>
     <w:tmpl w:val="E8CECCAC"/>
@@ -1642,13 +2169,13 @@
       <w:lvlJc w:val="left"/>
       <w:pPr>
         <w:tabs>
-          <w:tab w:pos="1800" w:val="num"/>
+          <w:tab w:val="num" w:pos="1800"/>
         </w:tabs>
-        <w:ind w:hanging="360" w:left="1800"/>
+        <w:ind w:left="1800" w:hanging="360"/>
       </w:pPr>
     </w:lvl>
   </w:abstractNum>
-  <w:abstractNum w15:restartNumberingAfterBreak="0" w:abstractNumId="1">
+  <w:abstractNum w:abstractNumId="1" w15:restartNumberingAfterBreak="0">
     <w:nsid w:val="FFFFFF7D"/>
     <w:multiLevelType w:val="singleLevel"/>
     <w:tmpl w:val="117ADB80"/>
@@ -1659,13 +2186,13 @@
       <w:lvlJc w:val="left"/>
       <w:pPr>
         <w:tabs>
-          <w:tab w:pos="1440" w:val="num"/>
+          <w:tab w:val="num" w:pos="1440"/>
         </w:tabs>
-        <w:ind w:hanging="360" w:left="1440"/>
+        <w:ind w:left="1440" w:hanging="360"/>
       </w:pPr>
     </w:lvl>
   </w:abstractNum>
-  <w:abstractNum w15:restartNumberingAfterBreak="0" w:abstractNumId="2">
+  <w:abstractNum w:abstractNumId="2" w15:restartNumberingAfterBreak="0">
     <w:nsid w:val="FFFFFF7E"/>
     <w:multiLevelType w:val="singleLevel"/>
     <w:tmpl w:val="D35AB0E4"/>
@@ -1676,13 +2203,13 @@
       <w:lvlJc w:val="left"/>
       <w:pPr>
         <w:tabs>
-          <w:tab w:pos="1080" w:val="num"/>
+          <w:tab w:val="num" w:pos="1080"/>
         </w:tabs>
-        <w:ind w:hanging="360" w:left="1080"/>
+        <w:ind w:left="1080" w:hanging="360"/>
       </w:pPr>
     </w:lvl>
   </w:abstractNum>
-  <w:abstractNum w15:restartNumberingAfterBreak="0" w:abstractNumId="3">
+  <w:abstractNum w:abstractNumId="3" w15:restartNumberingAfterBreak="0">
     <w:nsid w:val="FFFFFF7F"/>
     <w:multiLevelType w:val="singleLevel"/>
     <w:tmpl w:val="565433BE"/>
@@ -1693,13 +2220,13 @@
       <w:lvlJc w:val="left"/>
       <w:pPr>
         <w:tabs>
-          <w:tab w:pos="720" w:val="num"/>
+          <w:tab w:val="num" w:pos="720"/>
         </w:tabs>
-        <w:ind w:hanging="360" w:left="720"/>
+        <w:ind w:left="720" w:hanging="360"/>
       </w:pPr>
     </w:lvl>
   </w:abstractNum>
-  <w:abstractNum w15:restartNumberingAfterBreak="0" w:abstractNumId="4">
+  <w:abstractNum w:abstractNumId="4" w15:restartNumberingAfterBreak="0">
     <w:nsid w:val="FFFFFF80"/>
     <w:multiLevelType w:val="singleLevel"/>
     <w:tmpl w:val="CA76C858"/>
@@ -1710,16 +2237,16 @@
       <w:lvlJc w:val="left"/>
       <w:pPr>
         <w:tabs>
-          <w:tab w:pos="1800" w:val="num"/>
+          <w:tab w:val="num" w:pos="1800"/>
         </w:tabs>
-        <w:ind w:hanging="360" w:left="1800"/>
+        <w:ind w:left="1800" w:hanging="360"/>
       </w:pPr>
       <w:rPr>
         <w:rFonts w:ascii="Symbol" w:hAnsi="Symbol" w:hint="default"/>
       </w:rPr>
     </w:lvl>
   </w:abstractNum>
-  <w:abstractNum w15:restartNumberingAfterBreak="0" w:abstractNumId="5">
+  <w:abstractNum w:abstractNumId="5" w15:restartNumberingAfterBreak="0">
     <w:nsid w:val="FFFFFF81"/>
     <w:multiLevelType w:val="singleLevel"/>
     <w:tmpl w:val="09963C24"/>
@@ -1730,16 +2257,16 @@
       <w:lvlJc w:val="left"/>
       <w:pPr>
         <w:tabs>
-          <w:tab w:pos="1440" w:val="num"/>
+          <w:tab w:val="num" w:pos="1440"/>
         </w:tabs>
-        <w:ind w:hanging="360" w:left="1440"/>
+        <w:ind w:left="1440" w:hanging="360"/>
       </w:pPr>
       <w:rPr>
         <w:rFonts w:ascii="Symbol" w:hAnsi="Symbol" w:hint="default"/>
       </w:rPr>
     </w:lvl>
   </w:abstractNum>
-  <w:abstractNum w15:restartNumberingAfterBreak="0" w:abstractNumId="6">
+  <w:abstractNum w:abstractNumId="6" w15:restartNumberingAfterBreak="0">
     <w:nsid w:val="FFFFFF82"/>
     <w:multiLevelType w:val="singleLevel"/>
     <w:tmpl w:val="8B0252B4"/>
@@ -1750,16 +2277,16 @@
       <w:lvlJc w:val="left"/>
       <w:pPr>
         <w:tabs>
-          <w:tab w:pos="1080" w:val="num"/>
+          <w:tab w:val="num" w:pos="1080"/>
         </w:tabs>
-        <w:ind w:hanging="360" w:left="1080"/>
+        <w:ind w:left="1080" w:hanging="360"/>
       </w:pPr>
       <w:rPr>
         <w:rFonts w:ascii="Symbol" w:hAnsi="Symbol" w:hint="default"/>
       </w:rPr>
     </w:lvl>
   </w:abstractNum>
-  <w:abstractNum w15:restartNumberingAfterBreak="0" w:abstractNumId="7">
+  <w:abstractNum w:abstractNumId="7" w15:restartNumberingAfterBreak="0">
     <w:nsid w:val="FFFFFF83"/>
     <w:multiLevelType w:val="singleLevel"/>
     <w:tmpl w:val="67406BF0"/>
@@ -1770,16 +2297,16 @@
       <w:lvlJc w:val="left"/>
       <w:pPr>
         <w:tabs>
-          <w:tab w:pos="720" w:val="num"/>
+          <w:tab w:val="num" w:pos="720"/>
         </w:tabs>
-        <w:ind w:hanging="360" w:left="720"/>
+        <w:ind w:left="720" w:hanging="360"/>
       </w:pPr>
       <w:rPr>
         <w:rFonts w:ascii="Symbol" w:hAnsi="Symbol" w:hint="default"/>
       </w:rPr>
     </w:lvl>
   </w:abstractNum>
-  <w:abstractNum w15:restartNumberingAfterBreak="0" w:abstractNumId="8">
+  <w:abstractNum w:abstractNumId="8" w15:restartNumberingAfterBreak="0">
     <w:nsid w:val="FFFFFF88"/>
     <w:multiLevelType w:val="singleLevel"/>
     <w:tmpl w:val="E7AEB93A"/>
@@ -1790,13 +2317,13 @@
       <w:lvlJc w:val="left"/>
       <w:pPr>
         <w:tabs>
-          <w:tab w:pos="360" w:val="num"/>
+          <w:tab w:val="num" w:pos="360"/>
         </w:tabs>
-        <w:ind w:hanging="360" w:left="360"/>
+        <w:ind w:left="360" w:hanging="360"/>
       </w:pPr>
     </w:lvl>
   </w:abstractNum>
-  <w:abstractNum w15:restartNumberingAfterBreak="0" w:abstractNumId="9">
+  <w:abstractNum w:abstractNumId="9" w15:restartNumberingAfterBreak="0">
     <w:nsid w:val="FFFFFF89"/>
     <w:multiLevelType w:val="singleLevel"/>
     <w:tmpl w:val="515A3A96"/>
@@ -1807,16 +2334,93 @@
       <w:lvlJc w:val="left"/>
       <w:pPr>
         <w:tabs>
-          <w:tab w:pos="360" w:val="num"/>
+          <w:tab w:val="num" w:pos="360"/>
         </w:tabs>
-        <w:ind w:hanging="360" w:left="360"/>
+        <w:ind w:left="360" w:hanging="360"/>
       </w:pPr>
       <w:rPr>
         <w:rFonts w:ascii="Symbol" w:hAnsi="Symbol" w:hint="default"/>
       </w:rPr>
     </w:lvl>
   </w:abstractNum>
-  <w:abstractNum w15:restartNumberingAfterBreak="0" w:abstractNumId="10">
+  <w:abstractNum w:abstractNumId="10" w15:restartNumberingAfterBreak="0">
+    <w:nsid w:val="0000A990"/>
+    <w:multiLevelType w:val="multilevel"/>
+    <w:tmpl w:val="56788AC6"/>
+    <w:lvl w:ilvl="0">
+      <w:numFmt w:val="bullet"/>
+      <w:lvlText w:val=" "/>
+      <w:lvlJc w:val="left"/>
+      <w:pPr>
+        <w:ind w:left="720" w:hanging="360"/>
+      </w:pPr>
+    </w:lvl>
+    <w:lvl w:ilvl="1">
+      <w:numFmt w:val="bullet"/>
+      <w:lvlText w:val=" "/>
+      <w:lvlJc w:val="left"/>
+      <w:pPr>
+        <w:ind w:left="1440" w:hanging="360"/>
+      </w:pPr>
+    </w:lvl>
+    <w:lvl w:ilvl="2">
+      <w:numFmt w:val="bullet"/>
+      <w:lvlText w:val=" "/>
+      <w:lvlJc w:val="left"/>
+      <w:pPr>
+        <w:ind w:left="2160" w:hanging="360"/>
+      </w:pPr>
+    </w:lvl>
+    <w:lvl w:ilvl="3">
+      <w:numFmt w:val="bullet"/>
+      <w:lvlText w:val=" "/>
+      <w:lvlJc w:val="left"/>
+      <w:pPr>
+        <w:ind w:left="2880" w:hanging="360"/>
+      </w:pPr>
+    </w:lvl>
+    <w:lvl w:ilvl="4">
+      <w:numFmt w:val="bullet"/>
+      <w:lvlText w:val=" "/>
+      <w:lvlJc w:val="left"/>
+      <w:pPr>
+        <w:ind w:left="3600" w:hanging="360"/>
+      </w:pPr>
+    </w:lvl>
+    <w:lvl w:ilvl="5">
+      <w:numFmt w:val="bullet"/>
+      <w:lvlText w:val=" "/>
+      <w:lvlJc w:val="left"/>
+      <w:pPr>
+        <w:ind w:left="4320" w:hanging="360"/>
+      </w:pPr>
+    </w:lvl>
+    <w:lvl w:ilvl="6">
+      <w:numFmt w:val="bullet"/>
+      <w:lvlText w:val=" "/>
+      <w:lvlJc w:val="left"/>
+      <w:pPr>
+        <w:ind w:left="5040" w:hanging="360"/>
+      </w:pPr>
+    </w:lvl>
+    <w:lvl w:ilvl="7">
+      <w:numFmt w:val="bullet"/>
+      <w:lvlText w:val=" "/>
+      <w:lvlJc w:val="left"/>
+      <w:pPr>
+        <w:ind w:left="5760" w:hanging="360"/>
+      </w:pPr>
+    </w:lvl>
+    <w:lvl w:ilvl="8">
+      <w:numFmt w:val="bullet"/>
+      <w:lvlText w:val=" "/>
+      <w:lvlJc w:val="left"/>
+      <w:pPr>
+        <w:ind w:left="6480" w:hanging="360"/>
+      </w:pPr>
+    </w:lvl>
+  </w:abstractNum>
+  <w:abstractNum w:abstractNumId="11" w15:restartNumberingAfterBreak="0">
     <w:nsid w:val="0000A991"/>
     <w:multiLevelType w:val="multilevel"/>
     <w:tmpl w:val="DDE2D6E0"/>
@@ -1825,7 +2429,7 @@
       <w:lvlText w:val="•"/>
       <w:lvlJc w:val="left"/>
       <w:pPr>
-        <w:ind w:hanging="480" w:left="720"/>
+        <w:ind w:left="720" w:hanging="480"/>
       </w:pPr>
     </w:lvl>
     <w:lvl w:ilvl="1">
@@ -1833,7 +2437,7 @@
       <w:lvlText w:val="–"/>
       <w:lvlJc w:val="left"/>
       <w:pPr>
-        <w:ind w:hanging="480" w:left="1440"/>
+        <w:ind w:left="1440" w:hanging="480"/>
       </w:pPr>
     </w:lvl>
     <w:lvl w:ilvl="2">
@@ -1841,7 +2445,7 @@
       <w:lvlText w:val="•"/>
       <w:lvlJc w:val="left"/>
       <w:pPr>
-        <w:ind w:hanging="480" w:left="2160"/>
+        <w:ind w:left="2160" w:hanging="480"/>
       </w:pPr>
     </w:lvl>
     <w:lvl w:ilvl="3">
@@ -1849,7 +2453,7 @@
       <w:lvlText w:val="–"/>
       <w:lvlJc w:val="left"/>
       <w:pPr>
-        <w:ind w:hanging="480" w:left="2880"/>
+        <w:ind w:left="2880" w:hanging="480"/>
       </w:pPr>
     </w:lvl>
     <w:lvl w:ilvl="4">
@@ -1857,7 +2461,7 @@
       <w:lvlText w:val="•"/>
       <w:lvlJc w:val="left"/>
       <w:pPr>
-        <w:ind w:hanging="480" w:left="3600"/>
+        <w:ind w:left="3600" w:hanging="480"/>
       </w:pPr>
     </w:lvl>
     <w:lvl w:ilvl="5">
@@ -1865,7 +2469,7 @@
       <w:lvlText w:val="–"/>
       <w:lvlJc w:val="left"/>
       <w:pPr>
-        <w:ind w:hanging="480" w:left="4320"/>
+        <w:ind w:left="4320" w:hanging="480"/>
       </w:pPr>
     </w:lvl>
     <w:lvl w:ilvl="6">
@@ -1873,7 +2477,7 @@
       <w:lvlText w:val="•"/>
       <w:lvlJc w:val="left"/>
       <w:pPr>
-        <w:ind w:hanging="480" w:left="5040"/>
+        <w:ind w:left="5040" w:hanging="480"/>
       </w:pPr>
     </w:lvl>
     <w:lvl w:ilvl="7">
@@ -1881,7 +2485,7 @@
       <w:lvlText w:val="–"/>
       <w:lvlJc w:val="left"/>
       <w:pPr>
-        <w:ind w:hanging="480" w:left="5760"/>
+        <w:ind w:left="5760" w:hanging="480"/>
       </w:pPr>
     </w:lvl>
     <w:lvl w:ilvl="8">
@@ -1889,11 +2493,11 @@
       <w:lvlText w:val="•"/>
       <w:lvlJc w:val="left"/>
       <w:pPr>
-        <w:ind w:hanging="480" w:left="6480"/>
+        <w:ind w:left="6480" w:hanging="480"/>
       </w:pPr>
     </w:lvl>
   </w:abstractNum>
-  <w:abstractNum w15:restartNumberingAfterBreak="0" w:abstractNumId="11">
+  <w:abstractNum w:abstractNumId="12" w15:restartNumberingAfterBreak="0">
     <w:nsid w:val="00A99411"/>
     <w:multiLevelType w:val="multilevel"/>
     <w:tmpl w:val="15641242"/>
@@ -1903,7 +2507,7 @@
       <w:lvlText w:val="%1."/>
       <w:lvlJc w:val="left"/>
       <w:pPr>
-        <w:ind w:hanging="480" w:left="720"/>
+        <w:ind w:left="720" w:hanging="480"/>
       </w:pPr>
     </w:lvl>
     <w:lvl w:ilvl="1">
@@ -1912,7 +2516,7 @@
       <w:lvlText w:val="%2."/>
       <w:lvlJc w:val="left"/>
       <w:pPr>
-        <w:ind w:hanging="480" w:left="1440"/>
+        <w:ind w:left="1440" w:hanging="480"/>
       </w:pPr>
     </w:lvl>
     <w:lvl w:ilvl="2">
@@ -1921,7 +2525,7 @@
       <w:lvlText w:val="%3."/>
       <w:lvlJc w:val="left"/>
       <w:pPr>
-        <w:ind w:hanging="480" w:left="2160"/>
+        <w:ind w:left="2160" w:hanging="480"/>
       </w:pPr>
     </w:lvl>
     <w:lvl w:ilvl="3">
@@ -1930,7 +2534,7 @@
       <w:lvlText w:val="%4."/>
       <w:lvlJc w:val="left"/>
       <w:pPr>
-        <w:ind w:hanging="480" w:left="2880"/>
+        <w:ind w:left="2880" w:hanging="480"/>
       </w:pPr>
     </w:lvl>
     <w:lvl w:ilvl="4">
@@ -1939,7 +2543,7 @@
       <w:lvlText w:val="%5."/>
       <w:lvlJc w:val="left"/>
       <w:pPr>
-        <w:ind w:hanging="480" w:left="3600"/>
+        <w:ind w:left="3600" w:hanging="480"/>
       </w:pPr>
     </w:lvl>
     <w:lvl w:ilvl="5">
@@ -1948,7 +2552,7 @@
       <w:lvlText w:val="%6."/>
       <w:lvlJc w:val="left"/>
       <w:pPr>
-        <w:ind w:hanging="480" w:left="4320"/>
+        <w:ind w:left="4320" w:hanging="480"/>
       </w:pPr>
     </w:lvl>
     <w:lvl w:ilvl="6">
@@ -1957,7 +2561,7 @@
       <w:lvlText w:val="%7."/>
       <w:lvlJc w:val="left"/>
       <w:pPr>
-        <w:ind w:hanging="480" w:left="5040"/>
+        <w:ind w:left="5040" w:hanging="480"/>
       </w:pPr>
     </w:lvl>
     <w:lvl w:ilvl="7">
@@ -1966,7 +2570,7 @@
       <w:lvlText w:val="%8."/>
       <w:lvlJc w:val="left"/>
       <w:pPr>
-        <w:ind w:hanging="480" w:left="5760"/>
+        <w:ind w:left="5760" w:hanging="480"/>
       </w:pPr>
     </w:lvl>
     <w:lvl w:ilvl="8">
@@ -1975,269 +2579,138 @@
       <w:lvlText w:val="%9."/>
       <w:lvlJc w:val="left"/>
       <w:pPr>
-        <w:ind w:hanging="480" w:left="6480"/>
+        <w:ind w:left="6480" w:hanging="480"/>
       </w:pPr>
     </w:lvl>
   </w:abstractNum>
-  <w:abstractNum w:abstractNumId="990">
-    <w:nsid w:val="0000A990"/>
-    <w:multiLevelType w:val="multilevel"/>
-    <w:lvl w:ilvl="0">
-      <w:numFmt w:val="bullet"/>
-      <w:lvlText w:val=" "/>
-      <w:lvlJc w:val="left"/>
-      <w:pPr>
-        <w:ind w:left="720" w:hanging="360"/>
-      </w:pPr>
-    </w:lvl>
-    <w:lvl w:ilvl="1">
-      <w:numFmt w:val="bullet"/>
-      <w:lvlText w:val=" "/>
-      <w:lvlJc w:val="left"/>
-      <w:pPr>
-        <w:ind w:left="1440" w:hanging="360"/>
-      </w:pPr>
-    </w:lvl>
-    <w:lvl w:ilvl="2">
-      <w:numFmt w:val="bullet"/>
-      <w:lvlText w:val=" "/>
-      <w:lvlJc w:val="left"/>
-      <w:pPr>
-        <w:ind w:left="2160" w:hanging="360"/>
-      </w:pPr>
-    </w:lvl>
-    <w:lvl w:ilvl="3">
-      <w:numFmt w:val="bullet"/>
-      <w:lvlText w:val=" "/>
-      <w:lvlJc w:val="left"/>
-      <w:pPr>
-        <w:ind w:left="2880" w:hanging="360"/>
-      </w:pPr>
-    </w:lvl>
-    <w:lvl w:ilvl="4">
-      <w:numFmt w:val="bullet"/>
-      <w:lvlText w:val=" "/>
-      <w:lvlJc w:val="left"/>
-      <w:pPr>
-        <w:ind w:left="3600" w:hanging="360"/>
-      </w:pPr>
-    </w:lvl>
-    <w:lvl w:ilvl="5">
-      <w:numFmt w:val="bullet"/>
-      <w:lvlText w:val=" "/>
-      <w:lvlJc w:val="left"/>
-      <w:pPr>
-        <w:ind w:left="4320" w:hanging="360"/>
-      </w:pPr>
-    </w:lvl>
-    <w:lvl w:ilvl="6">
-      <w:numFmt w:val="bullet"/>
-      <w:lvlText w:val=" "/>
-      <w:lvlJc w:val="left"/>
-      <w:pPr>
-        <w:ind w:left="5040" w:hanging="360"/>
-      </w:pPr>
-    </w:lvl>
-    <w:lvl w:ilvl="7">
-      <w:numFmt w:val="bullet"/>
-      <w:lvlText w:val=" "/>
-      <w:lvlJc w:val="left"/>
-      <w:pPr>
-        <w:ind w:left="5760" w:hanging="360"/>
-      </w:pPr>
-    </w:lvl>
-    <w:lvl w:ilvl="8">
-      <w:numFmt w:val="bullet"/>
-      <w:lvlText w:val=" "/>
-      <w:lvlJc w:val="left"/>
-      <w:pPr>
-        <w:ind w:left="6480" w:hanging="360"/>
-      </w:pPr>
-    </w:lvl>
-  </w:abstractNum>
-  <w:abstractNum w:abstractNumId="99411">
-    <w:nsid w:val="00A99411"/>
-    <w:multiLevelType w:val="multilevel"/>
-    <w:lvl w:ilvl="0">
-      <w:start w:val="1"/>
-      <w:numFmt w:val="decimal"/>
-      <w:lvlText w:val="%1."/>
-      <w:lvlJc w:val="left"/>
-      <w:pPr>
-        <w:ind w:left="720" w:hanging="360"/>
-      </w:pPr>
-    </w:lvl>
-    <w:lvl w:ilvl="1">
-      <w:start w:val="1"/>
-      <w:numFmt w:val="decimal"/>
-      <w:lvlText w:val="%2."/>
-      <w:lvlJc w:val="left"/>
-      <w:pPr>
-        <w:ind w:left="1440" w:hanging="360"/>
-      </w:pPr>
-    </w:lvl>
-    <w:lvl w:ilvl="2">
-      <w:start w:val="1"/>
-      <w:numFmt w:val="decimal"/>
-      <w:lvlText w:val="%3."/>
-      <w:lvlJc w:val="left"/>
-      <w:pPr>
-        <w:ind w:left="2160" w:hanging="360"/>
-      </w:pPr>
-    </w:lvl>
-    <w:lvl w:ilvl="3">
-      <w:start w:val="1"/>
-      <w:numFmt w:val="decimal"/>
-      <w:lvlText w:val="%4."/>
-      <w:lvlJc w:val="left"/>
-      <w:pPr>
-        <w:ind w:left="2880" w:hanging="360"/>
-      </w:pPr>
-    </w:lvl>
-    <w:lvl w:ilvl="4">
-      <w:start w:val="1"/>
-      <w:numFmt w:val="decimal"/>
-      <w:lvlText w:val="%5."/>
-      <w:lvlJc w:val="left"/>
-      <w:pPr>
-        <w:ind w:left="3600" w:hanging="360"/>
-      </w:pPr>
-    </w:lvl>
-    <w:lvl w:ilvl="5">
-      <w:start w:val="1"/>
-      <w:numFmt w:val="decimal"/>
-      <w:lvlText w:val="%6."/>
-      <w:lvlJc w:val="left"/>
-      <w:pPr>
-        <w:ind w:left="4320" w:hanging="360"/>
-      </w:pPr>
-    </w:lvl>
-    <w:lvl w:ilvl="6">
-      <w:start w:val="1"/>
-      <w:numFmt w:val="decimal"/>
-      <w:lvlText w:val="%7."/>
-      <w:lvlJc w:val="left"/>
-      <w:pPr>
-        <w:ind w:left="5040" w:hanging="360"/>
-      </w:pPr>
-    </w:lvl>
-    <w:lvl w:ilvl="7">
-      <w:start w:val="1"/>
-      <w:numFmt w:val="decimal"/>
-      <w:lvlText w:val="%8."/>
-      <w:lvlJc w:val="left"/>
-      <w:pPr>
-        <w:ind w:left="5760" w:hanging="360"/>
-      </w:pPr>
-    </w:lvl>
-    <w:lvl w:ilvl="8">
-      <w:start w:val="1"/>
-      <w:numFmt w:val="decimal"/>
-      <w:lvlText w:val="%9."/>
-      <w:lvlJc w:val="left"/>
-      <w:pPr>
-        <w:ind w:left="6480" w:hanging="360"/>
-      </w:pPr>
-    </w:lvl>
-  </w:abstractNum>
-  <w:num w16cid:durableId="206722387" w:numId="1">
+  <w:num w:numId="1" w16cid:durableId="206722387">
     <w:abstractNumId w:val="0"/>
   </w:num>
-  <w:num w16cid:durableId="42292914" w:numId="2">
+  <w:num w:numId="2" w16cid:durableId="42292914">
     <w:abstractNumId w:val="1"/>
   </w:num>
-  <w:num w16cid:durableId="1429347606" w:numId="3">
+  <w:num w:numId="3" w16cid:durableId="1429347606">
     <w:abstractNumId w:val="2"/>
   </w:num>
-  <w:num w16cid:durableId="65418734" w:numId="4">
+  <w:num w:numId="4" w16cid:durableId="65418734">
     <w:abstractNumId w:val="3"/>
   </w:num>
-  <w:num w16cid:durableId="2025789365" w:numId="5">
+  <w:num w:numId="5" w16cid:durableId="2025789365">
     <w:abstractNumId w:val="8"/>
   </w:num>
-  <w:num w16cid:durableId="1143889283" w:numId="6">
+  <w:num w:numId="6" w16cid:durableId="1143889283">
     <w:abstractNumId w:val="4"/>
   </w:num>
-  <w:num w16cid:durableId="1166478700" w:numId="7">
+  <w:num w:numId="7" w16cid:durableId="1166478700">
     <w:abstractNumId w:val="5"/>
   </w:num>
-  <w:num w16cid:durableId="1507936971" w:numId="8">
+  <w:num w:numId="8" w16cid:durableId="1507936971">
     <w:abstractNumId w:val="6"/>
   </w:num>
-  <w:num w16cid:durableId="1045108332" w:numId="9">
+  <w:num w:numId="9" w16cid:durableId="1045108332">
     <w:abstractNumId w:val="7"/>
   </w:num>
-  <w:num w16cid:durableId="1544441520" w:numId="10">
+  <w:num w:numId="10" w16cid:durableId="1544441520">
     <w:abstractNumId w:val="9"/>
   </w:num>
-  <w:num w16cid:durableId="771625710" w:numId="11">
+  <w:num w:numId="11" w16cid:durableId="771625710">
     <w:abstractNumId w:val="0"/>
   </w:num>
-  <w:num w16cid:durableId="1047341105" w:numId="12">
+  <w:num w:numId="12" w16cid:durableId="1047341105">
     <w:abstractNumId w:val="1"/>
   </w:num>
-  <w:num w16cid:durableId="893589010" w:numId="13">
+  <w:num w:numId="13" w16cid:durableId="893589010">
     <w:abstractNumId w:val="2"/>
   </w:num>
-  <w:num w16cid:durableId="1149057695" w:numId="14">
+  <w:num w:numId="14" w16cid:durableId="1149057695">
     <w:abstractNumId w:val="3"/>
   </w:num>
-  <w:num w16cid:durableId="669599611" w:numId="15">
+  <w:num w:numId="15" w16cid:durableId="669599611">
     <w:abstractNumId w:val="8"/>
   </w:num>
-  <w:num w16cid:durableId="604197478" w:numId="16">
+  <w:num w:numId="16" w16cid:durableId="604197478">
     <w:abstractNumId w:val="4"/>
   </w:num>
-  <w:num w16cid:durableId="1376126051" w:numId="17">
+  <w:num w:numId="17" w16cid:durableId="1376126051">
     <w:abstractNumId w:val="5"/>
   </w:num>
-  <w:num w16cid:durableId="2128742678" w:numId="18">
+  <w:num w:numId="18" w16cid:durableId="2128742678">
     <w:abstractNumId w:val="6"/>
   </w:num>
-  <w:num w16cid:durableId="1325088826" w:numId="19">
+  <w:num w:numId="19" w16cid:durableId="1325088826">
     <w:abstractNumId w:val="7"/>
   </w:num>
-  <w:num w16cid:durableId="1668554487" w:numId="20">
+  <w:num w:numId="20" w16cid:durableId="1668554487">
     <w:abstractNumId w:val="9"/>
   </w:num>
-  <w:num w16cid:durableId="2089381434" w:numId="21">
+  <w:num w:numId="21" w16cid:durableId="2089381434">
+    <w:abstractNumId w:val="12"/>
+    <w:lvlOverride w:ilvl="0">
+      <w:startOverride w:val="1"/>
+    </w:lvlOverride>
+    <w:lvlOverride w:ilvl="1">
+      <w:startOverride w:val="1"/>
+    </w:lvlOverride>
+    <w:lvlOverride w:ilvl="2">
+      <w:startOverride w:val="1"/>
+    </w:lvlOverride>
+    <w:lvlOverride w:ilvl="3">
+      <w:startOverride w:val="1"/>
+    </w:lvlOverride>
+    <w:lvlOverride w:ilvl="4">
+      <w:startOverride w:val="1"/>
+    </w:lvlOverride>
+    <w:lvlOverride w:ilvl="5">
+      <w:startOverride w:val="1"/>
+    </w:lvlOverride>
+    <w:lvlOverride w:ilvl="6">
+      <w:startOverride w:val="1"/>
+    </w:lvlOverride>
+    <w:lvlOverride w:ilvl="7">
+      <w:startOverride w:val="1"/>
+    </w:lvlOverride>
+    <w:lvlOverride w:ilvl="8">
+      <w:startOverride w:val="1"/>
+    </w:lvlOverride>
+  </w:num>
+  <w:num w:numId="22" w16cid:durableId="1156602654">
     <w:abstractNumId w:val="11"/>
-    <w:lvlOverride w:ilvl="0">
-      <w:startOverride w:val="1"/>
-    </w:lvlOverride>
-    <w:lvlOverride w:ilvl="1">
-      <w:startOverride w:val="1"/>
-    </w:lvlOverride>
-    <w:lvlOverride w:ilvl="2">
-      <w:startOverride w:val="1"/>
-    </w:lvlOverride>
-    <w:lvlOverride w:ilvl="3">
-      <w:startOverride w:val="1"/>
-    </w:lvlOverride>
-    <w:lvlOverride w:ilvl="4">
-      <w:startOverride w:val="1"/>
-    </w:lvlOverride>
-    <w:lvlOverride w:ilvl="5">
-      <w:startOverride w:val="1"/>
-    </w:lvlOverride>
-    <w:lvlOverride w:ilvl="6">
-      <w:startOverride w:val="1"/>
-    </w:lvlOverride>
-    <w:lvlOverride w:ilvl="7">
-      <w:startOverride w:val="1"/>
-    </w:lvlOverride>
-    <w:lvlOverride w:ilvl="8">
-      <w:startOverride w:val="1"/>
-    </w:lvlOverride>
   </w:num>
-  <w:num w16cid:durableId="1156602654" w:numId="22">
+  <w:num w:numId="23" w16cid:durableId="526407872">
     <w:abstractNumId w:val="10"/>
   </w:num>
-  <w:num w:numId="1000">
-    <w:abstractNumId w:val="990"/>
+  <w:num w:numId="24" w16cid:durableId="426659953">
+    <w:abstractNumId w:val="12"/>
+    <w:lvlOverride w:ilvl="0">
+      <w:startOverride w:val="1"/>
+    </w:lvlOverride>
+    <w:lvlOverride w:ilvl="1">
+      <w:startOverride w:val="1"/>
+    </w:lvlOverride>
+    <w:lvlOverride w:ilvl="2">
+      <w:startOverride w:val="1"/>
+    </w:lvlOverride>
+    <w:lvlOverride w:ilvl="3">
+      <w:startOverride w:val="1"/>
+    </w:lvlOverride>
+    <w:lvlOverride w:ilvl="4">
+      <w:startOverride w:val="1"/>
+    </w:lvlOverride>
+    <w:lvlOverride w:ilvl="5">
+      <w:startOverride w:val="1"/>
+    </w:lvlOverride>
+    <w:lvlOverride w:ilvl="6">
+      <w:startOverride w:val="1"/>
+    </w:lvlOverride>
+    <w:lvlOverride w:ilvl="7">
+      <w:startOverride w:val="1"/>
+    </w:lvlOverride>
+    <w:lvlOverride w:ilvl="8">
+      <w:startOverride w:val="1"/>
+    </w:lvlOverride>
   </w:num>
-  <w:num w:numId="1001">
-    <w:abstractNumId w:val="99411"/>
+  <w:num w:numId="25" w16cid:durableId="1870948314">
+    <w:abstractNumId w:val="12"/>
     <w:lvlOverride w:ilvl="0">
       <w:startOverride w:val="1"/>
     </w:lvlOverride>
@@ -2266,8 +2739,8 @@
       <w:startOverride w:val="1"/>
     </w:lvlOverride>
   </w:num>
-  <w:num w:numId="1002">
-    <w:abstractNumId w:val="99411"/>
+  <w:num w:numId="26" w16cid:durableId="1675497138">
+    <w:abstractNumId w:val="12"/>
     <w:lvlOverride w:ilvl="0">
       <w:startOverride w:val="1"/>
     </w:lvlOverride>
@@ -2296,8 +2769,8 @@
       <w:startOverride w:val="1"/>
     </w:lvlOverride>
   </w:num>
-  <w:num w:numId="1003">
-    <w:abstractNumId w:val="99411"/>
+  <w:num w:numId="27" w16cid:durableId="150603504">
+    <w:abstractNumId w:val="12"/>
     <w:lvlOverride w:ilvl="0">
       <w:startOverride w:val="1"/>
     </w:lvlOverride>
@@ -2326,8 +2799,8 @@
       <w:startOverride w:val="1"/>
     </w:lvlOverride>
   </w:num>
-  <w:num w:numId="1004">
-    <w:abstractNumId w:val="99411"/>
+  <w:num w:numId="28" w16cid:durableId="650838355">
+    <w:abstractNumId w:val="12"/>
     <w:lvlOverride w:ilvl="0">
       <w:startOverride w:val="1"/>
     </w:lvlOverride>
@@ -2356,38 +2829,8 @@
       <w:startOverride w:val="1"/>
     </w:lvlOverride>
   </w:num>
-  <w:num w:numId="1005">
-    <w:abstractNumId w:val="99411"/>
-    <w:lvlOverride w:ilvl="0">
-      <w:startOverride w:val="1"/>
-    </w:lvlOverride>
-    <w:lvlOverride w:ilvl="1">
-      <w:startOverride w:val="1"/>
-    </w:lvlOverride>
-    <w:lvlOverride w:ilvl="2">
-      <w:startOverride w:val="1"/>
-    </w:lvlOverride>
-    <w:lvlOverride w:ilvl="3">
-      <w:startOverride w:val="1"/>
-    </w:lvlOverride>
-    <w:lvlOverride w:ilvl="4">
-      <w:startOverride w:val="1"/>
-    </w:lvlOverride>
-    <w:lvlOverride w:ilvl="5">
-      <w:startOverride w:val="1"/>
-    </w:lvlOverride>
-    <w:lvlOverride w:ilvl="6">
-      <w:startOverride w:val="1"/>
-    </w:lvlOverride>
-    <w:lvlOverride w:ilvl="7">
-      <w:startOverride w:val="1"/>
-    </w:lvlOverride>
-    <w:lvlOverride w:ilvl="8">
-      <w:startOverride w:val="1"/>
-    </w:lvlOverride>
-  </w:num>
-  <w:num w:numId="1006">
-    <w:abstractNumId w:val="99411"/>
+  <w:num w:numId="29" w16cid:durableId="907031925">
+    <w:abstractNumId w:val="12"/>
     <w:lvlOverride w:ilvl="0">
       <w:startOverride w:val="1"/>
     </w:lvlOverride>
@@ -2420,14 +2863,14 @@
 </file>
 
 <file path=word/styles.xml><?xml version="1.0" encoding="utf-8"?>
-<w:styles xmlns:mc="http://schemas.openxmlformats.org/markup-compatibility/2006" xmlns:r="http://schemas.openxmlformats.org/officeDocument/2006/relationships" xmlns:w="http://schemas.openxmlformats.org/wordprocessingml/2006/main" xmlns:w14="http://schemas.microsoft.com/office/word/2010/wordml" xmlns:w15="http://schemas.microsoft.com/office/word/2012/wordml" xmlns:w16="http://schemas.microsoft.com/office/word/2018/wordml" xmlns:w16cex="http://schemas.microsoft.com/office/word/2018/wordml/cex" xmlns:w16cid="http://schemas.microsoft.com/office/word/2016/wordml/cid" xmlns:w16sdtdh="http://schemas.microsoft.com/office/word/2020/wordml/sdtdatahash" xmlns:w16se="http://schemas.microsoft.com/office/word/2015/wordml/symex" mc:Ignorable="w14 w15 w16se w16cid w16 w16cex w16sdtdh">
+<w:styles xmlns:mc="http://schemas.openxmlformats.org/markup-compatibility/2006" xmlns:r="http://schemas.openxmlformats.org/officeDocument/2006/relationships" xmlns:w="http://schemas.openxmlformats.org/wordprocessingml/2006/main" xmlns:w14="http://schemas.microsoft.com/office/word/2010/wordml" xmlns:w15="http://schemas.microsoft.com/office/word/2012/wordml" xmlns:w16cex="http://schemas.microsoft.com/office/word/2018/wordml/cex" xmlns:w16cid="http://schemas.microsoft.com/office/word/2016/wordml/cid" xmlns:w16="http://schemas.microsoft.com/office/word/2018/wordml" xmlns:w16sdtdh="http://schemas.microsoft.com/office/word/2020/wordml/sdtdatahash" xmlns:w16se="http://schemas.microsoft.com/office/word/2015/wordml/symex" mc:Ignorable="w14 w15 w16se w16cid w16 w16cex w16sdtdh">
   <w:docDefaults>
     <w:rPrDefault>
       <w:rPr>
-        <w:rFonts w:asciiTheme="minorHAnsi" w:cstheme="minorBidi" w:eastAsiaTheme="minorHAnsi" w:hAnsiTheme="minorHAnsi"/>
+        <w:rFonts w:asciiTheme="minorHAnsi" w:eastAsiaTheme="minorHAnsi" w:hAnsiTheme="minorHAnsi" w:cstheme="minorBidi"/>
         <w:sz w:val="24"/>
         <w:szCs w:val="24"/>
-        <w:lang w:bidi="ar-SA" w:eastAsia="en-US" w:val="en-US"/>
+        <w:lang w:val="en-US" w:eastAsia="en-US" w:bidi="ar-SA"/>
       </w:rPr>
     </w:rPrDefault>
     <w:pPrDefault>
@@ -2436,7 +2879,7 @@
       </w:pPr>
     </w:pPrDefault>
   </w:docDefaults>
-  <w:latentStyles w:count="376" w:defLockedState="0" w:defQFormat="0" w:defSemiHidden="0" w:defUIPriority="0" w:defUnhideWhenUsed="0">
+  <w:latentStyles w:defLockedState="0" w:defUIPriority="0" w:defSemiHidden="0" w:defUnhideWhenUsed="0" w:defQFormat="0" w:count="376">
     <w:lsdException w:name="heading 5" w:semiHidden="1" w:unhideWhenUsed="1"/>
     <w:lsdException w:name="index 2" w:semiHidden="1" w:unhideWhenUsed="1"/>
     <w:lsdException w:name="index 3" w:semiHidden="1" w:unhideWhenUsed="1"/>
@@ -2505,13 +2948,14 @@
     <w:lsdException w:name="Block Text" w:semiHidden="1" w:unhideWhenUsed="1"/>
     <w:lsdException w:name="Hyperlink" w:semiHidden="1" w:unhideWhenUsed="1"/>
     <w:lsdException w:name="FollowedHyperlink" w:semiHidden="1" w:unhideWhenUsed="1"/>
-    <w:lsdException w:name="Emphasis" w:qFormat="1" w:uiPriority="20"/>
+    <w:lsdException w:name="Strong" w:uiPriority="22" w:qFormat="1"/>
+    <w:lsdException w:name="Emphasis" w:uiPriority="20" w:qFormat="1"/>
     <w:lsdException w:name="Document Map" w:semiHidden="1" w:unhideWhenUsed="1"/>
     <w:lsdException w:name="Plain Text" w:semiHidden="1" w:unhideWhenUsed="1"/>
     <w:lsdException w:name="E-mail Signature" w:semiHidden="1" w:unhideWhenUsed="1"/>
     <w:lsdException w:name="HTML Top of Form" w:semiHidden="1" w:unhideWhenUsed="1"/>
     <w:lsdException w:name="HTML Bottom of Form" w:semiHidden="1" w:unhideWhenUsed="1"/>
-    <w:lsdException w:name="Normal (Web)" w:semiHidden="1" w:unhideWhenUsed="1"/>
+    <w:lsdException w:name="Normal (Web)" w:semiHidden="1" w:uiPriority="99" w:unhideWhenUsed="1"/>
     <w:lsdException w:name="HTML Acronym" w:semiHidden="1" w:unhideWhenUsed="1"/>
     <w:lsdException w:name="HTML Address" w:semiHidden="1" w:unhideWhenUsed="1"/>
     <w:lsdException w:name="HTML Cite" w:semiHidden="1" w:unhideWhenUsed="1"/>
@@ -2775,7 +3219,7 @@
     <w:lsdException w:name="Unresolved Mention" w:semiHidden="1" w:uiPriority="99" w:unhideWhenUsed="1"/>
     <w:lsdException w:name="Smart Link" w:semiHidden="1" w:uiPriority="99" w:unhideWhenUsed="1"/>
   </w:latentStyles>
-  <w:style w:default="1" w:styleId="Normal" w:type="paragraph">
+  <w:style w:type="paragraph" w:default="1" w:styleId="Normal">
     <w:name w:val="Normal"/>
     <w:qFormat/>
     <w:rsid w:val="004308B6"/>
@@ -2787,7 +3231,7 @@
       <w:sz w:val="22"/>
     </w:rPr>
   </w:style>
-  <w:style w:styleId="Heading1" w:type="paragraph">
+  <w:style w:type="paragraph" w:styleId="Heading1">
     <w:name w:val="heading 1"/>
     <w:basedOn w:val="Normal"/>
     <w:next w:val="BodyText"/>
@@ -2801,14 +3245,14 @@
       <w:outlineLvl w:val="0"/>
     </w:pPr>
     <w:rPr>
-      <w:rFonts w:cstheme="majorBidi" w:eastAsiaTheme="majorEastAsia"/>
+      <w:rFonts w:eastAsiaTheme="majorEastAsia" w:cstheme="majorBidi"/>
       <w:b/>
       <w:bCs/>
-      <w:color w:themeColor="text1" w:val="000000"/>
+      <w:color w:val="000000" w:themeColor="text1"/>
       <w:szCs w:val="32"/>
     </w:rPr>
   </w:style>
-  <w:style w:styleId="Heading2" w:type="paragraph">
+  <w:style w:type="paragraph" w:styleId="Heading2">
     <w:name w:val="heading 2"/>
     <w:basedOn w:val="Normal"/>
     <w:next w:val="BodyText"/>
@@ -2824,14 +3268,14 @@
       <w:outlineLvl w:val="1"/>
     </w:pPr>
     <w:rPr>
-      <w:rFonts w:cstheme="majorBidi" w:eastAsiaTheme="majorEastAsia"/>
+      <w:rFonts w:eastAsiaTheme="majorEastAsia" w:cstheme="majorBidi"/>
       <w:bCs/>
       <w:i/>
       <w:szCs w:val="28"/>
       <w:u w:val="single"/>
     </w:rPr>
   </w:style>
-  <w:style w:styleId="Heading3" w:type="paragraph">
+  <w:style w:type="paragraph" w:styleId="Heading3">
     <w:name w:val="heading 3"/>
     <w:basedOn w:val="Normal"/>
     <w:next w:val="BodyText"/>
@@ -2846,13 +3290,13 @@
       <w:outlineLvl w:val="2"/>
     </w:pPr>
     <w:rPr>
-      <w:rFonts w:cstheme="majorBidi" w:eastAsiaTheme="majorEastAsia"/>
+      <w:rFonts w:eastAsiaTheme="majorEastAsia" w:cstheme="majorBidi"/>
       <w:b/>
       <w:bCs/>
-      <w:color w:themeColor="text1" w:val="000000"/>
-    </w:rPr>
-  </w:style>
-  <w:style w:styleId="Heading4" w:type="paragraph">
+      <w:color w:val="000000" w:themeColor="text1"/>
+    </w:rPr>
+  </w:style>
+  <w:style w:type="paragraph" w:styleId="Heading4">
     <w:name w:val="heading 4"/>
     <w:basedOn w:val="Normal"/>
     <w:next w:val="BodyText"/>
@@ -2867,13 +3311,13 @@
       <w:outlineLvl w:val="3"/>
     </w:pPr>
     <w:rPr>
-      <w:rFonts w:cstheme="majorBidi" w:eastAsiaTheme="majorEastAsia"/>
+      <w:rFonts w:eastAsiaTheme="majorEastAsia" w:cstheme="majorBidi"/>
       <w:bCs/>
       <w:i/>
-      <w:color w:themeColor="text1" w:val="000000"/>
-    </w:rPr>
-  </w:style>
-  <w:style w:styleId="Heading5" w:type="paragraph">
+      <w:color w:val="000000" w:themeColor="text1"/>
+    </w:rPr>
+  </w:style>
+  <w:style w:type="paragraph" w:styleId="Heading5">
     <w:name w:val="heading 5"/>
     <w:basedOn w:val="Normal"/>
     <w:next w:val="BodyText"/>
@@ -2887,12 +3331,12 @@
       <w:outlineLvl w:val="4"/>
     </w:pPr>
     <w:rPr>
-      <w:rFonts w:asciiTheme="majorHAnsi" w:cstheme="majorBidi" w:eastAsiaTheme="majorEastAsia" w:hAnsiTheme="majorHAnsi"/>
+      <w:rFonts w:asciiTheme="majorHAnsi" w:eastAsiaTheme="majorEastAsia" w:hAnsiTheme="majorHAnsi" w:cstheme="majorBidi"/>
       <w:iCs/>
-      <w:color w:themeColor="accent1" w:val="4F81BD"/>
-    </w:rPr>
-  </w:style>
-  <w:style w:styleId="Heading6" w:type="paragraph">
+      <w:color w:val="4F81BD" w:themeColor="accent1"/>
+    </w:rPr>
+  </w:style>
+  <w:style w:type="paragraph" w:styleId="Heading6">
     <w:name w:val="heading 6"/>
     <w:basedOn w:val="Normal"/>
     <w:next w:val="BodyText"/>
@@ -2906,11 +3350,11 @@
       <w:outlineLvl w:val="5"/>
     </w:pPr>
     <w:rPr>
-      <w:rFonts w:asciiTheme="majorHAnsi" w:cstheme="majorBidi" w:eastAsiaTheme="majorEastAsia" w:hAnsiTheme="majorHAnsi"/>
-      <w:color w:themeColor="accent1" w:val="4F81BD"/>
-    </w:rPr>
-  </w:style>
-  <w:style w:styleId="Heading7" w:type="paragraph">
+      <w:rFonts w:asciiTheme="majorHAnsi" w:eastAsiaTheme="majorEastAsia" w:hAnsiTheme="majorHAnsi" w:cstheme="majorBidi"/>
+      <w:color w:val="4F81BD" w:themeColor="accent1"/>
+    </w:rPr>
+  </w:style>
+  <w:style w:type="paragraph" w:styleId="Heading7">
     <w:name w:val="heading 7"/>
     <w:basedOn w:val="Normal"/>
     <w:next w:val="BodyText"/>
@@ -2924,11 +3368,11 @@
       <w:outlineLvl w:val="6"/>
     </w:pPr>
     <w:rPr>
-      <w:rFonts w:asciiTheme="majorHAnsi" w:cstheme="majorBidi" w:eastAsiaTheme="majorEastAsia" w:hAnsiTheme="majorHAnsi"/>
-      <w:color w:themeColor="accent1" w:val="4F81BD"/>
-    </w:rPr>
-  </w:style>
-  <w:style w:styleId="Heading8" w:type="paragraph">
+      <w:rFonts w:asciiTheme="majorHAnsi" w:eastAsiaTheme="majorEastAsia" w:hAnsiTheme="majorHAnsi" w:cstheme="majorBidi"/>
+      <w:color w:val="4F81BD" w:themeColor="accent1"/>
+    </w:rPr>
+  </w:style>
+  <w:style w:type="paragraph" w:styleId="Heading8">
     <w:name w:val="heading 8"/>
     <w:basedOn w:val="Normal"/>
     <w:next w:val="BodyText"/>
@@ -2942,11 +3386,11 @@
       <w:outlineLvl w:val="7"/>
     </w:pPr>
     <w:rPr>
-      <w:rFonts w:asciiTheme="majorHAnsi" w:cstheme="majorBidi" w:eastAsiaTheme="majorEastAsia" w:hAnsiTheme="majorHAnsi"/>
-      <w:color w:themeColor="accent1" w:val="4F81BD"/>
-    </w:rPr>
-  </w:style>
-  <w:style w:styleId="Heading9" w:type="paragraph">
+      <w:rFonts w:asciiTheme="majorHAnsi" w:eastAsiaTheme="majorEastAsia" w:hAnsiTheme="majorHAnsi" w:cstheme="majorBidi"/>
+      <w:color w:val="4F81BD" w:themeColor="accent1"/>
+    </w:rPr>
+  </w:style>
+  <w:style w:type="paragraph" w:styleId="Heading9">
     <w:name w:val="heading 9"/>
     <w:basedOn w:val="Normal"/>
     <w:next w:val="BodyText"/>
@@ -2960,38 +3404,38 @@
       <w:outlineLvl w:val="8"/>
     </w:pPr>
     <w:rPr>
-      <w:rFonts w:asciiTheme="majorHAnsi" w:cstheme="majorBidi" w:eastAsiaTheme="majorEastAsia" w:hAnsiTheme="majorHAnsi"/>
-      <w:color w:themeColor="accent1" w:val="4F81BD"/>
-    </w:rPr>
-  </w:style>
-  <w:style w:default="1" w:styleId="DefaultParagraphFont" w:type="character">
+      <w:rFonts w:asciiTheme="majorHAnsi" w:eastAsiaTheme="majorEastAsia" w:hAnsiTheme="majorHAnsi" w:cstheme="majorBidi"/>
+      <w:color w:val="4F81BD" w:themeColor="accent1"/>
+    </w:rPr>
+  </w:style>
+  <w:style w:type="character" w:default="1" w:styleId="DefaultParagraphFont">
     <w:name w:val="Default Paragraph Font"/>
     <w:uiPriority w:val="1"/>
     <w:semiHidden/>
     <w:unhideWhenUsed/>
   </w:style>
-  <w:style w:default="1" w:styleId="TableNormal" w:type="table">
+  <w:style w:type="table" w:default="1" w:styleId="TableNormal">
     <w:name w:val="Normal Table"/>
     <w:uiPriority w:val="99"/>
     <w:semiHidden/>
     <w:unhideWhenUsed/>
     <w:tblPr>
-      <w:tblInd w:type="dxa" w:w="0"/>
+      <w:tblInd w:w="0" w:type="dxa"/>
       <w:tblCellMar>
-        <w:top w:type="dxa" w:w="0"/>
-        <w:left w:type="dxa" w:w="108"/>
-        <w:bottom w:type="dxa" w:w="0"/>
-        <w:right w:type="dxa" w:w="108"/>
+        <w:top w:w="0" w:type="dxa"/>
+        <w:left w:w="108" w:type="dxa"/>
+        <w:bottom w:w="0" w:type="dxa"/>
+        <w:right w:w="108" w:type="dxa"/>
       </w:tblCellMar>
     </w:tblPr>
   </w:style>
-  <w:style w:default="1" w:styleId="NoList" w:type="numbering">
+  <w:style w:type="numbering" w:default="1" w:styleId="NoList">
     <w:name w:val="No List"/>
     <w:uiPriority w:val="99"/>
     <w:semiHidden/>
     <w:unhideWhenUsed/>
   </w:style>
-  <w:style w:styleId="BodyText" w:type="paragraph">
+  <w:style w:type="paragraph" w:styleId="BodyText">
     <w:name w:val="Body Text"/>
     <w:basedOn w:val="Normal"/>
     <w:link w:val="BodyTextChar"/>
@@ -2999,10 +3443,10 @@
     <w:qFormat/>
     <w:rsid w:val="00F40F2A"/>
     <w:pPr>
-      <w:spacing w:after="180" w:before="180"/>
+      <w:spacing w:before="180" w:after="180"/>
     </w:pPr>
   </w:style>
-  <w:style w:customStyle="1" w:styleId="FirstParagraph" w:type="paragraph">
+  <w:style w:type="paragraph" w:customStyle="1" w:styleId="FirstParagraph">
     <w:name w:val="First Paragraph"/>
     <w:basedOn w:val="BodyText"/>
     <w:next w:val="BodyText"/>
@@ -3010,7 +3454,7 @@
     <w:qFormat/>
     <w:rsid w:val="00F40F2A"/>
   </w:style>
-  <w:style w:customStyle="1" w:styleId="Compact" w:type="paragraph">
+  <w:style w:type="paragraph" w:customStyle="1" w:styleId="Compact">
     <w:name w:val="Compact"/>
     <w:basedOn w:val="Normal"/>
     <w:next w:val="Normal"/>
@@ -3018,30 +3462,31 @@
     <w:qFormat/>
     <w:rsid w:val="009132C4"/>
   </w:style>
-  <w:style w:styleId="Title" w:type="paragraph">
+  <w:style w:type="paragraph" w:styleId="Title">
     <w:name w:val="Title"/>
     <w:basedOn w:val="Normal"/>
     <w:next w:val="BodyText"/>
+    <w:link w:val="TitleChar"/>
     <w:qFormat/>
     <w:rsid w:val="007A724C"/>
     <w:pPr>
       <w:keepNext/>
       <w:keepLines/>
       <w:pBdr>
-        <w:top w:color="auto" w:space="1" w:sz="4" w:val="single"/>
+        <w:top w:val="single" w:sz="4" w:space="1" w:color="auto"/>
       </w:pBdr>
       <w:spacing w:before="240"/>
       <w:jc w:val="center"/>
     </w:pPr>
     <w:rPr>
-      <w:rFonts w:cstheme="majorBidi" w:eastAsiaTheme="majorEastAsia"/>
+      <w:rFonts w:eastAsiaTheme="majorEastAsia" w:cstheme="majorBidi"/>
       <w:b/>
       <w:bCs/>
-      <w:color w:themeColor="text1" w:val="000000"/>
+      <w:color w:val="000000" w:themeColor="text1"/>
       <w:szCs w:val="36"/>
     </w:rPr>
   </w:style>
-  <w:style w:styleId="Subtitle" w:type="paragraph">
+  <w:style w:type="paragraph" w:styleId="Subtitle">
     <w:name w:val="Subtitle"/>
     <w:basedOn w:val="Title"/>
     <w:next w:val="BodyText"/>
@@ -3051,7 +3496,7 @@
       <w:szCs w:val="30"/>
     </w:rPr>
   </w:style>
-  <w:style w:customStyle="1" w:styleId="Author" w:type="paragraph">
+  <w:style w:type="paragraph" w:customStyle="1" w:styleId="Author">
     <w:name w:val="Author"/>
     <w:next w:val="BodyText"/>
     <w:qFormat/>
@@ -3061,7 +3506,7 @@
       <w:jc w:val="center"/>
     </w:pPr>
   </w:style>
-  <w:style w:styleId="Date" w:type="paragraph">
+  <w:style w:type="paragraph" w:styleId="Date">
     <w:name w:val="Date"/>
     <w:next w:val="BodyText"/>
     <w:qFormat/>
@@ -3071,7 +3516,7 @@
       <w:jc w:val="center"/>
     </w:pPr>
   </w:style>
-  <w:style w:customStyle="1" w:styleId="Abstract" w:type="paragraph">
+  <w:style w:type="paragraph" w:customStyle="1" w:styleId="Abstract">
     <w:name w:val="Abstract"/>
     <w:basedOn w:val="Normal"/>
     <w:next w:val="BodyText"/>
@@ -3079,19 +3524,19 @@
     <w:pPr>
       <w:keepNext/>
       <w:keepLines/>
-      <w:spacing w:after="300" w:before="300"/>
+      <w:spacing w:before="300" w:after="300"/>
     </w:pPr>
     <w:rPr>
       <w:sz w:val="20"/>
       <w:szCs w:val="20"/>
     </w:rPr>
   </w:style>
-  <w:style w:styleId="Bibliography" w:type="paragraph">
+  <w:style w:type="paragraph" w:styleId="Bibliography">
     <w:name w:val="Bibliography"/>
     <w:basedOn w:val="Normal"/>
     <w:qFormat/>
   </w:style>
-  <w:style w:styleId="BlockText" w:type="paragraph">
+  <w:style w:type="paragraph" w:styleId="BlockText">
     <w:name w:val="Block Text"/>
     <w:basedOn w:val="BodyText"/>
     <w:next w:val="BodyText"/>
@@ -3099,29 +3544,29 @@
     <w:unhideWhenUsed/>
     <w:qFormat/>
     <w:pPr>
-      <w:spacing w:after="100" w:before="100"/>
+      <w:spacing w:before="100" w:after="100"/>
       <w:ind w:left="480" w:right="480"/>
     </w:pPr>
   </w:style>
-  <w:style w:styleId="FootnoteText" w:type="paragraph">
+  <w:style w:type="paragraph" w:styleId="FootnoteText">
     <w:name w:val="footnote text"/>
     <w:basedOn w:val="Normal"/>
     <w:uiPriority w:val="9"/>
     <w:unhideWhenUsed/>
     <w:qFormat/>
   </w:style>
-  <w:style w:customStyle="1" w:styleId="Table" w:type="table">
+  <w:style w:type="table" w:customStyle="1" w:styleId="Table">
     <w:name w:val="Table"/>
     <w:semiHidden/>
     <w:unhideWhenUsed/>
     <w:qFormat/>
     <w:tblPr>
-      <w:tblInd w:type="dxa" w:w="0"/>
+      <w:tblInd w:w="0" w:type="dxa"/>
       <w:tblCellMar>
-        <w:top w:type="dxa" w:w="0"/>
-        <w:left w:type="dxa" w:w="108"/>
-        <w:bottom w:type="dxa" w:w="0"/>
-        <w:right w:type="dxa" w:w="108"/>
+        <w:top w:w="0" w:type="dxa"/>
+        <w:left w:w="108" w:type="dxa"/>
+        <w:bottom w:w="0" w:type="dxa"/>
+        <w:right w:w="108" w:type="dxa"/>
       </w:tblCellMar>
     </w:tblPr>
     <w:tblStylePr w:type="firstRow">
@@ -3133,13 +3578,13 @@
       </w:trPr>
       <w:tcPr>
         <w:tcBorders>
-          <w:bottom w:color="auto" w:space="0" w:sz="0" w:val="single"/>
+          <w:bottom w:val="single" w:sz="0" w:space="0" w:color="auto"/>
         </w:tcBorders>
         <w:vAlign w:val="bottom"/>
       </w:tcPr>
     </w:tblStylePr>
   </w:style>
-  <w:style w:customStyle="1" w:styleId="DefinitionTerm" w:type="paragraph">
+  <w:style w:type="paragraph" w:customStyle="1" w:styleId="DefinitionTerm">
     <w:name w:val="Definition Term"/>
     <w:basedOn w:val="Normal"/>
     <w:next w:val="Definition"/>
@@ -3151,11 +3596,11 @@
       <w:b/>
     </w:rPr>
   </w:style>
-  <w:style w:customStyle="1" w:styleId="Definition" w:type="paragraph">
+  <w:style w:type="paragraph" w:customStyle="1" w:styleId="Definition">
     <w:name w:val="Definition"/>
     <w:basedOn w:val="Normal"/>
   </w:style>
-  <w:style w:styleId="Caption" w:type="paragraph">
+  <w:style w:type="paragraph" w:styleId="Caption">
     <w:name w:val="caption"/>
     <w:basedOn w:val="Normal"/>
     <w:link w:val="CaptionChar"/>
@@ -3166,34 +3611,34 @@
       <w:i/>
     </w:rPr>
   </w:style>
-  <w:style w:customStyle="1" w:styleId="TableCaption" w:type="paragraph">
+  <w:style w:type="paragraph" w:customStyle="1" w:styleId="TableCaption">
     <w:name w:val="Table Caption"/>
     <w:basedOn w:val="Caption"/>
     <w:pPr>
       <w:keepNext/>
     </w:pPr>
   </w:style>
-  <w:style w:customStyle="1" w:styleId="ImageCaption" w:type="paragraph">
+  <w:style w:type="paragraph" w:customStyle="1" w:styleId="ImageCaption">
     <w:name w:val="Image Caption"/>
     <w:basedOn w:val="Caption"/>
   </w:style>
-  <w:style w:customStyle="1" w:styleId="Figure" w:type="paragraph">
+  <w:style w:type="paragraph" w:customStyle="1" w:styleId="Figure">
     <w:name w:val="Figure"/>
     <w:basedOn w:val="Normal"/>
   </w:style>
-  <w:style w:customStyle="1" w:styleId="CaptionedFigure" w:type="paragraph">
+  <w:style w:type="paragraph" w:customStyle="1" w:styleId="CaptionedFigure">
     <w:name w:val="Captioned Figure"/>
     <w:basedOn w:val="Figure"/>
     <w:pPr>
       <w:keepNext/>
     </w:pPr>
   </w:style>
-  <w:style w:customStyle="1" w:styleId="CaptionChar" w:type="character">
+  <w:style w:type="character" w:customStyle="1" w:styleId="CaptionChar">
     <w:name w:val="Caption Char"/>
     <w:basedOn w:val="DefaultParagraphFont"/>
     <w:link w:val="Caption"/>
   </w:style>
-  <w:style w:customStyle="1" w:styleId="VerbatimChar" w:type="character">
+  <w:style w:type="character" w:customStyle="1" w:styleId="VerbatimChar">
     <w:name w:val="Verbatim Char"/>
     <w:basedOn w:val="CaptionChar"/>
     <w:link w:val="SourceCode"/>
@@ -3202,29 +3647,29 @@
       <w:sz w:val="22"/>
     </w:rPr>
   </w:style>
-  <w:style w:customStyle="1" w:styleId="SectionNumber" w:type="character">
+  <w:style w:type="character" w:customStyle="1" w:styleId="SectionNumber">
     <w:name w:val="Section Number"/>
     <w:basedOn w:val="CaptionChar"/>
   </w:style>
-  <w:style w:styleId="FootnoteReference" w:type="character">
+  <w:style w:type="character" w:styleId="FootnoteReference">
     <w:name w:val="footnote reference"/>
     <w:basedOn w:val="CaptionChar"/>
     <w:rPr>
       <w:vertAlign w:val="superscript"/>
     </w:rPr>
   </w:style>
-  <w:style w:styleId="Hyperlink" w:type="character">
+  <w:style w:type="character" w:styleId="Hyperlink">
     <w:name w:val="Hyperlink"/>
     <w:basedOn w:val="BodyTextChar"/>
     <w:rsid w:val="00847423"/>
     <w:rPr>
       <w:rFonts w:ascii="Arial" w:hAnsi="Arial"/>
-      <w:color w:themeColor="text2" w:themeShade="BF" w:val="17365D"/>
+      <w:color w:val="17365D" w:themeColor="text2" w:themeShade="BF"/>
       <w:sz w:val="22"/>
       <w:u w:val="single"/>
     </w:rPr>
   </w:style>
-  <w:style w:styleId="TOCHeading" w:type="paragraph">
+  <w:style w:type="paragraph" w:styleId="TOCHeading">
     <w:name w:val="TOC Heading"/>
     <w:basedOn w:val="Heading1"/>
     <w:next w:val="BodyText"/>
@@ -3238,10 +3683,10 @@
     <w:rPr>
       <w:b w:val="0"/>
       <w:bCs w:val="0"/>
-      <w:color w:themeColor="accent1" w:themeShade="BF" w:val="365F91"/>
-    </w:rPr>
-  </w:style>
-  <w:style w:customStyle="1" w:styleId="SourceCode" w:type="paragraph">
+      <w:color w:val="365F91" w:themeColor="accent1" w:themeShade="BF"/>
+    </w:rPr>
+  </w:style>
+  <w:style w:type="paragraph" w:customStyle="1" w:styleId="SourceCode">
     <w:name w:val="Source Code"/>
     <w:basedOn w:val="Normal"/>
     <w:link w:val="VerbatimChar"/>
@@ -3249,7 +3694,7 @@
       <w:wordWrap w:val="0"/>
     </w:pPr>
   </w:style>
-  <w:style w:customStyle="1" w:styleId="KeywordTok" w:type="character">
+  <w:style w:type="character" w:customStyle="1" w:styleId="KeywordTok">
     <w:name w:val="KeywordTok"/>
     <w:basedOn w:val="VerbatimChar"/>
     <w:rPr>
@@ -3259,7 +3704,7 @@
       <w:sz w:val="22"/>
     </w:rPr>
   </w:style>
-  <w:style w:customStyle="1" w:styleId="DataTypeTok" w:type="character">
+  <w:style w:type="character" w:customStyle="1" w:styleId="DataTypeTok">
     <w:name w:val="DataTypeTok"/>
     <w:basedOn w:val="VerbatimChar"/>
     <w:rPr>
@@ -3268,7 +3713,7 @@
       <w:sz w:val="22"/>
     </w:rPr>
   </w:style>
-  <w:style w:customStyle="1" w:styleId="DecValTok" w:type="character">
+  <w:style w:type="character" w:customStyle="1" w:styleId="DecValTok">
     <w:name w:val="DecValTok"/>
     <w:basedOn w:val="VerbatimChar"/>
     <w:rPr>
@@ -3277,7 +3722,7 @@
       <w:sz w:val="22"/>
     </w:rPr>
   </w:style>
-  <w:style w:customStyle="1" w:styleId="BaseNTok" w:type="character">
+  <w:style w:type="character" w:customStyle="1" w:styleId="BaseNTok">
     <w:name w:val="BaseNTok"/>
     <w:basedOn w:val="VerbatimChar"/>
     <w:rPr>
@@ -3286,7 +3731,7 @@
       <w:sz w:val="22"/>
     </w:rPr>
   </w:style>
-  <w:style w:customStyle="1" w:styleId="FloatTok" w:type="character">
+  <w:style w:type="character" w:customStyle="1" w:styleId="FloatTok">
     <w:name w:val="FloatTok"/>
     <w:basedOn w:val="VerbatimChar"/>
     <w:rPr>
@@ -3295,7 +3740,7 @@
       <w:sz w:val="22"/>
     </w:rPr>
   </w:style>
-  <w:style w:customStyle="1" w:styleId="ConstantTok" w:type="character">
+  <w:style w:type="character" w:customStyle="1" w:styleId="ConstantTok">
     <w:name w:val="ConstantTok"/>
     <w:basedOn w:val="VerbatimChar"/>
     <w:rPr>
@@ -3304,7 +3749,7 @@
       <w:sz w:val="22"/>
     </w:rPr>
   </w:style>
-  <w:style w:customStyle="1" w:styleId="CharTok" w:type="character">
+  <w:style w:type="character" w:customStyle="1" w:styleId="CharTok">
     <w:name w:val="CharTok"/>
     <w:basedOn w:val="VerbatimChar"/>
     <w:rPr>
@@ -3313,7 +3758,7 @@
       <w:sz w:val="22"/>
     </w:rPr>
   </w:style>
-  <w:style w:customStyle="1" w:styleId="SpecialCharTok" w:type="character">
+  <w:style w:type="character" w:customStyle="1" w:styleId="SpecialCharTok">
     <w:name w:val="SpecialCharTok"/>
     <w:basedOn w:val="VerbatimChar"/>
     <w:rPr>
@@ -3322,7 +3767,7 @@
       <w:sz w:val="22"/>
     </w:rPr>
   </w:style>
-  <w:style w:customStyle="1" w:styleId="StringTok" w:type="character">
+  <w:style w:type="character" w:customStyle="1" w:styleId="StringTok">
     <w:name w:val="StringTok"/>
     <w:basedOn w:val="VerbatimChar"/>
     <w:rPr>
@@ -3331,7 +3776,7 @@
       <w:sz w:val="22"/>
     </w:rPr>
   </w:style>
-  <w:style w:customStyle="1" w:styleId="VerbatimStringTok" w:type="character">
+  <w:style w:type="character" w:customStyle="1" w:styleId="VerbatimStringTok">
     <w:name w:val="VerbatimStringTok"/>
     <w:basedOn w:val="VerbatimChar"/>
     <w:rPr>
@@ -3340,7 +3785,7 @@
       <w:sz w:val="22"/>
     </w:rPr>
   </w:style>
-  <w:style w:customStyle="1" w:styleId="SpecialStringTok" w:type="character">
+  <w:style w:type="character" w:customStyle="1" w:styleId="SpecialStringTok">
     <w:name w:val="SpecialStringTok"/>
     <w:basedOn w:val="VerbatimChar"/>
     <w:rPr>
@@ -3349,7 +3794,7 @@
       <w:sz w:val="22"/>
     </w:rPr>
   </w:style>
-  <w:style w:customStyle="1" w:styleId="ImportTok" w:type="character">
+  <w:style w:type="character" w:customStyle="1" w:styleId="ImportTok">
     <w:name w:val="ImportTok"/>
     <w:basedOn w:val="VerbatimChar"/>
     <w:rPr>
@@ -3357,7 +3802,7 @@
       <w:sz w:val="22"/>
     </w:rPr>
   </w:style>
-  <w:style w:customStyle="1" w:styleId="CommentTok" w:type="character">
+  <w:style w:type="character" w:customStyle="1" w:styleId="CommentTok">
     <w:name w:val="CommentTok"/>
     <w:basedOn w:val="VerbatimChar"/>
     <w:rPr>
@@ -3367,7 +3812,7 @@
       <w:sz w:val="22"/>
     </w:rPr>
   </w:style>
-  <w:style w:customStyle="1" w:styleId="DocumentationTok" w:type="character">
+  <w:style w:type="character" w:customStyle="1" w:styleId="DocumentationTok">
     <w:name w:val="DocumentationTok"/>
     <w:basedOn w:val="VerbatimChar"/>
     <w:rPr>
@@ -3377,7 +3822,7 @@
       <w:sz w:val="22"/>
     </w:rPr>
   </w:style>
-  <w:style w:customStyle="1" w:styleId="AnnotationTok" w:type="character">
+  <w:style w:type="character" w:customStyle="1" w:styleId="AnnotationTok">
     <w:name w:val="AnnotationTok"/>
     <w:basedOn w:val="VerbatimChar"/>
     <w:rPr>
@@ -3388,7 +3833,7 @@
       <w:sz w:val="22"/>
     </w:rPr>
   </w:style>
-  <w:style w:customStyle="1" w:styleId="CommentVarTok" w:type="character">
+  <w:style w:type="character" w:customStyle="1" w:styleId="CommentVarTok">
     <w:name w:val="CommentVarTok"/>
     <w:basedOn w:val="VerbatimChar"/>
     <w:rPr>
@@ -3399,7 +3844,7 @@
       <w:sz w:val="22"/>
     </w:rPr>
   </w:style>
-  <w:style w:customStyle="1" w:styleId="OtherTok" w:type="character">
+  <w:style w:type="character" w:customStyle="1" w:styleId="OtherTok">
     <w:name w:val="OtherTok"/>
     <w:basedOn w:val="VerbatimChar"/>
     <w:rPr>
@@ -3408,7 +3853,7 @@
       <w:sz w:val="22"/>
     </w:rPr>
   </w:style>
-  <w:style w:customStyle="1" w:styleId="FunctionTok" w:type="character">
+  <w:style w:type="character" w:customStyle="1" w:styleId="FunctionTok">
     <w:name w:val="FunctionTok"/>
     <w:basedOn w:val="VerbatimChar"/>
     <w:rPr>
@@ -3417,7 +3862,7 @@
       <w:sz w:val="22"/>
     </w:rPr>
   </w:style>
-  <w:style w:customStyle="1" w:styleId="VariableTok" w:type="character">
+  <w:style w:type="character" w:customStyle="1" w:styleId="VariableTok">
     <w:name w:val="VariableTok"/>
     <w:basedOn w:val="VerbatimChar"/>
     <w:rPr>
@@ -3426,7 +3871,7 @@
       <w:sz w:val="22"/>
     </w:rPr>
   </w:style>
-  <w:style w:customStyle="1" w:styleId="ControlFlowTok" w:type="character">
+  <w:style w:type="character" w:customStyle="1" w:styleId="ControlFlowTok">
     <w:name w:val="ControlFlowTok"/>
     <w:basedOn w:val="VerbatimChar"/>
     <w:rPr>
@@ -3436,7 +3881,7 @@
       <w:sz w:val="22"/>
     </w:rPr>
   </w:style>
-  <w:style w:customStyle="1" w:styleId="OperatorTok" w:type="character">
+  <w:style w:type="character" w:customStyle="1" w:styleId="OperatorTok">
     <w:name w:val="OperatorTok"/>
     <w:basedOn w:val="VerbatimChar"/>
     <w:rPr>
@@ -3445,7 +3890,7 @@
       <w:sz w:val="22"/>
     </w:rPr>
   </w:style>
-  <w:style w:customStyle="1" w:styleId="BuiltInTok" w:type="character">
+  <w:style w:type="character" w:customStyle="1" w:styleId="BuiltInTok">
     <w:name w:val="BuiltInTok"/>
     <w:basedOn w:val="VerbatimChar"/>
     <w:rPr>
@@ -3453,7 +3898,7 @@
       <w:sz w:val="22"/>
     </w:rPr>
   </w:style>
-  <w:style w:customStyle="1" w:styleId="ExtensionTok" w:type="character">
+  <w:style w:type="character" w:customStyle="1" w:styleId="ExtensionTok">
     <w:name w:val="ExtensionTok"/>
     <w:basedOn w:val="VerbatimChar"/>
     <w:rPr>
@@ -3461,7 +3906,7 @@
       <w:sz w:val="22"/>
     </w:rPr>
   </w:style>
-  <w:style w:customStyle="1" w:styleId="PreprocessorTok" w:type="character">
+  <w:style w:type="character" w:customStyle="1" w:styleId="PreprocessorTok">
     <w:name w:val="PreprocessorTok"/>
     <w:basedOn w:val="VerbatimChar"/>
     <w:rPr>
@@ -3470,7 +3915,7 @@
       <w:sz w:val="22"/>
     </w:rPr>
   </w:style>
-  <w:style w:customStyle="1" w:styleId="AttributeTok" w:type="character">
+  <w:style w:type="character" w:customStyle="1" w:styleId="AttributeTok">
     <w:name w:val="AttributeTok"/>
     <w:basedOn w:val="VerbatimChar"/>
     <w:rPr>
@@ -3479,7 +3924,7 @@
       <w:sz w:val="22"/>
     </w:rPr>
   </w:style>
-  <w:style w:customStyle="1" w:styleId="RegionMarkerTok" w:type="character">
+  <w:style w:type="character" w:customStyle="1" w:styleId="RegionMarkerTok">
     <w:name w:val="RegionMarkerTok"/>
     <w:basedOn w:val="VerbatimChar"/>
     <w:rPr>
@@ -3487,7 +3932,7 @@
       <w:sz w:val="22"/>
     </w:rPr>
   </w:style>
-  <w:style w:customStyle="1" w:styleId="InformationTok" w:type="character">
+  <w:style w:type="character" w:customStyle="1" w:styleId="InformationTok">
     <w:name w:val="InformationTok"/>
     <w:basedOn w:val="VerbatimChar"/>
     <w:rPr>
@@ -3498,7 +3943,7 @@
       <w:sz w:val="22"/>
     </w:rPr>
   </w:style>
-  <w:style w:customStyle="1" w:styleId="WarningTok" w:type="character">
+  <w:style w:type="character" w:customStyle="1" w:styleId="WarningTok">
     <w:name w:val="WarningTok"/>
     <w:basedOn w:val="VerbatimChar"/>
     <w:rPr>
@@ -3509,7 +3954,7 @@
       <w:sz w:val="22"/>
     </w:rPr>
   </w:style>
-  <w:style w:customStyle="1" w:styleId="AlertTok" w:type="character">
+  <w:style w:type="character" w:customStyle="1" w:styleId="AlertTok">
     <w:name w:val="AlertTok"/>
     <w:basedOn w:val="VerbatimChar"/>
     <w:rPr>
@@ -3519,7 +3964,7 @@
       <w:sz w:val="22"/>
     </w:rPr>
   </w:style>
-  <w:style w:customStyle="1" w:styleId="ErrorTok" w:type="character">
+  <w:style w:type="character" w:customStyle="1" w:styleId="ErrorTok">
     <w:name w:val="ErrorTok"/>
     <w:basedOn w:val="VerbatimChar"/>
     <w:rPr>
@@ -3529,7 +3974,7 @@
       <w:sz w:val="22"/>
     </w:rPr>
   </w:style>
-  <w:style w:customStyle="1" w:styleId="NormalTok" w:type="character">
+  <w:style w:type="character" w:customStyle="1" w:styleId="NormalTok">
     <w:name w:val="NormalTok"/>
     <w:basedOn w:val="VerbatimChar"/>
     <w:rPr>
@@ -3537,7 +3982,7 @@
       <w:sz w:val="22"/>
     </w:rPr>
   </w:style>
-  <w:style w:styleId="PlainTable2" w:type="table">
+  <w:style w:type="table" w:styleId="PlainTable2">
     <w:name w:val="Plain Table 2"/>
     <w:basedOn w:val="TableNormal"/>
     <w:rsid w:val="00500C6E"/>
@@ -3548,8 +3993,8 @@
       <w:tblStyleRowBandSize w:val="1"/>
       <w:tblStyleColBandSize w:val="1"/>
       <w:tblBorders>
-        <w:top w:color="7F7F7F" w:space="0" w:sz="4" w:themeColor="text1" w:themeTint="80" w:val="single"/>
-        <w:bottom w:color="7F7F7F" w:space="0" w:sz="4" w:themeColor="text1" w:themeTint="80" w:val="single"/>
+        <w:top w:val="single" w:sz="4" w:space="0" w:color="7F7F7F" w:themeColor="text1" w:themeTint="80"/>
+        <w:bottom w:val="single" w:sz="4" w:space="0" w:color="7F7F7F" w:themeColor="text1" w:themeTint="80"/>
       </w:tblBorders>
     </w:tblPr>
     <w:tblStylePr w:type="firstRow">
@@ -3560,7 +4005,7 @@
       <w:tblPr/>
       <w:tcPr>
         <w:tcBorders>
-          <w:bottom w:color="7F7F7F" w:space="0" w:sz="4" w:themeColor="text1" w:themeTint="80" w:val="single"/>
+          <w:bottom w:val="single" w:sz="4" w:space="0" w:color="7F7F7F" w:themeColor="text1" w:themeTint="80"/>
         </w:tcBorders>
       </w:tcPr>
     </w:tblStylePr>
@@ -3572,7 +4017,7 @@
       <w:tblPr/>
       <w:tcPr>
         <w:tcBorders>
-          <w:top w:color="7F7F7F" w:space="0" w:sz="4" w:themeColor="text1" w:themeTint="80" w:val="single"/>
+          <w:top w:val="single" w:sz="4" w:space="0" w:color="7F7F7F" w:themeColor="text1" w:themeTint="80"/>
         </w:tcBorders>
       </w:tcPr>
     </w:tblStylePr>
@@ -3592,8 +4037,8 @@
       <w:tblPr/>
       <w:tcPr>
         <w:tcBorders>
-          <w:left w:color="7F7F7F" w:space="0" w:sz="4" w:themeColor="text1" w:themeTint="80" w:val="single"/>
-          <w:right w:color="7F7F7F" w:space="0" w:sz="4" w:themeColor="text1" w:themeTint="80" w:val="single"/>
+          <w:left w:val="single" w:sz="4" w:space="0" w:color="7F7F7F" w:themeColor="text1" w:themeTint="80"/>
+          <w:right w:val="single" w:sz="4" w:space="0" w:color="7F7F7F" w:themeColor="text1" w:themeTint="80"/>
         </w:tcBorders>
       </w:tcPr>
     </w:tblStylePr>
@@ -3601,8 +4046,8 @@
       <w:tblPr/>
       <w:tcPr>
         <w:tcBorders>
-          <w:left w:color="7F7F7F" w:space="0" w:sz="4" w:themeColor="text1" w:themeTint="80" w:val="single"/>
-          <w:right w:color="7F7F7F" w:space="0" w:sz="4" w:themeColor="text1" w:themeTint="80" w:val="single"/>
+          <w:left w:val="single" w:sz="4" w:space="0" w:color="7F7F7F" w:themeColor="text1" w:themeTint="80"/>
+          <w:right w:val="single" w:sz="4" w:space="0" w:color="7F7F7F" w:themeColor="text1" w:themeTint="80"/>
         </w:tcBorders>
       </w:tcPr>
     </w:tblStylePr>
@@ -3610,13 +4055,13 @@
       <w:tblPr/>
       <w:tcPr>
         <w:tcBorders>
-          <w:top w:color="7F7F7F" w:space="0" w:sz="4" w:themeColor="text1" w:themeTint="80" w:val="single"/>
-          <w:bottom w:color="7F7F7F" w:space="0" w:sz="4" w:themeColor="text1" w:themeTint="80" w:val="single"/>
+          <w:top w:val="single" w:sz="4" w:space="0" w:color="7F7F7F" w:themeColor="text1" w:themeTint="80"/>
+          <w:bottom w:val="single" w:sz="4" w:space="0" w:color="7F7F7F" w:themeColor="text1" w:themeTint="80"/>
         </w:tcBorders>
       </w:tcPr>
     </w:tblStylePr>
   </w:style>
-  <w:style w:styleId="PlainTable1" w:type="table">
+  <w:style w:type="table" w:styleId="PlainTable1">
     <w:name w:val="Plain Table 1"/>
     <w:basedOn w:val="TableNormal"/>
     <w:rsid w:val="00500C6E"/>
@@ -3627,12 +4072,12 @@
       <w:tblStyleRowBandSize w:val="1"/>
       <w:tblStyleColBandSize w:val="1"/>
       <w:tblBorders>
-        <w:top w:color="BFBFBF" w:space="0" w:sz="4" w:themeColor="background1" w:themeShade="BF" w:val="single"/>
-        <w:left w:color="BFBFBF" w:space="0" w:sz="4" w:themeColor="background1" w:themeShade="BF" w:val="single"/>
-        <w:bottom w:color="BFBFBF" w:space="0" w:sz="4" w:themeColor="background1" w:themeShade="BF" w:val="single"/>
-        <w:right w:color="BFBFBF" w:space="0" w:sz="4" w:themeColor="background1" w:themeShade="BF" w:val="single"/>
-        <w:insideH w:color="BFBFBF" w:space="0" w:sz="4" w:themeColor="background1" w:themeShade="BF" w:val="single"/>
-        <w:insideV w:color="BFBFBF" w:space="0" w:sz="4" w:themeColor="background1" w:themeShade="BF" w:val="single"/>
+        <w:top w:val="single" w:sz="4" w:space="0" w:color="BFBFBF" w:themeColor="background1" w:themeShade="BF"/>
+        <w:left w:val="single" w:sz="4" w:space="0" w:color="BFBFBF" w:themeColor="background1" w:themeShade="BF"/>
+        <w:bottom w:val="single" w:sz="4" w:space="0" w:color="BFBFBF" w:themeColor="background1" w:themeShade="BF"/>
+        <w:right w:val="single" w:sz="4" w:space="0" w:color="BFBFBF" w:themeColor="background1" w:themeShade="BF"/>
+        <w:insideH w:val="single" w:sz="4" w:space="0" w:color="BFBFBF" w:themeColor="background1" w:themeShade="BF"/>
+        <w:insideV w:val="single" w:sz="4" w:space="0" w:color="BFBFBF" w:themeColor="background1" w:themeShade="BF"/>
       </w:tblBorders>
     </w:tblPr>
     <w:tblStylePr w:type="firstRow">
@@ -3649,7 +4094,7 @@
       <w:tblPr/>
       <w:tcPr>
         <w:tcBorders>
-          <w:top w:color="BFBFBF" w:space="0" w:sz="4" w:themeColor="background1" w:themeShade="BF" w:val="double"/>
+          <w:top w:val="double" w:sz="4" w:space="0" w:color="BFBFBF" w:themeColor="background1" w:themeShade="BF"/>
         </w:tcBorders>
       </w:tcPr>
     </w:tblStylePr>
@@ -3668,17 +4113,17 @@
     <w:tblStylePr w:type="band1Vert">
       <w:tblPr/>
       <w:tcPr>
-        <w:shd w:color="auto" w:fill="F2F2F2" w:themeFill="background1" w:themeFillShade="F2" w:val="clear"/>
+        <w:shd w:val="clear" w:color="auto" w:fill="F2F2F2" w:themeFill="background1" w:themeFillShade="F2"/>
       </w:tcPr>
     </w:tblStylePr>
     <w:tblStylePr w:type="band1Horz">
       <w:tblPr/>
       <w:tcPr>
-        <w:shd w:color="auto" w:fill="F2F2F2" w:themeFill="background1" w:themeFillShade="F2" w:val="clear"/>
+        <w:shd w:val="clear" w:color="auto" w:fill="F2F2F2" w:themeFill="background1" w:themeFillShade="F2"/>
       </w:tcPr>
     </w:tblStylePr>
   </w:style>
-  <w:style w:customStyle="1" w:styleId="BodyTextChar" w:type="character">
+  <w:style w:type="character" w:customStyle="1" w:styleId="BodyTextChar">
     <w:name w:val="Body Text Char"/>
     <w:basedOn w:val="DefaultParagraphFont"/>
     <w:link w:val="BodyText"/>
@@ -3688,18 +4133,18 @@
       <w:sz w:val="22"/>
     </w:rPr>
   </w:style>
-  <w:style w:styleId="FollowedHyperlink" w:type="character">
+  <w:style w:type="character" w:styleId="FollowedHyperlink">
     <w:name w:val="FollowedHyperlink"/>
     <w:basedOn w:val="DefaultParagraphFont"/>
     <w:semiHidden/>
     <w:unhideWhenUsed/>
     <w:rsid w:val="005F1791"/>
     <w:rPr>
-      <w:color w:themeColor="followedHyperlink" w:val="800080"/>
+      <w:color w:val="800080" w:themeColor="followedHyperlink"/>
       <w:u w:val="single"/>
     </w:rPr>
   </w:style>
-  <w:style w:styleId="UnresolvedMention" w:type="character">
+  <w:style w:type="character" w:styleId="UnresolvedMention">
     <w:name w:val="Unresolved Mention"/>
     <w:basedOn w:val="DefaultParagraphFont"/>
     <w:uiPriority w:val="99"/>
@@ -3708,10 +4153,10 @@
     <w:rsid w:val="005F14AD"/>
     <w:rPr>
       <w:color w:val="605E5C"/>
-      <w:shd w:color="auto" w:fill="E1DFDD" w:val="clear"/>
-    </w:rPr>
-  </w:style>
-  <w:style w:styleId="ListParagraph" w:type="paragraph">
+      <w:shd w:val="clear" w:color="auto" w:fill="E1DFDD"/>
+    </w:rPr>
+  </w:style>
+  <w:style w:type="paragraph" w:styleId="ListParagraph">
     <w:name w:val="List Paragraph"/>
     <w:basedOn w:val="Normal"/>
     <w:rsid w:val="004076A2"/>
@@ -3720,7 +4165,7 @@
       <w:contextualSpacing/>
     </w:pPr>
   </w:style>
-  <w:style w:customStyle="1" w:styleId="OMBInfo" w:type="paragraph">
+  <w:style w:type="paragraph" w:customStyle="1" w:styleId="OMBInfo">
     <w:name w:val="OMB Info"/>
     <w:basedOn w:val="Normal"/>
     <w:qFormat/>
@@ -3732,11 +4177,11 @@
       <w:jc w:val="right"/>
     </w:pPr>
     <w:rPr>
-      <w:rFonts w:cs="Times New Roman" w:eastAsia="Times New Roman"/>
+      <w:rFonts w:eastAsia="Times New Roman" w:cs="Times New Roman"/>
       <w:sz w:val="16"/>
     </w:rPr>
   </w:style>
-  <w:style w:styleId="Emphasis" w:type="character">
+  <w:style w:type="character" w:styleId="Emphasis">
     <w:name w:val="Emphasis"/>
     <w:basedOn w:val="DefaultParagraphFont"/>
     <w:uiPriority w:val="20"/>
@@ -3747,6 +4192,112 @@
       <w:i/>
       <w:iCs/>
       <w:sz w:val="22"/>
+    </w:rPr>
+  </w:style>
+  <w:style w:type="paragraph" w:styleId="NormalWeb">
+    <w:name w:val="Normal (Web)"/>
+    <w:basedOn w:val="Normal"/>
+    <w:uiPriority w:val="99"/>
+    <w:rsid w:val="004A607D"/>
+    <w:pPr>
+      <w:spacing w:before="100" w:beforeAutospacing="1" w:after="100" w:afterAutospacing="1"/>
+    </w:pPr>
+    <w:rPr>
+      <w:rFonts w:eastAsia="Arial Unicode MS" w:cs="Times New Roman"/>
+    </w:rPr>
+  </w:style>
+  <w:style w:type="paragraph" w:customStyle="1" w:styleId="HeadingNote">
+    <w:name w:val="Heading Note"/>
+    <w:basedOn w:val="Normal"/>
+    <w:rsid w:val="004A607D"/>
+    <w:pPr>
+      <w:pBdr>
+        <w:bottom w:val="single" w:sz="4" w:space="6" w:color="auto"/>
+      </w:pBdr>
+      <w:autoSpaceDE w:val="0"/>
+      <w:autoSpaceDN w:val="0"/>
+      <w:spacing w:before="40" w:after="40"/>
+      <w:jc w:val="center"/>
+    </w:pPr>
+    <w:rPr>
+      <w:rFonts w:eastAsia="Times New Roman" w:cs="Arial"/>
+      <w:iCs/>
+      <w:sz w:val="16"/>
+      <w:szCs w:val="16"/>
+    </w:rPr>
+  </w:style>
+  <w:style w:type="paragraph" w:customStyle="1" w:styleId="FormFieldCaption">
+    <w:name w:val="Form Field Caption"/>
+    <w:basedOn w:val="Normal"/>
+    <w:rsid w:val="004A607D"/>
+    <w:pPr>
+      <w:tabs>
+        <w:tab w:val="left" w:pos="270"/>
+      </w:tabs>
+      <w:autoSpaceDE w:val="0"/>
+      <w:autoSpaceDN w:val="0"/>
+    </w:pPr>
+    <w:rPr>
+      <w:rFonts w:eastAsia="Times New Roman" w:cs="Arial"/>
+      <w:sz w:val="16"/>
+      <w:szCs w:val="16"/>
+    </w:rPr>
+  </w:style>
+  <w:style w:type="character" w:styleId="Strong">
+    <w:name w:val="Strong"/>
+    <w:basedOn w:val="DefaultParagraphFont"/>
+    <w:uiPriority w:val="22"/>
+    <w:qFormat/>
+    <w:rsid w:val="004A607D"/>
+    <w:rPr>
+      <w:b/>
+      <w:bCs/>
+    </w:rPr>
+  </w:style>
+  <w:style w:type="paragraph" w:customStyle="1" w:styleId="FormFieldCaption1">
+    <w:name w:val="Form Field Caption1"/>
+    <w:basedOn w:val="FormFieldCaption"/>
+    <w:qFormat/>
+    <w:rsid w:val="004A607D"/>
+    <w:pPr>
+      <w:spacing w:after="160"/>
+    </w:pPr>
+  </w:style>
+  <w:style w:type="table" w:styleId="TableGrid">
+    <w:name w:val="Table Grid"/>
+    <w:basedOn w:val="TableNormal"/>
+    <w:rsid w:val="004A607D"/>
+    <w:pPr>
+      <w:spacing w:after="0"/>
+    </w:pPr>
+    <w:rPr>
+      <w:rFonts w:ascii="Times New Roman" w:eastAsia="Times New Roman" w:hAnsi="Times New Roman" w:cs="Times New Roman"/>
+      <w:sz w:val="20"/>
+      <w:szCs w:val="20"/>
+    </w:rPr>
+    <w:tblPr>
+      <w:tblBorders>
+        <w:top w:val="single" w:sz="4" w:space="0" w:color="auto"/>
+        <w:left w:val="single" w:sz="4" w:space="0" w:color="auto"/>
+        <w:bottom w:val="single" w:sz="4" w:space="0" w:color="auto"/>
+        <w:right w:val="single" w:sz="4" w:space="0" w:color="auto"/>
+        <w:insideH w:val="single" w:sz="4" w:space="0" w:color="auto"/>
+        <w:insideV w:val="single" w:sz="4" w:space="0" w:color="auto"/>
+      </w:tblBorders>
+    </w:tblPr>
+  </w:style>
+  <w:style w:type="character" w:customStyle="1" w:styleId="TitleChar">
+    <w:name w:val="Title Char"/>
+    <w:basedOn w:val="DefaultParagraphFont"/>
+    <w:link w:val="Title"/>
+    <w:rsid w:val="004A607D"/>
+    <w:rPr>
+      <w:rFonts w:ascii="Arial" w:eastAsiaTheme="majorEastAsia" w:hAnsi="Arial" w:cstheme="majorBidi"/>
+      <w:b/>
+      <w:bCs/>
+      <w:color w:val="000000" w:themeColor="text1"/>
+      <w:sz w:val="22"/>
+      <w:szCs w:val="36"/>
     </w:rPr>
   </w:style>
 </w:styles>

</xml_diff>

<commit_message>
peds parcel infraction paper accepted
</commit_message>
<xml_diff>
--- a/docs/out/nih-biosketch-brokamp.docx
+++ b/docs/out/nih-biosketch-brokamp.docx
@@ -36,19 +36,7 @@
         <w:pStyle w:val="BodyText"/>
       </w:pPr>
       <w:r>
-        <w:t xml:space="preserve">As the PI of the proposed project and the creator and lead developer for DeGAUSS, I will work to oversee the successful completion of all project deliverables and objectives.</w:t>
-      </w:r>
-      <w:r>
-        <w:t xml:space="preserve"> </w:t>
-      </w:r>
-      <w:r>
-        <w:t xml:space="preserve">I am uniquely positioned to lead this work due to my expertise in developing DeGAUSS software and my experience conducting patient-level biomedical health research that leverages environmental exposures and community characteristics made possible by the DeGAUSS approach.</w:t>
-      </w:r>
-      <w:r>
-        <w:t xml:space="preserve"> </w:t>
-      </w:r>
-      <w:r>
-        <w:t xml:space="preserve">Additionally, my research group’s strong connection to open-source and data science communities convened by the National Institutes of Environmental Health Sciences enables us to facilitate the adoption of DeGAUSS, thereby enhancing its impact and fostering increased scientific research on a broader scale.</w:t>
+        <w:t xml:space="preserve">As Carson’s primary mentor for this training award, I am committed to providing a rigorous and supportive training environment that will equip him with the skills needed for an independent research career. His proposed training plan is strategically designed to integrate advanced computational methods, interdisciplinary collaboration, and translational research, ensuring he develops expertise in biomedical informatics and environmental epidemiology. Through structured mentorship, hands-on experience, and engagement with clinical and policy stakeholders, Carson will gain the technical proficiency, leadership skills, and professional network necessary to secure external funding and establish his own research program. I am confident that this training plan, combined with Carson’s strong analytical abilities and scientific curiosity, will position him for success as a leader in data-driven public health research.</w:t>
       </w:r>
     </w:p>
     <w:bookmarkStart w:id="20" w:name="X29dfca1eddef84842f955b4d4668d2fb778aaee"/>
@@ -308,6 +296,14 @@
       </w:pPr>
       <w:r>
         <w:t xml:space="preserve">Peer-reviewed publications I would like to highlight include:</w:t>
+      </w:r>
+    </w:p>
+    <w:p>
+      <w:pPr>
+        <w:pStyle w:val="FirstParagraph"/>
+      </w:pPr>
+      <w:r>
+        <w:t xml:space="preserve">These publications were selected to demonstrate my scientific productivity when I am the primary mentor of a clinician-scientist in training:</w:t>
       </w:r>
     </w:p>
     <w:p>
@@ -318,7 +314,7 @@
         </w:numPr>
       </w:pPr>
       <w:r>
-        <w:t xml:space="preserve">Erika Rasnick Manning, Qing Duan, Stuart Taylor, Sarah Ray, Alexandra MS Corley, Joseph Michael, Ryan Gillette, Ndidi Unaka, David Hartley, Andrew F Beck,</w:t>
+        <w:t xml:space="preserve">Milan N Parikh, Erika Rasnick Manning, Liang Niu, Anna Kotsakis Ruehlmann, Alonzo T Folger, Kelly J Brunst,</w:t>
       </w:r>
       <w:r>
         <w:t xml:space="preserve"> </w:t>
@@ -331,7 +327,7 @@
         <w:t xml:space="preserve">Cole Brokamp</w:t>
       </w:r>
       <w:r>
-        <w:t xml:space="preserve">. Development of a Multimodal Geomarker Pipeline to Assess the Impact of Social, Economic, and Environmental Factors on Pediatric Health Outcomes.</w:t>
+        <w:t xml:space="preserve">. Increasing Temporal Sensitivity of Omics Association Studies with Epigenome-Wide Distributed Lag Models.</w:t>
       </w:r>
       <w:r>
         <w:t xml:space="preserve"> </w:t>
@@ -341,10 +337,16 @@
           <w:i/>
           <w:iCs/>
         </w:rPr>
-        <w:t xml:space="preserve">Journal of the American Medical Informatics Association</w:t>
-      </w:r>
-      <w:r>
-        <w:t xml:space="preserve">. In press. 2024.</w:t>
+        <w:t xml:space="preserve">American Journal of Epidemiology</w:t>
+      </w:r>
+      <w:r>
+        <w:t xml:space="preserve">. In Press. 2024.</w:t>
+      </w:r>
+      <w:r>
+        <w:t xml:space="preserve"> </w:t>
+      </w:r>
+      <w:r>
+        <w:t xml:space="preserve">   </w:t>
       </w:r>
     </w:p>
     <w:p>
@@ -355,7 +357,7 @@
         </w:numPr>
       </w:pPr>
       <w:r>
-        <w:t xml:space="preserve">Erika Rasnick, Patrick Ryan, Jeff Blossom, Heike Luttmann-Gibson, Nathan Lothrop, Rima Habre, Diane R Gold, Andrew Vancil, Joel Schwartz, James E Gern,</w:t>
+        <w:t xml:space="preserve">Harsimran Makkad, Amisha Saini, Erika Rasnick Manning, Qing Duan, Stephen Colegate,</w:t>
       </w:r>
       <w:r>
         <w:t xml:space="preserve"> </w:t>
@@ -368,7 +370,7 @@
         <w:t xml:space="preserve">Cole Brokamp</w:t>
       </w:r>
       <w:r>
-        <w:t xml:space="preserve">. High Resolution and Spatiotemporal Place-Based Computable Exposures at Scale.</w:t>
+        <w:t xml:space="preserve">. Racial Fairness of Individual- and Community-Level Proxies of Socioeconomic Status Among Birthing Parent–Child Dyads.</w:t>
       </w:r>
       <w:r>
         <w:t xml:space="preserve"> </w:t>
@@ -378,10 +380,16 @@
           <w:i/>
           <w:iCs/>
         </w:rPr>
-        <w:t xml:space="preserve">AMIA Summits on Translational Science Proceedings</w:t>
-      </w:r>
-      <w:r>
-        <w:t xml:space="preserve">. 2023:62-70. 2023.</w:t>
+        <w:t xml:space="preserve">Journal of Racial and Ethnic Health Disparities</w:t>
+      </w:r>
+      <w:r>
+        <w:t xml:space="preserve">. Online. 2024.</w:t>
+      </w:r>
+      <w:r>
+        <w:t xml:space="preserve"> </w:t>
+      </w:r>
+      <w:r>
+        <w:t xml:space="preserve">   </w:t>
       </w:r>
     </w:p>
     <w:p>
@@ -392,7 +400,7 @@
         </w:numPr>
       </w:pPr>
       <w:r>
-        <w:t xml:space="preserve">Patrick H. Ryan,</w:t>
+        <w:t xml:space="preserve">Stephen P Colegate, Anushka Palipana, Emrah Gecili, Rhonda D Szczesniak,</w:t>
       </w:r>
       <w:r>
         <w:t xml:space="preserve"> </w:t>
@@ -405,7 +413,7 @@
         <w:t xml:space="preserve">Cole Brokamp</w:t>
       </w:r>
       <w:r>
-        <w:t xml:space="preserve">, Jeff Blossom, Nathan Lothrop, Rachel L. Miller, Paloma I. Beamer, Cynthia M. Visness, Antonella Zanobetti, Howard Andrews, Leonard B. Bacharier, Tina Hartert, Christine C. Johnson, Dennis Ownby, Robert F. Lemanske Jr., Heike Gibson, Weeberb Requia, Brent Coull, Edward M. Zoratti, Anne L. Wright, Fernando D. Martinez, Christine M. Seroogy, James E. Gern, Diane R. Gold, on behalf of the CREW Consortium. A Distributed Geospatial Approach to Describe Community Characteristics for Multi-Site Studies.</w:t>
+        <w:t xml:space="preserve">. Evaluating Precision Medicine Tools in Cystic Fibrosis for Racial and Ethnic Fairness.</w:t>
       </w:r>
       <w:r>
         <w:t xml:space="preserve"> </w:t>
@@ -418,7 +426,13 @@
         <w:t xml:space="preserve">Journal of Clinical and Translational Science</w:t>
       </w:r>
       <w:r>
-        <w:t xml:space="preserve">. 5:e86, 1-8. 2021.</w:t>
+        <w:t xml:space="preserve">. In press. 2024.</w:t>
+      </w:r>
+      <w:r>
+        <w:t xml:space="preserve"> </w:t>
+      </w:r>
+      <w:r>
+        <w:t xml:space="preserve">   </w:t>
       </w:r>
     </w:p>
     <w:p>
@@ -429,6 +443,12 @@
         </w:numPr>
       </w:pPr>
       <w:r>
+        <w:t xml:space="preserve">Jordan Pennington, Erika Rasnick, Lisa J. Martin, Jocelyn M. Biagini, Tesfaye B. Mersha, Allison Parsons, Gurjit K. Khurana Hershey, Patrick Ryan,</w:t>
+      </w:r>
+      <w:r>
+        <w:t xml:space="preserve"> </w:t>
+      </w:r>
+      <w:r>
         <w:rPr>
           <w:b/>
           <w:bCs/>
@@ -436,7 +456,7 @@
         <w:t xml:space="preserve">Cole Brokamp</w:t>
       </w:r>
       <w:r>
-        <w:t xml:space="preserve">, Chris Wolfe, Todd Lingren, John Harley, Patrick Ryan. Decentralized and Reproducible Geocoding and Characterization of Community and Environmental Exposures for Multi-Site Studies.</w:t>
+        <w:t xml:space="preserve">. Racial Fairness in Precision Medicine: Pediatric Asthma Prediction Algorithms.</w:t>
       </w:r>
       <w:r>
         <w:t xml:space="preserve"> </w:t>
@@ -446,10 +466,16 @@
           <w:i/>
           <w:iCs/>
         </w:rPr>
-        <w:t xml:space="preserve">Journal of American Medical Informatics Association</w:t>
-      </w:r>
-      <w:r>
-        <w:t xml:space="preserve">. 25(3); 309-314. 2017.</w:t>
+        <w:t xml:space="preserve">American Journal of Health Promotion</w:t>
+      </w:r>
+      <w:r>
+        <w:t xml:space="preserve">. 37(2). 2022.</w:t>
+      </w:r>
+      <w:r>
+        <w:t xml:space="preserve"> </w:t>
+      </w:r>
+      <w:r>
+        <w:t xml:space="preserve">   </w:t>
       </w:r>
     </w:p>
     <w:bookmarkEnd w:id="21"/>
@@ -1396,13 +1422,13 @@
       </w:r>
     </w:p>
     <w:bookmarkEnd w:id="29"/>
-    <w:bookmarkStart w:id="30" w:name="X85986e86d026ec2acdf2f0807db4d0bf595502a"/>
+    <w:bookmarkStart w:id="30" w:name="X2d67f3c692fa6cb3de8b87c4de6dca2545ee207"/>
     <w:p>
       <w:pPr>
         <w:pStyle w:val="Heading2"/>
       </w:pPr>
       <w:r>
-        <w:t xml:space="preserve">Causal Mediation of Place-Based Factors on Pediatric Health Disparities</w:t>
+        <w:t xml:space="preserve">Causal Mediation of Place-Based Factors on Pediatric Health</w:t>
       </w:r>
     </w:p>
     <w:p>
@@ -1411,6 +1437,12 @@
       </w:pPr>
       <w:r>
         <w:t xml:space="preserve">I have applied advanced causal modeling techniques within population-wide health registries and multi-site prospective cohort studies. By linking study participants’ addresses to extant social and environmental determinants of health data sources, we study the mechanisms behind racial and socioeconomic disparities in pediatric health outcomes.</w:t>
+      </w:r>
+      <w:r>
+        <w:t xml:space="preserve"> </w:t>
+      </w:r>
+      <w:r>
+        <w:t xml:space="preserve">Leveraging my innovative exposure assessment and data linkage methods, I led the first study to quantify the impact of substandard housing conditions on pediatric health at an address-specific level.</w:t>
       </w:r>
     </w:p>
     <w:p>
@@ -1428,7 +1460,7 @@
         <w:t xml:space="preserve">Cole Brokamp</w:t>
       </w:r>
       <w:r>
-        <w:t xml:space="preserve">, Margaret N Jones, Qing Duan, Erika Rasnick Manning, Sarah Ray, Alexandra MS Corley, Joseph Michael, Stuart Taylor, Ndidi Unaka, Andrew F Beck. Causal Mediation of Neighborhood-Level Pediatric Hospitalization Inequities.</w:t>
+        <w:t xml:space="preserve">, Sarah Ray, Qing Duan, Carson S Hartlage, Stuart Taylor, Erika Rasnick Manning, Ndidi I Unaka, Margaret N Jones, Joseph Michael, Adrienne W Henize, Andrew F Beck. Parcel-Level Housing Conditions and Pediatric Asthma Hospital Utilization.</w:t>
       </w:r>
       <w:r>
         <w:t xml:space="preserve"> </w:t>
@@ -1441,7 +1473,7 @@
         <w:t xml:space="preserve">Pediatrics</w:t>
       </w:r>
       <w:r>
-        <w:t xml:space="preserve">. In Press. 2024.</w:t>
+        <w:t xml:space="preserve">. In Press. 2025.</w:t>
       </w:r>
     </w:p>
     <w:p>
@@ -1452,12 +1484,6 @@
         </w:numPr>
       </w:pPr>
       <w:r>
-        <w:t xml:space="preserve">Esteban Correa, Lili Ding, Andrew F. Beck,</w:t>
-      </w:r>
-      <w:r>
-        <w:t xml:space="preserve"> </w:t>
-      </w:r>
-      <w:r>
         <w:rPr>
           <w:b/>
           <w:bCs/>
@@ -1465,7 +1491,7 @@
         <w:t xml:space="preserve">Cole Brokamp</w:t>
       </w:r>
       <w:r>
-        <w:t xml:space="preserve">, Mekibib Altayeb, Robert S. Kahn, Tesfay Mersha. Understanding Racial Disparities in Childhood Asthma Using Individual- and Neighborhood-Level Risk Factors.</w:t>
+        <w:t xml:space="preserve">, Margaret N Jones, Qing Duan, Erika Rasnick Manning, Sarah Ray, Alexandra MS Corley, Joseph Michael, Stuart Taylor, Ndidi Unaka, Andrew F Beck. Causal Mediation of Neighborhood-Level Pediatric Hospitalization Inequities.</w:t>
       </w:r>
       <w:r>
         <w:t xml:space="preserve"> </w:t>
@@ -1475,10 +1501,10 @@
           <w:i/>
           <w:iCs/>
         </w:rPr>
-        <w:t xml:space="preserve">Journal of Allergy and Clinical Immunology</w:t>
-      </w:r>
-      <w:r>
-        <w:t xml:space="preserve">. In Press. 2022.</w:t>
+        <w:t xml:space="preserve">Pediatrics</w:t>
+      </w:r>
+      <w:r>
+        <w:t xml:space="preserve">. In Press. 2024.</w:t>
       </w:r>
     </w:p>
     <w:p>

</xml_diff>

<commit_message>
clara paper; update site libs
</commit_message>
<xml_diff>
--- a/docs/out/nih-biosketch-brokamp.docx
+++ b/docs/out/nih-biosketch-brokamp.docx
@@ -1,14 +1,719 @@
 
 <file path=word/document.xml><?xml version="1.0" encoding="utf-8"?>
-<w:document xmlns:w="http://schemas.openxmlformats.org/wordprocessingml/2006/main" xmlns:m="http://schemas.openxmlformats.org/officeDocument/2006/math" xmlns:r="http://schemas.openxmlformats.org/officeDocument/2006/relationships" xmlns:o="urn:schemas-microsoft-com:office:office" xmlns:v="urn:schemas-microsoft-com:vml" xmlns:w10="urn:schemas-microsoft-com:office:word" xmlns:a="http://schemas.openxmlformats.org/drawingml/2006/main" xmlns:pic="http://schemas.openxmlformats.org/drawingml/2006/picture" xmlns:wp="http://schemas.openxmlformats.org/drawingml/2006/wordprocessingDrawing">
+<w:document xmlns:wpc="http://schemas.microsoft.com/office/word/2010/wordprocessingCanvas" xmlns:cx="http://schemas.microsoft.com/office/drawing/2014/chartex" xmlns:cx1="http://schemas.microsoft.com/office/drawing/2015/9/8/chartex" xmlns:cx2="http://schemas.microsoft.com/office/drawing/2015/10/21/chartex" xmlns:cx3="http://schemas.microsoft.com/office/drawing/2016/5/9/chartex" xmlns:cx4="http://schemas.microsoft.com/office/drawing/2016/5/10/chartex" xmlns:cx5="http://schemas.microsoft.com/office/drawing/2016/5/11/chartex" xmlns:cx6="http://schemas.microsoft.com/office/drawing/2016/5/12/chartex" xmlns:cx7="http://schemas.microsoft.com/office/drawing/2016/5/13/chartex" xmlns:cx8="http://schemas.microsoft.com/office/drawing/2016/5/14/chartex" xmlns:mc="http://schemas.openxmlformats.org/markup-compatibility/2006" xmlns:aink="http://schemas.microsoft.com/office/drawing/2016/ink" xmlns:am3d="http://schemas.microsoft.com/office/drawing/2017/model3d" xmlns:o="urn:schemas-microsoft-com:office:office" xmlns:oel="http://schemas.microsoft.com/office/2019/extlst" xmlns:r="http://schemas.openxmlformats.org/officeDocument/2006/relationships" xmlns:m="http://schemas.openxmlformats.org/officeDocument/2006/math" xmlns:v="urn:schemas-microsoft-com:vml" xmlns:wp14="http://schemas.microsoft.com/office/word/2010/wordprocessingDrawing" xmlns:wp="http://schemas.openxmlformats.org/drawingml/2006/wordprocessingDrawing" xmlns:w10="urn:schemas-microsoft-com:office:word" xmlns:w="http://schemas.openxmlformats.org/wordprocessingml/2006/main" xmlns:w14="http://schemas.microsoft.com/office/word/2010/wordml" xmlns:w15="http://schemas.microsoft.com/office/word/2012/wordml" xmlns:w16cex="http://schemas.microsoft.com/office/word/2018/wordml/cex" xmlns:w16cid="http://schemas.microsoft.com/office/word/2016/wordml/cid" xmlns:w16="http://schemas.microsoft.com/office/word/2018/wordml" xmlns:w16du="http://schemas.microsoft.com/office/word/2023/wordml/word16du" xmlns:w16sdtdh="http://schemas.microsoft.com/office/word/2020/wordml/sdtdatahash" xmlns:w16sdtfl="http://schemas.microsoft.com/office/word/2024/wordml/sdtformatlock" xmlns:w16se="http://schemas.microsoft.com/office/word/2015/wordml/symex" xmlns:wpg="http://schemas.microsoft.com/office/word/2010/wordprocessingGroup" xmlns:wpi="http://schemas.microsoft.com/office/word/2010/wordprocessingInk" xmlns:wne="http://schemas.microsoft.com/office/word/2006/wordml" xmlns:wps="http://schemas.microsoft.com/office/word/2010/wordprocessingShape" mc:Ignorable="w14 w15 w16se w16cid w16 w16cex w16sdtdh w16sdtfl w16du wp14">
   <w:body>
-    <w:bookmarkStart w:id="22" w:name="a.-personal-statement"/>
+    <w:p>
+      <w:pPr>
+        <w:pStyle w:val="OMBInfo"/>
+      </w:pPr>
+      <w:bookmarkStart w:id="0" w:name="a.-personal-statement"/>
+      <w:r>
+        <w:t>OMB No. 0925-0001 and 0925-0002 (Rev. 10/2021</w:t>
+      </w:r>
+      <w:r>
+        <w:t xml:space="preserve"> </w:t>
+      </w:r>
+      <w:r>
+        <w:t>Approved Through 01/31/2026)</w:t>
+      </w:r>
+    </w:p>
+    <w:p>
+      <w:pPr>
+        <w:pStyle w:val="Title"/>
+      </w:pPr>
+      <w:r>
+        <w:t>BIOGRAPHICAL SKETCH</w:t>
+      </w:r>
+    </w:p>
+    <w:p>
+      <w:pPr>
+        <w:pStyle w:val="HeadingNote"/>
+      </w:pPr>
+      <w:r>
+        <w:t>Provide the following information for the Senior/key personnel and other significant contributors.</w:t>
+      </w:r>
+      <w:r>
+        <w:br w:type="textWrapping" w:clear="all"/>
+        <w:t xml:space="preserve">Follow this format for each person.  </w:t>
+      </w:r>
+      <w:r>
+        <w:rPr>
+          <w:b/>
+        </w:rPr>
+        <w:t xml:space="preserve">DO NOT EXCEED </w:t>
+      </w:r>
+      <w:r>
+        <w:rPr>
+          <w:b/>
+        </w:rPr>
+        <w:t>FIVE</w:t>
+      </w:r>
+      <w:r>
+        <w:rPr>
+          <w:b/>
+        </w:rPr>
+        <w:t xml:space="preserve"> PAGES.</w:t>
+      </w:r>
+    </w:p>
+    <w:p>
+      <w:pPr>
+        <w:pStyle w:val="FormFieldCaption1"/>
+        <w:pBdr>
+          <w:between w:val="single" w:sz="4" w:space="1" w:color="auto"/>
+        </w:pBdr>
+        <w:rPr>
+          <w:sz w:val="32"/>
+        </w:rPr>
+      </w:pPr>
+      <w:r>
+        <w:rPr>
+          <w:sz w:val="22"/>
+        </w:rPr>
+        <w:t>NAME:</w:t>
+      </w:r>
+      <w:r>
+        <w:rPr>
+          <w:sz w:val="22"/>
+        </w:rPr>
+        <w:t xml:space="preserve"> Cole Brokamp</w:t>
+      </w:r>
+      <w:r>
+        <w:rPr>
+          <w:sz w:val="22"/>
+        </w:rPr>
+        <w:tab/>
+      </w:r>
+    </w:p>
+    <w:p>
+      <w:pPr>
+        <w:pStyle w:val="FormFieldCaption1"/>
+        <w:pBdr>
+          <w:between w:val="single" w:sz="4" w:space="1" w:color="auto"/>
+        </w:pBdr>
+        <w:rPr>
+          <w:sz w:val="32"/>
+        </w:rPr>
+      </w:pPr>
+      <w:proofErr w:type="spellStart"/>
+      <w:r>
+        <w:rPr>
+          <w:sz w:val="22"/>
+        </w:rPr>
+        <w:t>eRA</w:t>
+      </w:r>
+      <w:proofErr w:type="spellEnd"/>
+      <w:r>
+        <w:rPr>
+          <w:sz w:val="22"/>
+        </w:rPr>
+        <w:t xml:space="preserve"> COMMONS </w:t>
+      </w:r>
+      <w:proofErr w:type="gramStart"/>
+      <w:r>
+        <w:rPr>
+          <w:sz w:val="22"/>
+        </w:rPr>
+        <w:t>USER NAME</w:t>
+      </w:r>
+      <w:proofErr w:type="gramEnd"/>
+      <w:r>
+        <w:rPr>
+          <w:sz w:val="22"/>
+        </w:rPr>
+        <w:t xml:space="preserve"> (credential, e.g., agency login):</w:t>
+      </w:r>
+      <w:r>
+        <w:rPr>
+          <w:sz w:val="22"/>
+        </w:rPr>
+        <w:t xml:space="preserve"> </w:t>
+      </w:r>
+      <w:proofErr w:type="spellStart"/>
+      <w:r>
+        <w:rPr>
+          <w:sz w:val="22"/>
+        </w:rPr>
+        <w:t>brokampr</w:t>
+      </w:r>
+      <w:proofErr w:type="spellEnd"/>
+    </w:p>
+    <w:p>
+      <w:pPr>
+        <w:pStyle w:val="FormFieldCaption1"/>
+        <w:pBdr>
+          <w:between w:val="single" w:sz="4" w:space="1" w:color="auto"/>
+        </w:pBdr>
+        <w:rPr>
+          <w:sz w:val="32"/>
+        </w:rPr>
+      </w:pPr>
+      <w:r>
+        <w:rPr>
+          <w:sz w:val="22"/>
+        </w:rPr>
+        <w:t>POSITION TITLE:</w:t>
+      </w:r>
+      <w:r>
+        <w:rPr>
+          <w:sz w:val="22"/>
+        </w:rPr>
+        <w:t xml:space="preserve"> Associate Professor</w:t>
+      </w:r>
+    </w:p>
+    <w:p>
+      <w:pPr>
+        <w:pStyle w:val="FormFieldCaption1"/>
+        <w:pBdr>
+          <w:between w:val="single" w:sz="4" w:space="1" w:color="auto"/>
+        </w:pBdr>
+        <w:rPr>
+          <w:sz w:val="22"/>
+        </w:rPr>
+      </w:pPr>
+      <w:r>
+        <w:rPr>
+          <w:sz w:val="22"/>
+        </w:rPr>
+        <w:t xml:space="preserve">EDUCATION/TRAINING </w:t>
+      </w:r>
+      <w:r>
+        <w:rPr>
+          <w:rStyle w:val="Emphasis"/>
+        </w:rPr>
+        <w:t>(Begin with baccalaureate or other initial professional education, such as nursing, include postdoctoral training and residency training if applicable. Add/delete rows as necessary.)</w:t>
+      </w:r>
+    </w:p>
+    <w:tbl>
+      <w:tblPr>
+        <w:tblStyle w:val="TableGrid"/>
+        <w:tblW w:w="10836" w:type="dxa"/>
+        <w:tblBorders>
+          <w:left w:val="none" w:sz="0" w:space="0" w:color="auto"/>
+          <w:bottom w:val="none" w:sz="0" w:space="0" w:color="auto"/>
+          <w:right w:val="none" w:sz="0" w:space="0" w:color="auto"/>
+          <w:insideH w:val="none" w:sz="0" w:space="0" w:color="auto"/>
+        </w:tblBorders>
+        <w:tblLayout w:type="fixed"/>
+        <w:tblLook w:val="04A0" w:firstRow="1" w:lastRow="0" w:firstColumn="1" w:lastColumn="0" w:noHBand="0" w:noVBand="1"/>
+        <w:tblCaption w:val="Education and Training Table"/>
+        <w:tblDescription w:val="Enter your institution name and location, degree (if applicable), start date, end date (or expected end date), and field of study. "/>
+      </w:tblPr>
+      <w:tblGrid>
+        <w:gridCol w:w="4680"/>
+        <w:gridCol w:w="1530"/>
+        <w:gridCol w:w="1350"/>
+        <w:gridCol w:w="3276"/>
+      </w:tblGrid>
+      <w:tr>
+        <w:trPr>
+          <w:cantSplit/>
+          <w:tblHeader/>
+        </w:trPr>
+        <w:tc>
+          <w:tcPr>
+            <w:tcW w:w="4680" w:type="dxa"/>
+            <w:tcBorders>
+              <w:top w:val="single" w:sz="4" w:space="0" w:color="auto"/>
+              <w:bottom w:val="single" w:sz="4" w:space="0" w:color="auto"/>
+            </w:tcBorders>
+            <w:vAlign w:val="center"/>
+          </w:tcPr>
+          <w:p>
+            <w:pPr>
+              <w:pStyle w:val="FormFieldCaption"/>
+              <w:jc w:val="center"/>
+              <w:rPr>
+                <w:sz w:val="22"/>
+              </w:rPr>
+            </w:pPr>
+            <w:r>
+              <w:rPr>
+                <w:sz w:val="22"/>
+              </w:rPr>
+              <w:t>INSTITUTION AND LOCATION</w:t>
+            </w:r>
+          </w:p>
+        </w:tc>
+        <w:tc>
+          <w:tcPr>
+            <w:tcW w:w="1530" w:type="dxa"/>
+            <w:tcBorders>
+              <w:top w:val="single" w:sz="4" w:space="0" w:color="auto"/>
+              <w:bottom w:val="single" w:sz="4" w:space="0" w:color="auto"/>
+            </w:tcBorders>
+            <w:vAlign w:val="center"/>
+          </w:tcPr>
+          <w:p>
+            <w:pPr>
+              <w:pStyle w:val="FormFieldCaption"/>
+              <w:jc w:val="center"/>
+              <w:rPr>
+                <w:sz w:val="22"/>
+              </w:rPr>
+            </w:pPr>
+            <w:r>
+              <w:rPr>
+                <w:sz w:val="22"/>
+              </w:rPr>
+              <w:t>DEGREE</w:t>
+            </w:r>
+          </w:p>
+          <w:p>
+            <w:pPr>
+              <w:pStyle w:val="FormFieldCaption"/>
+              <w:jc w:val="center"/>
+              <w:rPr>
+                <w:rStyle w:val="Emphasis"/>
+              </w:rPr>
+            </w:pPr>
+            <w:r>
+              <w:rPr>
+                <w:rStyle w:val="Emphasis"/>
+              </w:rPr>
+              <w:t>(if applicable)</w:t>
+            </w:r>
+          </w:p>
+          <w:p>
+            <w:pPr>
+              <w:pStyle w:val="FormFieldCaption"/>
+              <w:rPr>
+                <w:sz w:val="22"/>
+              </w:rPr>
+            </w:pPr>
+          </w:p>
+        </w:tc>
+        <w:tc>
+          <w:tcPr>
+            <w:tcW w:w="1350" w:type="dxa"/>
+            <w:tcBorders>
+              <w:top w:val="single" w:sz="4" w:space="0" w:color="auto"/>
+              <w:bottom w:val="single" w:sz="4" w:space="0" w:color="auto"/>
+            </w:tcBorders>
+            <w:vAlign w:val="center"/>
+          </w:tcPr>
+          <w:p>
+            <w:pPr>
+              <w:pStyle w:val="FormFieldCaption"/>
+              <w:jc w:val="center"/>
+              <w:rPr>
+                <w:sz w:val="22"/>
+              </w:rPr>
+            </w:pPr>
+            <w:r>
+              <w:rPr>
+                <w:sz w:val="22"/>
+              </w:rPr>
+              <w:t xml:space="preserve">Completion </w:t>
+            </w:r>
+          </w:p>
+          <w:p>
+            <w:pPr>
+              <w:pStyle w:val="FormFieldCaption"/>
+              <w:jc w:val="center"/>
+              <w:rPr>
+                <w:sz w:val="22"/>
+              </w:rPr>
+            </w:pPr>
+            <w:r>
+              <w:rPr>
+                <w:sz w:val="22"/>
+              </w:rPr>
+              <w:t>Date</w:t>
+            </w:r>
+          </w:p>
+          <w:p>
+            <w:pPr>
+              <w:pStyle w:val="FormFieldCaption"/>
+              <w:jc w:val="center"/>
+              <w:rPr>
+                <w:sz w:val="22"/>
+              </w:rPr>
+            </w:pPr>
+            <w:r>
+              <w:rPr>
+                <w:sz w:val="22"/>
+              </w:rPr>
+              <w:t>MM/YYYY</w:t>
+            </w:r>
+          </w:p>
+          <w:p>
+            <w:pPr>
+              <w:pStyle w:val="FormFieldCaption"/>
+              <w:rPr>
+                <w:sz w:val="22"/>
+              </w:rPr>
+            </w:pPr>
+          </w:p>
+        </w:tc>
+        <w:tc>
+          <w:tcPr>
+            <w:tcW w:w="3276" w:type="dxa"/>
+            <w:tcBorders>
+              <w:top w:val="single" w:sz="4" w:space="0" w:color="auto"/>
+              <w:bottom w:val="single" w:sz="4" w:space="0" w:color="auto"/>
+            </w:tcBorders>
+            <w:vAlign w:val="center"/>
+          </w:tcPr>
+          <w:p>
+            <w:pPr>
+              <w:pStyle w:val="FormFieldCaption"/>
+              <w:jc w:val="center"/>
+              <w:rPr>
+                <w:sz w:val="22"/>
+              </w:rPr>
+            </w:pPr>
+            <w:r>
+              <w:rPr>
+                <w:sz w:val="22"/>
+              </w:rPr>
+              <w:t>FIELD OF STUDY</w:t>
+            </w:r>
+          </w:p>
+          <w:p>
+            <w:pPr>
+              <w:pStyle w:val="FormFieldCaption"/>
+              <w:rPr>
+                <w:sz w:val="22"/>
+              </w:rPr>
+            </w:pPr>
+          </w:p>
+        </w:tc>
+      </w:tr>
+      <w:tr>
+        <w:trPr>
+          <w:cantSplit/>
+          <w:trHeight w:val="395"/>
+        </w:trPr>
+        <w:tc>
+          <w:tcPr>
+            <w:tcW w:w="4680" w:type="dxa"/>
+            <w:tcBorders>
+              <w:top w:val="single" w:sz="4" w:space="0" w:color="auto"/>
+            </w:tcBorders>
+          </w:tcPr>
+          <w:p>
+            <w:pPr>
+              <w:pStyle w:val="FormFieldCaption"/>
+              <w:spacing w:before="20" w:after="20"/>
+              <w:rPr>
+                <w:sz w:val="22"/>
+                <w:szCs w:val="22"/>
+              </w:rPr>
+            </w:pPr>
+            <w:r>
+              <w:rPr>
+                <w:sz w:val="22"/>
+                <w:szCs w:val="22"/>
+              </w:rPr>
+              <w:t>University of Cincinnati; Cincinnati, OH</w:t>
+            </w:r>
+          </w:p>
+        </w:tc>
+        <w:tc>
+          <w:tcPr>
+            <w:tcW w:w="1530" w:type="dxa"/>
+            <w:tcBorders>
+              <w:top w:val="single" w:sz="4" w:space="0" w:color="auto"/>
+            </w:tcBorders>
+          </w:tcPr>
+          <w:p>
+            <w:pPr>
+              <w:pStyle w:val="FormFieldCaption"/>
+              <w:spacing w:before="20" w:after="20"/>
+              <w:jc w:val="center"/>
+              <w:rPr>
+                <w:sz w:val="22"/>
+                <w:szCs w:val="22"/>
+              </w:rPr>
+            </w:pPr>
+            <w:r>
+              <w:rPr>
+                <w:sz w:val="22"/>
+                <w:szCs w:val="22"/>
+              </w:rPr>
+              <w:t>B.S.</w:t>
+            </w:r>
+          </w:p>
+        </w:tc>
+        <w:tc>
+          <w:tcPr>
+            <w:tcW w:w="1350" w:type="dxa"/>
+            <w:tcBorders>
+              <w:top w:val="single" w:sz="4" w:space="0" w:color="auto"/>
+            </w:tcBorders>
+          </w:tcPr>
+          <w:p>
+            <w:pPr>
+              <w:pStyle w:val="FormFieldCaption"/>
+              <w:spacing w:before="20" w:after="20"/>
+              <w:jc w:val="center"/>
+              <w:rPr>
+                <w:sz w:val="22"/>
+                <w:szCs w:val="22"/>
+              </w:rPr>
+            </w:pPr>
+            <w:r>
+              <w:rPr>
+                <w:sz w:val="22"/>
+                <w:szCs w:val="22"/>
+              </w:rPr>
+              <w:t>06/2010</w:t>
+            </w:r>
+          </w:p>
+        </w:tc>
+        <w:tc>
+          <w:tcPr>
+            <w:tcW w:w="3276" w:type="dxa"/>
+            <w:tcBorders>
+              <w:top w:val="single" w:sz="4" w:space="0" w:color="auto"/>
+            </w:tcBorders>
+          </w:tcPr>
+          <w:p>
+            <w:pPr>
+              <w:pStyle w:val="FormFieldCaption"/>
+              <w:spacing w:before="20" w:after="20"/>
+              <w:rPr>
+                <w:sz w:val="22"/>
+                <w:szCs w:val="22"/>
+              </w:rPr>
+            </w:pPr>
+            <w:r>
+              <w:rPr>
+                <w:sz w:val="22"/>
+                <w:szCs w:val="22"/>
+              </w:rPr>
+              <w:t>Biomedical Engineering</w:t>
+            </w:r>
+          </w:p>
+        </w:tc>
+      </w:tr>
+      <w:tr>
+        <w:trPr>
+          <w:cantSplit/>
+          <w:trHeight w:val="395"/>
+        </w:trPr>
+        <w:tc>
+          <w:tcPr>
+            <w:tcW w:w="4680" w:type="dxa"/>
+            <w:tcBorders>
+              <w:bottom w:val="nil"/>
+            </w:tcBorders>
+          </w:tcPr>
+          <w:p>
+            <w:pPr>
+              <w:pStyle w:val="FormFieldCaption"/>
+              <w:spacing w:before="20" w:after="20"/>
+              <w:rPr>
+                <w:sz w:val="22"/>
+                <w:szCs w:val="22"/>
+              </w:rPr>
+            </w:pPr>
+            <w:r>
+              <w:rPr>
+                <w:sz w:val="22"/>
+                <w:szCs w:val="22"/>
+              </w:rPr>
+              <w:t>University of Cincinnati; Cincinnati, OH</w:t>
+            </w:r>
+          </w:p>
+        </w:tc>
+        <w:tc>
+          <w:tcPr>
+            <w:tcW w:w="1530" w:type="dxa"/>
+            <w:tcBorders>
+              <w:bottom w:val="nil"/>
+            </w:tcBorders>
+          </w:tcPr>
+          <w:p>
+            <w:pPr>
+              <w:pStyle w:val="FormFieldCaption"/>
+              <w:spacing w:before="20" w:after="20"/>
+              <w:jc w:val="center"/>
+              <w:rPr>
+                <w:sz w:val="22"/>
+                <w:szCs w:val="22"/>
+              </w:rPr>
+            </w:pPr>
+            <w:r>
+              <w:rPr>
+                <w:sz w:val="22"/>
+                <w:szCs w:val="22"/>
+              </w:rPr>
+              <w:t>Ph.D.</w:t>
+            </w:r>
+          </w:p>
+        </w:tc>
+        <w:tc>
+          <w:tcPr>
+            <w:tcW w:w="1350" w:type="dxa"/>
+            <w:tcBorders>
+              <w:bottom w:val="nil"/>
+            </w:tcBorders>
+          </w:tcPr>
+          <w:p>
+            <w:pPr>
+              <w:pStyle w:val="FormFieldCaption"/>
+              <w:spacing w:before="20" w:after="20"/>
+              <w:jc w:val="center"/>
+              <w:rPr>
+                <w:sz w:val="22"/>
+                <w:szCs w:val="22"/>
+              </w:rPr>
+            </w:pPr>
+            <w:r>
+              <w:rPr>
+                <w:sz w:val="22"/>
+                <w:szCs w:val="22"/>
+              </w:rPr>
+              <w:t>04/2016</w:t>
+            </w:r>
+          </w:p>
+        </w:tc>
+        <w:tc>
+          <w:tcPr>
+            <w:tcW w:w="3276" w:type="dxa"/>
+            <w:tcBorders>
+              <w:bottom w:val="nil"/>
+            </w:tcBorders>
+          </w:tcPr>
+          <w:p>
+            <w:pPr>
+              <w:pStyle w:val="FormFieldCaption"/>
+              <w:spacing w:before="20" w:after="20"/>
+              <w:rPr>
+                <w:sz w:val="22"/>
+                <w:szCs w:val="22"/>
+              </w:rPr>
+            </w:pPr>
+            <w:r>
+              <w:rPr>
+                <w:sz w:val="22"/>
+                <w:szCs w:val="22"/>
+              </w:rPr>
+              <w:t>Biostatistics and Bioinformatics</w:t>
+            </w:r>
+          </w:p>
+        </w:tc>
+      </w:tr>
+      <w:tr>
+        <w:trPr>
+          <w:cantSplit/>
+          <w:trHeight w:val="395"/>
+        </w:trPr>
+        <w:tc>
+          <w:tcPr>
+            <w:tcW w:w="4680" w:type="dxa"/>
+            <w:tcBorders>
+              <w:top w:val="nil"/>
+              <w:bottom w:val="single" w:sz="4" w:space="0" w:color="auto"/>
+            </w:tcBorders>
+          </w:tcPr>
+          <w:p>
+            <w:pPr>
+              <w:pStyle w:val="FormFieldCaption"/>
+              <w:spacing w:before="20" w:after="20"/>
+              <w:rPr>
+                <w:sz w:val="22"/>
+                <w:szCs w:val="22"/>
+              </w:rPr>
+            </w:pPr>
+            <w:r>
+              <w:rPr>
+                <w:sz w:val="22"/>
+                <w:szCs w:val="22"/>
+              </w:rPr>
+              <w:t>Cincinnati Children’s Hospital Medical Center; Cincinnati OH</w:t>
+            </w:r>
+          </w:p>
+        </w:tc>
+        <w:tc>
+          <w:tcPr>
+            <w:tcW w:w="1530" w:type="dxa"/>
+            <w:tcBorders>
+              <w:top w:val="nil"/>
+              <w:bottom w:val="single" w:sz="4" w:space="0" w:color="auto"/>
+            </w:tcBorders>
+          </w:tcPr>
+          <w:p>
+            <w:pPr>
+              <w:pStyle w:val="FormFieldCaption"/>
+              <w:spacing w:before="20" w:after="20"/>
+              <w:jc w:val="center"/>
+              <w:rPr>
+                <w:sz w:val="22"/>
+                <w:szCs w:val="22"/>
+              </w:rPr>
+            </w:pPr>
+            <w:r>
+              <w:rPr>
+                <w:sz w:val="22"/>
+                <w:szCs w:val="22"/>
+              </w:rPr>
+              <w:t>Postdoctoral Research Fellow</w:t>
+            </w:r>
+          </w:p>
+        </w:tc>
+        <w:tc>
+          <w:tcPr>
+            <w:tcW w:w="1350" w:type="dxa"/>
+            <w:tcBorders>
+              <w:top w:val="nil"/>
+              <w:bottom w:val="single" w:sz="4" w:space="0" w:color="auto"/>
+            </w:tcBorders>
+          </w:tcPr>
+          <w:p>
+            <w:pPr>
+              <w:pStyle w:val="FormFieldCaption"/>
+              <w:spacing w:before="20" w:after="20"/>
+              <w:jc w:val="center"/>
+              <w:rPr>
+                <w:sz w:val="22"/>
+                <w:szCs w:val="22"/>
+              </w:rPr>
+            </w:pPr>
+            <w:r>
+              <w:rPr>
+                <w:sz w:val="22"/>
+                <w:szCs w:val="22"/>
+              </w:rPr>
+              <w:t>10/2017</w:t>
+            </w:r>
+          </w:p>
+        </w:tc>
+        <w:tc>
+          <w:tcPr>
+            <w:tcW w:w="3276" w:type="dxa"/>
+            <w:tcBorders>
+              <w:top w:val="nil"/>
+              <w:bottom w:val="single" w:sz="4" w:space="0" w:color="auto"/>
+            </w:tcBorders>
+          </w:tcPr>
+          <w:p>
+            <w:pPr>
+              <w:pStyle w:val="FormFieldCaption"/>
+              <w:spacing w:before="20" w:after="20"/>
+              <w:rPr>
+                <w:sz w:val="22"/>
+                <w:szCs w:val="22"/>
+              </w:rPr>
+            </w:pPr>
+            <w:r>
+              <w:rPr>
+                <w:sz w:val="22"/>
+                <w:szCs w:val="22"/>
+              </w:rPr>
+              <w:t>Biostatistics and Bioinformatics</w:t>
+            </w:r>
+          </w:p>
+        </w:tc>
+      </w:tr>
+    </w:tbl>
     <w:p>
       <w:pPr>
         <w:pStyle w:val="Heading1"/>
       </w:pPr>
       <w:r>
-        <w:t xml:space="preserve">A. Personal Statement</w:t>
+        <w:t>A. Personal Statement</w:t>
       </w:r>
     </w:p>
     <w:p>
@@ -16,19 +721,7 @@
         <w:pStyle w:val="FirstParagraph"/>
       </w:pPr>
       <w:r>
-        <w:t xml:space="preserve">As a biostatistician, epidemiologist, and data scientist, I have specialized myself in the areas of informatics and machine learning with applications in population-level environmental, community, and health outcome data.</w:t>
-      </w:r>
-      <w:r>
-        <w:t xml:space="preserve"> </w:t>
-      </w:r>
-      <w:r>
-        <w:t xml:space="preserve">I develop new methods and technologies to support environmental and population health research, including tools for geocoding and geomarker assessment, high resolution spatiotemporal exposure assessment models, and causal inference machine learning methods.</w:t>
-      </w:r>
-      <w:r>
-        <w:t xml:space="preserve"> </w:t>
-      </w:r>
-      <w:r>
-        <w:t xml:space="preserve">I lead research on the roles of environmental exposures and community characteristics on pediatric psychiatric health by applying these methods and tools to large databases of electronic health records, observational cohort studies, clinical registries, and vital records.</w:t>
+        <w:t>As a biostatistician, epidemiologist, and data scientist, I have specialized myself in the areas of informatics and machine learning with applications in population-level environmental, community, and health outcome data. I develop new methods and technologies to support environmental and population health research, including tools for geocoding and geomarker assessment, high resolution spatiotemporal exposure assessment models, and causal inference machine learning methods. I lead research on the roles of environmental exposures and community characteristics on pediatric psychiatric health by applying these methods and tools to large databases of electronic health records, observational cohort studies, clinical registries, and vital records.</w:t>
       </w:r>
     </w:p>
     <w:p>
@@ -36,16 +729,16 @@
         <w:pStyle w:val="BodyText"/>
       </w:pPr>
       <w:r>
-        <w:t xml:space="preserve">As Carson’s primary mentor for this training award, I am committed to providing a rigorous and supportive training environment that will equip him with the skills needed for an independent research career. His proposed training plan is strategically designed to integrate advanced computational methods, interdisciplinary collaboration, and translational research, ensuring he develops expertise in biomedical informatics and environmental epidemiology. Through structured mentorship, hands-on experience, and engagement with clinical and policy stakeholders, Carson will gain the technical proficiency, leadership skills, and professional network necessary to secure external funding and establish his own research program. I am confident that this training plan, combined with Carson’s strong analytical abilities and scientific curiosity, will position him for success as a leader in data-driven public health research.</w:t>
-      </w:r>
-    </w:p>
-    <w:bookmarkStart w:id="20" w:name="X29dfca1eddef84842f955b4d4668d2fb778aaee"/>
+        <w:t>As Carson’s primary mentor for this training award, I am committed to providing a rigorous and supportive training environment that will equip him with the skills needed for an independent research career. His proposed training plan is strategically designed to integrate advanced computational methods, interdisciplinary collaboration, and translational research, ensuring he develops expertise in biomedical informatics and environmental epidemiology. Through structured mentorship, hands-on experience, and engagement with clinical and policy stakeholders, Carson will gain the technical proficiency, leadership skills, and professional network necessary to secure external funding and establish his own research program. I am confident that this training plan, combined with Carson’s strong analytical abilities and scientific curiosity, will position him for success as a leader in data-driven public health research.</w:t>
+      </w:r>
+    </w:p>
     <w:p>
       <w:pPr>
         <w:pStyle w:val="Heading2"/>
       </w:pPr>
-      <w:r>
-        <w:t xml:space="preserve">Ongoing projects that I would like to highlight include:</w:t>
+      <w:bookmarkStart w:id="1" w:name="X29dfca1eddef84842f955b4d4668d2fb778aaee"/>
+      <w:r>
+        <w:t>Ongoing projects that I would like to highlight include:</w:t>
       </w:r>
     </w:p>
     <w:p>
@@ -53,19 +746,15 @@
         <w:pStyle w:val="FirstParagraph"/>
       </w:pPr>
       <w:r>
-        <w:t xml:space="preserve">Hamilton County and US Department of Treasury Federal award 21.027</w:t>
+        <w:t>Hamilton County and US Department of Treasury Federal award 21.027</w:t>
       </w:r>
       <w:r>
         <w:br/>
-      </w:r>
-      <w:r>
-        <w:t xml:space="preserve">Hartley D (PI)</w:t>
+        <w:t>Hartley D (PI)</w:t>
       </w:r>
       <w:r>
         <w:br/>
-      </w:r>
-      <w:r>
-        <w:t xml:space="preserve">3/1/23 - 6/30/25</w:t>
+        <w:t>3/1/23 - 6/30/25</w:t>
       </w:r>
       <w:r>
         <w:br/>
@@ -75,7 +764,7 @@
           <w:i/>
           <w:iCs/>
         </w:rPr>
-        <w:t xml:space="preserve">Enhancing Public Health Data Systems for COVID-19: A Situational Awareness and Learning Tool (SALT)</w:t>
+        <w:t>Enhancing Public Health Data Systems for COVID-19: A Situational Awareness and Learning Tool (SALT)</w:t>
       </w:r>
     </w:p>
     <w:p>
@@ -83,19 +772,15 @@
         <w:pStyle w:val="BodyText"/>
       </w:pPr>
       <w:r>
-        <w:t xml:space="preserve">Cystic Fibrosis Foundation CFF</w:t>
+        <w:t>Cystic Fibrosis Foundation CFF</w:t>
       </w:r>
       <w:r>
         <w:br/>
-      </w:r>
-      <w:r>
-        <w:t xml:space="preserve">Szczesniak R (PI)</w:t>
+        <w:t>Szczesniak R (PI)</w:t>
       </w:r>
       <w:r>
         <w:br/>
-      </w:r>
-      <w:r>
-        <w:t xml:space="preserve">2/1/24 - 1/31/28</w:t>
+        <w:t>2/1/24 - 1/31/28</w:t>
       </w:r>
       <w:r>
         <w:br/>
@@ -105,7 +790,7 @@
           <w:i/>
           <w:iCs/>
         </w:rPr>
-        <w:t xml:space="preserve">HEAL: Genome-sociome informed risk (G-SIR)</w:t>
+        <w:t>HEAL: Genome-sociome informed risk (G-SIR)</w:t>
       </w:r>
     </w:p>
     <w:p>
@@ -113,19 +798,18 @@
         <w:pStyle w:val="BodyText"/>
       </w:pPr>
       <w:r>
-        <w:t xml:space="preserve">NIH/NIEHS R25Es034592</w:t>
+        <w:t>NIH/NIEHS R25Es034592</w:t>
       </w:r>
       <w:r>
         <w:br/>
-      </w:r>
-      <w:r>
-        <w:t xml:space="preserve">Ryan P and Knapke J (PI)</w:t>
+        <w:t>Ryan P and Knapke J (PI)</w:t>
       </w:r>
       <w:r>
         <w:br/>
       </w:r>
       <w:r>
-        <w:t xml:space="preserve">9/1/22 - 8/31/27</w:t>
+        <w:lastRenderedPageBreak/>
+        <w:t>9/1/22 - 8/31/27</w:t>
       </w:r>
       <w:r>
         <w:br/>
@@ -135,7 +819,7 @@
           <w:i/>
           <w:iCs/>
         </w:rPr>
-        <w:t xml:space="preserve">Research Innovations using Sensor Technology in Environmental Justice Communities (RISE Communities)</w:t>
+        <w:t>Research Innovations using Sensor Technology in Environmental Justice Communities (RISE Communities)</w:t>
       </w:r>
     </w:p>
     <w:p>
@@ -143,19 +827,15 @@
         <w:pStyle w:val="BodyText"/>
       </w:pPr>
       <w:r>
-        <w:t xml:space="preserve">NIH/NHGRI R01HG011411</w:t>
+        <w:t>NIH/NHGRI R01HG011411</w:t>
       </w:r>
       <w:r>
         <w:br/>
-      </w:r>
-      <w:r>
-        <w:t xml:space="preserve">Mersha T (PI)</w:t>
+        <w:t>Mersha T (PI)</w:t>
       </w:r>
       <w:r>
         <w:br/>
-      </w:r>
-      <w:r>
-        <w:t xml:space="preserve">9/1/21 - 6/30/26</w:t>
+        <w:t>9/1/21 - 6/30/26</w:t>
       </w:r>
       <w:r>
         <w:br/>
@@ -165,7 +845,7 @@
           <w:i/>
           <w:iCs/>
         </w:rPr>
-        <w:t xml:space="preserve">Epigenome-wide variations and socio-environmental exposures in African American asthmatic children</w:t>
+        <w:t>Epigenome-wide variations and socio-environmental exposures in African American asthmatic children</w:t>
       </w:r>
     </w:p>
     <w:p>
@@ -173,19 +853,15 @@
         <w:pStyle w:val="BodyText"/>
       </w:pPr>
       <w:r>
-        <w:t xml:space="preserve">AHRQ</w:t>
+        <w:t>AHRQ</w:t>
       </w:r>
       <w:r>
         <w:br/>
-      </w:r>
-      <w:r>
-        <w:t xml:space="preserve">Beck A (PI)</w:t>
+        <w:t>Beck A (PI)</w:t>
       </w:r>
       <w:r>
         <w:br/>
-      </w:r>
-      <w:r>
-        <w:t xml:space="preserve">11/1/21 - 10/31/26</w:t>
+        <w:t>11/1/21 - 10/31/26</w:t>
       </w:r>
       <w:r>
         <w:br/>
@@ -195,7 +871,7 @@
           <w:i/>
           <w:iCs/>
         </w:rPr>
-        <w:t xml:space="preserve">Achieving Pediatric Health Equity by Responding to Identified Sociomedical risks with Effective Unified Purpose – Co-design and Evaluation of the RISEUP System</w:t>
+        <w:t>Achieving Pediatric Health Equity by Responding to Identified Sociomedical risks with Effective Unified Purpose – Co-design and Evaluation of the RISEUP System</w:t>
       </w:r>
     </w:p>
     <w:p>
@@ -203,19 +879,15 @@
         <w:pStyle w:val="BodyText"/>
       </w:pPr>
       <w:r>
-        <w:t xml:space="preserve">NIH/NIEHS R01ES031621</w:t>
+        <w:t>NIH/NIEHS R01ES031621</w:t>
       </w:r>
       <w:r>
         <w:br/>
-      </w:r>
-      <w:r>
-        <w:t xml:space="preserve">Yolton K, Ryan P, Cecil K (PI)</w:t>
+        <w:t>Yolton K, Ryan P, Cecil K (PI)</w:t>
       </w:r>
       <w:r>
         <w:br/>
-      </w:r>
-      <w:r>
-        <w:t xml:space="preserve">3/3/21 - 12/31/25</w:t>
+        <w:t>3/3/21 - 12/31/25</w:t>
       </w:r>
       <w:r>
         <w:br/>
@@ -225,7 +897,7 @@
           <w:i/>
           <w:iCs/>
         </w:rPr>
-        <w:t xml:space="preserve">Longitudinal Impact of Air Pollution on Mental Health and Neuroimaging Outcomes during Adolescence in the Cincinnati Combined Childhood Cohorts (C4)</w:t>
+        <w:t>Longitudinal Impact of Air Pollution on Mental Health and Neuroimaging Outcomes during Adolescence in the Cincinnati Combined Childhood Cohorts (C4)</w:t>
       </w:r>
     </w:p>
     <w:p>
@@ -233,19 +905,15 @@
         <w:pStyle w:val="BodyText"/>
       </w:pPr>
       <w:r>
-        <w:t xml:space="preserve">NIH/NLM R01LM013222</w:t>
+        <w:t>NIH/NLM R01LM013222</w:t>
       </w:r>
       <w:r>
         <w:br/>
-      </w:r>
-      <w:r>
-        <w:t xml:space="preserve">Brokamp C (PI)</w:t>
+        <w:t>Brokamp C (PI)</w:t>
       </w:r>
       <w:r>
         <w:br/>
-      </w:r>
-      <w:r>
-        <w:t xml:space="preserve">8/1/20 - 7/31/25</w:t>
+        <w:t>8/1/20 - 7/31/25</w:t>
       </w:r>
       <w:r>
         <w:br/>
@@ -255,7 +923,7 @@
           <w:i/>
           <w:iCs/>
         </w:rPr>
-        <w:t xml:space="preserve">A Framework for Automated and Reproducible Geomarker Curation and Computation at Scale</w:t>
+        <w:t>A Framework for Automated and Reproducible Geomarker Curation and Computation at Scale</w:t>
       </w:r>
     </w:p>
     <w:p>
@@ -263,19 +931,15 @@
         <w:pStyle w:val="BodyText"/>
       </w:pPr>
       <w:r>
-        <w:t xml:space="preserve">NIH/NIEHS R01ES031054</w:t>
+        <w:t>NIH/NIEHS R01ES031054</w:t>
       </w:r>
       <w:r>
         <w:br/>
-      </w:r>
-      <w:r>
-        <w:t xml:space="preserve">Brunst K (PI)</w:t>
+        <w:t>Brunst K (PI)</w:t>
       </w:r>
       <w:r>
         <w:br/>
-      </w:r>
-      <w:r>
-        <w:t xml:space="preserve">7/1/20 - 4/29/25</w:t>
+        <w:t>7/1/20 - 4/29/25</w:t>
       </w:r>
       <w:r>
         <w:br/>
@@ -285,17 +949,17 @@
           <w:i/>
           <w:iCs/>
         </w:rPr>
-        <w:t xml:space="preserve">Epigenetics, Air Pollution, and Childhood Mental Health</w:t>
-      </w:r>
-    </w:p>
-    <w:bookmarkEnd w:id="20"/>
-    <w:bookmarkStart w:id="21" w:name="Xdddac61c362177a64e2bfa83af2ebe8ea38a9a1"/>
+        <w:t>Epigenetics, Air Pollution, and Childhood Mental Health</w:t>
+      </w:r>
+    </w:p>
     <w:p>
       <w:pPr>
         <w:pStyle w:val="Heading2"/>
       </w:pPr>
-      <w:r>
-        <w:t xml:space="preserve">Peer-reviewed publications I would like to highlight include:</w:t>
+      <w:bookmarkStart w:id="2" w:name="Xdddac61c362177a64e2bfa83af2ebe8ea38a9a1"/>
+      <w:bookmarkEnd w:id="1"/>
+      <w:r>
+        <w:t>Peer-reviewed publications I would like to highlight include:</w:t>
       </w:r>
     </w:p>
     <w:p>
@@ -303,664 +967,647 @@
         <w:pStyle w:val="FirstParagraph"/>
       </w:pPr>
       <w:r>
-        <w:t xml:space="preserve">These publications were selected to demonstrate my scientific productivity when I am the primary mentor of a clinician-scientist in training:</w:t>
+        <w:t>These publications were selected to demonstrate my scientific productivity when I am the primary mentor of a clinician-scientist in training:</w:t>
       </w:r>
     </w:p>
     <w:p>
       <w:pPr>
         <w:numPr>
           <w:ilvl w:val="0"/>
-          <w:numId w:val="1001"/>
+          <w:numId w:val="24"/>
         </w:numPr>
       </w:pPr>
       <w:r>
-        <w:t xml:space="preserve">Milan N Parikh, Erika Rasnick Manning, Liang Niu, Anna Kotsakis Ruehlmann, Alonzo T Folger, Kelly J Brunst,</w:t>
-      </w:r>
-      <w:r>
-        <w:t xml:space="preserve"> </w:t>
+        <w:t xml:space="preserve">Milan N Parikh, Erika Rasnick Manning, Liang Niu, Anna Kotsakis Ruehlmann, Alonzo T Folger, Kelly J Brunst, </w:t>
       </w:r>
       <w:r>
         <w:rPr>
           <w:b/>
           <w:bCs/>
         </w:rPr>
-        <w:t xml:space="preserve">Cole Brokamp</w:t>
-      </w:r>
-      <w:r>
-        <w:t xml:space="preserve">. Increasing Temporal Sensitivity of Omics Association Studies with Epigenome-Wide Distributed Lag Models.</w:t>
-      </w:r>
-      <w:r>
-        <w:t xml:space="preserve"> </w:t>
+        <w:t>Cole Brokamp</w:t>
+      </w:r>
+      <w:r>
+        <w:t xml:space="preserve">. Increasing Temporal Sensitivity of Omics Association Studies with Epigenome-Wide Distributed Lag Models. </w:t>
       </w:r>
       <w:r>
         <w:rPr>
           <w:i/>
           <w:iCs/>
         </w:rPr>
-        <w:t xml:space="preserve">American Journal of Epidemiology</w:t>
-      </w:r>
-      <w:r>
-        <w:t xml:space="preserve">. In Press. 2024.</w:t>
-      </w:r>
-      <w:r>
-        <w:t xml:space="preserve"> </w:t>
-      </w:r>
-      <w:r>
-        <w:t xml:space="preserve">   </w:t>
+        <w:t>American Journal of Epidemiology</w:t>
+      </w:r>
+      <w:r>
+        <w:t>. In Press. 2024.    </w:t>
       </w:r>
     </w:p>
     <w:p>
       <w:pPr>
         <w:numPr>
           <w:ilvl w:val="0"/>
-          <w:numId w:val="1001"/>
+          <w:numId w:val="24"/>
         </w:numPr>
       </w:pPr>
       <w:r>
-        <w:t xml:space="preserve">Harsimran Makkad, Amisha Saini, Erika Rasnick Manning, Qing Duan, Stephen Colegate,</w:t>
-      </w:r>
-      <w:r>
-        <w:t xml:space="preserve"> </w:t>
+        <w:t xml:space="preserve">Harsimran Makkad, Amisha Saini, Erika Rasnick Manning, Qing Duan, Stephen Colegate, </w:t>
       </w:r>
       <w:r>
         <w:rPr>
           <w:b/>
           <w:bCs/>
         </w:rPr>
-        <w:t xml:space="preserve">Cole Brokamp</w:t>
-      </w:r>
-      <w:r>
-        <w:t xml:space="preserve">. Racial Fairness of Individual- and Community-Level Proxies of Socioeconomic Status Among Birthing Parent–Child Dyads.</w:t>
-      </w:r>
-      <w:r>
-        <w:t xml:space="preserve"> </w:t>
+        <w:t>Cole Brokamp</w:t>
+      </w:r>
+      <w:r>
+        <w:t xml:space="preserve">. Racial Fairness of Individual- and Community-Level Proxies of Socioeconomic Status Among Birthing Parent–Child Dyads. </w:t>
       </w:r>
       <w:r>
         <w:rPr>
           <w:i/>
           <w:iCs/>
         </w:rPr>
-        <w:t xml:space="preserve">Journal of Racial and Ethnic Health Disparities</w:t>
-      </w:r>
-      <w:r>
-        <w:t xml:space="preserve">. Online. 2024.</w:t>
-      </w:r>
-      <w:r>
-        <w:t xml:space="preserve"> </w:t>
-      </w:r>
-      <w:r>
-        <w:t xml:space="preserve">   </w:t>
+        <w:t>Journal of Racial and Ethnic Health Disparities</w:t>
+      </w:r>
+      <w:r>
+        <w:t>. Online. 2024.    </w:t>
       </w:r>
     </w:p>
     <w:p>
       <w:pPr>
         <w:numPr>
           <w:ilvl w:val="0"/>
-          <w:numId w:val="1001"/>
+          <w:numId w:val="24"/>
         </w:numPr>
       </w:pPr>
       <w:r>
-        <w:t xml:space="preserve">Stephen P Colegate, Anushka Palipana, Emrah Gecili, Rhonda D Szczesniak,</w:t>
-      </w:r>
-      <w:r>
-        <w:t xml:space="preserve"> </w:t>
+        <w:t xml:space="preserve">Stephen P Colegate, Anushka Palipana, Emrah Gecili, Rhonda D Szczesniak, </w:t>
       </w:r>
       <w:r>
         <w:rPr>
           <w:b/>
           <w:bCs/>
         </w:rPr>
-        <w:t xml:space="preserve">Cole Brokamp</w:t>
-      </w:r>
-      <w:r>
-        <w:t xml:space="preserve">. Evaluating Precision Medicine Tools in Cystic Fibrosis for Racial and Ethnic Fairness.</w:t>
-      </w:r>
-      <w:r>
-        <w:t xml:space="preserve"> </w:t>
+        <w:t>Cole Brokamp</w:t>
+      </w:r>
+      <w:r>
+        <w:t xml:space="preserve">. Evaluating Precision Medicine Tools in Cystic Fibrosis for Racial and Ethnic Fairness. </w:t>
       </w:r>
       <w:r>
         <w:rPr>
           <w:i/>
           <w:iCs/>
         </w:rPr>
-        <w:t xml:space="preserve">Journal of Clinical and Translational Science</w:t>
-      </w:r>
-      <w:r>
-        <w:t xml:space="preserve">. In press. 2024.</w:t>
-      </w:r>
-      <w:r>
-        <w:t xml:space="preserve"> </w:t>
-      </w:r>
-      <w:r>
-        <w:t xml:space="preserve">   </w:t>
+        <w:t>Journal of Clinical and Translational Science</w:t>
+      </w:r>
+      <w:r>
+        <w:t>. In press. 2024.    </w:t>
       </w:r>
     </w:p>
     <w:p>
       <w:pPr>
         <w:numPr>
           <w:ilvl w:val="0"/>
-          <w:numId w:val="1001"/>
+          <w:numId w:val="24"/>
         </w:numPr>
       </w:pPr>
       <w:r>
-        <w:t xml:space="preserve">Jordan Pennington, Erika Rasnick, Lisa J. Martin, Jocelyn M. Biagini, Tesfaye B. Mersha, Allison Parsons, Gurjit K. Khurana Hershey, Patrick Ryan,</w:t>
-      </w:r>
-      <w:r>
-        <w:t xml:space="preserve"> </w:t>
+        <w:t xml:space="preserve">Jordan Pennington, Erika Rasnick, Lisa J. Martin, Jocelyn M. Biagini, Tesfaye B. Mersha, Allison Parsons, Gurjit K. Khurana Hershey, Patrick Ryan, </w:t>
       </w:r>
       <w:r>
         <w:rPr>
           <w:b/>
           <w:bCs/>
         </w:rPr>
-        <w:t xml:space="preserve">Cole Brokamp</w:t>
-      </w:r>
-      <w:r>
-        <w:t xml:space="preserve">. Racial Fairness in Precision Medicine: Pediatric Asthma Prediction Algorithms.</w:t>
-      </w:r>
-      <w:r>
-        <w:t xml:space="preserve"> </w:t>
+        <w:t>Cole Brokamp</w:t>
+      </w:r>
+      <w:r>
+        <w:t xml:space="preserve">. Racial Fairness in Precision Medicine: Pediatric Asthma Prediction Algorithms. </w:t>
       </w:r>
       <w:r>
         <w:rPr>
           <w:i/>
           <w:iCs/>
         </w:rPr>
-        <w:t xml:space="preserve">American Journal of Health Promotion</w:t>
-      </w:r>
-      <w:r>
-        <w:t xml:space="preserve">. 37(2). 2022.</w:t>
-      </w:r>
-      <w:r>
-        <w:t xml:space="preserve"> </w:t>
-      </w:r>
-      <w:r>
-        <w:t xml:space="preserve">   </w:t>
-      </w:r>
-    </w:p>
-    <w:bookmarkEnd w:id="21"/>
-    <w:bookmarkEnd w:id="22"/>
-    <w:bookmarkStart w:id="26" w:name="X5d31e2be646bf7699aebcbdedca9b6a74e022f9"/>
+        <w:t>American Journal of Health Promotion</w:t>
+      </w:r>
+      <w:r>
+        <w:t>. 37(2). 2022.    </w:t>
+      </w:r>
+    </w:p>
     <w:p>
       <w:pPr>
         <w:pStyle w:val="Heading1"/>
       </w:pPr>
-      <w:r>
-        <w:t xml:space="preserve">B. Positions, Scientific Appointments, and Honors</w:t>
-      </w:r>
-    </w:p>
-    <w:bookmarkStart w:id="23" w:name="positions"/>
+      <w:bookmarkStart w:id="3" w:name="X5d31e2be646bf7699aebcbdedca9b6a74e022f9"/>
+      <w:bookmarkEnd w:id="0"/>
+      <w:bookmarkEnd w:id="2"/>
+      <w:r>
+        <w:t>B. Positions, Scientific Appointments, and Honors</w:t>
+      </w:r>
+    </w:p>
     <w:p>
       <w:pPr>
         <w:pStyle w:val="Heading2"/>
       </w:pPr>
-      <w:r>
-        <w:t xml:space="preserve">Positions</w:t>
+      <w:bookmarkStart w:id="4" w:name="positions"/>
+      <w:r>
+        <w:t>Positions</w:t>
       </w:r>
     </w:p>
     <w:tbl>
       <w:tblPr>
         <w:tblStyle w:val="Table"/>
-        <w:tblW w:type="pct" w:w="5000"/>
+        <w:tblW w:w="5000" w:type="pct"/>
         <w:tblLayout w:type="fixed"/>
-        <w:tblLook w:firstRow="0" w:lastRow="0" w:firstColumn="0" w:lastColumn="0" w:noHBand="0" w:noVBand="0" w:val="0000"/>
+        <w:tblLook w:val="0000" w:firstRow="0" w:lastRow="0" w:firstColumn="0" w:lastColumn="0" w:noHBand="0" w:noVBand="0"/>
       </w:tblPr>
       <w:tblGrid>
-        <w:gridCol w:w="1440"/>
-        <w:gridCol w:w="6480"/>
+        <w:gridCol w:w="1964"/>
+        <w:gridCol w:w="8836"/>
       </w:tblGrid>
       <w:tr>
         <w:tc>
-          <w:tcPr/>
+          <w:tcPr>
+            <w:tcW w:w="1440" w:type="dxa"/>
+          </w:tcPr>
           <w:p>
             <w:pPr>
               <w:pStyle w:val="Compact"/>
-              <w:jc w:val="left"/>
-            </w:pPr>
-            <w:r>
-              <w:t xml:space="preserve">2022 – Present</w:t>
+            </w:pPr>
+            <w:r>
+              <w:t>2022 – Present</w:t>
             </w:r>
           </w:p>
         </w:tc>
         <w:tc>
-          <w:tcPr/>
+          <w:tcPr>
+            <w:tcW w:w="6480" w:type="dxa"/>
+          </w:tcPr>
           <w:p>
             <w:pPr>
               <w:pStyle w:val="Compact"/>
-              <w:jc w:val="left"/>
-            </w:pPr>
-            <w:r>
-              <w:t xml:space="preserve">Associate Professor, Division of Biostatistics and Epidemiology, Cincinnati Children’s Hospital Medical Center, Department of Pediatrics, University of Cincinnati, College of Medicine</w:t>
+            </w:pPr>
+            <w:r>
+              <w:t>Associate Professor, Division of Biostatistics and Epidemiology, Cincinnati Children’s Hospital Medical Center, Department of Pediatrics, University of Cincinnati, College of Medicine</w:t>
             </w:r>
           </w:p>
         </w:tc>
       </w:tr>
       <w:tr>
         <w:tc>
-          <w:tcPr/>
+          <w:tcPr>
+            <w:tcW w:w="1440" w:type="dxa"/>
+          </w:tcPr>
           <w:p>
             <w:pPr>
               <w:pStyle w:val="Compact"/>
-              <w:jc w:val="left"/>
-            </w:pPr>
-            <w:r>
-              <w:t xml:space="preserve">2017 – 2022</w:t>
+            </w:pPr>
+            <w:r>
+              <w:t>2017 – 2022</w:t>
             </w:r>
           </w:p>
         </w:tc>
         <w:tc>
-          <w:tcPr/>
+          <w:tcPr>
+            <w:tcW w:w="6480" w:type="dxa"/>
+          </w:tcPr>
           <w:p>
             <w:pPr>
               <w:pStyle w:val="Compact"/>
-              <w:jc w:val="left"/>
-            </w:pPr>
-            <w:r>
-              <w:t xml:space="preserve">Assistant Professor, Division of Biostatistics and Epidemiology, Cincinnati Children’s Hospital Medical Center, Department of Pediatrics, University of Cincinnati, College of Medicine</w:t>
+            </w:pPr>
+            <w:r>
+              <w:t>Assistant Professor, Division of Biostatistics and Epidemiology, Cincinnati Children’s Hospital Medical Center, Department of Pediatrics, University of Cincinnati, College of Medicine</w:t>
             </w:r>
           </w:p>
         </w:tc>
       </w:tr>
     </w:tbl>
-    <w:bookmarkEnd w:id="23"/>
-    <w:bookmarkStart w:id="24" w:name="scientific-appointments"/>
     <w:p>
       <w:pPr>
         <w:pStyle w:val="Heading2"/>
       </w:pPr>
-      <w:r>
-        <w:t xml:space="preserve">Scientific Appointments</w:t>
+      <w:bookmarkStart w:id="5" w:name="scientific-appointments"/>
+      <w:bookmarkEnd w:id="4"/>
+      <w:r>
+        <w:lastRenderedPageBreak/>
+        <w:t>Scientific Appointments</w:t>
       </w:r>
     </w:p>
     <w:tbl>
       <w:tblPr>
         <w:tblStyle w:val="Table"/>
-        <w:tblW w:type="auto" w:w="0"/>
-        <w:tblLook w:firstRow="0" w:lastRow="0" w:firstColumn="0" w:lastColumn="0" w:noHBand="0" w:noVBand="0" w:val="0000"/>
+        <w:tblW w:w="0" w:type="auto"/>
+        <w:tblLook w:val="0000" w:firstRow="0" w:lastRow="0" w:firstColumn="0" w:lastColumn="0" w:noHBand="0" w:noVBand="0"/>
       </w:tblPr>
       <w:tblGrid>
-        <w:gridCol w:w="3960"/>
-        <w:gridCol w:w="3960"/>
+        <w:gridCol w:w="706"/>
+        <w:gridCol w:w="4679"/>
       </w:tblGrid>
       <w:tr>
         <w:tc>
-          <w:tcPr/>
+          <w:tcPr>
+            <w:tcW w:w="0" w:type="auto"/>
+          </w:tcPr>
           <w:p>
             <w:pPr>
               <w:pStyle w:val="Compact"/>
-              <w:jc w:val="left"/>
-            </w:pPr>
-            <w:r>
-              <w:t xml:space="preserve">2024</w:t>
+            </w:pPr>
+            <w:r>
+              <w:t>2024</w:t>
             </w:r>
           </w:p>
         </w:tc>
         <w:tc>
-          <w:tcPr/>
+          <w:tcPr>
+            <w:tcW w:w="0" w:type="auto"/>
+          </w:tcPr>
           <w:p>
             <w:pPr>
               <w:pStyle w:val="Compact"/>
-              <w:jc w:val="left"/>
-            </w:pPr>
-            <w:r>
-              <w:t xml:space="preserve">NIH ZES1 LWJ-W (KA)</w:t>
+            </w:pPr>
+            <w:r>
+              <w:t>NIH ZES1 LWJ-W (KA)</w:t>
             </w:r>
           </w:p>
         </w:tc>
       </w:tr>
       <w:tr>
         <w:tc>
-          <w:tcPr/>
+          <w:tcPr>
+            <w:tcW w:w="0" w:type="auto"/>
+          </w:tcPr>
           <w:p>
             <w:pPr>
               <w:pStyle w:val="Compact"/>
-              <w:jc w:val="left"/>
-            </w:pPr>
-            <w:r>
-              <w:t xml:space="preserve">2023</w:t>
+            </w:pPr>
+            <w:r>
+              <w:t>2023</w:t>
             </w:r>
           </w:p>
         </w:tc>
         <w:tc>
-          <w:tcPr/>
+          <w:tcPr>
+            <w:tcW w:w="0" w:type="auto"/>
+          </w:tcPr>
           <w:p>
             <w:pPr>
               <w:pStyle w:val="Compact"/>
-              <w:jc w:val="left"/>
-            </w:pPr>
-            <w:r>
-              <w:t xml:space="preserve">NIH ZES1 BWD-D (HS)</w:t>
+            </w:pPr>
+            <w:r>
+              <w:t>NIH ZES1 BWD-D (HS)</w:t>
             </w:r>
           </w:p>
         </w:tc>
       </w:tr>
       <w:tr>
         <w:tc>
-          <w:tcPr/>
+          <w:tcPr>
+            <w:tcW w:w="0" w:type="auto"/>
+          </w:tcPr>
           <w:p>
             <w:pPr>
               <w:pStyle w:val="Compact"/>
-              <w:jc w:val="left"/>
-            </w:pPr>
-            <w:r>
-              <w:t xml:space="preserve">2023</w:t>
+            </w:pPr>
+            <w:r>
+              <w:t>2023</w:t>
             </w:r>
           </w:p>
         </w:tc>
         <w:tc>
-          <w:tcPr/>
+          <w:tcPr>
+            <w:tcW w:w="0" w:type="auto"/>
+          </w:tcPr>
           <w:p>
             <w:pPr>
               <w:pStyle w:val="Compact"/>
-              <w:jc w:val="left"/>
-            </w:pPr>
-            <w:r>
-              <w:t xml:space="preserve">NIH ZES1 LWJ-W (K)</w:t>
+            </w:pPr>
+            <w:r>
+              <w:t>NIH ZES1 LWJ-W (K)</w:t>
             </w:r>
           </w:p>
         </w:tc>
       </w:tr>
       <w:tr>
         <w:tc>
-          <w:tcPr/>
+          <w:tcPr>
+            <w:tcW w:w="0" w:type="auto"/>
+          </w:tcPr>
           <w:p>
             <w:pPr>
               <w:pStyle w:val="Compact"/>
-              <w:jc w:val="left"/>
-            </w:pPr>
-            <w:r>
-              <w:t xml:space="preserve">2023</w:t>
+            </w:pPr>
+            <w:r>
+              <w:t>2023</w:t>
             </w:r>
           </w:p>
         </w:tc>
         <w:tc>
-          <w:tcPr/>
+          <w:tcPr>
+            <w:tcW w:w="0" w:type="auto"/>
+          </w:tcPr>
           <w:p>
             <w:pPr>
               <w:pStyle w:val="Compact"/>
-              <w:jc w:val="left"/>
-            </w:pPr>
-            <w:r>
-              <w:t xml:space="preserve">NIH ZES1 LKB-K (P2)</w:t>
+            </w:pPr>
+            <w:r>
+              <w:t>NIH ZES1 LKB-K (P2)</w:t>
             </w:r>
           </w:p>
         </w:tc>
       </w:tr>
       <w:tr>
         <w:tc>
-          <w:tcPr/>
+          <w:tcPr>
+            <w:tcW w:w="0" w:type="auto"/>
+          </w:tcPr>
           <w:p>
             <w:pPr>
               <w:pStyle w:val="Compact"/>
-              <w:jc w:val="left"/>
-            </w:pPr>
-            <w:r>
-              <w:t xml:space="preserve">2023</w:t>
+            </w:pPr>
+            <w:r>
+              <w:t>2023</w:t>
             </w:r>
           </w:p>
         </w:tc>
         <w:tc>
-          <w:tcPr/>
+          <w:tcPr>
+            <w:tcW w:w="0" w:type="auto"/>
+          </w:tcPr>
           <w:p>
             <w:pPr>
               <w:pStyle w:val="Compact"/>
-              <w:jc w:val="left"/>
-            </w:pPr>
-            <w:r>
-              <w:t xml:space="preserve">NIH ZRG1 MCST–B (14)</w:t>
+            </w:pPr>
+            <w:r>
+              <w:t>NIH ZRG1 MCST–B (14)</w:t>
             </w:r>
           </w:p>
         </w:tc>
       </w:tr>
       <w:tr>
         <w:tc>
-          <w:tcPr/>
+          <w:tcPr>
+            <w:tcW w:w="0" w:type="auto"/>
+          </w:tcPr>
           <w:p>
             <w:pPr>
               <w:pStyle w:val="Compact"/>
-              <w:jc w:val="left"/>
-            </w:pPr>
-            <w:r>
-              <w:t xml:space="preserve">2023</w:t>
+            </w:pPr>
+            <w:r>
+              <w:t>2023</w:t>
             </w:r>
           </w:p>
         </w:tc>
         <w:tc>
-          <w:tcPr/>
+          <w:tcPr>
+            <w:tcW w:w="0" w:type="auto"/>
+          </w:tcPr>
           <w:p>
             <w:pPr>
               <w:pStyle w:val="Compact"/>
-              <w:jc w:val="left"/>
-            </w:pPr>
-            <w:r>
-              <w:t xml:space="preserve">NIH ZCTA1 TCRB-J (M2)</w:t>
+            </w:pPr>
+            <w:r>
+              <w:t>NIH ZCTA1 TCRB-J (M2)</w:t>
             </w:r>
           </w:p>
         </w:tc>
       </w:tr>
       <w:tr>
         <w:tc>
-          <w:tcPr/>
+          <w:tcPr>
+            <w:tcW w:w="0" w:type="auto"/>
+          </w:tcPr>
           <w:p>
             <w:pPr>
               <w:pStyle w:val="Compact"/>
-              <w:jc w:val="left"/>
-            </w:pPr>
-            <w:r>
-              <w:t xml:space="preserve">2022</w:t>
+            </w:pPr>
+            <w:r>
+              <w:t>2022</w:t>
             </w:r>
           </w:p>
         </w:tc>
         <w:tc>
-          <w:tcPr/>
+          <w:tcPr>
+            <w:tcW w:w="0" w:type="auto"/>
+          </w:tcPr>
           <w:p>
             <w:pPr>
               <w:pStyle w:val="Compact"/>
-              <w:jc w:val="left"/>
-            </w:pPr>
-            <w:r>
-              <w:t xml:space="preserve">NIH ZES1 WL-W (K)</w:t>
+            </w:pPr>
+            <w:r>
+              <w:t>NIH ZES1 WL-W (K)</w:t>
             </w:r>
           </w:p>
         </w:tc>
       </w:tr>
       <w:tr>
         <w:tc>
-          <w:tcPr/>
+          <w:tcPr>
+            <w:tcW w:w="0" w:type="auto"/>
+          </w:tcPr>
           <w:p>
             <w:pPr>
               <w:pStyle w:val="Compact"/>
-              <w:jc w:val="left"/>
-            </w:pPr>
-            <w:r>
-              <w:t xml:space="preserve">2022</w:t>
+            </w:pPr>
+            <w:r>
+              <w:t>2022</w:t>
             </w:r>
           </w:p>
         </w:tc>
         <w:tc>
-          <w:tcPr/>
+          <w:tcPr>
+            <w:tcW w:w="0" w:type="auto"/>
+          </w:tcPr>
           <w:p>
             <w:pPr>
               <w:pStyle w:val="Compact"/>
-              <w:jc w:val="left"/>
-            </w:pPr>
-            <w:r>
-              <w:t xml:space="preserve">NIH ZES1 LWF-S (K9)</w:t>
+            </w:pPr>
+            <w:r>
+              <w:t>NIH ZES1 LWF-S (K9)</w:t>
             </w:r>
           </w:p>
         </w:tc>
       </w:tr>
       <w:tr>
         <w:tc>
-          <w:tcPr/>
+          <w:tcPr>
+            <w:tcW w:w="0" w:type="auto"/>
+          </w:tcPr>
           <w:p>
             <w:pPr>
               <w:pStyle w:val="Compact"/>
-              <w:jc w:val="left"/>
-            </w:pPr>
-            <w:r>
-              <w:t xml:space="preserve">2022</w:t>
+            </w:pPr>
+            <w:r>
+              <w:t>2022</w:t>
             </w:r>
           </w:p>
         </w:tc>
         <w:tc>
-          <w:tcPr/>
+          <w:tcPr>
+            <w:tcW w:w="0" w:type="auto"/>
+          </w:tcPr>
           <w:p>
             <w:pPr>
               <w:pStyle w:val="Compact"/>
-              <w:jc w:val="left"/>
-            </w:pPr>
-            <w:r>
-              <w:t xml:space="preserve">NIH ZES1 LKB-S (KS)</w:t>
+            </w:pPr>
+            <w:r>
+              <w:t>NIH ZES1 LKB-S (KS)</w:t>
             </w:r>
           </w:p>
         </w:tc>
       </w:tr>
       <w:tr>
         <w:tc>
-          <w:tcPr/>
+          <w:tcPr>
+            <w:tcW w:w="0" w:type="auto"/>
+          </w:tcPr>
           <w:p>
             <w:pPr>
               <w:pStyle w:val="Compact"/>
-              <w:jc w:val="left"/>
-            </w:pPr>
-            <w:r>
-              <w:t xml:space="preserve">2019</w:t>
+            </w:pPr>
+            <w:r>
+              <w:t>2019</w:t>
             </w:r>
           </w:p>
         </w:tc>
         <w:tc>
-          <w:tcPr/>
+          <w:tcPr>
+            <w:tcW w:w="0" w:type="auto"/>
+          </w:tcPr>
           <w:p>
             <w:pPr>
               <w:pStyle w:val="Compact"/>
-              <w:jc w:val="left"/>
-            </w:pPr>
-            <w:r>
-              <w:t xml:space="preserve">NIH SIEE study section, early career reviewer</w:t>
+            </w:pPr>
+            <w:r>
+              <w:t>NIH SIEE study section, early career reviewer</w:t>
             </w:r>
           </w:p>
         </w:tc>
       </w:tr>
     </w:tbl>
-    <w:bookmarkEnd w:id="24"/>
-    <w:bookmarkStart w:id="25" w:name="awards"/>
     <w:p>
       <w:pPr>
         <w:pStyle w:val="Heading2"/>
       </w:pPr>
-      <w:r>
-        <w:t xml:space="preserve">Awards</w:t>
+      <w:bookmarkStart w:id="6" w:name="awards"/>
+      <w:bookmarkEnd w:id="5"/>
+      <w:r>
+        <w:t>Awards</w:t>
       </w:r>
     </w:p>
     <w:tbl>
       <w:tblPr>
         <w:tblStyle w:val="Table"/>
-        <w:tblW w:type="pct" w:w="5000"/>
+        <w:tblW w:w="5000" w:type="pct"/>
         <w:tblLayout w:type="fixed"/>
-        <w:tblLook w:firstRow="0" w:lastRow="0" w:firstColumn="0" w:lastColumn="0" w:noHBand="0" w:noVBand="0" w:val="0000"/>
+        <w:tblLook w:val="0000" w:firstRow="0" w:lastRow="0" w:firstColumn="0" w:lastColumn="0" w:noHBand="0" w:noVBand="0"/>
       </w:tblPr>
       <w:tblGrid>
-        <w:gridCol w:w="754"/>
-        <w:gridCol w:w="7165"/>
+        <w:gridCol w:w="1028"/>
+        <w:gridCol w:w="9772"/>
       </w:tblGrid>
       <w:tr>
         <w:tc>
-          <w:tcPr/>
+          <w:tcPr>
+            <w:tcW w:w="754" w:type="dxa"/>
+          </w:tcPr>
           <w:p>
             <w:pPr>
               <w:pStyle w:val="Compact"/>
-              <w:jc w:val="left"/>
-            </w:pPr>
-            <w:r>
-              <w:t xml:space="preserve">2020</w:t>
+            </w:pPr>
+            <w:r>
+              <w:t>2020</w:t>
             </w:r>
           </w:p>
         </w:tc>
         <w:tc>
-          <w:tcPr/>
+          <w:tcPr>
+            <w:tcW w:w="7165" w:type="dxa"/>
+          </w:tcPr>
           <w:p>
             <w:pPr>
               <w:pStyle w:val="Compact"/>
-              <w:jc w:val="left"/>
-            </w:pPr>
-            <w:r>
-              <w:t xml:space="preserve">Cincinnati Children’s Epidemiology and Biostatistics Top Publication</w:t>
+            </w:pPr>
+            <w:r>
+              <w:t>Cincinnati Children’s Epidemiology and Biostatistics Top Publication</w:t>
             </w:r>
           </w:p>
         </w:tc>
       </w:tr>
       <w:tr>
         <w:tc>
-          <w:tcPr/>
+          <w:tcPr>
+            <w:tcW w:w="754" w:type="dxa"/>
+          </w:tcPr>
           <w:p>
             <w:pPr>
               <w:pStyle w:val="Compact"/>
-              <w:jc w:val="left"/>
-            </w:pPr>
-            <w:r>
-              <w:t xml:space="preserve">2017</w:t>
+            </w:pPr>
+            <w:r>
+              <w:t>2017</w:t>
             </w:r>
           </w:p>
         </w:tc>
         <w:tc>
-          <w:tcPr/>
+          <w:tcPr>
+            <w:tcW w:w="7165" w:type="dxa"/>
+          </w:tcPr>
           <w:p>
             <w:pPr>
               <w:pStyle w:val="Compact"/>
-              <w:jc w:val="left"/>
-            </w:pPr>
-            <w:r>
-              <w:t xml:space="preserve">Cincinnati Children’s Epidemiology and Biostatistics Top Publication and Top Research Achievement</w:t>
+            </w:pPr>
+            <w:r>
+              <w:t>Cincinnati Children’s Epidemiology and Biostatistics Top Publication and Top Research Achievement</w:t>
             </w:r>
           </w:p>
         </w:tc>
       </w:tr>
       <w:tr>
         <w:tc>
-          <w:tcPr/>
+          <w:tcPr>
+            <w:tcW w:w="754" w:type="dxa"/>
+          </w:tcPr>
           <w:p>
             <w:pPr>
               <w:pStyle w:val="Compact"/>
-              <w:jc w:val="left"/>
-            </w:pPr>
-            <w:r>
-              <w:t xml:space="preserve">2016</w:t>
+            </w:pPr>
+            <w:r>
+              <w:t>2016</w:t>
             </w:r>
           </w:p>
         </w:tc>
         <w:tc>
-          <w:tcPr/>
+          <w:tcPr>
+            <w:tcW w:w="7165" w:type="dxa"/>
+          </w:tcPr>
           <w:p>
             <w:pPr>
               <w:pStyle w:val="Compact"/>
-              <w:jc w:val="left"/>
-            </w:pPr>
-            <w:r>
-              <w:t xml:space="preserve">Cincinnati Children’s Arnold Strauss Fellowship Awardee</w:t>
+            </w:pPr>
+            <w:r>
+              <w:t>Cincinnati Children’s Arnold Strauss Fellowship Awardee</w:t>
             </w:r>
           </w:p>
         </w:tc>
       </w:tr>
     </w:tbl>
-    <w:bookmarkEnd w:id="25"/>
-    <w:bookmarkEnd w:id="26"/>
-    <w:bookmarkStart w:id="32" w:name="c.-contributions-to-science"/>
     <w:p>
       <w:pPr>
         <w:pStyle w:val="Heading1"/>
       </w:pPr>
-      <w:r>
-        <w:t xml:space="preserve">C. Contributions to Science</w:t>
-      </w:r>
-    </w:p>
-    <w:bookmarkStart w:id="27" w:name="Xd9163a628e6fdb35511b2a8702dc901b13c46e9"/>
+      <w:bookmarkStart w:id="7" w:name="c.-contributions-to-science"/>
+      <w:bookmarkEnd w:id="3"/>
+      <w:bookmarkEnd w:id="6"/>
+      <w:r>
+        <w:t>C. Contributions to Science</w:t>
+      </w:r>
+    </w:p>
     <w:p>
       <w:pPr>
         <w:pStyle w:val="Heading2"/>
       </w:pPr>
-      <w:r>
-        <w:t xml:space="preserve">Privacy-based Methods and Software for Geocoding and Geomarker Assessment</w:t>
+      <w:bookmarkStart w:id="8" w:name="Xd9163a628e6fdb35511b2a8702dc901b13c46e9"/>
+      <w:r>
+        <w:t>Privacy-based Methods and Software for Geocoding and Geomarker Assessment</w:t>
       </w:r>
     </w:p>
     <w:p>
@@ -968,125 +1615,107 @@
         <w:pStyle w:val="FirstParagraph"/>
       </w:pPr>
       <w:r>
-        <w:t xml:space="preserve">Our group developed and maintains a novel approach and accompanying software package called DeGAUSS which overcomes multiple privacy-related challenges in the use of address data in multi-site studies and also serves as a more general reproducible and scalable research tool for geocoding and geomarker assessment. This approach is currently being implemented in a wide variety of national environmental health studies and in several clinical electronic health data warehouses. Extending this approach into a scalable and sustainable framework for automated integration of disparate and heterogeneous geomarkers via spatiotemporal location has reduced the need for manual data curation and specialized expertise required to utilize them within biomedical research studies.</w:t>
+        <w:t>Our group developed and maintains a novel approach and accompanying software package called DeGAUSS which overcomes multiple privacy-related challenges in the use of address data in multi-site studies and also serves as a more general reproducible and scalable research tool for geocoding and geomarker assessment. This approach is currently being implemented in a wide variety of national environmental health studies and in several clinical electronic health data warehouses. Extending this approach into a scalable and sustainable framework for automated integration of disparate and heterogeneous geomarkers via spatiotemporal location has reduced the need for manual data curation and specialized expertise required to utilize them within biomedical research studies.</w:t>
       </w:r>
     </w:p>
     <w:p>
       <w:pPr>
         <w:numPr>
           <w:ilvl w:val="0"/>
-          <w:numId w:val="1002"/>
+          <w:numId w:val="25"/>
         </w:numPr>
       </w:pPr>
       <w:r>
-        <w:t xml:space="preserve">Erika Rasnick Manning, Qing Duan, Stuart Taylor, Sarah Ray, Alexandra MS Corley, Joseph Michael, Ryan Gillette, Ndidi Unaka, David Hartley, Andrew F Beck,</w:t>
-      </w:r>
-      <w:r>
-        <w:t xml:space="preserve"> </w:t>
+        <w:t xml:space="preserve">Erika Rasnick Manning, Qing Duan, Stuart Taylor, Sarah Ray, Alexandra MS Corley, Joseph Michael, Ryan Gillette, Ndidi Unaka, David Hartley, Andrew F Beck, </w:t>
       </w:r>
       <w:r>
         <w:rPr>
           <w:b/>
           <w:bCs/>
         </w:rPr>
-        <w:t xml:space="preserve">Cole Brokamp</w:t>
-      </w:r>
-      <w:r>
-        <w:t xml:space="preserve">. Development of a Multimodal Geomarker Pipeline to Assess the Impact of Social, Economic, and Environmental Factors on Pediatric Health Outcomes.</w:t>
-      </w:r>
-      <w:r>
-        <w:t xml:space="preserve"> </w:t>
+        <w:t>Cole Brokamp</w:t>
+      </w:r>
+      <w:r>
+        <w:t xml:space="preserve">. Development of a Multimodal Geomarker Pipeline to Assess the Impact of Social, Economic, and Environmental Factors on Pediatric Health Outcomes. </w:t>
       </w:r>
       <w:r>
         <w:rPr>
           <w:i/>
           <w:iCs/>
         </w:rPr>
-        <w:t xml:space="preserve">Journal of the American Medical Informatics Association</w:t>
-      </w:r>
-      <w:r>
-        <w:t xml:space="preserve">. In press. 2024.</w:t>
+        <w:t>Journal of the American Medical Informatics Association</w:t>
+      </w:r>
+      <w:r>
+        <w:t>. In press. 2024.</w:t>
       </w:r>
     </w:p>
     <w:p>
       <w:pPr>
         <w:numPr>
           <w:ilvl w:val="0"/>
-          <w:numId w:val="1002"/>
+          <w:numId w:val="25"/>
         </w:numPr>
       </w:pPr>
       <w:r>
-        <w:t xml:space="preserve">Erika Rasnick, Patrick Ryan, Jeff Blossom, Heike Luttmann-Gibson, Nathan Lothrop, Rima Habre, Diane R Gold, Andrew Vancil, Joel Schwartz, James E Gern,</w:t>
-      </w:r>
-      <w:r>
-        <w:t xml:space="preserve"> </w:t>
+        <w:t xml:space="preserve">Erika Rasnick, Patrick Ryan, Jeff Blossom, Heike Luttmann-Gibson, Nathan Lothrop, Rima Habre, Diane R Gold, Andrew Vancil, Joel Schwartz, James E Gern, </w:t>
       </w:r>
       <w:r>
         <w:rPr>
           <w:b/>
           <w:bCs/>
         </w:rPr>
-        <w:t xml:space="preserve">Cole Brokamp</w:t>
-      </w:r>
-      <w:r>
-        <w:t xml:space="preserve">. High Resolution and Spatiotemporal Place-Based Computable Exposures at Scale.</w:t>
-      </w:r>
-      <w:r>
-        <w:t xml:space="preserve"> </w:t>
+        <w:t>Cole Brokamp</w:t>
+      </w:r>
+      <w:r>
+        <w:t xml:space="preserve">. High Resolution and Spatiotemporal Place-Based Computable Exposures at Scale. </w:t>
       </w:r>
       <w:r>
         <w:rPr>
           <w:i/>
           <w:iCs/>
         </w:rPr>
-        <w:t xml:space="preserve">AMIA Summits on Translational Science Proceedings</w:t>
-      </w:r>
-      <w:r>
-        <w:t xml:space="preserve">. 2023:62-70. 2023.</w:t>
+        <w:t>AMIA Summits on Translational Science Proceedings</w:t>
+      </w:r>
+      <w:r>
+        <w:t>. 2023:62-70. 2023.</w:t>
       </w:r>
     </w:p>
     <w:p>
       <w:pPr>
         <w:numPr>
           <w:ilvl w:val="0"/>
-          <w:numId w:val="1002"/>
+          <w:numId w:val="25"/>
         </w:numPr>
       </w:pPr>
       <w:r>
-        <w:t xml:space="preserve">Patrick H. Ryan,</w:t>
-      </w:r>
-      <w:r>
-        <w:t xml:space="preserve"> </w:t>
+        <w:t xml:space="preserve">Patrick H. Ryan, </w:t>
       </w:r>
       <w:r>
         <w:rPr>
           <w:b/>
           <w:bCs/>
         </w:rPr>
-        <w:t xml:space="preserve">Cole Brokamp</w:t>
-      </w:r>
-      <w:r>
-        <w:t xml:space="preserve">, Jeff Blossom, Nathan Lothrop, Rachel L. Miller, Paloma I. Beamer, Cynthia M. Visness, Antonella Zanobetti, Howard Andrews, Leonard B. Bacharier, Tina Hartert, Christine C. Johnson, Dennis Ownby, Robert F. Lemanske Jr., Heike Gibson, Weeberb Requia, Brent Coull, Edward M. Zoratti, Anne L. Wright, Fernando D. Martinez, Christine M. Seroogy, James E. Gern, Diane R. Gold, on behalf of the CREW Consortium. A Distributed Geospatial Approach to Describe Community Characteristics for Multi-Site Studies.</w:t>
-      </w:r>
-      <w:r>
-        <w:t xml:space="preserve"> </w:t>
+        <w:t>Cole Brokamp</w:t>
+      </w:r>
+      <w:r>
+        <w:t xml:space="preserve">, Jeff Blossom, Nathan Lothrop, Rachel L. Miller, Paloma I. Beamer, Cynthia M. Visness, Antonella Zanobetti, Howard Andrews, Leonard B. Bacharier, Tina Hartert, Christine C. Johnson, Dennis Ownby, Robert F. Lemanske Jr., Heike Gibson, Weeberb Requia, Brent Coull, Edward M. Zoratti, Anne L. Wright, Fernando D. Martinez, Christine M. Seroogy, James E. Gern, Diane R. Gold, on behalf of the CREW Consortium. A Distributed Geospatial Approach to Describe Community Characteristics for Multi-Site Studies. </w:t>
       </w:r>
       <w:r>
         <w:rPr>
           <w:i/>
           <w:iCs/>
         </w:rPr>
-        <w:t xml:space="preserve">Journal of Clinical and Translational Science</w:t>
-      </w:r>
-      <w:r>
-        <w:t xml:space="preserve">. 5:e86, 1-8. 2021.</w:t>
+        <w:t>Journal of Clinical and Translational Science</w:t>
+      </w:r>
+      <w:r>
+        <w:t>. 5:e86, 1-8. 2021.</w:t>
       </w:r>
     </w:p>
     <w:p>
       <w:pPr>
         <w:numPr>
           <w:ilvl w:val="0"/>
-          <w:numId w:val="1002"/>
+          <w:numId w:val="25"/>
         </w:numPr>
       </w:pPr>
       <w:r>
@@ -1094,33 +1723,30 @@
           <w:b/>
           <w:bCs/>
         </w:rPr>
-        <w:t xml:space="preserve">Cole Brokamp</w:t>
-      </w:r>
-      <w:r>
-        <w:t xml:space="preserve">, Chris Wolfe, Todd Lingren, John Harley, Patrick Ryan. Decentralized and Reproducible Geocoding and Characterization of Community and Environmental Exposures for Multi-Site Studies.</w:t>
-      </w:r>
-      <w:r>
-        <w:t xml:space="preserve"> </w:t>
+        <w:t>Cole Brokamp</w:t>
+      </w:r>
+      <w:r>
+        <w:t xml:space="preserve">, Chris Wolfe, Todd Lingren, John Harley, Patrick Ryan. Decentralized and Reproducible Geocoding and Characterization of Community and Environmental Exposures for Multi-Site Studies. </w:t>
       </w:r>
       <w:r>
         <w:rPr>
           <w:i/>
           <w:iCs/>
         </w:rPr>
-        <w:t xml:space="preserve">Journal of American Medical Informatics Association</w:t>
-      </w:r>
-      <w:r>
-        <w:t xml:space="preserve">. 25(3); 309-314. 2017.</w:t>
-      </w:r>
-    </w:p>
-    <w:bookmarkEnd w:id="27"/>
-    <w:bookmarkStart w:id="28" w:name="X1918f807ef3509433f5daebb9f591f51071797f"/>
+        <w:t>Journal of American Medical Informatics Association</w:t>
+      </w:r>
+      <w:r>
+        <w:t>. 25(3); 309-314. 2017.</w:t>
+      </w:r>
+    </w:p>
     <w:p>
       <w:pPr>
         <w:pStyle w:val="Heading2"/>
       </w:pPr>
-      <w:r>
-        <w:t xml:space="preserve">Spatiotemporal Exposure Assessment Methods and Machine Learning Models</w:t>
+      <w:bookmarkStart w:id="9" w:name="X1918f807ef3509433f5daebb9f591f51071797f"/>
+      <w:bookmarkEnd w:id="8"/>
+      <w:r>
+        <w:t>Spatiotemporal Exposure Assessment Methods and Machine Learning Models</w:t>
       </w:r>
     </w:p>
     <w:p>
@@ -1128,20 +1754,18 @@
         <w:pStyle w:val="FirstParagraph"/>
       </w:pPr>
       <w:r>
-        <w:t xml:space="preserve">My early career was spent developing spatiotemporal exposure assessment models for environmental pollutants and community characteristics based on machine learning techniques. This work includes the first machine learning or ensemble model used to assess exposure to elemental components of particulate matter. Recent introduction of remote sensing satellite data has allowed for extension of the land use random forest model to produce daily estimates of air pollution back to 2000 at a resolution of 1 x 1 km.</w:t>
-      </w:r>
-      <w:r>
-        <w:t xml:space="preserve"> </w:t>
-      </w:r>
-      <w:r>
-        <w:t xml:space="preserve">I created a nationwide, census tract-level, and validated community material deprivation index that has been used and cited by over 75 different published scientific studies. It was originally created to estimate the causal impact of community material deprivation on hospitalization during the first year of life, but has also been used across several medical subspecialties to quantify health disparities.</w:t>
+        <w:t xml:space="preserve">My early career was spent developing spatiotemporal exposure assessment models for environmental pollutants and community characteristics based on machine learning techniques. This work includes the first machine learning or ensemble model used to assess exposure to elemental components of particulate matter. Recent introduction of remote sensing satellite data has allowed for extension of the land use random forest model to produce daily estimates of air pollution back to 2000 at a resolution of 1 x 1 km. I created a </w:t>
+      </w:r>
+      <w:r>
+        <w:lastRenderedPageBreak/>
+        <w:t>nationwide, census tract-level, and validated community material deprivation index that has been used and cited by over 75 different published scientific studies. It was originally created to estimate the causal impact of community material deprivation on hospitalization during the first year of life, but has also been used across several medical subspecialties to quantify health disparities.</w:t>
       </w:r>
     </w:p>
     <w:p>
       <w:pPr>
         <w:numPr>
           <w:ilvl w:val="0"/>
-          <w:numId w:val="1003"/>
+          <w:numId w:val="26"/>
         </w:numPr>
       </w:pPr>
       <w:r>
@@ -1149,30 +1773,27 @@
           <w:b/>
           <w:bCs/>
         </w:rPr>
-        <w:t xml:space="preserve">Cole Brokamp</w:t>
-      </w:r>
-      <w:r>
-        <w:t xml:space="preserve">. A High Resolution Spatiotemporal Fine Particulate Matter Exposure Assessment Model for the Contiguous United States.</w:t>
-      </w:r>
-      <w:r>
-        <w:t xml:space="preserve"> </w:t>
+        <w:t>Cole Brokamp</w:t>
+      </w:r>
+      <w:r>
+        <w:t xml:space="preserve">. A High Resolution Spatiotemporal Fine Particulate Matter Exposure Assessment Model for the Contiguous United States. </w:t>
       </w:r>
       <w:r>
         <w:rPr>
           <w:i/>
           <w:iCs/>
         </w:rPr>
-        <w:t xml:space="preserve">Environmental Advances</w:t>
-      </w:r>
-      <w:r>
-        <w:t xml:space="preserve">. 7:100155. 2022.</w:t>
+        <w:t>Environmental Advances</w:t>
+      </w:r>
+      <w:r>
+        <w:t>. 7:100155. 2022.</w:t>
       </w:r>
     </w:p>
     <w:p>
       <w:pPr>
         <w:numPr>
           <w:ilvl w:val="0"/>
-          <w:numId w:val="1003"/>
+          <w:numId w:val="26"/>
         </w:numPr>
       </w:pPr>
       <w:r>
@@ -1180,30 +1801,27 @@
           <w:b/>
           <w:bCs/>
         </w:rPr>
-        <w:t xml:space="preserve">Cole Brokamp</w:t>
-      </w:r>
-      <w:r>
-        <w:t xml:space="preserve">, Andrew F. Beck, Neera K. Goyal, Patrick Ryan, James M. Greenberg, Eric S. Hall. Material Community Deprivation and Hospital Utilization During the First Year of Life: An Urban Population-Based Cohort Study.</w:t>
-      </w:r>
-      <w:r>
-        <w:t xml:space="preserve"> </w:t>
+        <w:t>Cole Brokamp</w:t>
+      </w:r>
+      <w:r>
+        <w:t xml:space="preserve">, Andrew F. Beck, Neera K. Goyal, Patrick Ryan, James M. Greenberg, Eric S. Hall. Material Community Deprivation and Hospital Utilization During the First Year of Life: An Urban Population-Based Cohort Study. </w:t>
       </w:r>
       <w:r>
         <w:rPr>
           <w:i/>
           <w:iCs/>
         </w:rPr>
-        <w:t xml:space="preserve">Annals of Epidemiology</w:t>
-      </w:r>
-      <w:r>
-        <w:t xml:space="preserve">. 30. 2019.</w:t>
+        <w:t>Annals of Epidemiology</w:t>
+      </w:r>
+      <w:r>
+        <w:t>. 30. 2019.</w:t>
       </w:r>
     </w:p>
     <w:p>
       <w:pPr>
         <w:numPr>
           <w:ilvl w:val="0"/>
-          <w:numId w:val="1003"/>
+          <w:numId w:val="26"/>
         </w:numPr>
       </w:pPr>
       <w:r>
@@ -1211,30 +1829,27 @@
           <w:b/>
           <w:bCs/>
         </w:rPr>
-        <w:t xml:space="preserve">Cole Brokamp</w:t>
-      </w:r>
-      <w:r>
-        <w:t xml:space="preserve">, Roman Jandarov, Monir Hossain, Patrick Ryan. Predicting Daily Urban Fine Particulate Matter Concentrations Using Random Forest.</w:t>
-      </w:r>
-      <w:r>
-        <w:t xml:space="preserve"> </w:t>
+        <w:t>Cole Brokamp</w:t>
+      </w:r>
+      <w:r>
+        <w:t xml:space="preserve">, Roman Jandarov, Monir Hossain, Patrick Ryan. Predicting Daily Urban Fine Particulate Matter Concentrations Using Random Forest. </w:t>
       </w:r>
       <w:r>
         <w:rPr>
           <w:i/>
           <w:iCs/>
         </w:rPr>
-        <w:t xml:space="preserve">Environmental Science &amp; Technology</w:t>
-      </w:r>
-      <w:r>
-        <w:t xml:space="preserve">. 52 (7); 4173-4179. 2018.</w:t>
+        <w:t>Environmental Science &amp; Technology</w:t>
+      </w:r>
+      <w:r>
+        <w:t>. 52 (7); 4173-4179. 2018.</w:t>
       </w:r>
     </w:p>
     <w:p>
       <w:pPr>
         <w:numPr>
           <w:ilvl w:val="0"/>
-          <w:numId w:val="1003"/>
+          <w:numId w:val="26"/>
         </w:numPr>
       </w:pPr>
       <w:r>
@@ -1242,33 +1857,30 @@
           <w:b/>
           <w:bCs/>
         </w:rPr>
-        <w:t xml:space="preserve">Cole Brokamp</w:t>
-      </w:r>
-      <w:r>
-        <w:t xml:space="preserve">, Roman Jandarov, MB Rao, Grace LeMasters, Patrick Ryan. Exposure assessment models for elemental components of particulate matter in an urban environment: A comparison of regression and random forest approaches.</w:t>
-      </w:r>
-      <w:r>
-        <w:t xml:space="preserve"> </w:t>
+        <w:t>Cole Brokamp</w:t>
+      </w:r>
+      <w:r>
+        <w:t xml:space="preserve">, Roman Jandarov, MB Rao, Grace LeMasters, Patrick Ryan. Exposure assessment models for elemental components of particulate matter in an urban environment: A comparison of regression and random forest approaches. </w:t>
       </w:r>
       <w:r>
         <w:rPr>
           <w:i/>
           <w:iCs/>
         </w:rPr>
-        <w:t xml:space="preserve">Atmospheric Environment</w:t>
-      </w:r>
-      <w:r>
-        <w:t xml:space="preserve">. 151; 1-11. 2017.</w:t>
-      </w:r>
-    </w:p>
-    <w:bookmarkEnd w:id="28"/>
-    <w:bookmarkStart w:id="29" w:name="X887e03c63b1cff1703d02ee410b927b2b453fee"/>
+        <w:t>Atmospheric Environment</w:t>
+      </w:r>
+      <w:r>
+        <w:t>. 151; 1-11. 2017.</w:t>
+      </w:r>
+    </w:p>
     <w:p>
       <w:pPr>
         <w:pStyle w:val="Heading2"/>
       </w:pPr>
-      <w:r>
-        <w:t xml:space="preserve">Built Environment and Pediatric Psychiatric Disorders</w:t>
+      <w:bookmarkStart w:id="10" w:name="X887e03c63b1cff1703d02ee410b927b2b453fee"/>
+      <w:bookmarkEnd w:id="9"/>
+      <w:r>
+        <w:t>Built Environment and Pediatric Psychiatric Disorders</w:t>
       </w:r>
     </w:p>
     <w:p>
@@ -1276,125 +1888,107 @@
         <w:pStyle w:val="FirstParagraph"/>
       </w:pPr>
       <w:r>
-        <w:t xml:space="preserve">Building on advanced exposure assessment has allowed me to lead epidemiological studies on the impacts of the built environment (e.g., fine particulate matter, greenspace, community deprivation) on psychiatric and neurobehavioral pediatric health outcomes. I led the first study to associate fine particulate matter with psychiatric outcomes in children and adolescents, using both electronic health record studies, as well as more detailed longitudinal panel studies. Multi-site cohort studies, such as the Adolescent Brain Cognitive Development (ABCD) study, have facilitated steps towards understanding the neurodevelopmental mechanisms underlying the associations between air pollution, cognition, and mental health.</w:t>
+        <w:t>Building on advanced exposure assessment has allowed me to lead epidemiological studies on the impacts of the built environment (e.g., fine particulate matter, greenspace, community deprivation) on psychiatric and neurobehavioral pediatric health outcomes. I led the first study to associate fine particulate matter with psychiatric outcomes in children and adolescents, using both electronic health record studies, as well as more detailed longitudinal panel studies. Multi-site cohort studies, such as the Adolescent Brain Cognitive Development (ABCD) study, have facilitated steps towards understanding the neurodevelopmental mechanisms underlying the associations between air pollution, cognition, and mental health.</w:t>
       </w:r>
     </w:p>
     <w:p>
       <w:pPr>
         <w:numPr>
           <w:ilvl w:val="0"/>
-          <w:numId w:val="1004"/>
+          <w:numId w:val="27"/>
         </w:numPr>
       </w:pPr>
       <w:r>
-        <w:t xml:space="preserve">Andrew Vancil, Jeffrey R Strawn, Erika Rasnick, Amir Levine, Heidi K Schroeder, Ashley M Specht, Ashley L Turner, Patrick H Ryan,</w:t>
-      </w:r>
-      <w:r>
-        <w:t xml:space="preserve"> </w:t>
+        <w:t xml:space="preserve">Andrew Vancil, Jeffrey R Strawn, Erika Rasnick, Amir Levine, Heidi K Schroeder, Ashley M Specht, Ashley L Turner, Patrick H Ryan, </w:t>
       </w:r>
       <w:r>
         <w:rPr>
           <w:b/>
           <w:bCs/>
         </w:rPr>
-        <w:t xml:space="preserve">Cole Brokamp</w:t>
-      </w:r>
-      <w:r>
-        <w:t xml:space="preserve">. Pediatric Anxiety and Daily Fine Particulate Matter: A Longitudinal Study.</w:t>
-      </w:r>
-      <w:r>
-        <w:t xml:space="preserve"> </w:t>
+        <w:t>Cole Brokamp</w:t>
+      </w:r>
+      <w:r>
+        <w:t xml:space="preserve">. Pediatric Anxiety and Daily Fine Particulate Matter: A Longitudinal Study. </w:t>
       </w:r>
       <w:r>
         <w:rPr>
           <w:i/>
           <w:iCs/>
         </w:rPr>
-        <w:t xml:space="preserve">Psychiatry Research Communications</w:t>
-      </w:r>
-      <w:r>
-        <w:t xml:space="preserve">. In Press. 2022.</w:t>
+        <w:t>Psychiatry Research Communications</w:t>
+      </w:r>
+      <w:r>
+        <w:t>. In Press. 2022.</w:t>
       </w:r>
     </w:p>
     <w:p>
       <w:pPr>
         <w:numPr>
           <w:ilvl w:val="0"/>
-          <w:numId w:val="1004"/>
+          <w:numId w:val="27"/>
         </w:numPr>
       </w:pPr>
       <w:r>
-        <w:t xml:space="preserve">Clara G Zundel, Samantha Ely,</w:t>
-      </w:r>
-      <w:r>
-        <w:t xml:space="preserve"> </w:t>
+        <w:t xml:space="preserve">Clara G Zundel, Samantha Ely, </w:t>
       </w:r>
       <w:r>
         <w:rPr>
           <w:b/>
           <w:bCs/>
         </w:rPr>
-        <w:t xml:space="preserve">Cole Brokamp</w:t>
-      </w:r>
-      <w:r>
-        <w:t xml:space="preserve">, Jeffrey R Strawn, Tanja Jovanovic, Patrick Ryan, Hilary Marusak. Particulate Matter Exposure and Default Mode Network Equilibrium duing Early Adolescence.</w:t>
-      </w:r>
-      <w:r>
-        <w:t xml:space="preserve"> </w:t>
+        <w:t>Cole Brokamp</w:t>
+      </w:r>
+      <w:r>
+        <w:t xml:space="preserve">, Jeffrey R Strawn, Tanja Jovanovic, Patrick Ryan, Hilary Marusak. Particulate Matter Exposure and Default Mode Network Equilibrium duing Early Adolescence. </w:t>
       </w:r>
       <w:r>
         <w:rPr>
           <w:i/>
           <w:iCs/>
         </w:rPr>
-        <w:t xml:space="preserve">Brain Connectivity</w:t>
-      </w:r>
-      <w:r>
-        <w:t xml:space="preserve">. Online. 2024.</w:t>
+        <w:t>Brain Connectivity</w:t>
+      </w:r>
+      <w:r>
+        <w:t>. Online. 2024.</w:t>
       </w:r>
     </w:p>
     <w:p>
       <w:pPr>
         <w:numPr>
           <w:ilvl w:val="0"/>
-          <w:numId w:val="1004"/>
+          <w:numId w:val="27"/>
         </w:numPr>
       </w:pPr>
       <w:r>
-        <w:t xml:space="preserve">Erika Rasnick, Patrick H. Ryan, A. John Bailer, Thomas Fisher, Patrick J. Parsons, Kimberly Yolton, Nicholas C. Newman, Bruce P. Lanphear,</w:t>
-      </w:r>
-      <w:r>
-        <w:t xml:space="preserve"> </w:t>
+        <w:t xml:space="preserve">Erika Rasnick, Patrick H. Ryan, A. John Bailer, Thomas Fisher, Patrick J. Parsons, Kimberly Yolton, Nicholas C. Newman, Bruce P. Lanphear, </w:t>
       </w:r>
       <w:r>
         <w:rPr>
           <w:b/>
           <w:bCs/>
         </w:rPr>
-        <w:t xml:space="preserve">Cole Brokamp</w:t>
-      </w:r>
-      <w:r>
-        <w:t xml:space="preserve">. Identifying Sensitive Windows of Airborne Lead Exposure Associated with Behavioral Outcomes at Age 12.</w:t>
-      </w:r>
-      <w:r>
-        <w:t xml:space="preserve"> </w:t>
+        <w:t>Cole Brokamp</w:t>
+      </w:r>
+      <w:r>
+        <w:t xml:space="preserve">. Identifying Sensitive Windows of Airborne Lead Exposure Associated with Behavioral Outcomes at Age 12. </w:t>
       </w:r>
       <w:r>
         <w:rPr>
           <w:i/>
           <w:iCs/>
         </w:rPr>
-        <w:t xml:space="preserve">Environmental Epidemiology</w:t>
-      </w:r>
-      <w:r>
-        <w:t xml:space="preserve">. 5(2):e144. 2021.</w:t>
+        <w:t>Environmental Epidemiology</w:t>
+      </w:r>
+      <w:r>
+        <w:t>. 5(2):e144. 2021.</w:t>
       </w:r>
     </w:p>
     <w:p>
       <w:pPr>
         <w:numPr>
           <w:ilvl w:val="0"/>
-          <w:numId w:val="1004"/>
+          <w:numId w:val="27"/>
         </w:numPr>
       </w:pPr>
       <w:r>
@@ -1402,33 +1996,30 @@
           <w:b/>
           <w:bCs/>
         </w:rPr>
-        <w:t xml:space="preserve">Cole Brokamp</w:t>
-      </w:r>
-      <w:r>
-        <w:t xml:space="preserve">, Jeffrey R. Strawn, Andrew F. Beck, Pat Ryan. Pediatric Psychiatric Emergency Department Utilization and Fine Particulate Matter: A Case-Crossover Study.</w:t>
-      </w:r>
-      <w:r>
-        <w:t xml:space="preserve"> </w:t>
+        <w:t>Cole Brokamp</w:t>
+      </w:r>
+      <w:r>
+        <w:t xml:space="preserve">, Jeffrey R. Strawn, Andrew F. Beck, Pat Ryan. Pediatric Psychiatric Emergency Department Utilization and Fine Particulate Matter: A Case-Crossover Study. </w:t>
       </w:r>
       <w:r>
         <w:rPr>
           <w:i/>
           <w:iCs/>
         </w:rPr>
-        <w:t xml:space="preserve">Environmental Health Perspectives</w:t>
-      </w:r>
-      <w:r>
-        <w:t xml:space="preserve">. 127(9). 2019.</w:t>
-      </w:r>
-    </w:p>
-    <w:bookmarkEnd w:id="29"/>
-    <w:bookmarkStart w:id="30" w:name="X2d67f3c692fa6cb3de8b87c4de6dca2545ee207"/>
+        <w:t>Environmental Health Perspectives</w:t>
+      </w:r>
+      <w:r>
+        <w:t>. 127(9). 2019.</w:t>
+      </w:r>
+    </w:p>
     <w:p>
       <w:pPr>
         <w:pStyle w:val="Heading2"/>
       </w:pPr>
-      <w:r>
-        <w:t xml:space="preserve">Causal Mediation of Place-Based Factors on Pediatric Health</w:t>
+      <w:bookmarkStart w:id="11" w:name="X2d67f3c692fa6cb3de8b87c4de6dca2545ee207"/>
+      <w:bookmarkEnd w:id="10"/>
+      <w:r>
+        <w:t>Causal Mediation of Place-Based Factors on Pediatric Health</w:t>
       </w:r>
     </w:p>
     <w:p>
@@ -1436,20 +2027,14 @@
         <w:pStyle w:val="FirstParagraph"/>
       </w:pPr>
       <w:r>
-        <w:t xml:space="preserve">I have applied advanced causal modeling techniques within population-wide health registries and multi-site prospective cohort studies. By linking study participants’ addresses to extant social and environmental determinants of health data sources, we study the mechanisms behind racial and socioeconomic disparities in pediatric health outcomes.</w:t>
-      </w:r>
-      <w:r>
-        <w:t xml:space="preserve"> </w:t>
-      </w:r>
-      <w:r>
-        <w:t xml:space="preserve">Leveraging my innovative exposure assessment and data linkage methods, I led the first study to quantify the impact of substandard housing conditions on pediatric health at an address-specific level.</w:t>
+        <w:t>I have applied advanced causal modeling techniques within population-wide health registries and multi-site prospective cohort studies. By linking study participants’ addresses to extant social and environmental determinants of health data sources, we study the mechanisms behind racial and socioeconomic disparities in pediatric health outcomes. Leveraging my innovative exposure assessment and data linkage methods, I led the first study to quantify the impact of substandard housing conditions on pediatric health at an address-specific level.</w:t>
       </w:r>
     </w:p>
     <w:p>
       <w:pPr>
         <w:numPr>
           <w:ilvl w:val="0"/>
-          <w:numId w:val="1005"/>
+          <w:numId w:val="28"/>
         </w:numPr>
       </w:pPr>
       <w:r>
@@ -1457,30 +2042,27 @@
           <w:b/>
           <w:bCs/>
         </w:rPr>
-        <w:t xml:space="preserve">Cole Brokamp</w:t>
-      </w:r>
-      <w:r>
-        <w:t xml:space="preserve">, Sarah Ray, Qing Duan, Carson S Hartlage, Stuart Taylor, Erika Rasnick Manning, Ndidi I Unaka, Margaret N Jones, Joseph Michael, Adrienne W Henize, Andrew F Beck. Parcel-Level Housing Conditions and Pediatric Asthma Hospital Utilization.</w:t>
-      </w:r>
-      <w:r>
-        <w:t xml:space="preserve"> </w:t>
+        <w:t>Cole Brokamp</w:t>
+      </w:r>
+      <w:r>
+        <w:t xml:space="preserve">, Sarah Ray, Qing Duan, Carson S Hartlage, Stuart Taylor, Erika Rasnick Manning, Ndidi I Unaka, Margaret N Jones, Joseph Michael, Adrienne W Henize, Andrew F Beck. Parcel-Level Housing Conditions and Pediatric Asthma Hospital Utilization. </w:t>
       </w:r>
       <w:r>
         <w:rPr>
           <w:i/>
           <w:iCs/>
         </w:rPr>
-        <w:t xml:space="preserve">Pediatrics</w:t>
-      </w:r>
-      <w:r>
-        <w:t xml:space="preserve">. In Press. 2025.</w:t>
+        <w:t>Pediatrics</w:t>
+      </w:r>
+      <w:r>
+        <w:t>. In Press. 2025.</w:t>
       </w:r>
     </w:p>
     <w:p>
       <w:pPr>
         <w:numPr>
           <w:ilvl w:val="0"/>
-          <w:numId w:val="1005"/>
+          <w:numId w:val="28"/>
         </w:numPr>
       </w:pPr>
       <w:r>
@@ -1488,107 +2070,96 @@
           <w:b/>
           <w:bCs/>
         </w:rPr>
-        <w:t xml:space="preserve">Cole Brokamp</w:t>
-      </w:r>
-      <w:r>
-        <w:t xml:space="preserve">, Margaret N Jones, Qing Duan, Erika Rasnick Manning, Sarah Ray, Alexandra MS Corley, Joseph Michael, Stuart Taylor, Ndidi Unaka, Andrew F Beck. Causal Mediation of Neighborhood-Level Pediatric Hospitalization Inequities.</w:t>
-      </w:r>
-      <w:r>
-        <w:t xml:space="preserve"> </w:t>
+        <w:t>Cole Brokamp</w:t>
+      </w:r>
+      <w:r>
+        <w:t xml:space="preserve">, Margaret N Jones, Qing Duan, Erika Rasnick Manning, Sarah Ray, Alexandra MS Corley, Joseph Michael, Stuart Taylor, Ndidi Unaka, Andrew F Beck. Causal Mediation of Neighborhood-Level Pediatric Hospitalization Inequities. </w:t>
       </w:r>
       <w:r>
         <w:rPr>
           <w:i/>
           <w:iCs/>
         </w:rPr>
-        <w:t xml:space="preserve">Pediatrics</w:t>
-      </w:r>
-      <w:r>
-        <w:t xml:space="preserve">. In Press. 2024.</w:t>
+        <w:t>Pediatrics</w:t>
+      </w:r>
+      <w:r>
+        <w:t>. In Press. 2024.</w:t>
       </w:r>
     </w:p>
     <w:p>
       <w:pPr>
         <w:numPr>
           <w:ilvl w:val="0"/>
-          <w:numId w:val="1005"/>
+          <w:numId w:val="28"/>
         </w:numPr>
       </w:pPr>
       <w:r>
-        <w:t xml:space="preserve">Antonella Zanobetti, Patrick H. Ryan, Brent Coull,</w:t>
-      </w:r>
-      <w:r>
-        <w:t xml:space="preserve"> </w:t>
+        <w:t xml:space="preserve">Antonella Zanobetti, Patrick H. Ryan, Brent Coull, </w:t>
       </w:r>
       <w:r>
         <w:rPr>
           <w:b/>
           <w:bCs/>
         </w:rPr>
-        <w:t xml:space="preserve">Cole Brokamp</w:t>
-      </w:r>
-      <w:r>
-        <w:t xml:space="preserve">, Soma Datta, Jeffrey Blossom, Nathan Lothrop, Rachel L. Miller, Paloma I. Beamer, Cynthia M. Visness, Howard Andrews, Leonard B. Bacharier, Tina Hartert, Christine C. Johnson, Dennis Ownby, Gurjit K. Khurana Hershey, Christine Joseph, Song Yiqiang, Eneida Mendoza, Daniel J. Jackson, Heike Luttmann-Gibson, Edward M. Zoratti, Anne L. Wright, Fernando D. Martinez, Christine M. Seroogy, James E. Gern, Diane R. Gold, for the Children’s Respiratory and Environmental Workgroup (CREW) Consortium. Childhood Asthma Incidence, Early and Persistent Wheeze, and Neighborhood Socioeconomic Factors in the ECHO/CREW Consortium.</w:t>
-      </w:r>
-      <w:r>
-        <w:t xml:space="preserve"> </w:t>
+        <w:t>Cole Brokamp</w:t>
+      </w:r>
+      <w:r>
+        <w:t xml:space="preserve">, Soma Datta, Jeffrey Blossom, Nathan Lothrop, Rachel L. Miller, Paloma I. Beamer, Cynthia M. Visness, Howard Andrews, Leonard B. </w:t>
+      </w:r>
+      <w:r>
+        <w:lastRenderedPageBreak/>
+        <w:t xml:space="preserve">Bacharier, Tina Hartert, Christine C. Johnson, Dennis Ownby, Gurjit K. Khurana Hershey, Christine Joseph, Song Yiqiang, Eneida Mendoza, Daniel J. Jackson, Heike Luttmann-Gibson, Edward M. Zoratti, Anne L. Wright, Fernando D. Martinez, Christine M. Seroogy, James E. Gern, Diane R. Gold, for the Children’s Respiratory and Environmental Workgroup (CREW) Consortium. Childhood Asthma Incidence, Early and Persistent Wheeze, and Neighborhood Socioeconomic Factors in the ECHO/CREW Consortium. </w:t>
       </w:r>
       <w:r>
         <w:rPr>
           <w:i/>
           <w:iCs/>
         </w:rPr>
-        <w:t xml:space="preserve">JAMA Pediatrics</w:t>
-      </w:r>
-      <w:r>
-        <w:t xml:space="preserve">. Online. 2022.</w:t>
+        <w:t>JAMA Pediatrics</w:t>
+      </w:r>
+      <w:r>
+        <w:t>. Online. 2022.</w:t>
       </w:r>
     </w:p>
     <w:p>
       <w:pPr>
         <w:numPr>
           <w:ilvl w:val="0"/>
-          <w:numId w:val="1005"/>
+          <w:numId w:val="28"/>
         </w:numPr>
       </w:pPr>
       <w:r>
-        <w:t xml:space="preserve">Patrick H Ryan, Antonella Zanobetti, Brent A. Coull, Howard Andrews, Leonard B Bacharier, Dakota Bailey, Paloma I. Beamer, Jeff Blossom,</w:t>
-      </w:r>
-      <w:r>
-        <w:t xml:space="preserve"> </w:t>
+        <w:t xml:space="preserve">Patrick H Ryan, Antonella Zanobetti, Brent A. Coull, Howard Andrews, Leonard B Bacharier, Dakota Bailey, Paloma I. Beamer, Jeff Blossom, </w:t>
       </w:r>
       <w:r>
         <w:rPr>
           <w:b/>
           <w:bCs/>
         </w:rPr>
-        <w:t xml:space="preserve">Cole Brokamp</w:t>
-      </w:r>
-      <w:r>
-        <w:t xml:space="preserve">, Soma Datta, Tina Hartert, Gurjit K. Khurana Hershey, Daniel J Jackson, Christine C Johnson, Christine Joseph, Jorja Kahn, Nathan Lothrop, Margee Louisias, Heike Luttmann-Gibson, Fernando D. Martinez, Eneida Mendonça, Rachel L. Miller, Dennis Ownby, Sima Ramratnam, Christine M Seroogy, Cynthia M Visness, Anne L Wright, Edward M. Zoratti, James E. Gern, Diane R. Gold. The Legacy of Redlining: Increasing Childhood Asthma Disparities Through Neighborhood Poverty.</w:t>
-      </w:r>
-      <w:r>
-        <w:t xml:space="preserve"> </w:t>
+        <w:t>Cole Brokamp</w:t>
+      </w:r>
+      <w:r>
+        <w:t xml:space="preserve">, Soma Datta, Tina Hartert, Gurjit K. Khurana Hershey, Daniel J Jackson, Christine C Johnson, Christine Joseph, Jorja Kahn, Nathan Lothrop, Margee Louisias, Heike Luttmann-Gibson, Fernando D. Martinez, Eneida Mendonça, Rachel L. Miller, Dennis Ownby, Sima Ramratnam, Christine M Seroogy, Cynthia M Visness, Anne L Wright, Edward M. Zoratti, James E. Gern, Diane R. Gold. The Legacy of Redlining: Increasing Childhood Asthma Disparities Through Neighborhood Poverty. </w:t>
       </w:r>
       <w:r>
         <w:rPr>
           <w:i/>
           <w:iCs/>
         </w:rPr>
-        <w:t xml:space="preserve">American Journal of Respiratory and Critical Care Medicine</w:t>
-      </w:r>
-      <w:r>
-        <w:t xml:space="preserve">. Online. 2024.</w:t>
-      </w:r>
-    </w:p>
-    <w:bookmarkEnd w:id="30"/>
-    <w:bookmarkStart w:id="31" w:name="fairness-in-pediatric-precision-medicine"/>
+        <w:t>American Journal of Respiratory and Critical Care Medicine</w:t>
+      </w:r>
+      <w:r>
+        <w:t>. Online. 2024.</w:t>
+      </w:r>
+    </w:p>
     <w:p>
       <w:pPr>
         <w:pStyle w:val="Heading2"/>
       </w:pPr>
-      <w:r>
-        <w:t xml:space="preserve">Fairness in Pediatric Precision Medicine</w:t>
+      <w:bookmarkStart w:id="12" w:name="fairness-in-pediatric-precision-medicine"/>
+      <w:bookmarkEnd w:id="11"/>
+      <w:r>
+        <w:t>Fairness in Pediatric Precision Medicine</w:t>
       </w:r>
     </w:p>
     <w:p>
@@ -1596,125 +2167,107 @@
         <w:pStyle w:val="FirstParagraph"/>
       </w:pPr>
       <w:r>
-        <w:t xml:space="preserve">My research group has lead several studies on the racial and ethnic fairness of pediatric precision medicine tools used in clinical and epidemiologic settings. We have been the first to uncover racial biases in commonly used asthma diagnosis and cystic fibrosis exacerbation clinical precision medicine tools. Additionally, we have focused on the racial biases that can be introduced into epidemiologic research through the use of common exposure and socioeconomic status assessment tools.</w:t>
+        <w:t>My research group has lead several studies on the racial and ethnic fairness of pediatric precision medicine tools used in clinical and epidemiologic settings. We have been the first to uncover racial biases in commonly used asthma diagnosis and cystic fibrosis exacerbation clinical precision medicine tools. Additionally, we have focused on the racial biases that can be introduced into epidemiologic research through the use of common exposure and socioeconomic status assessment tools.</w:t>
       </w:r>
     </w:p>
     <w:p>
       <w:pPr>
         <w:numPr>
           <w:ilvl w:val="0"/>
-          <w:numId w:val="1006"/>
+          <w:numId w:val="29"/>
         </w:numPr>
       </w:pPr>
       <w:r>
-        <w:t xml:space="preserve">Harsimran Makkad, Amisha Saini, Erika Rasnick Manning, Qing Duan, Stephen Colegate,</w:t>
-      </w:r>
-      <w:r>
-        <w:t xml:space="preserve"> </w:t>
+        <w:t xml:space="preserve">Harsimran Makkad, Amisha Saini, Erika Rasnick Manning, Qing Duan, Stephen Colegate, </w:t>
       </w:r>
       <w:r>
         <w:rPr>
           <w:b/>
           <w:bCs/>
         </w:rPr>
-        <w:t xml:space="preserve">Cole Brokamp</w:t>
-      </w:r>
-      <w:r>
-        <w:t xml:space="preserve">. Racial Fairness of Individual- and Community-Level Proxies of Socioeconomic Status Among Birthing Parent–Child Dyads.</w:t>
-      </w:r>
-      <w:r>
-        <w:t xml:space="preserve"> </w:t>
+        <w:t>Cole Brokamp</w:t>
+      </w:r>
+      <w:r>
+        <w:t xml:space="preserve">. Racial Fairness of Individual- and Community-Level Proxies of Socioeconomic Status Among Birthing Parent–Child Dyads. </w:t>
       </w:r>
       <w:r>
         <w:rPr>
           <w:i/>
           <w:iCs/>
         </w:rPr>
-        <w:t xml:space="preserve">Journal of Racial and Ethnic Health Disparities</w:t>
-      </w:r>
-      <w:r>
-        <w:t xml:space="preserve">. Online. 2024.</w:t>
+        <w:t>Journal of Racial and Ethnic Health Disparities</w:t>
+      </w:r>
+      <w:r>
+        <w:t>. Online. 2024.</w:t>
       </w:r>
     </w:p>
     <w:p>
       <w:pPr>
         <w:numPr>
           <w:ilvl w:val="0"/>
-          <w:numId w:val="1006"/>
+          <w:numId w:val="29"/>
         </w:numPr>
       </w:pPr>
       <w:r>
-        <w:t xml:space="preserve">Stephen P Colegate, Anushka Palipana, Emrah Gecili, Rhonda D Szczesniak,</w:t>
-      </w:r>
-      <w:r>
-        <w:t xml:space="preserve"> </w:t>
+        <w:t xml:space="preserve">Stephen P Colegate, Anushka Palipana, Emrah Gecili, Rhonda D Szczesniak, </w:t>
       </w:r>
       <w:r>
         <w:rPr>
           <w:b/>
           <w:bCs/>
         </w:rPr>
-        <w:t xml:space="preserve">Cole Brokamp</w:t>
-      </w:r>
-      <w:r>
-        <w:t xml:space="preserve">. Evaluating Precision Medicine Tools in Cystic Fibrosis for Racial and Ethnic Fairness.</w:t>
-      </w:r>
-      <w:r>
-        <w:t xml:space="preserve"> </w:t>
+        <w:t>Cole Brokamp</w:t>
+      </w:r>
+      <w:r>
+        <w:t xml:space="preserve">. Evaluating Precision Medicine Tools in Cystic Fibrosis for Racial and Ethnic Fairness. </w:t>
       </w:r>
       <w:r>
         <w:rPr>
           <w:i/>
           <w:iCs/>
         </w:rPr>
-        <w:t xml:space="preserve">Journal of Clinical and Translational Science</w:t>
-      </w:r>
-      <w:r>
-        <w:t xml:space="preserve">. In press. 2024.</w:t>
+        <w:t>Journal of Clinical and Translational Science</w:t>
+      </w:r>
+      <w:r>
+        <w:t>. In press. 2024.</w:t>
       </w:r>
     </w:p>
     <w:p>
       <w:pPr>
         <w:numPr>
           <w:ilvl w:val="0"/>
-          <w:numId w:val="1006"/>
+          <w:numId w:val="29"/>
         </w:numPr>
       </w:pPr>
       <w:r>
-        <w:t xml:space="preserve">Jordan Pennington, Erika Rasnick, Lisa J. Martin, Jocelyn M. Biagini, Tesfaye B. Mersha, Allison Parsons, Gurjit K. Khurana Hershey, Patrick Ryan,</w:t>
-      </w:r>
-      <w:r>
-        <w:t xml:space="preserve"> </w:t>
+        <w:t xml:space="preserve">Jordan Pennington, Erika Rasnick, Lisa J. Martin, Jocelyn M. Biagini, Tesfaye B. Mersha, Allison Parsons, Gurjit K. Khurana Hershey, Patrick Ryan, </w:t>
       </w:r>
       <w:r>
         <w:rPr>
           <w:b/>
           <w:bCs/>
         </w:rPr>
-        <w:t xml:space="preserve">Cole Brokamp</w:t>
-      </w:r>
-      <w:r>
-        <w:t xml:space="preserve">. Racial Fairness in Precision Medicine: Pediatric Asthma Prediction Algorithms.</w:t>
-      </w:r>
-      <w:r>
-        <w:t xml:space="preserve"> </w:t>
+        <w:t>Cole Brokamp</w:t>
+      </w:r>
+      <w:r>
+        <w:t xml:space="preserve">. Racial Fairness in Precision Medicine: Pediatric Asthma Prediction Algorithms. </w:t>
       </w:r>
       <w:r>
         <w:rPr>
           <w:i/>
           <w:iCs/>
         </w:rPr>
-        <w:t xml:space="preserve">American Journal of Health Promotion</w:t>
-      </w:r>
-      <w:r>
-        <w:t xml:space="preserve">. 37(2). 2022.</w:t>
-      </w:r>
-    </w:p>
-    <w:bookmarkEnd w:id="31"/>
-    <w:bookmarkEnd w:id="32"/>
+        <w:t>American Journal of Health Promotion</w:t>
+      </w:r>
+      <w:r>
+        <w:t>. 37(2). 2022.</w:t>
+      </w:r>
+      <w:bookmarkEnd w:id="7"/>
+      <w:bookmarkEnd w:id="12"/>
+    </w:p>
     <w:sectPr>
-      <w:pgSz w:h="15840" w:w="12240"/>
-      <w:pgMar w:bottom="720" w:footer="720" w:gutter="0" w:header="720" w:left="720" w:right="720" w:top="720"/>
+      <w:pgSz w:w="12240" w:h="15840"/>
+      <w:pgMar w:top="720" w:right="720" w:bottom="720" w:left="720" w:header="720" w:footer="720" w:gutter="0"/>
       <w:cols w:space="720"/>
       <w:docGrid w:linePitch="326"/>
     </w:sectPr>
@@ -1722,32 +2275,9 @@
 </w:document>
 </file>
 
-<file path=word/comments.xml><?xml version="1.0" encoding="utf-8"?>
-<w:comments xmlns:w="http://schemas.openxmlformats.org/wordprocessingml/2006/main" xmlns:m="http://schemas.openxmlformats.org/officeDocument/2006/math" xmlns:r="http://schemas.openxmlformats.org/officeDocument/2006/relationships" xmlns:o="urn:schemas-microsoft-com:office:office" xmlns:v="urn:schemas-microsoft-com:vml" xmlns:w10="urn:schemas-microsoft-com:office:word" xmlns:a="http://schemas.openxmlformats.org/drawingml/2006/main" xmlns:pic="http://schemas.openxmlformats.org/drawingml/2006/picture" xmlns:wp="http://schemas.openxmlformats.org/drawingml/2006/wordprocessingDrawing"/>
-</file>
-
-<file path=word/footnotes.xml><?xml version="1.0" encoding="utf-8"?>
-<w:footnotes xmlns:w="http://schemas.openxmlformats.org/wordprocessingml/2006/main" xmlns:m="http://schemas.openxmlformats.org/officeDocument/2006/math" xmlns:r="http://schemas.openxmlformats.org/officeDocument/2006/relationships" xmlns:o="urn:schemas-microsoft-com:office:office" xmlns:v="urn:schemas-microsoft-com:vml" xmlns:w10="urn:schemas-microsoft-com:office:word" xmlns:a="http://schemas.openxmlformats.org/drawingml/2006/main" xmlns:pic="http://schemas.openxmlformats.org/drawingml/2006/picture" xmlns:wp="http://schemas.openxmlformats.org/drawingml/2006/wordprocessingDrawing">
-  <w:footnote w:type="continuationSeparator" w:id="0">
-    <w:p>
-      <w:r>
-        <w:continuationSeparator/>
-      </w:r>
-    </w:p>
-  </w:footnote>
-  <w:footnote w:type="separator" w:id="-1">
-    <w:p>
-      <w:r>
-        <w:separator/>
-      </w:r>
-    </w:p>
-  </w:footnote>
-</w:footnotes>
-</file>
-
 <file path=word/numbering.xml><?xml version="1.0" encoding="utf-8"?>
-<w:numbering xmlns:aink="http://schemas.microsoft.com/office/drawing/2016/ink" xmlns:am3d="http://schemas.microsoft.com/office/drawing/2017/model3d" xmlns:cx="http://schemas.microsoft.com/office/drawing/2014/chartex" xmlns:cx1="http://schemas.microsoft.com/office/drawing/2015/9/8/chartex" xmlns:cx2="http://schemas.microsoft.com/office/drawing/2015/10/21/chartex" xmlns:cx3="http://schemas.microsoft.com/office/drawing/2016/5/9/chartex" xmlns:cx4="http://schemas.microsoft.com/office/drawing/2016/5/10/chartex" xmlns:cx5="http://schemas.microsoft.com/office/drawing/2016/5/11/chartex" xmlns:cx6="http://schemas.microsoft.com/office/drawing/2016/5/12/chartex" xmlns:cx7="http://schemas.microsoft.com/office/drawing/2016/5/13/chartex" xmlns:cx8="http://schemas.microsoft.com/office/drawing/2016/5/14/chartex" xmlns:m="http://schemas.openxmlformats.org/officeDocument/2006/math" xmlns:mc="http://schemas.openxmlformats.org/markup-compatibility/2006" xmlns:o="urn:schemas-microsoft-com:office:office" xmlns:oel="http://schemas.microsoft.com/office/2019/extlst" xmlns:r="http://schemas.openxmlformats.org/officeDocument/2006/relationships" xmlns:v="urn:schemas-microsoft-com:vml" xmlns:w="http://schemas.openxmlformats.org/wordprocessingml/2006/main" xmlns:w10="urn:schemas-microsoft-com:office:word" xmlns:w14="http://schemas.microsoft.com/office/word/2010/wordml" xmlns:w15="http://schemas.microsoft.com/office/word/2012/wordml" xmlns:w16="http://schemas.microsoft.com/office/word/2018/wordml" xmlns:w16cex="http://schemas.microsoft.com/office/word/2018/wordml/cex" xmlns:w16cid="http://schemas.microsoft.com/office/word/2016/wordml/cid" xmlns:w16sdtdh="http://schemas.microsoft.com/office/word/2020/wordml/sdtdatahash" xmlns:w16se="http://schemas.microsoft.com/office/word/2015/wordml/symex" xmlns:wne="http://schemas.microsoft.com/office/word/2006/wordml" xmlns:wp="http://schemas.openxmlformats.org/drawingml/2006/wordprocessingDrawing" xmlns:wp14="http://schemas.microsoft.com/office/word/2010/wordprocessingDrawing" xmlns:wpc="http://schemas.microsoft.com/office/word/2010/wordprocessingCanvas" xmlns:wpg="http://schemas.microsoft.com/office/word/2010/wordprocessingGroup" xmlns:wpi="http://schemas.microsoft.com/office/word/2010/wordprocessingInk" xmlns:wps="http://schemas.microsoft.com/office/word/2010/wordprocessingShape" mc:Ignorable="w14 w15 w16se w16cid w16 w16cex w16sdtdh wp14">
-  <w:abstractNum w15:restartNumberingAfterBreak="0" w:abstractNumId="0">
+<w:numbering xmlns:wpc="http://schemas.microsoft.com/office/word/2010/wordprocessingCanvas" xmlns:cx="http://schemas.microsoft.com/office/drawing/2014/chartex" xmlns:cx1="http://schemas.microsoft.com/office/drawing/2015/9/8/chartex" xmlns:cx2="http://schemas.microsoft.com/office/drawing/2015/10/21/chartex" xmlns:cx3="http://schemas.microsoft.com/office/drawing/2016/5/9/chartex" xmlns:cx4="http://schemas.microsoft.com/office/drawing/2016/5/10/chartex" xmlns:cx5="http://schemas.microsoft.com/office/drawing/2016/5/11/chartex" xmlns:cx6="http://schemas.microsoft.com/office/drawing/2016/5/12/chartex" xmlns:cx7="http://schemas.microsoft.com/office/drawing/2016/5/13/chartex" xmlns:cx8="http://schemas.microsoft.com/office/drawing/2016/5/14/chartex" xmlns:mc="http://schemas.openxmlformats.org/markup-compatibility/2006" xmlns:aink="http://schemas.microsoft.com/office/drawing/2016/ink" xmlns:am3d="http://schemas.microsoft.com/office/drawing/2017/model3d" xmlns:o="urn:schemas-microsoft-com:office:office" xmlns:oel="http://schemas.microsoft.com/office/2019/extlst" xmlns:r="http://schemas.openxmlformats.org/officeDocument/2006/relationships" xmlns:m="http://schemas.openxmlformats.org/officeDocument/2006/math" xmlns:v="urn:schemas-microsoft-com:vml" xmlns:wp14="http://schemas.microsoft.com/office/word/2010/wordprocessingDrawing" xmlns:wp="http://schemas.openxmlformats.org/drawingml/2006/wordprocessingDrawing" xmlns:w10="urn:schemas-microsoft-com:office:word" xmlns:w="http://schemas.openxmlformats.org/wordprocessingml/2006/main" xmlns:w14="http://schemas.microsoft.com/office/word/2010/wordml" xmlns:w15="http://schemas.microsoft.com/office/word/2012/wordml" xmlns:w16cex="http://schemas.microsoft.com/office/word/2018/wordml/cex" xmlns:w16cid="http://schemas.microsoft.com/office/word/2016/wordml/cid" xmlns:w16="http://schemas.microsoft.com/office/word/2018/wordml" xmlns:w16du="http://schemas.microsoft.com/office/word/2023/wordml/word16du" xmlns:w16sdtdh="http://schemas.microsoft.com/office/word/2020/wordml/sdtdatahash" xmlns:w16sdtfl="http://schemas.microsoft.com/office/word/2024/wordml/sdtformatlock" xmlns:w16se="http://schemas.microsoft.com/office/word/2015/wordml/symex" xmlns:wpg="http://schemas.microsoft.com/office/word/2010/wordprocessingGroup" xmlns:wpi="http://schemas.microsoft.com/office/word/2010/wordprocessingInk" xmlns:wne="http://schemas.microsoft.com/office/word/2006/wordml" xmlns:wps="http://schemas.microsoft.com/office/word/2010/wordprocessingShape" mc:Ignorable="w14 w15 w16se w16cid w16 w16cex w16sdtdh w16sdtfl w16du wp14">
+  <w:abstractNum w:abstractNumId="0" w15:restartNumberingAfterBreak="0">
     <w:nsid w:val="FFFFFF7C"/>
     <w:multiLevelType w:val="singleLevel"/>
     <w:tmpl w:val="E8CECCAC"/>
@@ -1758,13 +2288,13 @@
       <w:lvlJc w:val="left"/>
       <w:pPr>
         <w:tabs>
-          <w:tab w:pos="1800" w:val="num"/>
+          <w:tab w:val="num" w:pos="1800"/>
         </w:tabs>
-        <w:ind w:hanging="360" w:left="1800"/>
+        <w:ind w:left="1800" w:hanging="360"/>
       </w:pPr>
     </w:lvl>
   </w:abstractNum>
-  <w:abstractNum w15:restartNumberingAfterBreak="0" w:abstractNumId="1">
+  <w:abstractNum w:abstractNumId="1" w15:restartNumberingAfterBreak="0">
     <w:nsid w:val="FFFFFF7D"/>
     <w:multiLevelType w:val="singleLevel"/>
     <w:tmpl w:val="117ADB80"/>
@@ -1775,13 +2305,13 @@
       <w:lvlJc w:val="left"/>
       <w:pPr>
         <w:tabs>
-          <w:tab w:pos="1440" w:val="num"/>
+          <w:tab w:val="num" w:pos="1440"/>
         </w:tabs>
-        <w:ind w:hanging="360" w:left="1440"/>
+        <w:ind w:left="1440" w:hanging="360"/>
       </w:pPr>
     </w:lvl>
   </w:abstractNum>
-  <w:abstractNum w15:restartNumberingAfterBreak="0" w:abstractNumId="2">
+  <w:abstractNum w:abstractNumId="2" w15:restartNumberingAfterBreak="0">
     <w:nsid w:val="FFFFFF7E"/>
     <w:multiLevelType w:val="singleLevel"/>
     <w:tmpl w:val="D35AB0E4"/>
@@ -1792,13 +2322,13 @@
       <w:lvlJc w:val="left"/>
       <w:pPr>
         <w:tabs>
-          <w:tab w:pos="1080" w:val="num"/>
+          <w:tab w:val="num" w:pos="1080"/>
         </w:tabs>
-        <w:ind w:hanging="360" w:left="1080"/>
+        <w:ind w:left="1080" w:hanging="360"/>
       </w:pPr>
     </w:lvl>
   </w:abstractNum>
-  <w:abstractNum w15:restartNumberingAfterBreak="0" w:abstractNumId="3">
+  <w:abstractNum w:abstractNumId="3" w15:restartNumberingAfterBreak="0">
     <w:nsid w:val="FFFFFF7F"/>
     <w:multiLevelType w:val="singleLevel"/>
     <w:tmpl w:val="565433BE"/>
@@ -1809,13 +2339,13 @@
       <w:lvlJc w:val="left"/>
       <w:pPr>
         <w:tabs>
-          <w:tab w:pos="720" w:val="num"/>
+          <w:tab w:val="num" w:pos="720"/>
         </w:tabs>
-        <w:ind w:hanging="360" w:left="720"/>
+        <w:ind w:left="720" w:hanging="360"/>
       </w:pPr>
     </w:lvl>
   </w:abstractNum>
-  <w:abstractNum w15:restartNumberingAfterBreak="0" w:abstractNumId="4">
+  <w:abstractNum w:abstractNumId="4" w15:restartNumberingAfterBreak="0">
     <w:nsid w:val="FFFFFF80"/>
     <w:multiLevelType w:val="singleLevel"/>
     <w:tmpl w:val="CA76C858"/>
@@ -1826,16 +2356,16 @@
       <w:lvlJc w:val="left"/>
       <w:pPr>
         <w:tabs>
-          <w:tab w:pos="1800" w:val="num"/>
+          <w:tab w:val="num" w:pos="1800"/>
         </w:tabs>
-        <w:ind w:hanging="360" w:left="1800"/>
+        <w:ind w:left="1800" w:hanging="360"/>
       </w:pPr>
       <w:rPr>
         <w:rFonts w:ascii="Symbol" w:hAnsi="Symbol" w:hint="default"/>
       </w:rPr>
     </w:lvl>
   </w:abstractNum>
-  <w:abstractNum w15:restartNumberingAfterBreak="0" w:abstractNumId="5">
+  <w:abstractNum w:abstractNumId="5" w15:restartNumberingAfterBreak="0">
     <w:nsid w:val="FFFFFF81"/>
     <w:multiLevelType w:val="singleLevel"/>
     <w:tmpl w:val="09963C24"/>
@@ -1846,16 +2376,16 @@
       <w:lvlJc w:val="left"/>
       <w:pPr>
         <w:tabs>
-          <w:tab w:pos="1440" w:val="num"/>
+          <w:tab w:val="num" w:pos="1440"/>
         </w:tabs>
-        <w:ind w:hanging="360" w:left="1440"/>
+        <w:ind w:left="1440" w:hanging="360"/>
       </w:pPr>
       <w:rPr>
         <w:rFonts w:ascii="Symbol" w:hAnsi="Symbol" w:hint="default"/>
       </w:rPr>
     </w:lvl>
   </w:abstractNum>
-  <w:abstractNum w15:restartNumberingAfterBreak="0" w:abstractNumId="6">
+  <w:abstractNum w:abstractNumId="6" w15:restartNumberingAfterBreak="0">
     <w:nsid w:val="FFFFFF82"/>
     <w:multiLevelType w:val="singleLevel"/>
     <w:tmpl w:val="8B0252B4"/>
@@ -1866,16 +2396,16 @@
       <w:lvlJc w:val="left"/>
       <w:pPr>
         <w:tabs>
-          <w:tab w:pos="1080" w:val="num"/>
+          <w:tab w:val="num" w:pos="1080"/>
         </w:tabs>
-        <w:ind w:hanging="360" w:left="1080"/>
+        <w:ind w:left="1080" w:hanging="360"/>
       </w:pPr>
       <w:rPr>
         <w:rFonts w:ascii="Symbol" w:hAnsi="Symbol" w:hint="default"/>
       </w:rPr>
     </w:lvl>
   </w:abstractNum>
-  <w:abstractNum w15:restartNumberingAfterBreak="0" w:abstractNumId="7">
+  <w:abstractNum w:abstractNumId="7" w15:restartNumberingAfterBreak="0">
     <w:nsid w:val="FFFFFF83"/>
     <w:multiLevelType w:val="singleLevel"/>
     <w:tmpl w:val="67406BF0"/>
@@ -1886,16 +2416,16 @@
       <w:lvlJc w:val="left"/>
       <w:pPr>
         <w:tabs>
-          <w:tab w:pos="720" w:val="num"/>
+          <w:tab w:val="num" w:pos="720"/>
         </w:tabs>
-        <w:ind w:hanging="360" w:left="720"/>
+        <w:ind w:left="720" w:hanging="360"/>
       </w:pPr>
       <w:rPr>
         <w:rFonts w:ascii="Symbol" w:hAnsi="Symbol" w:hint="default"/>
       </w:rPr>
     </w:lvl>
   </w:abstractNum>
-  <w:abstractNum w15:restartNumberingAfterBreak="0" w:abstractNumId="8">
+  <w:abstractNum w:abstractNumId="8" w15:restartNumberingAfterBreak="0">
     <w:nsid w:val="FFFFFF88"/>
     <w:multiLevelType w:val="singleLevel"/>
     <w:tmpl w:val="E7AEB93A"/>
@@ -1906,13 +2436,13 @@
       <w:lvlJc w:val="left"/>
       <w:pPr>
         <w:tabs>
-          <w:tab w:pos="360" w:val="num"/>
+          <w:tab w:val="num" w:pos="360"/>
         </w:tabs>
-        <w:ind w:hanging="360" w:left="360"/>
+        <w:ind w:left="360" w:hanging="360"/>
       </w:pPr>
     </w:lvl>
   </w:abstractNum>
-  <w:abstractNum w15:restartNumberingAfterBreak="0" w:abstractNumId="9">
+  <w:abstractNum w:abstractNumId="9" w15:restartNumberingAfterBreak="0">
     <w:nsid w:val="FFFFFF89"/>
     <w:multiLevelType w:val="singleLevel"/>
     <w:tmpl w:val="515A3A96"/>
@@ -1923,16 +2453,93 @@
       <w:lvlJc w:val="left"/>
       <w:pPr>
         <w:tabs>
-          <w:tab w:pos="360" w:val="num"/>
+          <w:tab w:val="num" w:pos="360"/>
         </w:tabs>
-        <w:ind w:hanging="360" w:left="360"/>
+        <w:ind w:left="360" w:hanging="360"/>
       </w:pPr>
       <w:rPr>
         <w:rFonts w:ascii="Symbol" w:hAnsi="Symbol" w:hint="default"/>
       </w:rPr>
     </w:lvl>
   </w:abstractNum>
-  <w:abstractNum w15:restartNumberingAfterBreak="0" w:abstractNumId="10">
+  <w:abstractNum w:abstractNumId="10" w15:restartNumberingAfterBreak="0">
+    <w:nsid w:val="0000A990"/>
+    <w:multiLevelType w:val="multilevel"/>
+    <w:tmpl w:val="B7D4B42C"/>
+    <w:lvl w:ilvl="0">
+      <w:numFmt w:val="bullet"/>
+      <w:lvlText w:val=" "/>
+      <w:lvlJc w:val="left"/>
+      <w:pPr>
+        <w:ind w:left="720" w:hanging="360"/>
+      </w:pPr>
+    </w:lvl>
+    <w:lvl w:ilvl="1">
+      <w:numFmt w:val="bullet"/>
+      <w:lvlText w:val=" "/>
+      <w:lvlJc w:val="left"/>
+      <w:pPr>
+        <w:ind w:left="1440" w:hanging="360"/>
+      </w:pPr>
+    </w:lvl>
+    <w:lvl w:ilvl="2">
+      <w:numFmt w:val="bullet"/>
+      <w:lvlText w:val=" "/>
+      <w:lvlJc w:val="left"/>
+      <w:pPr>
+        <w:ind w:left="2160" w:hanging="360"/>
+      </w:pPr>
+    </w:lvl>
+    <w:lvl w:ilvl="3">
+      <w:numFmt w:val="bullet"/>
+      <w:lvlText w:val=" "/>
+      <w:lvlJc w:val="left"/>
+      <w:pPr>
+        <w:ind w:left="2880" w:hanging="360"/>
+      </w:pPr>
+    </w:lvl>
+    <w:lvl w:ilvl="4">
+      <w:numFmt w:val="bullet"/>
+      <w:lvlText w:val=" "/>
+      <w:lvlJc w:val="left"/>
+      <w:pPr>
+        <w:ind w:left="3600" w:hanging="360"/>
+      </w:pPr>
+    </w:lvl>
+    <w:lvl w:ilvl="5">
+      <w:numFmt w:val="bullet"/>
+      <w:lvlText w:val=" "/>
+      <w:lvlJc w:val="left"/>
+      <w:pPr>
+        <w:ind w:left="4320" w:hanging="360"/>
+      </w:pPr>
+    </w:lvl>
+    <w:lvl w:ilvl="6">
+      <w:numFmt w:val="bullet"/>
+      <w:lvlText w:val=" "/>
+      <w:lvlJc w:val="left"/>
+      <w:pPr>
+        <w:ind w:left="5040" w:hanging="360"/>
+      </w:pPr>
+    </w:lvl>
+    <w:lvl w:ilvl="7">
+      <w:numFmt w:val="bullet"/>
+      <w:lvlText w:val=" "/>
+      <w:lvlJc w:val="left"/>
+      <w:pPr>
+        <w:ind w:left="5760" w:hanging="360"/>
+      </w:pPr>
+    </w:lvl>
+    <w:lvl w:ilvl="8">
+      <w:numFmt w:val="bullet"/>
+      <w:lvlText w:val=" "/>
+      <w:lvlJc w:val="left"/>
+      <w:pPr>
+        <w:ind w:left="6480" w:hanging="360"/>
+      </w:pPr>
+    </w:lvl>
+  </w:abstractNum>
+  <w:abstractNum w:abstractNumId="11" w15:restartNumberingAfterBreak="0">
     <w:nsid w:val="0000A991"/>
     <w:multiLevelType w:val="multilevel"/>
     <w:tmpl w:val="DDE2D6E0"/>
@@ -1941,7 +2548,7 @@
       <w:lvlText w:val="•"/>
       <w:lvlJc w:val="left"/>
       <w:pPr>
-        <w:ind w:hanging="480" w:left="720"/>
+        <w:ind w:left="720" w:hanging="480"/>
       </w:pPr>
     </w:lvl>
     <w:lvl w:ilvl="1">
@@ -1949,7 +2556,7 @@
       <w:lvlText w:val="–"/>
       <w:lvlJc w:val="left"/>
       <w:pPr>
-        <w:ind w:hanging="480" w:left="1440"/>
+        <w:ind w:left="1440" w:hanging="480"/>
       </w:pPr>
     </w:lvl>
     <w:lvl w:ilvl="2">
@@ -1957,7 +2564,7 @@
       <w:lvlText w:val="•"/>
       <w:lvlJc w:val="left"/>
       <w:pPr>
-        <w:ind w:hanging="480" w:left="2160"/>
+        <w:ind w:left="2160" w:hanging="480"/>
       </w:pPr>
     </w:lvl>
     <w:lvl w:ilvl="3">
@@ -1965,7 +2572,7 @@
       <w:lvlText w:val="–"/>
       <w:lvlJc w:val="left"/>
       <w:pPr>
-        <w:ind w:hanging="480" w:left="2880"/>
+        <w:ind w:left="2880" w:hanging="480"/>
       </w:pPr>
     </w:lvl>
     <w:lvl w:ilvl="4">
@@ -1973,7 +2580,7 @@
       <w:lvlText w:val="•"/>
       <w:lvlJc w:val="left"/>
       <w:pPr>
-        <w:ind w:hanging="480" w:left="3600"/>
+        <w:ind w:left="3600" w:hanging="480"/>
       </w:pPr>
     </w:lvl>
     <w:lvl w:ilvl="5">
@@ -1981,7 +2588,7 @@
       <w:lvlText w:val="–"/>
       <w:lvlJc w:val="left"/>
       <w:pPr>
-        <w:ind w:hanging="480" w:left="4320"/>
+        <w:ind w:left="4320" w:hanging="480"/>
       </w:pPr>
     </w:lvl>
     <w:lvl w:ilvl="6">
@@ -1989,7 +2596,7 @@
       <w:lvlText w:val="•"/>
       <w:lvlJc w:val="left"/>
       <w:pPr>
-        <w:ind w:hanging="480" w:left="5040"/>
+        <w:ind w:left="5040" w:hanging="480"/>
       </w:pPr>
     </w:lvl>
     <w:lvl w:ilvl="7">
@@ -1997,7 +2604,7 @@
       <w:lvlText w:val="–"/>
       <w:lvlJc w:val="left"/>
       <w:pPr>
-        <w:ind w:hanging="480" w:left="5760"/>
+        <w:ind w:left="5760" w:hanging="480"/>
       </w:pPr>
     </w:lvl>
     <w:lvl w:ilvl="8">
@@ -2005,11 +2612,11 @@
       <w:lvlText w:val="•"/>
       <w:lvlJc w:val="left"/>
       <w:pPr>
-        <w:ind w:hanging="480" w:left="6480"/>
+        <w:ind w:left="6480" w:hanging="480"/>
       </w:pPr>
     </w:lvl>
   </w:abstractNum>
-  <w:abstractNum w15:restartNumberingAfterBreak="0" w:abstractNumId="11">
+  <w:abstractNum w:abstractNumId="12" w15:restartNumberingAfterBreak="0">
     <w:nsid w:val="00A99411"/>
     <w:multiLevelType w:val="multilevel"/>
     <w:tmpl w:val="15641242"/>
@@ -2019,7 +2626,7 @@
       <w:lvlText w:val="%1."/>
       <w:lvlJc w:val="left"/>
       <w:pPr>
-        <w:ind w:hanging="480" w:left="720"/>
+        <w:ind w:left="720" w:hanging="480"/>
       </w:pPr>
     </w:lvl>
     <w:lvl w:ilvl="1">
@@ -2028,7 +2635,7 @@
       <w:lvlText w:val="%2."/>
       <w:lvlJc w:val="left"/>
       <w:pPr>
-        <w:ind w:hanging="480" w:left="1440"/>
+        <w:ind w:left="1440" w:hanging="480"/>
       </w:pPr>
     </w:lvl>
     <w:lvl w:ilvl="2">
@@ -2037,7 +2644,7 @@
       <w:lvlText w:val="%3."/>
       <w:lvlJc w:val="left"/>
       <w:pPr>
-        <w:ind w:hanging="480" w:left="2160"/>
+        <w:ind w:left="2160" w:hanging="480"/>
       </w:pPr>
     </w:lvl>
     <w:lvl w:ilvl="3">
@@ -2046,7 +2653,7 @@
       <w:lvlText w:val="%4."/>
       <w:lvlJc w:val="left"/>
       <w:pPr>
-        <w:ind w:hanging="480" w:left="2880"/>
+        <w:ind w:left="2880" w:hanging="480"/>
       </w:pPr>
     </w:lvl>
     <w:lvl w:ilvl="4">
@@ -2055,7 +2662,7 @@
       <w:lvlText w:val="%5."/>
       <w:lvlJc w:val="left"/>
       <w:pPr>
-        <w:ind w:hanging="480" w:left="3600"/>
+        <w:ind w:left="3600" w:hanging="480"/>
       </w:pPr>
     </w:lvl>
     <w:lvl w:ilvl="5">
@@ -2064,7 +2671,7 @@
       <w:lvlText w:val="%6."/>
       <w:lvlJc w:val="left"/>
       <w:pPr>
-        <w:ind w:hanging="480" w:left="4320"/>
+        <w:ind w:left="4320" w:hanging="480"/>
       </w:pPr>
     </w:lvl>
     <w:lvl w:ilvl="6">
@@ -2073,7 +2680,7 @@
       <w:lvlText w:val="%7."/>
       <w:lvlJc w:val="left"/>
       <w:pPr>
-        <w:ind w:hanging="480" w:left="5040"/>
+        <w:ind w:left="5040" w:hanging="480"/>
       </w:pPr>
     </w:lvl>
     <w:lvl w:ilvl="7">
@@ -2082,7 +2689,7 @@
       <w:lvlText w:val="%8."/>
       <w:lvlJc w:val="left"/>
       <w:pPr>
-        <w:ind w:hanging="480" w:left="5760"/>
+        <w:ind w:left="5760" w:hanging="480"/>
       </w:pPr>
     </w:lvl>
     <w:lvl w:ilvl="8">
@@ -2091,269 +2698,138 @@
       <w:lvlText w:val="%9."/>
       <w:lvlJc w:val="left"/>
       <w:pPr>
-        <w:ind w:hanging="480" w:left="6480"/>
+        <w:ind w:left="6480" w:hanging="480"/>
       </w:pPr>
     </w:lvl>
   </w:abstractNum>
-  <w:abstractNum w:abstractNumId="990">
-    <w:nsid w:val="0000A990"/>
-    <w:multiLevelType w:val="multilevel"/>
-    <w:lvl w:ilvl="0">
-      <w:numFmt w:val="bullet"/>
-      <w:lvlText w:val=" "/>
-      <w:lvlJc w:val="left"/>
-      <w:pPr>
-        <w:ind w:left="720" w:hanging="360"/>
-      </w:pPr>
-    </w:lvl>
-    <w:lvl w:ilvl="1">
-      <w:numFmt w:val="bullet"/>
-      <w:lvlText w:val=" "/>
-      <w:lvlJc w:val="left"/>
-      <w:pPr>
-        <w:ind w:left="1440" w:hanging="360"/>
-      </w:pPr>
-    </w:lvl>
-    <w:lvl w:ilvl="2">
-      <w:numFmt w:val="bullet"/>
-      <w:lvlText w:val=" "/>
-      <w:lvlJc w:val="left"/>
-      <w:pPr>
-        <w:ind w:left="2160" w:hanging="360"/>
-      </w:pPr>
-    </w:lvl>
-    <w:lvl w:ilvl="3">
-      <w:numFmt w:val="bullet"/>
-      <w:lvlText w:val=" "/>
-      <w:lvlJc w:val="left"/>
-      <w:pPr>
-        <w:ind w:left="2880" w:hanging="360"/>
-      </w:pPr>
-    </w:lvl>
-    <w:lvl w:ilvl="4">
-      <w:numFmt w:val="bullet"/>
-      <w:lvlText w:val=" "/>
-      <w:lvlJc w:val="left"/>
-      <w:pPr>
-        <w:ind w:left="3600" w:hanging="360"/>
-      </w:pPr>
-    </w:lvl>
-    <w:lvl w:ilvl="5">
-      <w:numFmt w:val="bullet"/>
-      <w:lvlText w:val=" "/>
-      <w:lvlJc w:val="left"/>
-      <w:pPr>
-        <w:ind w:left="4320" w:hanging="360"/>
-      </w:pPr>
-    </w:lvl>
-    <w:lvl w:ilvl="6">
-      <w:numFmt w:val="bullet"/>
-      <w:lvlText w:val=" "/>
-      <w:lvlJc w:val="left"/>
-      <w:pPr>
-        <w:ind w:left="5040" w:hanging="360"/>
-      </w:pPr>
-    </w:lvl>
-    <w:lvl w:ilvl="7">
-      <w:numFmt w:val="bullet"/>
-      <w:lvlText w:val=" "/>
-      <w:lvlJc w:val="left"/>
-      <w:pPr>
-        <w:ind w:left="5760" w:hanging="360"/>
-      </w:pPr>
-    </w:lvl>
-    <w:lvl w:ilvl="8">
-      <w:numFmt w:val="bullet"/>
-      <w:lvlText w:val=" "/>
-      <w:lvlJc w:val="left"/>
-      <w:pPr>
-        <w:ind w:left="6480" w:hanging="360"/>
-      </w:pPr>
-    </w:lvl>
-  </w:abstractNum>
-  <w:abstractNum w:abstractNumId="99411">
-    <w:nsid w:val="00A99411"/>
-    <w:multiLevelType w:val="multilevel"/>
-    <w:lvl w:ilvl="0">
-      <w:start w:val="1"/>
-      <w:numFmt w:val="decimal"/>
-      <w:lvlText w:val="%1."/>
-      <w:lvlJc w:val="left"/>
-      <w:pPr>
-        <w:ind w:left="720" w:hanging="360"/>
-      </w:pPr>
-    </w:lvl>
-    <w:lvl w:ilvl="1">
-      <w:start w:val="1"/>
-      <w:numFmt w:val="decimal"/>
-      <w:lvlText w:val="%2."/>
-      <w:lvlJc w:val="left"/>
-      <w:pPr>
-        <w:ind w:left="1440" w:hanging="360"/>
-      </w:pPr>
-    </w:lvl>
-    <w:lvl w:ilvl="2">
-      <w:start w:val="1"/>
-      <w:numFmt w:val="decimal"/>
-      <w:lvlText w:val="%3."/>
-      <w:lvlJc w:val="left"/>
-      <w:pPr>
-        <w:ind w:left="2160" w:hanging="360"/>
-      </w:pPr>
-    </w:lvl>
-    <w:lvl w:ilvl="3">
-      <w:start w:val="1"/>
-      <w:numFmt w:val="decimal"/>
-      <w:lvlText w:val="%4."/>
-      <w:lvlJc w:val="left"/>
-      <w:pPr>
-        <w:ind w:left="2880" w:hanging="360"/>
-      </w:pPr>
-    </w:lvl>
-    <w:lvl w:ilvl="4">
-      <w:start w:val="1"/>
-      <w:numFmt w:val="decimal"/>
-      <w:lvlText w:val="%5."/>
-      <w:lvlJc w:val="left"/>
-      <w:pPr>
-        <w:ind w:left="3600" w:hanging="360"/>
-      </w:pPr>
-    </w:lvl>
-    <w:lvl w:ilvl="5">
-      <w:start w:val="1"/>
-      <w:numFmt w:val="decimal"/>
-      <w:lvlText w:val="%6."/>
-      <w:lvlJc w:val="left"/>
-      <w:pPr>
-        <w:ind w:left="4320" w:hanging="360"/>
-      </w:pPr>
-    </w:lvl>
-    <w:lvl w:ilvl="6">
-      <w:start w:val="1"/>
-      <w:numFmt w:val="decimal"/>
-      <w:lvlText w:val="%7."/>
-      <w:lvlJc w:val="left"/>
-      <w:pPr>
-        <w:ind w:left="5040" w:hanging="360"/>
-      </w:pPr>
-    </w:lvl>
-    <w:lvl w:ilvl="7">
-      <w:start w:val="1"/>
-      <w:numFmt w:val="decimal"/>
-      <w:lvlText w:val="%8."/>
-      <w:lvlJc w:val="left"/>
-      <w:pPr>
-        <w:ind w:left="5760" w:hanging="360"/>
-      </w:pPr>
-    </w:lvl>
-    <w:lvl w:ilvl="8">
-      <w:start w:val="1"/>
-      <w:numFmt w:val="decimal"/>
-      <w:lvlText w:val="%9."/>
-      <w:lvlJc w:val="left"/>
-      <w:pPr>
-        <w:ind w:left="6480" w:hanging="360"/>
-      </w:pPr>
-    </w:lvl>
-  </w:abstractNum>
-  <w:num w16cid:durableId="206722387" w:numId="1">
+  <w:num w:numId="1" w16cid:durableId="206722387">
     <w:abstractNumId w:val="0"/>
   </w:num>
-  <w:num w16cid:durableId="42292914" w:numId="2">
+  <w:num w:numId="2" w16cid:durableId="42292914">
     <w:abstractNumId w:val="1"/>
   </w:num>
-  <w:num w16cid:durableId="1429347606" w:numId="3">
+  <w:num w:numId="3" w16cid:durableId="1429347606">
     <w:abstractNumId w:val="2"/>
   </w:num>
-  <w:num w16cid:durableId="65418734" w:numId="4">
+  <w:num w:numId="4" w16cid:durableId="65418734">
     <w:abstractNumId w:val="3"/>
   </w:num>
-  <w:num w16cid:durableId="2025789365" w:numId="5">
+  <w:num w:numId="5" w16cid:durableId="2025789365">
     <w:abstractNumId w:val="8"/>
   </w:num>
-  <w:num w16cid:durableId="1143889283" w:numId="6">
+  <w:num w:numId="6" w16cid:durableId="1143889283">
     <w:abstractNumId w:val="4"/>
   </w:num>
-  <w:num w16cid:durableId="1166478700" w:numId="7">
+  <w:num w:numId="7" w16cid:durableId="1166478700">
     <w:abstractNumId w:val="5"/>
   </w:num>
-  <w:num w16cid:durableId="1507936971" w:numId="8">
+  <w:num w:numId="8" w16cid:durableId="1507936971">
     <w:abstractNumId w:val="6"/>
   </w:num>
-  <w:num w16cid:durableId="1045108332" w:numId="9">
+  <w:num w:numId="9" w16cid:durableId="1045108332">
     <w:abstractNumId w:val="7"/>
   </w:num>
-  <w:num w16cid:durableId="1544441520" w:numId="10">
+  <w:num w:numId="10" w16cid:durableId="1544441520">
     <w:abstractNumId w:val="9"/>
   </w:num>
-  <w:num w16cid:durableId="771625710" w:numId="11">
+  <w:num w:numId="11" w16cid:durableId="771625710">
     <w:abstractNumId w:val="0"/>
   </w:num>
-  <w:num w16cid:durableId="1047341105" w:numId="12">
+  <w:num w:numId="12" w16cid:durableId="1047341105">
     <w:abstractNumId w:val="1"/>
   </w:num>
-  <w:num w16cid:durableId="893589010" w:numId="13">
+  <w:num w:numId="13" w16cid:durableId="893589010">
     <w:abstractNumId w:val="2"/>
   </w:num>
-  <w:num w16cid:durableId="1149057695" w:numId="14">
+  <w:num w:numId="14" w16cid:durableId="1149057695">
     <w:abstractNumId w:val="3"/>
   </w:num>
-  <w:num w16cid:durableId="669599611" w:numId="15">
+  <w:num w:numId="15" w16cid:durableId="669599611">
     <w:abstractNumId w:val="8"/>
   </w:num>
-  <w:num w16cid:durableId="604197478" w:numId="16">
+  <w:num w:numId="16" w16cid:durableId="604197478">
     <w:abstractNumId w:val="4"/>
   </w:num>
-  <w:num w16cid:durableId="1376126051" w:numId="17">
+  <w:num w:numId="17" w16cid:durableId="1376126051">
     <w:abstractNumId w:val="5"/>
   </w:num>
-  <w:num w16cid:durableId="2128742678" w:numId="18">
+  <w:num w:numId="18" w16cid:durableId="2128742678">
     <w:abstractNumId w:val="6"/>
   </w:num>
-  <w:num w16cid:durableId="1325088826" w:numId="19">
+  <w:num w:numId="19" w16cid:durableId="1325088826">
     <w:abstractNumId w:val="7"/>
   </w:num>
-  <w:num w16cid:durableId="1668554487" w:numId="20">
+  <w:num w:numId="20" w16cid:durableId="1668554487">
     <w:abstractNumId w:val="9"/>
   </w:num>
-  <w:num w16cid:durableId="2089381434" w:numId="21">
+  <w:num w:numId="21" w16cid:durableId="2089381434">
+    <w:abstractNumId w:val="12"/>
+    <w:lvlOverride w:ilvl="0">
+      <w:startOverride w:val="1"/>
+    </w:lvlOverride>
+    <w:lvlOverride w:ilvl="1">
+      <w:startOverride w:val="1"/>
+    </w:lvlOverride>
+    <w:lvlOverride w:ilvl="2">
+      <w:startOverride w:val="1"/>
+    </w:lvlOverride>
+    <w:lvlOverride w:ilvl="3">
+      <w:startOverride w:val="1"/>
+    </w:lvlOverride>
+    <w:lvlOverride w:ilvl="4">
+      <w:startOverride w:val="1"/>
+    </w:lvlOverride>
+    <w:lvlOverride w:ilvl="5">
+      <w:startOverride w:val="1"/>
+    </w:lvlOverride>
+    <w:lvlOverride w:ilvl="6">
+      <w:startOverride w:val="1"/>
+    </w:lvlOverride>
+    <w:lvlOverride w:ilvl="7">
+      <w:startOverride w:val="1"/>
+    </w:lvlOverride>
+    <w:lvlOverride w:ilvl="8">
+      <w:startOverride w:val="1"/>
+    </w:lvlOverride>
+  </w:num>
+  <w:num w:numId="22" w16cid:durableId="1156602654">
     <w:abstractNumId w:val="11"/>
-    <w:lvlOverride w:ilvl="0">
-      <w:startOverride w:val="1"/>
-    </w:lvlOverride>
-    <w:lvlOverride w:ilvl="1">
-      <w:startOverride w:val="1"/>
-    </w:lvlOverride>
-    <w:lvlOverride w:ilvl="2">
-      <w:startOverride w:val="1"/>
-    </w:lvlOverride>
-    <w:lvlOverride w:ilvl="3">
-      <w:startOverride w:val="1"/>
-    </w:lvlOverride>
-    <w:lvlOverride w:ilvl="4">
-      <w:startOverride w:val="1"/>
-    </w:lvlOverride>
-    <w:lvlOverride w:ilvl="5">
-      <w:startOverride w:val="1"/>
-    </w:lvlOverride>
-    <w:lvlOverride w:ilvl="6">
-      <w:startOverride w:val="1"/>
-    </w:lvlOverride>
-    <w:lvlOverride w:ilvl="7">
-      <w:startOverride w:val="1"/>
-    </w:lvlOverride>
-    <w:lvlOverride w:ilvl="8">
-      <w:startOverride w:val="1"/>
-    </w:lvlOverride>
   </w:num>
-  <w:num w16cid:durableId="1156602654" w:numId="22">
+  <w:num w:numId="23" w16cid:durableId="1346901464">
     <w:abstractNumId w:val="10"/>
   </w:num>
-  <w:num w:numId="1000">
-    <w:abstractNumId w:val="990"/>
+  <w:num w:numId="24" w16cid:durableId="1088884776">
+    <w:abstractNumId w:val="12"/>
+    <w:lvlOverride w:ilvl="0">
+      <w:startOverride w:val="1"/>
+    </w:lvlOverride>
+    <w:lvlOverride w:ilvl="1">
+      <w:startOverride w:val="1"/>
+    </w:lvlOverride>
+    <w:lvlOverride w:ilvl="2">
+      <w:startOverride w:val="1"/>
+    </w:lvlOverride>
+    <w:lvlOverride w:ilvl="3">
+      <w:startOverride w:val="1"/>
+    </w:lvlOverride>
+    <w:lvlOverride w:ilvl="4">
+      <w:startOverride w:val="1"/>
+    </w:lvlOverride>
+    <w:lvlOverride w:ilvl="5">
+      <w:startOverride w:val="1"/>
+    </w:lvlOverride>
+    <w:lvlOverride w:ilvl="6">
+      <w:startOverride w:val="1"/>
+    </w:lvlOverride>
+    <w:lvlOverride w:ilvl="7">
+      <w:startOverride w:val="1"/>
+    </w:lvlOverride>
+    <w:lvlOverride w:ilvl="8">
+      <w:startOverride w:val="1"/>
+    </w:lvlOverride>
   </w:num>
-  <w:num w:numId="1001">
-    <w:abstractNumId w:val="99411"/>
+  <w:num w:numId="25" w16cid:durableId="1984314970">
+    <w:abstractNumId w:val="12"/>
     <w:lvlOverride w:ilvl="0">
       <w:startOverride w:val="1"/>
     </w:lvlOverride>
@@ -2382,8 +2858,8 @@
       <w:startOverride w:val="1"/>
     </w:lvlOverride>
   </w:num>
-  <w:num w:numId="1002">
-    <w:abstractNumId w:val="99411"/>
+  <w:num w:numId="26" w16cid:durableId="1001931835">
+    <w:abstractNumId w:val="12"/>
     <w:lvlOverride w:ilvl="0">
       <w:startOverride w:val="1"/>
     </w:lvlOverride>
@@ -2412,8 +2888,8 @@
       <w:startOverride w:val="1"/>
     </w:lvlOverride>
   </w:num>
-  <w:num w:numId="1003">
-    <w:abstractNumId w:val="99411"/>
+  <w:num w:numId="27" w16cid:durableId="1572158647">
+    <w:abstractNumId w:val="12"/>
     <w:lvlOverride w:ilvl="0">
       <w:startOverride w:val="1"/>
     </w:lvlOverride>
@@ -2442,8 +2918,8 @@
       <w:startOverride w:val="1"/>
     </w:lvlOverride>
   </w:num>
-  <w:num w:numId="1004">
-    <w:abstractNumId w:val="99411"/>
+  <w:num w:numId="28" w16cid:durableId="2101216740">
+    <w:abstractNumId w:val="12"/>
     <w:lvlOverride w:ilvl="0">
       <w:startOverride w:val="1"/>
     </w:lvlOverride>
@@ -2472,38 +2948,8 @@
       <w:startOverride w:val="1"/>
     </w:lvlOverride>
   </w:num>
-  <w:num w:numId="1005">
-    <w:abstractNumId w:val="99411"/>
-    <w:lvlOverride w:ilvl="0">
-      <w:startOverride w:val="1"/>
-    </w:lvlOverride>
-    <w:lvlOverride w:ilvl="1">
-      <w:startOverride w:val="1"/>
-    </w:lvlOverride>
-    <w:lvlOverride w:ilvl="2">
-      <w:startOverride w:val="1"/>
-    </w:lvlOverride>
-    <w:lvlOverride w:ilvl="3">
-      <w:startOverride w:val="1"/>
-    </w:lvlOverride>
-    <w:lvlOverride w:ilvl="4">
-      <w:startOverride w:val="1"/>
-    </w:lvlOverride>
-    <w:lvlOverride w:ilvl="5">
-      <w:startOverride w:val="1"/>
-    </w:lvlOverride>
-    <w:lvlOverride w:ilvl="6">
-      <w:startOverride w:val="1"/>
-    </w:lvlOverride>
-    <w:lvlOverride w:ilvl="7">
-      <w:startOverride w:val="1"/>
-    </w:lvlOverride>
-    <w:lvlOverride w:ilvl="8">
-      <w:startOverride w:val="1"/>
-    </w:lvlOverride>
-  </w:num>
-  <w:num w:numId="1006">
-    <w:abstractNumId w:val="99411"/>
+  <w:num w:numId="29" w16cid:durableId="837156870">
+    <w:abstractNumId w:val="12"/>
     <w:lvlOverride w:ilvl="0">
       <w:startOverride w:val="1"/>
     </w:lvlOverride>
@@ -2536,14 +2982,14 @@
 </file>
 
 <file path=word/styles.xml><?xml version="1.0" encoding="utf-8"?>
-<w:styles xmlns:mc="http://schemas.openxmlformats.org/markup-compatibility/2006" xmlns:r="http://schemas.openxmlformats.org/officeDocument/2006/relationships" xmlns:w="http://schemas.openxmlformats.org/wordprocessingml/2006/main" xmlns:w14="http://schemas.microsoft.com/office/word/2010/wordml" xmlns:w15="http://schemas.microsoft.com/office/word/2012/wordml" xmlns:w16="http://schemas.microsoft.com/office/word/2018/wordml" xmlns:w16cex="http://schemas.microsoft.com/office/word/2018/wordml/cex" xmlns:w16cid="http://schemas.microsoft.com/office/word/2016/wordml/cid" xmlns:w16sdtdh="http://schemas.microsoft.com/office/word/2020/wordml/sdtdatahash" xmlns:w16se="http://schemas.microsoft.com/office/word/2015/wordml/symex" mc:Ignorable="w14 w15 w16se w16cid w16 w16cex w16sdtdh">
+<w:styles xmlns:mc="http://schemas.openxmlformats.org/markup-compatibility/2006" xmlns:r="http://schemas.openxmlformats.org/officeDocument/2006/relationships" xmlns:w="http://schemas.openxmlformats.org/wordprocessingml/2006/main" xmlns:w14="http://schemas.microsoft.com/office/word/2010/wordml" xmlns:w15="http://schemas.microsoft.com/office/word/2012/wordml" xmlns:w16cex="http://schemas.microsoft.com/office/word/2018/wordml/cex" xmlns:w16cid="http://schemas.microsoft.com/office/word/2016/wordml/cid" xmlns:w16="http://schemas.microsoft.com/office/word/2018/wordml" xmlns:w16du="http://schemas.microsoft.com/office/word/2023/wordml/word16du" xmlns:w16sdtdh="http://schemas.microsoft.com/office/word/2020/wordml/sdtdatahash" xmlns:w16sdtfl="http://schemas.microsoft.com/office/word/2024/wordml/sdtformatlock" xmlns:w16se="http://schemas.microsoft.com/office/word/2015/wordml/symex" mc:Ignorable="w14 w15 w16se w16cid w16 w16cex w16sdtdh w16sdtfl w16du">
   <w:docDefaults>
     <w:rPrDefault>
       <w:rPr>
-        <w:rFonts w:asciiTheme="minorHAnsi" w:cstheme="minorBidi" w:eastAsiaTheme="minorHAnsi" w:hAnsiTheme="minorHAnsi"/>
+        <w:rFonts w:asciiTheme="minorHAnsi" w:eastAsiaTheme="minorHAnsi" w:hAnsiTheme="minorHAnsi" w:cstheme="minorBidi"/>
         <w:sz w:val="24"/>
         <w:szCs w:val="24"/>
-        <w:lang w:bidi="ar-SA" w:eastAsia="en-US" w:val="en-US"/>
+        <w:lang w:val="en-US" w:eastAsia="en-US" w:bidi="ar-SA"/>
       </w:rPr>
     </w:rPrDefault>
     <w:pPrDefault>
@@ -2552,7 +2998,7 @@
       </w:pPr>
     </w:pPrDefault>
   </w:docDefaults>
-  <w:latentStyles w:count="376" w:defLockedState="0" w:defQFormat="0" w:defSemiHidden="0" w:defUIPriority="0" w:defUnhideWhenUsed="0">
+  <w:latentStyles w:defLockedState="0" w:defUIPriority="0" w:defSemiHidden="0" w:defUnhideWhenUsed="0" w:defQFormat="0" w:count="376">
     <w:lsdException w:name="heading 5" w:semiHidden="1" w:unhideWhenUsed="1"/>
     <w:lsdException w:name="index 2" w:semiHidden="1" w:unhideWhenUsed="1"/>
     <w:lsdException w:name="index 3" w:semiHidden="1" w:unhideWhenUsed="1"/>
@@ -2621,13 +3067,14 @@
     <w:lsdException w:name="Block Text" w:semiHidden="1" w:unhideWhenUsed="1"/>
     <w:lsdException w:name="Hyperlink" w:semiHidden="1" w:unhideWhenUsed="1"/>
     <w:lsdException w:name="FollowedHyperlink" w:semiHidden="1" w:unhideWhenUsed="1"/>
-    <w:lsdException w:name="Emphasis" w:qFormat="1" w:uiPriority="20"/>
+    <w:lsdException w:name="Strong" w:uiPriority="22" w:qFormat="1"/>
+    <w:lsdException w:name="Emphasis" w:uiPriority="20" w:qFormat="1"/>
     <w:lsdException w:name="Document Map" w:semiHidden="1" w:unhideWhenUsed="1"/>
     <w:lsdException w:name="Plain Text" w:semiHidden="1" w:unhideWhenUsed="1"/>
     <w:lsdException w:name="E-mail Signature" w:semiHidden="1" w:unhideWhenUsed="1"/>
     <w:lsdException w:name="HTML Top of Form" w:semiHidden="1" w:unhideWhenUsed="1"/>
     <w:lsdException w:name="HTML Bottom of Form" w:semiHidden="1" w:unhideWhenUsed="1"/>
-    <w:lsdException w:name="Normal (Web)" w:semiHidden="1" w:unhideWhenUsed="1"/>
+    <w:lsdException w:name="Normal (Web)" w:semiHidden="1" w:uiPriority="99" w:unhideWhenUsed="1"/>
     <w:lsdException w:name="HTML Acronym" w:semiHidden="1" w:unhideWhenUsed="1"/>
     <w:lsdException w:name="HTML Address" w:semiHidden="1" w:unhideWhenUsed="1"/>
     <w:lsdException w:name="HTML Cite" w:semiHidden="1" w:unhideWhenUsed="1"/>
@@ -2891,7 +3338,7 @@
     <w:lsdException w:name="Unresolved Mention" w:semiHidden="1" w:uiPriority="99" w:unhideWhenUsed="1"/>
     <w:lsdException w:name="Smart Link" w:semiHidden="1" w:uiPriority="99" w:unhideWhenUsed="1"/>
   </w:latentStyles>
-  <w:style w:default="1" w:styleId="Normal" w:type="paragraph">
+  <w:style w:type="paragraph" w:default="1" w:styleId="Normal">
     <w:name w:val="Normal"/>
     <w:qFormat/>
     <w:rsid w:val="004308B6"/>
@@ -2903,7 +3350,7 @@
       <w:sz w:val="22"/>
     </w:rPr>
   </w:style>
-  <w:style w:styleId="Heading1" w:type="paragraph">
+  <w:style w:type="paragraph" w:styleId="Heading1">
     <w:name w:val="heading 1"/>
     <w:basedOn w:val="Normal"/>
     <w:next w:val="BodyText"/>
@@ -2917,14 +3364,14 @@
       <w:outlineLvl w:val="0"/>
     </w:pPr>
     <w:rPr>
-      <w:rFonts w:cstheme="majorBidi" w:eastAsiaTheme="majorEastAsia"/>
+      <w:rFonts w:eastAsiaTheme="majorEastAsia" w:cstheme="majorBidi"/>
       <w:b/>
       <w:bCs/>
-      <w:color w:themeColor="text1" w:val="000000"/>
+      <w:color w:val="000000" w:themeColor="text1"/>
       <w:szCs w:val="32"/>
     </w:rPr>
   </w:style>
-  <w:style w:styleId="Heading2" w:type="paragraph">
+  <w:style w:type="paragraph" w:styleId="Heading2">
     <w:name w:val="heading 2"/>
     <w:basedOn w:val="Normal"/>
     <w:next w:val="BodyText"/>
@@ -2940,14 +3387,14 @@
       <w:outlineLvl w:val="1"/>
     </w:pPr>
     <w:rPr>
-      <w:rFonts w:cstheme="majorBidi" w:eastAsiaTheme="majorEastAsia"/>
+      <w:rFonts w:eastAsiaTheme="majorEastAsia" w:cstheme="majorBidi"/>
       <w:bCs/>
       <w:i/>
       <w:szCs w:val="28"/>
       <w:u w:val="single"/>
     </w:rPr>
   </w:style>
-  <w:style w:styleId="Heading3" w:type="paragraph">
+  <w:style w:type="paragraph" w:styleId="Heading3">
     <w:name w:val="heading 3"/>
     <w:basedOn w:val="Normal"/>
     <w:next w:val="BodyText"/>
@@ -2962,13 +3409,13 @@
       <w:outlineLvl w:val="2"/>
     </w:pPr>
     <w:rPr>
-      <w:rFonts w:cstheme="majorBidi" w:eastAsiaTheme="majorEastAsia"/>
+      <w:rFonts w:eastAsiaTheme="majorEastAsia" w:cstheme="majorBidi"/>
       <w:b/>
       <w:bCs/>
-      <w:color w:themeColor="text1" w:val="000000"/>
-    </w:rPr>
-  </w:style>
-  <w:style w:styleId="Heading4" w:type="paragraph">
+      <w:color w:val="000000" w:themeColor="text1"/>
+    </w:rPr>
+  </w:style>
+  <w:style w:type="paragraph" w:styleId="Heading4">
     <w:name w:val="heading 4"/>
     <w:basedOn w:val="Normal"/>
     <w:next w:val="BodyText"/>
@@ -2983,13 +3430,13 @@
       <w:outlineLvl w:val="3"/>
     </w:pPr>
     <w:rPr>
-      <w:rFonts w:cstheme="majorBidi" w:eastAsiaTheme="majorEastAsia"/>
+      <w:rFonts w:eastAsiaTheme="majorEastAsia" w:cstheme="majorBidi"/>
       <w:bCs/>
       <w:i/>
-      <w:color w:themeColor="text1" w:val="000000"/>
-    </w:rPr>
-  </w:style>
-  <w:style w:styleId="Heading5" w:type="paragraph">
+      <w:color w:val="000000" w:themeColor="text1"/>
+    </w:rPr>
+  </w:style>
+  <w:style w:type="paragraph" w:styleId="Heading5">
     <w:name w:val="heading 5"/>
     <w:basedOn w:val="Normal"/>
     <w:next w:val="BodyText"/>
@@ -3003,12 +3450,12 @@
       <w:outlineLvl w:val="4"/>
     </w:pPr>
     <w:rPr>
-      <w:rFonts w:asciiTheme="majorHAnsi" w:cstheme="majorBidi" w:eastAsiaTheme="majorEastAsia" w:hAnsiTheme="majorHAnsi"/>
+      <w:rFonts w:asciiTheme="majorHAnsi" w:eastAsiaTheme="majorEastAsia" w:hAnsiTheme="majorHAnsi" w:cstheme="majorBidi"/>
       <w:iCs/>
-      <w:color w:themeColor="accent1" w:val="4F81BD"/>
-    </w:rPr>
-  </w:style>
-  <w:style w:styleId="Heading6" w:type="paragraph">
+      <w:color w:val="4F81BD" w:themeColor="accent1"/>
+    </w:rPr>
+  </w:style>
+  <w:style w:type="paragraph" w:styleId="Heading6">
     <w:name w:val="heading 6"/>
     <w:basedOn w:val="Normal"/>
     <w:next w:val="BodyText"/>
@@ -3022,11 +3469,11 @@
       <w:outlineLvl w:val="5"/>
     </w:pPr>
     <w:rPr>
-      <w:rFonts w:asciiTheme="majorHAnsi" w:cstheme="majorBidi" w:eastAsiaTheme="majorEastAsia" w:hAnsiTheme="majorHAnsi"/>
-      <w:color w:themeColor="accent1" w:val="4F81BD"/>
-    </w:rPr>
-  </w:style>
-  <w:style w:styleId="Heading7" w:type="paragraph">
+      <w:rFonts w:asciiTheme="majorHAnsi" w:eastAsiaTheme="majorEastAsia" w:hAnsiTheme="majorHAnsi" w:cstheme="majorBidi"/>
+      <w:color w:val="4F81BD" w:themeColor="accent1"/>
+    </w:rPr>
+  </w:style>
+  <w:style w:type="paragraph" w:styleId="Heading7">
     <w:name w:val="heading 7"/>
     <w:basedOn w:val="Normal"/>
     <w:next w:val="BodyText"/>
@@ -3040,11 +3487,11 @@
       <w:outlineLvl w:val="6"/>
     </w:pPr>
     <w:rPr>
-      <w:rFonts w:asciiTheme="majorHAnsi" w:cstheme="majorBidi" w:eastAsiaTheme="majorEastAsia" w:hAnsiTheme="majorHAnsi"/>
-      <w:color w:themeColor="accent1" w:val="4F81BD"/>
-    </w:rPr>
-  </w:style>
-  <w:style w:styleId="Heading8" w:type="paragraph">
+      <w:rFonts w:asciiTheme="majorHAnsi" w:eastAsiaTheme="majorEastAsia" w:hAnsiTheme="majorHAnsi" w:cstheme="majorBidi"/>
+      <w:color w:val="4F81BD" w:themeColor="accent1"/>
+    </w:rPr>
+  </w:style>
+  <w:style w:type="paragraph" w:styleId="Heading8">
     <w:name w:val="heading 8"/>
     <w:basedOn w:val="Normal"/>
     <w:next w:val="BodyText"/>
@@ -3058,11 +3505,11 @@
       <w:outlineLvl w:val="7"/>
     </w:pPr>
     <w:rPr>
-      <w:rFonts w:asciiTheme="majorHAnsi" w:cstheme="majorBidi" w:eastAsiaTheme="majorEastAsia" w:hAnsiTheme="majorHAnsi"/>
-      <w:color w:themeColor="accent1" w:val="4F81BD"/>
-    </w:rPr>
-  </w:style>
-  <w:style w:styleId="Heading9" w:type="paragraph">
+      <w:rFonts w:asciiTheme="majorHAnsi" w:eastAsiaTheme="majorEastAsia" w:hAnsiTheme="majorHAnsi" w:cstheme="majorBidi"/>
+      <w:color w:val="4F81BD" w:themeColor="accent1"/>
+    </w:rPr>
+  </w:style>
+  <w:style w:type="paragraph" w:styleId="Heading9">
     <w:name w:val="heading 9"/>
     <w:basedOn w:val="Normal"/>
     <w:next w:val="BodyText"/>
@@ -3076,38 +3523,38 @@
       <w:outlineLvl w:val="8"/>
     </w:pPr>
     <w:rPr>
-      <w:rFonts w:asciiTheme="majorHAnsi" w:cstheme="majorBidi" w:eastAsiaTheme="majorEastAsia" w:hAnsiTheme="majorHAnsi"/>
-      <w:color w:themeColor="accent1" w:val="4F81BD"/>
-    </w:rPr>
-  </w:style>
-  <w:style w:default="1" w:styleId="DefaultParagraphFont" w:type="character">
+      <w:rFonts w:asciiTheme="majorHAnsi" w:eastAsiaTheme="majorEastAsia" w:hAnsiTheme="majorHAnsi" w:cstheme="majorBidi"/>
+      <w:color w:val="4F81BD" w:themeColor="accent1"/>
+    </w:rPr>
+  </w:style>
+  <w:style w:type="character" w:default="1" w:styleId="DefaultParagraphFont">
     <w:name w:val="Default Paragraph Font"/>
     <w:uiPriority w:val="1"/>
     <w:semiHidden/>
     <w:unhideWhenUsed/>
   </w:style>
-  <w:style w:default="1" w:styleId="TableNormal" w:type="table">
+  <w:style w:type="table" w:default="1" w:styleId="TableNormal">
     <w:name w:val="Normal Table"/>
     <w:uiPriority w:val="99"/>
     <w:semiHidden/>
     <w:unhideWhenUsed/>
     <w:tblPr>
-      <w:tblInd w:type="dxa" w:w="0"/>
+      <w:tblInd w:w="0" w:type="dxa"/>
       <w:tblCellMar>
-        <w:top w:type="dxa" w:w="0"/>
-        <w:left w:type="dxa" w:w="108"/>
-        <w:bottom w:type="dxa" w:w="0"/>
-        <w:right w:type="dxa" w:w="108"/>
+        <w:top w:w="0" w:type="dxa"/>
+        <w:left w:w="108" w:type="dxa"/>
+        <w:bottom w:w="0" w:type="dxa"/>
+        <w:right w:w="108" w:type="dxa"/>
       </w:tblCellMar>
     </w:tblPr>
   </w:style>
-  <w:style w:default="1" w:styleId="NoList" w:type="numbering">
+  <w:style w:type="numbering" w:default="1" w:styleId="NoList">
     <w:name w:val="No List"/>
     <w:uiPriority w:val="99"/>
     <w:semiHidden/>
     <w:unhideWhenUsed/>
   </w:style>
-  <w:style w:styleId="BodyText" w:type="paragraph">
+  <w:style w:type="paragraph" w:styleId="BodyText">
     <w:name w:val="Body Text"/>
     <w:basedOn w:val="Normal"/>
     <w:link w:val="BodyTextChar"/>
@@ -3115,10 +3562,10 @@
     <w:qFormat/>
     <w:rsid w:val="00F40F2A"/>
     <w:pPr>
-      <w:spacing w:after="180" w:before="180"/>
+      <w:spacing w:before="180" w:after="180"/>
     </w:pPr>
   </w:style>
-  <w:style w:customStyle="1" w:styleId="FirstParagraph" w:type="paragraph">
+  <w:style w:type="paragraph" w:customStyle="1" w:styleId="FirstParagraph">
     <w:name w:val="First Paragraph"/>
     <w:basedOn w:val="BodyText"/>
     <w:next w:val="BodyText"/>
@@ -3126,7 +3573,7 @@
     <w:qFormat/>
     <w:rsid w:val="00F40F2A"/>
   </w:style>
-  <w:style w:customStyle="1" w:styleId="Compact" w:type="paragraph">
+  <w:style w:type="paragraph" w:customStyle="1" w:styleId="Compact">
     <w:name w:val="Compact"/>
     <w:basedOn w:val="Normal"/>
     <w:next w:val="Normal"/>
@@ -3134,30 +3581,31 @@
     <w:qFormat/>
     <w:rsid w:val="009132C4"/>
   </w:style>
-  <w:style w:styleId="Title" w:type="paragraph">
+  <w:style w:type="paragraph" w:styleId="Title">
     <w:name w:val="Title"/>
     <w:basedOn w:val="Normal"/>
     <w:next w:val="BodyText"/>
+    <w:link w:val="TitleChar"/>
     <w:qFormat/>
     <w:rsid w:val="007A724C"/>
     <w:pPr>
       <w:keepNext/>
       <w:keepLines/>
       <w:pBdr>
-        <w:top w:color="auto" w:space="1" w:sz="4" w:val="single"/>
+        <w:top w:val="single" w:sz="4" w:space="1" w:color="auto"/>
       </w:pBdr>
       <w:spacing w:before="240"/>
       <w:jc w:val="center"/>
     </w:pPr>
     <w:rPr>
-      <w:rFonts w:cstheme="majorBidi" w:eastAsiaTheme="majorEastAsia"/>
+      <w:rFonts w:eastAsiaTheme="majorEastAsia" w:cstheme="majorBidi"/>
       <w:b/>
       <w:bCs/>
-      <w:color w:themeColor="text1" w:val="000000"/>
+      <w:color w:val="000000" w:themeColor="text1"/>
       <w:szCs w:val="36"/>
     </w:rPr>
   </w:style>
-  <w:style w:styleId="Subtitle" w:type="paragraph">
+  <w:style w:type="paragraph" w:styleId="Subtitle">
     <w:name w:val="Subtitle"/>
     <w:basedOn w:val="Title"/>
     <w:next w:val="BodyText"/>
@@ -3167,7 +3615,7 @@
       <w:szCs w:val="30"/>
     </w:rPr>
   </w:style>
-  <w:style w:customStyle="1" w:styleId="Author" w:type="paragraph">
+  <w:style w:type="paragraph" w:customStyle="1" w:styleId="Author">
     <w:name w:val="Author"/>
     <w:next w:val="BodyText"/>
     <w:qFormat/>
@@ -3177,7 +3625,7 @@
       <w:jc w:val="center"/>
     </w:pPr>
   </w:style>
-  <w:style w:styleId="Date" w:type="paragraph">
+  <w:style w:type="paragraph" w:styleId="Date">
     <w:name w:val="Date"/>
     <w:next w:val="BodyText"/>
     <w:qFormat/>
@@ -3187,7 +3635,7 @@
       <w:jc w:val="center"/>
     </w:pPr>
   </w:style>
-  <w:style w:customStyle="1" w:styleId="Abstract" w:type="paragraph">
+  <w:style w:type="paragraph" w:customStyle="1" w:styleId="Abstract">
     <w:name w:val="Abstract"/>
     <w:basedOn w:val="Normal"/>
     <w:next w:val="BodyText"/>
@@ -3195,19 +3643,19 @@
     <w:pPr>
       <w:keepNext/>
       <w:keepLines/>
-      <w:spacing w:after="300" w:before="300"/>
+      <w:spacing w:before="300" w:after="300"/>
     </w:pPr>
     <w:rPr>
       <w:sz w:val="20"/>
       <w:szCs w:val="20"/>
     </w:rPr>
   </w:style>
-  <w:style w:styleId="Bibliography" w:type="paragraph">
+  <w:style w:type="paragraph" w:styleId="Bibliography">
     <w:name w:val="Bibliography"/>
     <w:basedOn w:val="Normal"/>
     <w:qFormat/>
   </w:style>
-  <w:style w:styleId="BlockText" w:type="paragraph">
+  <w:style w:type="paragraph" w:styleId="BlockText">
     <w:name w:val="Block Text"/>
     <w:basedOn w:val="BodyText"/>
     <w:next w:val="BodyText"/>
@@ -3215,29 +3663,29 @@
     <w:unhideWhenUsed/>
     <w:qFormat/>
     <w:pPr>
-      <w:spacing w:after="100" w:before="100"/>
+      <w:spacing w:before="100" w:after="100"/>
       <w:ind w:left="480" w:right="480"/>
     </w:pPr>
   </w:style>
-  <w:style w:styleId="FootnoteText" w:type="paragraph">
+  <w:style w:type="paragraph" w:styleId="FootnoteText">
     <w:name w:val="footnote text"/>
     <w:basedOn w:val="Normal"/>
     <w:uiPriority w:val="9"/>
     <w:unhideWhenUsed/>
     <w:qFormat/>
   </w:style>
-  <w:style w:customStyle="1" w:styleId="Table" w:type="table">
+  <w:style w:type="table" w:customStyle="1" w:styleId="Table">
     <w:name w:val="Table"/>
     <w:semiHidden/>
     <w:unhideWhenUsed/>
     <w:qFormat/>
     <w:tblPr>
-      <w:tblInd w:type="dxa" w:w="0"/>
+      <w:tblInd w:w="0" w:type="dxa"/>
       <w:tblCellMar>
-        <w:top w:type="dxa" w:w="0"/>
-        <w:left w:type="dxa" w:w="108"/>
-        <w:bottom w:type="dxa" w:w="0"/>
-        <w:right w:type="dxa" w:w="108"/>
+        <w:top w:w="0" w:type="dxa"/>
+        <w:left w:w="108" w:type="dxa"/>
+        <w:bottom w:w="0" w:type="dxa"/>
+        <w:right w:w="108" w:type="dxa"/>
       </w:tblCellMar>
     </w:tblPr>
     <w:tblStylePr w:type="firstRow">
@@ -3249,13 +3697,13 @@
       </w:trPr>
       <w:tcPr>
         <w:tcBorders>
-          <w:bottom w:color="auto" w:space="0" w:sz="0" w:val="single"/>
+          <w:bottom w:val="single" w:sz="0" w:space="0" w:color="auto"/>
         </w:tcBorders>
         <w:vAlign w:val="bottom"/>
       </w:tcPr>
     </w:tblStylePr>
   </w:style>
-  <w:style w:customStyle="1" w:styleId="DefinitionTerm" w:type="paragraph">
+  <w:style w:type="paragraph" w:customStyle="1" w:styleId="DefinitionTerm">
     <w:name w:val="Definition Term"/>
     <w:basedOn w:val="Normal"/>
     <w:next w:val="Definition"/>
@@ -3267,11 +3715,11 @@
       <w:b/>
     </w:rPr>
   </w:style>
-  <w:style w:customStyle="1" w:styleId="Definition" w:type="paragraph">
+  <w:style w:type="paragraph" w:customStyle="1" w:styleId="Definition">
     <w:name w:val="Definition"/>
     <w:basedOn w:val="Normal"/>
   </w:style>
-  <w:style w:styleId="Caption" w:type="paragraph">
+  <w:style w:type="paragraph" w:styleId="Caption">
     <w:name w:val="caption"/>
     <w:basedOn w:val="Normal"/>
     <w:link w:val="CaptionChar"/>
@@ -3282,34 +3730,34 @@
       <w:i/>
     </w:rPr>
   </w:style>
-  <w:style w:customStyle="1" w:styleId="TableCaption" w:type="paragraph">
+  <w:style w:type="paragraph" w:customStyle="1" w:styleId="TableCaption">
     <w:name w:val="Table Caption"/>
     <w:basedOn w:val="Caption"/>
     <w:pPr>
       <w:keepNext/>
     </w:pPr>
   </w:style>
-  <w:style w:customStyle="1" w:styleId="ImageCaption" w:type="paragraph">
+  <w:style w:type="paragraph" w:customStyle="1" w:styleId="ImageCaption">
     <w:name w:val="Image Caption"/>
     <w:basedOn w:val="Caption"/>
   </w:style>
-  <w:style w:customStyle="1" w:styleId="Figure" w:type="paragraph">
+  <w:style w:type="paragraph" w:customStyle="1" w:styleId="Figure">
     <w:name w:val="Figure"/>
     <w:basedOn w:val="Normal"/>
   </w:style>
-  <w:style w:customStyle="1" w:styleId="CaptionedFigure" w:type="paragraph">
+  <w:style w:type="paragraph" w:customStyle="1" w:styleId="CaptionedFigure">
     <w:name w:val="Captioned Figure"/>
     <w:basedOn w:val="Figure"/>
     <w:pPr>
       <w:keepNext/>
     </w:pPr>
   </w:style>
-  <w:style w:customStyle="1" w:styleId="CaptionChar" w:type="character">
+  <w:style w:type="character" w:customStyle="1" w:styleId="CaptionChar">
     <w:name w:val="Caption Char"/>
     <w:basedOn w:val="DefaultParagraphFont"/>
     <w:link w:val="Caption"/>
   </w:style>
-  <w:style w:customStyle="1" w:styleId="VerbatimChar" w:type="character">
+  <w:style w:type="character" w:customStyle="1" w:styleId="VerbatimChar">
     <w:name w:val="Verbatim Char"/>
     <w:basedOn w:val="CaptionChar"/>
     <w:link w:val="SourceCode"/>
@@ -3318,29 +3766,29 @@
       <w:sz w:val="22"/>
     </w:rPr>
   </w:style>
-  <w:style w:customStyle="1" w:styleId="SectionNumber" w:type="character">
+  <w:style w:type="character" w:customStyle="1" w:styleId="SectionNumber">
     <w:name w:val="Section Number"/>
     <w:basedOn w:val="CaptionChar"/>
   </w:style>
-  <w:style w:styleId="FootnoteReference" w:type="character">
+  <w:style w:type="character" w:styleId="FootnoteReference">
     <w:name w:val="footnote reference"/>
     <w:basedOn w:val="CaptionChar"/>
     <w:rPr>
       <w:vertAlign w:val="superscript"/>
     </w:rPr>
   </w:style>
-  <w:style w:styleId="Hyperlink" w:type="character">
+  <w:style w:type="character" w:styleId="Hyperlink">
     <w:name w:val="Hyperlink"/>
     <w:basedOn w:val="BodyTextChar"/>
     <w:rsid w:val="00847423"/>
     <w:rPr>
       <w:rFonts w:ascii="Arial" w:hAnsi="Arial"/>
-      <w:color w:themeColor="text2" w:themeShade="BF" w:val="17365D"/>
+      <w:color w:val="17365D" w:themeColor="text2" w:themeShade="BF"/>
       <w:sz w:val="22"/>
       <w:u w:val="single"/>
     </w:rPr>
   </w:style>
-  <w:style w:styleId="TOCHeading" w:type="paragraph">
+  <w:style w:type="paragraph" w:styleId="TOCHeading">
     <w:name w:val="TOC Heading"/>
     <w:basedOn w:val="Heading1"/>
     <w:next w:val="BodyText"/>
@@ -3354,10 +3802,10 @@
     <w:rPr>
       <w:b w:val="0"/>
       <w:bCs w:val="0"/>
-      <w:color w:themeColor="accent1" w:themeShade="BF" w:val="365F91"/>
-    </w:rPr>
-  </w:style>
-  <w:style w:customStyle="1" w:styleId="SourceCode" w:type="paragraph">
+      <w:color w:val="365F91" w:themeColor="accent1" w:themeShade="BF"/>
+    </w:rPr>
+  </w:style>
+  <w:style w:type="paragraph" w:customStyle="1" w:styleId="SourceCode">
     <w:name w:val="Source Code"/>
     <w:basedOn w:val="Normal"/>
     <w:link w:val="VerbatimChar"/>
@@ -3365,7 +3813,7 @@
       <w:wordWrap w:val="0"/>
     </w:pPr>
   </w:style>
-  <w:style w:customStyle="1" w:styleId="KeywordTok" w:type="character">
+  <w:style w:type="character" w:customStyle="1" w:styleId="KeywordTok">
     <w:name w:val="KeywordTok"/>
     <w:basedOn w:val="VerbatimChar"/>
     <w:rPr>
@@ -3375,7 +3823,7 @@
       <w:sz w:val="22"/>
     </w:rPr>
   </w:style>
-  <w:style w:customStyle="1" w:styleId="DataTypeTok" w:type="character">
+  <w:style w:type="character" w:customStyle="1" w:styleId="DataTypeTok">
     <w:name w:val="DataTypeTok"/>
     <w:basedOn w:val="VerbatimChar"/>
     <w:rPr>
@@ -3384,7 +3832,7 @@
       <w:sz w:val="22"/>
     </w:rPr>
   </w:style>
-  <w:style w:customStyle="1" w:styleId="DecValTok" w:type="character">
+  <w:style w:type="character" w:customStyle="1" w:styleId="DecValTok">
     <w:name w:val="DecValTok"/>
     <w:basedOn w:val="VerbatimChar"/>
     <w:rPr>
@@ -3393,7 +3841,7 @@
       <w:sz w:val="22"/>
     </w:rPr>
   </w:style>
-  <w:style w:customStyle="1" w:styleId="BaseNTok" w:type="character">
+  <w:style w:type="character" w:customStyle="1" w:styleId="BaseNTok">
     <w:name w:val="BaseNTok"/>
     <w:basedOn w:val="VerbatimChar"/>
     <w:rPr>
@@ -3402,7 +3850,7 @@
       <w:sz w:val="22"/>
     </w:rPr>
   </w:style>
-  <w:style w:customStyle="1" w:styleId="FloatTok" w:type="character">
+  <w:style w:type="character" w:customStyle="1" w:styleId="FloatTok">
     <w:name w:val="FloatTok"/>
     <w:basedOn w:val="VerbatimChar"/>
     <w:rPr>
@@ -3411,7 +3859,7 @@
       <w:sz w:val="22"/>
     </w:rPr>
   </w:style>
-  <w:style w:customStyle="1" w:styleId="ConstantTok" w:type="character">
+  <w:style w:type="character" w:customStyle="1" w:styleId="ConstantTok">
     <w:name w:val="ConstantTok"/>
     <w:basedOn w:val="VerbatimChar"/>
     <w:rPr>
@@ -3420,7 +3868,7 @@
       <w:sz w:val="22"/>
     </w:rPr>
   </w:style>
-  <w:style w:customStyle="1" w:styleId="CharTok" w:type="character">
+  <w:style w:type="character" w:customStyle="1" w:styleId="CharTok">
     <w:name w:val="CharTok"/>
     <w:basedOn w:val="VerbatimChar"/>
     <w:rPr>
@@ -3429,7 +3877,7 @@
       <w:sz w:val="22"/>
     </w:rPr>
   </w:style>
-  <w:style w:customStyle="1" w:styleId="SpecialCharTok" w:type="character">
+  <w:style w:type="character" w:customStyle="1" w:styleId="SpecialCharTok">
     <w:name w:val="SpecialCharTok"/>
     <w:basedOn w:val="VerbatimChar"/>
     <w:rPr>
@@ -3438,7 +3886,7 @@
       <w:sz w:val="22"/>
     </w:rPr>
   </w:style>
-  <w:style w:customStyle="1" w:styleId="StringTok" w:type="character">
+  <w:style w:type="character" w:customStyle="1" w:styleId="StringTok">
     <w:name w:val="StringTok"/>
     <w:basedOn w:val="VerbatimChar"/>
     <w:rPr>
@@ -3447,7 +3895,7 @@
       <w:sz w:val="22"/>
     </w:rPr>
   </w:style>
-  <w:style w:customStyle="1" w:styleId="VerbatimStringTok" w:type="character">
+  <w:style w:type="character" w:customStyle="1" w:styleId="VerbatimStringTok">
     <w:name w:val="VerbatimStringTok"/>
     <w:basedOn w:val="VerbatimChar"/>
     <w:rPr>
@@ -3456,7 +3904,7 @@
       <w:sz w:val="22"/>
     </w:rPr>
   </w:style>
-  <w:style w:customStyle="1" w:styleId="SpecialStringTok" w:type="character">
+  <w:style w:type="character" w:customStyle="1" w:styleId="SpecialStringTok">
     <w:name w:val="SpecialStringTok"/>
     <w:basedOn w:val="VerbatimChar"/>
     <w:rPr>
@@ -3465,7 +3913,7 @@
       <w:sz w:val="22"/>
     </w:rPr>
   </w:style>
-  <w:style w:customStyle="1" w:styleId="ImportTok" w:type="character">
+  <w:style w:type="character" w:customStyle="1" w:styleId="ImportTok">
     <w:name w:val="ImportTok"/>
     <w:basedOn w:val="VerbatimChar"/>
     <w:rPr>
@@ -3473,7 +3921,7 @@
       <w:sz w:val="22"/>
     </w:rPr>
   </w:style>
-  <w:style w:customStyle="1" w:styleId="CommentTok" w:type="character">
+  <w:style w:type="character" w:customStyle="1" w:styleId="CommentTok">
     <w:name w:val="CommentTok"/>
     <w:basedOn w:val="VerbatimChar"/>
     <w:rPr>
@@ -3483,7 +3931,7 @@
       <w:sz w:val="22"/>
     </w:rPr>
   </w:style>
-  <w:style w:customStyle="1" w:styleId="DocumentationTok" w:type="character">
+  <w:style w:type="character" w:customStyle="1" w:styleId="DocumentationTok">
     <w:name w:val="DocumentationTok"/>
     <w:basedOn w:val="VerbatimChar"/>
     <w:rPr>
@@ -3493,7 +3941,7 @@
       <w:sz w:val="22"/>
     </w:rPr>
   </w:style>
-  <w:style w:customStyle="1" w:styleId="AnnotationTok" w:type="character">
+  <w:style w:type="character" w:customStyle="1" w:styleId="AnnotationTok">
     <w:name w:val="AnnotationTok"/>
     <w:basedOn w:val="VerbatimChar"/>
     <w:rPr>
@@ -3504,7 +3952,7 @@
       <w:sz w:val="22"/>
     </w:rPr>
   </w:style>
-  <w:style w:customStyle="1" w:styleId="CommentVarTok" w:type="character">
+  <w:style w:type="character" w:customStyle="1" w:styleId="CommentVarTok">
     <w:name w:val="CommentVarTok"/>
     <w:basedOn w:val="VerbatimChar"/>
     <w:rPr>
@@ -3515,7 +3963,7 @@
       <w:sz w:val="22"/>
     </w:rPr>
   </w:style>
-  <w:style w:customStyle="1" w:styleId="OtherTok" w:type="character">
+  <w:style w:type="character" w:customStyle="1" w:styleId="OtherTok">
     <w:name w:val="OtherTok"/>
     <w:basedOn w:val="VerbatimChar"/>
     <w:rPr>
@@ -3524,7 +3972,7 @@
       <w:sz w:val="22"/>
     </w:rPr>
   </w:style>
-  <w:style w:customStyle="1" w:styleId="FunctionTok" w:type="character">
+  <w:style w:type="character" w:customStyle="1" w:styleId="FunctionTok">
     <w:name w:val="FunctionTok"/>
     <w:basedOn w:val="VerbatimChar"/>
     <w:rPr>
@@ -3533,7 +3981,7 @@
       <w:sz w:val="22"/>
     </w:rPr>
   </w:style>
-  <w:style w:customStyle="1" w:styleId="VariableTok" w:type="character">
+  <w:style w:type="character" w:customStyle="1" w:styleId="VariableTok">
     <w:name w:val="VariableTok"/>
     <w:basedOn w:val="VerbatimChar"/>
     <w:rPr>
@@ -3542,7 +3990,7 @@
       <w:sz w:val="22"/>
     </w:rPr>
   </w:style>
-  <w:style w:customStyle="1" w:styleId="ControlFlowTok" w:type="character">
+  <w:style w:type="character" w:customStyle="1" w:styleId="ControlFlowTok">
     <w:name w:val="ControlFlowTok"/>
     <w:basedOn w:val="VerbatimChar"/>
     <w:rPr>
@@ -3552,7 +4000,7 @@
       <w:sz w:val="22"/>
     </w:rPr>
   </w:style>
-  <w:style w:customStyle="1" w:styleId="OperatorTok" w:type="character">
+  <w:style w:type="character" w:customStyle="1" w:styleId="OperatorTok">
     <w:name w:val="OperatorTok"/>
     <w:basedOn w:val="VerbatimChar"/>
     <w:rPr>
@@ -3561,7 +4009,7 @@
       <w:sz w:val="22"/>
     </w:rPr>
   </w:style>
-  <w:style w:customStyle="1" w:styleId="BuiltInTok" w:type="character">
+  <w:style w:type="character" w:customStyle="1" w:styleId="BuiltInTok">
     <w:name w:val="BuiltInTok"/>
     <w:basedOn w:val="VerbatimChar"/>
     <w:rPr>
@@ -3569,7 +4017,7 @@
       <w:sz w:val="22"/>
     </w:rPr>
   </w:style>
-  <w:style w:customStyle="1" w:styleId="ExtensionTok" w:type="character">
+  <w:style w:type="character" w:customStyle="1" w:styleId="ExtensionTok">
     <w:name w:val="ExtensionTok"/>
     <w:basedOn w:val="VerbatimChar"/>
     <w:rPr>
@@ -3577,7 +4025,7 @@
       <w:sz w:val="22"/>
     </w:rPr>
   </w:style>
-  <w:style w:customStyle="1" w:styleId="PreprocessorTok" w:type="character">
+  <w:style w:type="character" w:customStyle="1" w:styleId="PreprocessorTok">
     <w:name w:val="PreprocessorTok"/>
     <w:basedOn w:val="VerbatimChar"/>
     <w:rPr>
@@ -3586,7 +4034,7 @@
       <w:sz w:val="22"/>
     </w:rPr>
   </w:style>
-  <w:style w:customStyle="1" w:styleId="AttributeTok" w:type="character">
+  <w:style w:type="character" w:customStyle="1" w:styleId="AttributeTok">
     <w:name w:val="AttributeTok"/>
     <w:basedOn w:val="VerbatimChar"/>
     <w:rPr>
@@ -3595,7 +4043,7 @@
       <w:sz w:val="22"/>
     </w:rPr>
   </w:style>
-  <w:style w:customStyle="1" w:styleId="RegionMarkerTok" w:type="character">
+  <w:style w:type="character" w:customStyle="1" w:styleId="RegionMarkerTok">
     <w:name w:val="RegionMarkerTok"/>
     <w:basedOn w:val="VerbatimChar"/>
     <w:rPr>
@@ -3603,7 +4051,7 @@
       <w:sz w:val="22"/>
     </w:rPr>
   </w:style>
-  <w:style w:customStyle="1" w:styleId="InformationTok" w:type="character">
+  <w:style w:type="character" w:customStyle="1" w:styleId="InformationTok">
     <w:name w:val="InformationTok"/>
     <w:basedOn w:val="VerbatimChar"/>
     <w:rPr>
@@ -3614,7 +4062,7 @@
       <w:sz w:val="22"/>
     </w:rPr>
   </w:style>
-  <w:style w:customStyle="1" w:styleId="WarningTok" w:type="character">
+  <w:style w:type="character" w:customStyle="1" w:styleId="WarningTok">
     <w:name w:val="WarningTok"/>
     <w:basedOn w:val="VerbatimChar"/>
     <w:rPr>
@@ -3625,7 +4073,7 @@
       <w:sz w:val="22"/>
     </w:rPr>
   </w:style>
-  <w:style w:customStyle="1" w:styleId="AlertTok" w:type="character">
+  <w:style w:type="character" w:customStyle="1" w:styleId="AlertTok">
     <w:name w:val="AlertTok"/>
     <w:basedOn w:val="VerbatimChar"/>
     <w:rPr>
@@ -3635,7 +4083,7 @@
       <w:sz w:val="22"/>
     </w:rPr>
   </w:style>
-  <w:style w:customStyle="1" w:styleId="ErrorTok" w:type="character">
+  <w:style w:type="character" w:customStyle="1" w:styleId="ErrorTok">
     <w:name w:val="ErrorTok"/>
     <w:basedOn w:val="VerbatimChar"/>
     <w:rPr>
@@ -3645,7 +4093,7 @@
       <w:sz w:val="22"/>
     </w:rPr>
   </w:style>
-  <w:style w:customStyle="1" w:styleId="NormalTok" w:type="character">
+  <w:style w:type="character" w:customStyle="1" w:styleId="NormalTok">
     <w:name w:val="NormalTok"/>
     <w:basedOn w:val="VerbatimChar"/>
     <w:rPr>
@@ -3653,7 +4101,7 @@
       <w:sz w:val="22"/>
     </w:rPr>
   </w:style>
-  <w:style w:styleId="PlainTable2" w:type="table">
+  <w:style w:type="table" w:styleId="PlainTable2">
     <w:name w:val="Plain Table 2"/>
     <w:basedOn w:val="TableNormal"/>
     <w:rsid w:val="00500C6E"/>
@@ -3664,8 +4112,8 @@
       <w:tblStyleRowBandSize w:val="1"/>
       <w:tblStyleColBandSize w:val="1"/>
       <w:tblBorders>
-        <w:top w:color="7F7F7F" w:space="0" w:sz="4" w:themeColor="text1" w:themeTint="80" w:val="single"/>
-        <w:bottom w:color="7F7F7F" w:space="0" w:sz="4" w:themeColor="text1" w:themeTint="80" w:val="single"/>
+        <w:top w:val="single" w:sz="4" w:space="0" w:color="7F7F7F" w:themeColor="text1" w:themeTint="80"/>
+        <w:bottom w:val="single" w:sz="4" w:space="0" w:color="7F7F7F" w:themeColor="text1" w:themeTint="80"/>
       </w:tblBorders>
     </w:tblPr>
     <w:tblStylePr w:type="firstRow">
@@ -3676,7 +4124,7 @@
       <w:tblPr/>
       <w:tcPr>
         <w:tcBorders>
-          <w:bottom w:color="7F7F7F" w:space="0" w:sz="4" w:themeColor="text1" w:themeTint="80" w:val="single"/>
+          <w:bottom w:val="single" w:sz="4" w:space="0" w:color="7F7F7F" w:themeColor="text1" w:themeTint="80"/>
         </w:tcBorders>
       </w:tcPr>
     </w:tblStylePr>
@@ -3688,7 +4136,7 @@
       <w:tblPr/>
       <w:tcPr>
         <w:tcBorders>
-          <w:top w:color="7F7F7F" w:space="0" w:sz="4" w:themeColor="text1" w:themeTint="80" w:val="single"/>
+          <w:top w:val="single" w:sz="4" w:space="0" w:color="7F7F7F" w:themeColor="text1" w:themeTint="80"/>
         </w:tcBorders>
       </w:tcPr>
     </w:tblStylePr>
@@ -3708,8 +4156,8 @@
       <w:tblPr/>
       <w:tcPr>
         <w:tcBorders>
-          <w:left w:color="7F7F7F" w:space="0" w:sz="4" w:themeColor="text1" w:themeTint="80" w:val="single"/>
-          <w:right w:color="7F7F7F" w:space="0" w:sz="4" w:themeColor="text1" w:themeTint="80" w:val="single"/>
+          <w:left w:val="single" w:sz="4" w:space="0" w:color="7F7F7F" w:themeColor="text1" w:themeTint="80"/>
+          <w:right w:val="single" w:sz="4" w:space="0" w:color="7F7F7F" w:themeColor="text1" w:themeTint="80"/>
         </w:tcBorders>
       </w:tcPr>
     </w:tblStylePr>
@@ -3717,8 +4165,8 @@
       <w:tblPr/>
       <w:tcPr>
         <w:tcBorders>
-          <w:left w:color="7F7F7F" w:space="0" w:sz="4" w:themeColor="text1" w:themeTint="80" w:val="single"/>
-          <w:right w:color="7F7F7F" w:space="0" w:sz="4" w:themeColor="text1" w:themeTint="80" w:val="single"/>
+          <w:left w:val="single" w:sz="4" w:space="0" w:color="7F7F7F" w:themeColor="text1" w:themeTint="80"/>
+          <w:right w:val="single" w:sz="4" w:space="0" w:color="7F7F7F" w:themeColor="text1" w:themeTint="80"/>
         </w:tcBorders>
       </w:tcPr>
     </w:tblStylePr>
@@ -3726,13 +4174,13 @@
       <w:tblPr/>
       <w:tcPr>
         <w:tcBorders>
-          <w:top w:color="7F7F7F" w:space="0" w:sz="4" w:themeColor="text1" w:themeTint="80" w:val="single"/>
-          <w:bottom w:color="7F7F7F" w:space="0" w:sz="4" w:themeColor="text1" w:themeTint="80" w:val="single"/>
+          <w:top w:val="single" w:sz="4" w:space="0" w:color="7F7F7F" w:themeColor="text1" w:themeTint="80"/>
+          <w:bottom w:val="single" w:sz="4" w:space="0" w:color="7F7F7F" w:themeColor="text1" w:themeTint="80"/>
         </w:tcBorders>
       </w:tcPr>
     </w:tblStylePr>
   </w:style>
-  <w:style w:styleId="PlainTable1" w:type="table">
+  <w:style w:type="table" w:styleId="PlainTable1">
     <w:name w:val="Plain Table 1"/>
     <w:basedOn w:val="TableNormal"/>
     <w:rsid w:val="00500C6E"/>
@@ -3743,12 +4191,12 @@
       <w:tblStyleRowBandSize w:val="1"/>
       <w:tblStyleColBandSize w:val="1"/>
       <w:tblBorders>
-        <w:top w:color="BFBFBF" w:space="0" w:sz="4" w:themeColor="background1" w:themeShade="BF" w:val="single"/>
-        <w:left w:color="BFBFBF" w:space="0" w:sz="4" w:themeColor="background1" w:themeShade="BF" w:val="single"/>
-        <w:bottom w:color="BFBFBF" w:space="0" w:sz="4" w:themeColor="background1" w:themeShade="BF" w:val="single"/>
-        <w:right w:color="BFBFBF" w:space="0" w:sz="4" w:themeColor="background1" w:themeShade="BF" w:val="single"/>
-        <w:insideH w:color="BFBFBF" w:space="0" w:sz="4" w:themeColor="background1" w:themeShade="BF" w:val="single"/>
-        <w:insideV w:color="BFBFBF" w:space="0" w:sz="4" w:themeColor="background1" w:themeShade="BF" w:val="single"/>
+        <w:top w:val="single" w:sz="4" w:space="0" w:color="BFBFBF" w:themeColor="background1" w:themeShade="BF"/>
+        <w:left w:val="single" w:sz="4" w:space="0" w:color="BFBFBF" w:themeColor="background1" w:themeShade="BF"/>
+        <w:bottom w:val="single" w:sz="4" w:space="0" w:color="BFBFBF" w:themeColor="background1" w:themeShade="BF"/>
+        <w:right w:val="single" w:sz="4" w:space="0" w:color="BFBFBF" w:themeColor="background1" w:themeShade="BF"/>
+        <w:insideH w:val="single" w:sz="4" w:space="0" w:color="BFBFBF" w:themeColor="background1" w:themeShade="BF"/>
+        <w:insideV w:val="single" w:sz="4" w:space="0" w:color="BFBFBF" w:themeColor="background1" w:themeShade="BF"/>
       </w:tblBorders>
     </w:tblPr>
     <w:tblStylePr w:type="firstRow">
@@ -3765,7 +4213,7 @@
       <w:tblPr/>
       <w:tcPr>
         <w:tcBorders>
-          <w:top w:color="BFBFBF" w:space="0" w:sz="4" w:themeColor="background1" w:themeShade="BF" w:val="double"/>
+          <w:top w:val="double" w:sz="4" w:space="0" w:color="BFBFBF" w:themeColor="background1" w:themeShade="BF"/>
         </w:tcBorders>
       </w:tcPr>
     </w:tblStylePr>
@@ -3784,17 +4232,17 @@
     <w:tblStylePr w:type="band1Vert">
       <w:tblPr/>
       <w:tcPr>
-        <w:shd w:color="auto" w:fill="F2F2F2" w:themeFill="background1" w:themeFillShade="F2" w:val="clear"/>
+        <w:shd w:val="clear" w:color="auto" w:fill="F2F2F2" w:themeFill="background1" w:themeFillShade="F2"/>
       </w:tcPr>
     </w:tblStylePr>
     <w:tblStylePr w:type="band1Horz">
       <w:tblPr/>
       <w:tcPr>
-        <w:shd w:color="auto" w:fill="F2F2F2" w:themeFill="background1" w:themeFillShade="F2" w:val="clear"/>
+        <w:shd w:val="clear" w:color="auto" w:fill="F2F2F2" w:themeFill="background1" w:themeFillShade="F2"/>
       </w:tcPr>
     </w:tblStylePr>
   </w:style>
-  <w:style w:customStyle="1" w:styleId="BodyTextChar" w:type="character">
+  <w:style w:type="character" w:customStyle="1" w:styleId="BodyTextChar">
     <w:name w:val="Body Text Char"/>
     <w:basedOn w:val="DefaultParagraphFont"/>
     <w:link w:val="BodyText"/>
@@ -3804,18 +4252,18 @@
       <w:sz w:val="22"/>
     </w:rPr>
   </w:style>
-  <w:style w:styleId="FollowedHyperlink" w:type="character">
+  <w:style w:type="character" w:styleId="FollowedHyperlink">
     <w:name w:val="FollowedHyperlink"/>
     <w:basedOn w:val="DefaultParagraphFont"/>
     <w:semiHidden/>
     <w:unhideWhenUsed/>
     <w:rsid w:val="005F1791"/>
     <w:rPr>
-      <w:color w:themeColor="followedHyperlink" w:val="800080"/>
+      <w:color w:val="800080" w:themeColor="followedHyperlink"/>
       <w:u w:val="single"/>
     </w:rPr>
   </w:style>
-  <w:style w:styleId="UnresolvedMention" w:type="character">
+  <w:style w:type="character" w:styleId="UnresolvedMention">
     <w:name w:val="Unresolved Mention"/>
     <w:basedOn w:val="DefaultParagraphFont"/>
     <w:uiPriority w:val="99"/>
@@ -3824,10 +4272,10 @@
     <w:rsid w:val="005F14AD"/>
     <w:rPr>
       <w:color w:val="605E5C"/>
-      <w:shd w:color="auto" w:fill="E1DFDD" w:val="clear"/>
-    </w:rPr>
-  </w:style>
-  <w:style w:styleId="ListParagraph" w:type="paragraph">
+      <w:shd w:val="clear" w:color="auto" w:fill="E1DFDD"/>
+    </w:rPr>
+  </w:style>
+  <w:style w:type="paragraph" w:styleId="ListParagraph">
     <w:name w:val="List Paragraph"/>
     <w:basedOn w:val="Normal"/>
     <w:rsid w:val="004076A2"/>
@@ -3836,7 +4284,7 @@
       <w:contextualSpacing/>
     </w:pPr>
   </w:style>
-  <w:style w:customStyle="1" w:styleId="OMBInfo" w:type="paragraph">
+  <w:style w:type="paragraph" w:customStyle="1" w:styleId="OMBInfo">
     <w:name w:val="OMB Info"/>
     <w:basedOn w:val="Normal"/>
     <w:qFormat/>
@@ -3848,11 +4296,11 @@
       <w:jc w:val="right"/>
     </w:pPr>
     <w:rPr>
-      <w:rFonts w:cs="Times New Roman" w:eastAsia="Times New Roman"/>
+      <w:rFonts w:eastAsia="Times New Roman" w:cs="Times New Roman"/>
       <w:sz w:val="16"/>
     </w:rPr>
   </w:style>
-  <w:style w:styleId="Emphasis" w:type="character">
+  <w:style w:type="character" w:styleId="Emphasis">
     <w:name w:val="Emphasis"/>
     <w:basedOn w:val="DefaultParagraphFont"/>
     <w:uiPriority w:val="20"/>
@@ -3863,6 +4311,112 @@
       <w:i/>
       <w:iCs/>
       <w:sz w:val="22"/>
+    </w:rPr>
+  </w:style>
+  <w:style w:type="paragraph" w:styleId="NormalWeb">
+    <w:name w:val="Normal (Web)"/>
+    <w:basedOn w:val="Normal"/>
+    <w:uiPriority w:val="99"/>
+    <w:rsid w:val="007B0F3E"/>
+    <w:pPr>
+      <w:spacing w:before="100" w:beforeAutospacing="1" w:after="100" w:afterAutospacing="1"/>
+    </w:pPr>
+    <w:rPr>
+      <w:rFonts w:eastAsia="Arial Unicode MS" w:cs="Times New Roman"/>
+    </w:rPr>
+  </w:style>
+  <w:style w:type="paragraph" w:customStyle="1" w:styleId="HeadingNote">
+    <w:name w:val="Heading Note"/>
+    <w:basedOn w:val="Normal"/>
+    <w:rsid w:val="007B0F3E"/>
+    <w:pPr>
+      <w:pBdr>
+        <w:bottom w:val="single" w:sz="4" w:space="6" w:color="auto"/>
+      </w:pBdr>
+      <w:autoSpaceDE w:val="0"/>
+      <w:autoSpaceDN w:val="0"/>
+      <w:spacing w:before="40" w:after="40"/>
+      <w:jc w:val="center"/>
+    </w:pPr>
+    <w:rPr>
+      <w:rFonts w:eastAsia="Times New Roman" w:cs="Arial"/>
+      <w:iCs/>
+      <w:sz w:val="16"/>
+      <w:szCs w:val="16"/>
+    </w:rPr>
+  </w:style>
+  <w:style w:type="paragraph" w:customStyle="1" w:styleId="FormFieldCaption">
+    <w:name w:val="Form Field Caption"/>
+    <w:basedOn w:val="Normal"/>
+    <w:rsid w:val="007B0F3E"/>
+    <w:pPr>
+      <w:tabs>
+        <w:tab w:val="left" w:pos="270"/>
+      </w:tabs>
+      <w:autoSpaceDE w:val="0"/>
+      <w:autoSpaceDN w:val="0"/>
+    </w:pPr>
+    <w:rPr>
+      <w:rFonts w:eastAsia="Times New Roman" w:cs="Arial"/>
+      <w:sz w:val="16"/>
+      <w:szCs w:val="16"/>
+    </w:rPr>
+  </w:style>
+  <w:style w:type="character" w:styleId="Strong">
+    <w:name w:val="Strong"/>
+    <w:basedOn w:val="DefaultParagraphFont"/>
+    <w:uiPriority w:val="22"/>
+    <w:qFormat/>
+    <w:rsid w:val="007B0F3E"/>
+    <w:rPr>
+      <w:b/>
+      <w:bCs/>
+    </w:rPr>
+  </w:style>
+  <w:style w:type="paragraph" w:customStyle="1" w:styleId="FormFieldCaption1">
+    <w:name w:val="Form Field Caption1"/>
+    <w:basedOn w:val="FormFieldCaption"/>
+    <w:qFormat/>
+    <w:rsid w:val="007B0F3E"/>
+    <w:pPr>
+      <w:spacing w:after="160"/>
+    </w:pPr>
+  </w:style>
+  <w:style w:type="table" w:styleId="TableGrid">
+    <w:name w:val="Table Grid"/>
+    <w:basedOn w:val="TableNormal"/>
+    <w:rsid w:val="007B0F3E"/>
+    <w:pPr>
+      <w:spacing w:after="0"/>
+    </w:pPr>
+    <w:rPr>
+      <w:rFonts w:ascii="Times New Roman" w:eastAsia="Times New Roman" w:hAnsi="Times New Roman" w:cs="Times New Roman"/>
+      <w:sz w:val="20"/>
+      <w:szCs w:val="20"/>
+    </w:rPr>
+    <w:tblPr>
+      <w:tblBorders>
+        <w:top w:val="single" w:sz="4" w:space="0" w:color="auto"/>
+        <w:left w:val="single" w:sz="4" w:space="0" w:color="auto"/>
+        <w:bottom w:val="single" w:sz="4" w:space="0" w:color="auto"/>
+        <w:right w:val="single" w:sz="4" w:space="0" w:color="auto"/>
+        <w:insideH w:val="single" w:sz="4" w:space="0" w:color="auto"/>
+        <w:insideV w:val="single" w:sz="4" w:space="0" w:color="auto"/>
+      </w:tblBorders>
+    </w:tblPr>
+  </w:style>
+  <w:style w:type="character" w:customStyle="1" w:styleId="TitleChar">
+    <w:name w:val="Title Char"/>
+    <w:basedOn w:val="DefaultParagraphFont"/>
+    <w:link w:val="Title"/>
+    <w:rsid w:val="007B0F3E"/>
+    <w:rPr>
+      <w:rFonts w:ascii="Arial" w:eastAsiaTheme="majorEastAsia" w:hAnsi="Arial" w:cstheme="majorBidi"/>
+      <w:b/>
+      <w:bCs/>
+      <w:color w:val="000000" w:themeColor="text1"/>
+      <w:sz w:val="22"/>
+      <w:szCs w:val="36"/>
     </w:rPr>
   </w:style>
 </w:styles>

</xml_diff>